<commit_message>
some fix and API doc
</commit_message>
<xml_diff>
--- a/API_DOC/API.docx
+++ b/API_DOC/API.docx
@@ -45,21 +45,341 @@
     </w:p>
     <w:p>
       <w:pPr>
-        <w:pStyle w:val="ListParagraph"/>
-        <w:jc w:val="both"/>
-        <w:rPr>
-          <w:rFonts w:ascii="Calibri" w:hAnsi="Calibri"/>
-          <w:color w:val="000000" w:themeColor="text1"/>
-          <w:lang w:val="ru-RU"/>
-        </w:rPr>
-      </w:pPr>
+        <w:jc w:val="both"/>
+        <w:rPr>
+          <w:rFonts w:ascii="Calibri" w:hAnsi="Calibri"/>
+          <w:color w:val="000000" w:themeColor="text1"/>
+          <w:sz w:val="40"/>
+          <w:szCs w:val="40"/>
+          <w:lang w:val="ru-RU"/>
+        </w:rPr>
+      </w:pPr>
+      <w:r>
+        <w:rPr>
+          <w:rFonts w:ascii="Calibri" w:hAnsi="Calibri"/>
+          <w:color w:val="000000" w:themeColor="text1"/>
+          <w:sz w:val="40"/>
+          <w:szCs w:val="40"/>
+          <w:lang w:val="ru-RU"/>
+        </w:rPr>
+        <w:t>List of methods for iOS app</w:t>
+      </w:r>
+    </w:p>
+    <w:p>
+      <w:pPr>
+        <w:jc w:val="both"/>
+        <w:rPr>
+          <w:rFonts w:ascii="Calibri" w:hAnsi="Calibri"/>
+          <w:color w:val="000000" w:themeColor="text1"/>
+          <w:sz w:val="40"/>
+          <w:szCs w:val="40"/>
+          <w:lang w:val="ru-RU"/>
+        </w:rPr>
+      </w:pPr>
+    </w:p>
+    <w:p>
+      <w:pPr>
+        <w:jc w:val="both"/>
+        <w:rPr>
+          <w:rFonts w:ascii="Calibri" w:hAnsi="Calibri"/>
+          <w:color w:val="000000" w:themeColor="text1"/>
+          <w:sz w:val="40"/>
+          <w:szCs w:val="40"/>
+        </w:rPr>
+      </w:pPr>
+      <w:r>
+        <w:rPr>
+          <w:rFonts w:ascii="Calibri" w:hAnsi="Calibri"/>
+          <w:color w:val="000000" w:themeColor="text1"/>
+          <w:sz w:val="40"/>
+          <w:szCs w:val="40"/>
+        </w:rPr>
+        <w:t>Return Type:</w:t>
+      </w:r>
+    </w:p>
+    <w:p>
+      <w:pPr>
+        <w:jc w:val="both"/>
+        <w:rPr>
+          <w:rFonts w:ascii="Calibri" w:hAnsi="Calibri"/>
+          <w:color w:val="000000" w:themeColor="text1"/>
+          <w:sz w:val="28"/>
+          <w:szCs w:val="40"/>
+        </w:rPr>
+      </w:pPr>
+      <w:r>
+        <w:rPr>
+          <w:rFonts w:ascii="Calibri" w:hAnsi="Calibri"/>
+          <w:color w:val="000000" w:themeColor="text1"/>
+          <w:sz w:val="28"/>
+          <w:szCs w:val="40"/>
+        </w:rPr>
+        <w:t>var res200 = {</w:t>
+      </w:r>
+    </w:p>
+    <w:p>
+      <w:pPr>
+        <w:jc w:val="both"/>
+        <w:rPr>
+          <w:rFonts w:ascii="Calibri" w:hAnsi="Calibri"/>
+          <w:color w:val="000000" w:themeColor="text1"/>
+          <w:sz w:val="28"/>
+          <w:szCs w:val="40"/>
+        </w:rPr>
+      </w:pPr>
+      <w:r>
+        <w:rPr>
+          <w:rFonts w:ascii="Calibri" w:hAnsi="Calibri"/>
+          <w:color w:val="000000" w:themeColor="text1"/>
+          <w:sz w:val="28"/>
+          <w:szCs w:val="40"/>
+        </w:rPr>
+        <w:tab/>
+        <w:t>status: 200,</w:t>
+      </w:r>
+    </w:p>
+    <w:p>
+      <w:pPr>
+        <w:jc w:val="both"/>
+        <w:rPr>
+          <w:rFonts w:ascii="Calibri" w:hAnsi="Calibri"/>
+          <w:color w:val="000000" w:themeColor="text1"/>
+          <w:sz w:val="28"/>
+          <w:szCs w:val="40"/>
+        </w:rPr>
+      </w:pPr>
+      <w:r>
+        <w:rPr>
+          <w:rFonts w:ascii="Calibri" w:hAnsi="Calibri"/>
+          <w:color w:val="000000" w:themeColor="text1"/>
+          <w:sz w:val="28"/>
+          <w:szCs w:val="40"/>
+        </w:rPr>
+        <w:tab/>
+        <w:t>statusText: "OK"</w:t>
+      </w:r>
+    </w:p>
+    <w:p>
+      <w:pPr>
+        <w:jc w:val="both"/>
+        <w:rPr>
+          <w:rFonts w:ascii="Calibri" w:hAnsi="Calibri"/>
+          <w:color w:val="000000" w:themeColor="text1"/>
+          <w:sz w:val="28"/>
+          <w:szCs w:val="40"/>
+        </w:rPr>
+      </w:pPr>
+      <w:r>
+        <w:rPr>
+          <w:rFonts w:ascii="Calibri" w:hAnsi="Calibri"/>
+          <w:color w:val="000000" w:themeColor="text1"/>
+          <w:sz w:val="28"/>
+          <w:szCs w:val="40"/>
+        </w:rPr>
+        <w:t>};</w:t>
+      </w:r>
+    </w:p>
+    <w:p>
+      <w:pPr>
+        <w:jc w:val="both"/>
+        <w:rPr>
+          <w:rFonts w:ascii="Calibri" w:hAnsi="Calibri"/>
+          <w:color w:val="000000" w:themeColor="text1"/>
+          <w:sz w:val="28"/>
+          <w:szCs w:val="40"/>
+        </w:rPr>
+      </w:pPr>
+      <w:r>
+        <w:rPr>
+          <w:rFonts w:ascii="Calibri" w:hAnsi="Calibri"/>
+          <w:color w:val="000000" w:themeColor="text1"/>
+          <w:sz w:val="28"/>
+          <w:szCs w:val="40"/>
+        </w:rPr>
+        <w:t>var res404 = {</w:t>
+      </w:r>
+    </w:p>
+    <w:p>
+      <w:pPr>
+        <w:jc w:val="both"/>
+        <w:rPr>
+          <w:rFonts w:ascii="Calibri" w:hAnsi="Calibri"/>
+          <w:color w:val="000000" w:themeColor="text1"/>
+          <w:sz w:val="28"/>
+          <w:szCs w:val="40"/>
+        </w:rPr>
+      </w:pPr>
+      <w:r>
+        <w:rPr>
+          <w:rFonts w:ascii="Calibri" w:hAnsi="Calibri"/>
+          <w:color w:val="000000" w:themeColor="text1"/>
+          <w:sz w:val="28"/>
+          <w:szCs w:val="40"/>
+        </w:rPr>
+        <w:tab/>
+        <w:t>status: 404,</w:t>
+      </w:r>
+    </w:p>
+    <w:p>
+      <w:pPr>
+        <w:jc w:val="both"/>
+        <w:rPr>
+          <w:rFonts w:ascii="Calibri" w:hAnsi="Calibri"/>
+          <w:color w:val="000000" w:themeColor="text1"/>
+          <w:sz w:val="28"/>
+          <w:szCs w:val="40"/>
+        </w:rPr>
+      </w:pPr>
+      <w:r>
+        <w:rPr>
+          <w:rFonts w:ascii="Calibri" w:hAnsi="Calibri"/>
+          <w:color w:val="000000" w:themeColor="text1"/>
+          <w:sz w:val="28"/>
+          <w:szCs w:val="40"/>
+        </w:rPr>
+        <w:tab/>
+        <w:t>statusText: "Not Found"</w:t>
+      </w:r>
+    </w:p>
+    <w:p>
+      <w:pPr>
+        <w:jc w:val="both"/>
+        <w:rPr>
+          <w:rFonts w:ascii="Calibri" w:hAnsi="Calibri"/>
+          <w:color w:val="000000" w:themeColor="text1"/>
+          <w:sz w:val="28"/>
+          <w:szCs w:val="40"/>
+        </w:rPr>
+      </w:pPr>
+      <w:r>
+        <w:rPr>
+          <w:rFonts w:ascii="Calibri" w:hAnsi="Calibri"/>
+          <w:color w:val="000000" w:themeColor="text1"/>
+          <w:sz w:val="28"/>
+          <w:szCs w:val="40"/>
+        </w:rPr>
+        <w:t>};</w:t>
+      </w:r>
+    </w:p>
+    <w:p>
+      <w:pPr>
+        <w:jc w:val="both"/>
+        <w:rPr>
+          <w:rFonts w:ascii="Calibri" w:hAnsi="Calibri"/>
+          <w:color w:val="000000" w:themeColor="text1"/>
+          <w:sz w:val="28"/>
+          <w:szCs w:val="40"/>
+        </w:rPr>
+      </w:pPr>
+      <w:r>
+        <w:rPr>
+          <w:rFonts w:ascii="Calibri" w:hAnsi="Calibri"/>
+          <w:color w:val="000000" w:themeColor="text1"/>
+          <w:sz w:val="28"/>
+          <w:szCs w:val="40"/>
+        </w:rPr>
+        <w:t>var res500 = {</w:t>
+      </w:r>
+    </w:p>
+    <w:p>
+      <w:pPr>
+        <w:jc w:val="both"/>
+        <w:rPr>
+          <w:rFonts w:ascii="Calibri" w:hAnsi="Calibri"/>
+          <w:color w:val="000000" w:themeColor="text1"/>
+          <w:sz w:val="28"/>
+          <w:szCs w:val="40"/>
+        </w:rPr>
+      </w:pPr>
+      <w:r>
+        <w:rPr>
+          <w:rFonts w:ascii="Calibri" w:hAnsi="Calibri"/>
+          <w:color w:val="000000" w:themeColor="text1"/>
+          <w:sz w:val="28"/>
+          <w:szCs w:val="40"/>
+        </w:rPr>
+        <w:tab/>
+        <w:t>status: 500,</w:t>
+      </w:r>
+    </w:p>
+    <w:p>
+      <w:pPr>
+        <w:jc w:val="both"/>
+        <w:rPr>
+          <w:rFonts w:ascii="Calibri" w:hAnsi="Calibri"/>
+          <w:color w:val="000000" w:themeColor="text1"/>
+          <w:sz w:val="28"/>
+          <w:szCs w:val="40"/>
+        </w:rPr>
+      </w:pPr>
+      <w:r>
+        <w:rPr>
+          <w:rFonts w:ascii="Calibri" w:hAnsi="Calibri"/>
+          <w:color w:val="000000" w:themeColor="text1"/>
+          <w:sz w:val="28"/>
+          <w:szCs w:val="40"/>
+        </w:rPr>
+        <w:tab/>
+        <w:t>statusText: "Firebase Error"</w:t>
+      </w:r>
+    </w:p>
+    <w:p>
+      <w:pPr>
+        <w:jc w:val="both"/>
+        <w:rPr>
+          <w:rFonts w:ascii="Calibri" w:hAnsi="Calibri"/>
+          <w:color w:val="000000" w:themeColor="text1"/>
+          <w:sz w:val="28"/>
+          <w:szCs w:val="40"/>
+        </w:rPr>
+      </w:pPr>
+      <w:r>
+        <w:rPr>
+          <w:rFonts w:ascii="Calibri" w:hAnsi="Calibri"/>
+          <w:color w:val="000000" w:themeColor="text1"/>
+          <w:sz w:val="28"/>
+          <w:szCs w:val="40"/>
+        </w:rPr>
+        <w:t>};</w:t>
+      </w:r>
+    </w:p>
+    <w:p>
+      <w:pPr>
+        <w:jc w:val="both"/>
+        <w:rPr>
+          <w:rFonts w:ascii="Calibri" w:hAnsi="Calibri"/>
+          <w:color w:val="000000" w:themeColor="text1"/>
+          <w:sz w:val="40"/>
+          <w:szCs w:val="40"/>
+        </w:rPr>
+      </w:pPr>
+    </w:p>
+    <w:p>
+      <w:pPr>
+        <w:jc w:val="both"/>
+        <w:rPr>
+          <w:rFonts w:ascii="Calibri" w:hAnsi="Calibri"/>
+          <w:color w:val="000000" w:themeColor="text1"/>
+          <w:sz w:val="40"/>
+          <w:szCs w:val="40"/>
+        </w:rPr>
+      </w:pPr>
+      <w:r>
+        <w:rPr>
+          <w:rFonts w:ascii="Calibri" w:hAnsi="Calibri"/>
+          <w:color w:val="000000" w:themeColor="text1"/>
+          <w:sz w:val="40"/>
+          <w:szCs w:val="40"/>
+        </w:rPr>
+        <w:t>API:</w:t>
+      </w:r>
     </w:p>
     <w:p>
       <w:pPr>
         <w:pStyle w:val="ListParagraph"/>
         <w:numPr>
           <w:ilvl w:val="0"/>
-          <w:numId w:val="8"/>
+          <w:numId w:val="1"/>
         </w:numPr>
         <w:jc w:val="both"/>
         <w:rPr>
@@ -74,7 +394,7 @@
           <w:color w:val="000000" w:themeColor="text1"/>
           <w:lang w:val="ru-RU"/>
         </w:rPr>
-        <w:t>GetCountriesForUser</w:t>
+        <w:t>SignIn</w:t>
       </w:r>
     </w:p>
     <w:p>
@@ -95,29 +415,13 @@
         </w:rPr>
         <w:t xml:space="preserve">Input: </w:t>
       </w:r>
-      <w:proofErr w:type="spellStart"/>
-      <w:r>
-        <w:rPr>
-          <w:rFonts w:ascii="Calibri" w:hAnsi="Calibri"/>
-          <w:color w:val="000000" w:themeColor="text1"/>
-        </w:rPr>
-        <w:t>facebook</w:t>
-      </w:r>
-      <w:proofErr w:type="spellEnd"/>
-      <w:r>
-        <w:rPr>
-          <w:rFonts w:ascii="Calibri" w:hAnsi="Calibri"/>
-          <w:color w:val="000000" w:themeColor="text1"/>
-        </w:rPr>
-        <w:t xml:space="preserve"> user</w:t>
-      </w:r>
-      <w:r>
-        <w:rPr>
-          <w:rFonts w:ascii="Calibri" w:hAnsi="Calibri"/>
-          <w:color w:val="000000" w:themeColor="text1"/>
-          <w:lang w:val="ru-RU"/>
-        </w:rPr>
-        <w:t xml:space="preserve"> id</w:t>
+      <w:r>
+        <w:rPr>
+          <w:rFonts w:ascii="Calibri" w:hAnsi="Calibri"/>
+          <w:color w:val="000000" w:themeColor="text1"/>
+          <w:lang w:val="ru-RU"/>
+        </w:rPr>
+        <w:t>User data that we can get from Facebook.</w:t>
       </w:r>
     </w:p>
     <w:p>
@@ -137,6 +441,1358 @@
           <w:lang w:val="ru-RU"/>
         </w:rPr>
         <w:t xml:space="preserve">Return: </w:t>
+      </w:r>
+      <w:r>
+        <w:rPr>
+          <w:rFonts w:ascii="Calibri" w:hAnsi="Calibri"/>
+          <w:color w:val="000000" w:themeColor="text1"/>
+          <w:lang w:val="ru-RU"/>
+        </w:rPr>
+        <w:t>User |</w:t>
+      </w:r>
+      <w:r>
+        <w:rPr>
+          <w:rFonts w:ascii="Calibri" w:hAnsi="Calibri"/>
+          <w:color w:val="000000" w:themeColor="text1"/>
+          <w:lang w:val="ru-RU"/>
+        </w:rPr>
+        <w:t xml:space="preserve"> Error.</w:t>
+      </w:r>
+    </w:p>
+    <w:p>
+      <w:pPr>
+        <w:ind w:left="360"/>
+        <w:jc w:val="both"/>
+        <w:rPr>
+          <w:rFonts w:ascii="Calibri" w:hAnsi="Calibri"/>
+          <w:color w:val="000000" w:themeColor="text1"/>
+          <w:lang w:val="ru-RU"/>
+        </w:rPr>
+      </w:pPr>
+    </w:p>
+    <w:p>
+      <w:pPr>
+        <w:ind w:left="360"/>
+        <w:jc w:val="both"/>
+        <w:rPr>
+          <w:rFonts w:ascii="Calibri" w:hAnsi="Calibri"/>
+          <w:color w:val="000000" w:themeColor="text1"/>
+          <w:lang w:val="ru-RU"/>
+        </w:rPr>
+      </w:pPr>
+      <w:r>
+        <w:rPr>
+          <w:rFonts w:ascii="Calibri" w:hAnsi="Calibri"/>
+          <w:color w:val="000000" w:themeColor="text1"/>
+          <w:lang w:val="ru-RU"/>
+        </w:rPr>
+        <w:t>Note: you should tell me how to upload files (images or video)</w:t>
+      </w:r>
+    </w:p>
+    <w:p>
+      <w:pPr>
+        <w:ind w:left="360"/>
+        <w:jc w:val="both"/>
+        <w:rPr>
+          <w:rFonts w:ascii="Calibri" w:hAnsi="Calibri"/>
+          <w:color w:val="000000" w:themeColor="text1"/>
+          <w:lang w:val="ru-RU"/>
+        </w:rPr>
+      </w:pPr>
+    </w:p>
+    <w:p>
+      <w:pPr>
+        <w:ind w:left="360"/>
+        <w:jc w:val="both"/>
+        <w:rPr>
+          <w:rFonts w:ascii="Calibri" w:hAnsi="Calibri"/>
+          <w:color w:val="000000" w:themeColor="text1"/>
+        </w:rPr>
+      </w:pPr>
+      <w:r>
+        <w:rPr>
+          <w:rFonts w:ascii="Calibri" w:hAnsi="Calibri"/>
+          <w:color w:val="FF0000"/>
+        </w:rPr>
+        <w:t>API</w:t>
+      </w:r>
+      <w:r>
+        <w:rPr>
+          <w:rFonts w:ascii="Calibri" w:hAnsi="Calibri"/>
+          <w:color w:val="000000" w:themeColor="text1"/>
+        </w:rPr>
+        <w:t xml:space="preserve">: </w:t>
+      </w:r>
+      <w:r>
+        <w:rPr>
+          <w:rFonts w:ascii="Calibri" w:hAnsi="Calibri"/>
+          <w:color w:val="000000" w:themeColor="text1"/>
+        </w:rPr>
+        <w:t>POST</w:t>
+      </w:r>
+    </w:p>
+    <w:p>
+      <w:pPr>
+        <w:jc w:val="both"/>
+        <w:rPr>
+          <w:rFonts w:ascii="Calibri" w:hAnsi="Calibri"/>
+          <w:color w:val="000000" w:themeColor="text1"/>
+          <w:szCs w:val="40"/>
+        </w:rPr>
+      </w:pPr>
+      <w:hyperlink r:id="rId5" w:history="1">
+        <w:r>
+          <w:rPr>
+            <w:rStyle w:val="Hyperlink"/>
+            <w:rFonts w:ascii="Calibri" w:hAnsi="Calibri"/>
+            <w:szCs w:val="40"/>
+          </w:rPr>
+          <w:t>http://ec2-54-244-190-99.us-west-2.compute.amazonaws.com:3000/usres</w:t>
+        </w:r>
+      </w:hyperlink>
+    </w:p>
+    <w:p>
+      <w:pPr>
+        <w:ind w:left="360"/>
+        <w:jc w:val="both"/>
+        <w:rPr>
+          <w:rFonts w:ascii="Calibri" w:hAnsi="Calibri"/>
+          <w:color w:val="000000" w:themeColor="text1"/>
+        </w:rPr>
+      </w:pPr>
+      <w:r>
+        <w:rPr>
+          <w:rFonts w:ascii="Calibri" w:hAnsi="Calibri"/>
+          <w:color w:val="FF0000"/>
+        </w:rPr>
+        <w:t>DESC</w:t>
+      </w:r>
+      <w:r>
+        <w:rPr>
+          <w:rFonts w:ascii="Calibri" w:hAnsi="Calibri"/>
+          <w:color w:val="000000" w:themeColor="text1"/>
+        </w:rPr>
+        <w:t>:</w:t>
+      </w:r>
+    </w:p>
+    <w:p>
+      <w:pPr>
+        <w:jc w:val="both"/>
+        <w:rPr>
+          <w:rFonts w:ascii="Calibri" w:hAnsi="Calibri"/>
+          <w:color w:val="000000" w:themeColor="text1"/>
+          <w:szCs w:val="40"/>
+        </w:rPr>
+      </w:pPr>
+      <w:r>
+        <w:rPr>
+          <w:rFonts w:ascii="Calibri" w:hAnsi="Calibri"/>
+          <w:color w:val="FF0000"/>
+          <w:szCs w:val="40"/>
+        </w:rPr>
+        <w:t>PARAMETER</w:t>
+      </w:r>
+      <w:r>
+        <w:rPr>
+          <w:rFonts w:ascii="Calibri" w:hAnsi="Calibri"/>
+          <w:color w:val="000000" w:themeColor="text1"/>
+          <w:szCs w:val="40"/>
+        </w:rPr>
+        <w:t>:</w:t>
+      </w:r>
+    </w:p>
+    <w:p>
+      <w:pPr>
+        <w:jc w:val="both"/>
+        <w:rPr>
+          <w:rFonts w:ascii="Calibri" w:hAnsi="Calibri"/>
+          <w:color w:val="000000" w:themeColor="text1"/>
+          <w:szCs w:val="40"/>
+        </w:rPr>
+      </w:pPr>
+      <w:r>
+        <w:rPr>
+          <w:rFonts w:ascii="Calibri" w:hAnsi="Calibri"/>
+          <w:color w:val="000000" w:themeColor="text1"/>
+          <w:szCs w:val="40"/>
+        </w:rPr>
+        <w:t>newuser</w:t>
+      </w:r>
+      <w:r>
+        <w:rPr>
+          <w:rFonts w:ascii="Calibri" w:hAnsi="Calibri"/>
+          <w:color w:val="000000" w:themeColor="text1"/>
+          <w:szCs w:val="40"/>
+        </w:rPr>
+        <w:t xml:space="preserve">: </w:t>
+      </w:r>
+      <w:r>
+        <w:rPr>
+          <w:rFonts w:ascii="Calibri" w:hAnsi="Calibri"/>
+          <w:color w:val="000000" w:themeColor="text1"/>
+          <w:szCs w:val="40"/>
+        </w:rPr>
+        <w:t>new user data by json</w:t>
+      </w:r>
+    </w:p>
+    <w:p>
+      <w:pPr>
+        <w:jc w:val="both"/>
+        <w:rPr>
+          <w:rFonts w:ascii="Calibri" w:hAnsi="Calibri"/>
+          <w:color w:val="000000" w:themeColor="text1"/>
+          <w:szCs w:val="40"/>
+        </w:rPr>
+      </w:pPr>
+      <w:r>
+        <w:rPr>
+          <w:rFonts w:ascii="Calibri" w:hAnsi="Calibri"/>
+          <w:color w:val="FF0000"/>
+          <w:szCs w:val="40"/>
+        </w:rPr>
+        <w:t>Return</w:t>
+      </w:r>
+      <w:r>
+        <w:rPr>
+          <w:rFonts w:ascii="Calibri" w:hAnsi="Calibri"/>
+          <w:color w:val="000000" w:themeColor="text1"/>
+          <w:szCs w:val="40"/>
+        </w:rPr>
+        <w:t xml:space="preserve">: if success, </w:t>
+      </w:r>
+      <w:r>
+        <w:rPr>
+          <w:rFonts w:ascii="Calibri" w:hAnsi="Calibri"/>
+          <w:color w:val="000000" w:themeColor="text1"/>
+          <w:szCs w:val="40"/>
+        </w:rPr>
+        <w:t>res200, otherwise res500</w:t>
+      </w:r>
+    </w:p>
+    <w:p>
+      <w:pPr>
+        <w:ind w:left="360"/>
+        <w:jc w:val="both"/>
+        <w:rPr>
+          <w:rFonts w:ascii="Calibri" w:hAnsi="Calibri"/>
+          <w:color w:val="000000" w:themeColor="text1"/>
+          <w:lang w:val="ru-RU"/>
+        </w:rPr>
+      </w:pPr>
+    </w:p>
+    <w:p>
+      <w:pPr>
+        <w:ind w:left="360"/>
+        <w:jc w:val="both"/>
+        <w:rPr>
+          <w:rFonts w:ascii="Calibri" w:hAnsi="Calibri"/>
+          <w:color w:val="000000" w:themeColor="text1"/>
+          <w:lang w:val="ru-RU"/>
+        </w:rPr>
+      </w:pPr>
+    </w:p>
+    <w:p>
+      <w:pPr>
+        <w:pStyle w:val="ListParagraph"/>
+        <w:numPr>
+          <w:ilvl w:val="0"/>
+          <w:numId w:val="1"/>
+        </w:numPr>
+        <w:jc w:val="both"/>
+        <w:rPr>
+          <w:rFonts w:ascii="Calibri" w:hAnsi="Calibri"/>
+          <w:color w:val="000000" w:themeColor="text1"/>
+          <w:lang w:val="ru-RU"/>
+        </w:rPr>
+      </w:pPr>
+      <w:r>
+        <w:rPr>
+          <w:rFonts w:ascii="Calibri" w:hAnsi="Calibri"/>
+          <w:color w:val="000000" w:themeColor="text1"/>
+          <w:lang w:val="ru-RU"/>
+        </w:rPr>
+        <w:t>GetCurrentUser</w:t>
+      </w:r>
+      <w:r>
+        <w:rPr>
+          <w:rFonts w:ascii="Calibri" w:hAnsi="Calibri"/>
+          <w:color w:val="000000" w:themeColor="text1"/>
+          <w:lang w:val="ru-RU"/>
+        </w:rPr>
+        <w:t xml:space="preserve"> (I need to get currently logged in user. Looks like I need to send you some input data so you will be able to check whether the user account exists. According to the fact that we are signing in through the Facebook, should I send you personal facebook user id?)</w:t>
+      </w:r>
+    </w:p>
+    <w:p>
+      <w:pPr>
+        <w:ind w:left="360"/>
+        <w:jc w:val="both"/>
+        <w:rPr>
+          <w:rFonts w:ascii="Calibri" w:hAnsi="Calibri"/>
+          <w:color w:val="000000" w:themeColor="text1"/>
+          <w:lang w:val="ru-RU"/>
+        </w:rPr>
+      </w:pPr>
+      <w:r>
+        <w:rPr>
+          <w:rFonts w:ascii="Calibri" w:hAnsi="Calibri"/>
+          <w:color w:val="000000" w:themeColor="text1"/>
+          <w:lang w:val="ru-RU"/>
+        </w:rPr>
+        <w:t>Input:</w:t>
+      </w:r>
+      <w:r>
+        <w:rPr>
+          <w:rFonts w:ascii="Calibri" w:hAnsi="Calibri"/>
+          <w:color w:val="000000" w:themeColor="text1"/>
+          <w:lang w:val="ru-RU"/>
+        </w:rPr>
+        <w:t xml:space="preserve"> ?</w:t>
+      </w:r>
+    </w:p>
+    <w:p>
+      <w:pPr>
+        <w:ind w:left="360"/>
+        <w:jc w:val="both"/>
+        <w:rPr>
+          <w:rFonts w:ascii="Calibri" w:hAnsi="Calibri"/>
+          <w:color w:val="000000" w:themeColor="text1"/>
+          <w:lang w:val="ru-RU"/>
+        </w:rPr>
+      </w:pPr>
+      <w:r>
+        <w:rPr>
+          <w:rFonts w:ascii="Calibri" w:hAnsi="Calibri"/>
+          <w:color w:val="000000" w:themeColor="text1"/>
+          <w:lang w:val="ru-RU"/>
+        </w:rPr>
+        <w:t>Return: User | Error.</w:t>
+      </w:r>
+    </w:p>
+    <w:p>
+      <w:pPr>
+        <w:ind w:left="360"/>
+        <w:jc w:val="both"/>
+        <w:rPr>
+          <w:rFonts w:ascii="Calibri" w:hAnsi="Calibri"/>
+          <w:color w:val="000000" w:themeColor="text1"/>
+          <w:lang w:val="ru-RU"/>
+        </w:rPr>
+      </w:pPr>
+    </w:p>
+    <w:p>
+      <w:pPr>
+        <w:ind w:left="360"/>
+        <w:jc w:val="both"/>
+        <w:rPr>
+          <w:rFonts w:ascii="Calibri" w:hAnsi="Calibri"/>
+          <w:color w:val="000000" w:themeColor="text1"/>
+        </w:rPr>
+      </w:pPr>
+      <w:r>
+        <w:rPr>
+          <w:rFonts w:ascii="Calibri" w:hAnsi="Calibri"/>
+          <w:color w:val="FF0000"/>
+        </w:rPr>
+        <w:t>API</w:t>
+      </w:r>
+      <w:r>
+        <w:rPr>
+          <w:rFonts w:ascii="Calibri" w:hAnsi="Calibri"/>
+          <w:color w:val="000000" w:themeColor="text1"/>
+        </w:rPr>
+        <w:t xml:space="preserve">: </w:t>
+      </w:r>
+      <w:r>
+        <w:rPr>
+          <w:rFonts w:ascii="Calibri" w:hAnsi="Calibri"/>
+          <w:color w:val="000000" w:themeColor="text1"/>
+        </w:rPr>
+        <w:t>GET</w:t>
+      </w:r>
+    </w:p>
+    <w:p>
+      <w:pPr>
+        <w:jc w:val="both"/>
+        <w:rPr>
+          <w:rFonts w:ascii="Calibri" w:hAnsi="Calibri"/>
+          <w:color w:val="000000" w:themeColor="text1"/>
+          <w:szCs w:val="40"/>
+        </w:rPr>
+      </w:pPr>
+      <w:hyperlink r:id="rId6" w:history="1">
+        <w:r>
+          <w:rPr>
+            <w:rStyle w:val="Hyperlink"/>
+            <w:rFonts w:ascii="Calibri" w:hAnsi="Calibri"/>
+            <w:szCs w:val="40"/>
+          </w:rPr>
+          <w:t>http://ec2-54-244-190-99.us-west-2.compute.amazonaws.com:3000/users/10154390471048223</w:t>
+        </w:r>
+      </w:hyperlink>
+    </w:p>
+    <w:p>
+      <w:pPr>
+        <w:ind w:left="360"/>
+        <w:jc w:val="both"/>
+        <w:rPr>
+          <w:rFonts w:ascii="Calibri" w:hAnsi="Calibri"/>
+          <w:color w:val="000000" w:themeColor="text1"/>
+        </w:rPr>
+      </w:pPr>
+      <w:r>
+        <w:rPr>
+          <w:rFonts w:ascii="Calibri" w:hAnsi="Calibri"/>
+          <w:color w:val="FF0000"/>
+        </w:rPr>
+        <w:lastRenderedPageBreak/>
+        <w:t>DESC</w:t>
+      </w:r>
+      <w:r>
+        <w:rPr>
+          <w:rFonts w:ascii="Calibri" w:hAnsi="Calibri"/>
+          <w:color w:val="000000" w:themeColor="text1"/>
+        </w:rPr>
+        <w:t>:</w:t>
+      </w:r>
+      <w:r>
+        <w:rPr>
+          <w:rFonts w:ascii="Calibri" w:hAnsi="Calibri"/>
+          <w:color w:val="000000" w:themeColor="text1"/>
+        </w:rPr>
+        <w:t xml:space="preserve"> </w:t>
+      </w:r>
+      <w:r>
+        <w:rPr>
+          <w:rFonts w:ascii="Calibri" w:hAnsi="Calibri"/>
+          <w:color w:val="000000" w:themeColor="text1"/>
+        </w:rPr>
+        <w:t>10154390471048223</w:t>
+      </w:r>
+      <w:r>
+        <w:rPr>
+          <w:rFonts w:ascii="Calibri" w:hAnsi="Calibri"/>
+          <w:color w:val="000000" w:themeColor="text1"/>
+        </w:rPr>
+        <w:t>:userid</w:t>
+      </w:r>
+    </w:p>
+    <w:p>
+      <w:pPr>
+        <w:jc w:val="both"/>
+        <w:rPr>
+          <w:rFonts w:ascii="Calibri" w:hAnsi="Calibri"/>
+          <w:color w:val="000000" w:themeColor="text1"/>
+          <w:szCs w:val="40"/>
+        </w:rPr>
+      </w:pPr>
+      <w:r>
+        <w:rPr>
+          <w:rFonts w:ascii="Calibri" w:hAnsi="Calibri"/>
+          <w:color w:val="FF0000"/>
+          <w:szCs w:val="40"/>
+        </w:rPr>
+        <w:t>PARAMETER</w:t>
+      </w:r>
+      <w:r>
+        <w:rPr>
+          <w:rFonts w:ascii="Calibri" w:hAnsi="Calibri"/>
+          <w:color w:val="000000" w:themeColor="text1"/>
+          <w:szCs w:val="40"/>
+        </w:rPr>
+        <w:t>:</w:t>
+      </w:r>
+      <w:r>
+        <w:rPr>
+          <w:rFonts w:ascii="Calibri" w:hAnsi="Calibri"/>
+          <w:color w:val="000000" w:themeColor="text1"/>
+          <w:szCs w:val="40"/>
+        </w:rPr>
+        <w:t>no</w:t>
+      </w:r>
+    </w:p>
+    <w:p>
+      <w:pPr>
+        <w:jc w:val="both"/>
+        <w:rPr>
+          <w:rFonts w:ascii="Calibri" w:hAnsi="Calibri"/>
+          <w:color w:val="000000" w:themeColor="text1"/>
+          <w:szCs w:val="40"/>
+        </w:rPr>
+      </w:pPr>
+      <w:r>
+        <w:rPr>
+          <w:rFonts w:ascii="Calibri" w:hAnsi="Calibri"/>
+          <w:color w:val="FF0000"/>
+          <w:szCs w:val="40"/>
+        </w:rPr>
+        <w:t>Return</w:t>
+      </w:r>
+      <w:r>
+        <w:rPr>
+          <w:rFonts w:ascii="Calibri" w:hAnsi="Calibri"/>
+          <w:color w:val="000000" w:themeColor="text1"/>
+          <w:szCs w:val="40"/>
+        </w:rPr>
+        <w:t xml:space="preserve">: if success, </w:t>
+      </w:r>
+      <w:r>
+        <w:rPr>
+          <w:rFonts w:ascii="Calibri" w:hAnsi="Calibri"/>
+          <w:color w:val="000000" w:themeColor="text1"/>
+          <w:szCs w:val="40"/>
+        </w:rPr>
+        <w:t>user data, otherwise res404</w:t>
+      </w:r>
+    </w:p>
+    <w:p>
+      <w:pPr>
+        <w:ind w:left="360"/>
+        <w:jc w:val="both"/>
+        <w:rPr>
+          <w:rFonts w:ascii="Calibri" w:hAnsi="Calibri"/>
+          <w:color w:val="000000" w:themeColor="text1"/>
+          <w:lang w:val="ru-RU"/>
+        </w:rPr>
+      </w:pPr>
+    </w:p>
+    <w:p>
+      <w:pPr>
+        <w:ind w:left="360"/>
+        <w:jc w:val="both"/>
+        <w:rPr>
+          <w:rFonts w:ascii="Calibri" w:hAnsi="Calibri"/>
+          <w:color w:val="000000" w:themeColor="text1"/>
+          <w:lang w:val="ru-RU"/>
+        </w:rPr>
+      </w:pPr>
+    </w:p>
+    <w:p>
+      <w:pPr>
+        <w:pStyle w:val="ListParagraph"/>
+        <w:numPr>
+          <w:ilvl w:val="0"/>
+          <w:numId w:val="1"/>
+        </w:numPr>
+        <w:jc w:val="both"/>
+        <w:rPr>
+          <w:rFonts w:ascii="Calibri" w:hAnsi="Calibri"/>
+          <w:color w:val="000000" w:themeColor="text1"/>
+          <w:lang w:val="ru-RU"/>
+        </w:rPr>
+      </w:pPr>
+      <w:r>
+        <w:rPr>
+          <w:rFonts w:ascii="Calibri" w:hAnsi="Calibri"/>
+          <w:color w:val="000000" w:themeColor="text1"/>
+          <w:lang w:val="ru-RU"/>
+        </w:rPr>
+        <w:t>UploadFilesForUser (It may be images or videos)</w:t>
+      </w:r>
+    </w:p>
+    <w:p>
+      <w:pPr>
+        <w:ind w:left="360"/>
+        <w:jc w:val="both"/>
+        <w:rPr>
+          <w:rFonts w:ascii="Calibri" w:hAnsi="Calibri"/>
+          <w:color w:val="000000" w:themeColor="text1"/>
+          <w:lang w:val="ru-RU"/>
+        </w:rPr>
+      </w:pPr>
+      <w:r>
+        <w:rPr>
+          <w:rFonts w:ascii="Calibri" w:hAnsi="Calibri"/>
+          <w:color w:val="000000" w:themeColor="text1"/>
+          <w:lang w:val="ru-RU"/>
+        </w:rPr>
+        <w:t>Input: Array of files (one or more), user Id</w:t>
+      </w:r>
+    </w:p>
+    <w:p>
+      <w:pPr>
+        <w:ind w:left="360"/>
+        <w:jc w:val="both"/>
+        <w:rPr>
+          <w:rFonts w:ascii="Calibri" w:hAnsi="Calibri"/>
+          <w:color w:val="000000" w:themeColor="text1"/>
+          <w:lang w:val="ru-RU"/>
+        </w:rPr>
+      </w:pPr>
+      <w:r>
+        <w:rPr>
+          <w:rFonts w:ascii="Calibri" w:hAnsi="Calibri"/>
+          <w:color w:val="000000" w:themeColor="text1"/>
+          <w:lang w:val="ru-RU"/>
+        </w:rPr>
+        <w:t>Return: User | Error</w:t>
+      </w:r>
+    </w:p>
+    <w:p>
+      <w:pPr>
+        <w:ind w:left="360"/>
+        <w:jc w:val="both"/>
+        <w:rPr>
+          <w:rFonts w:ascii="Calibri" w:hAnsi="Calibri"/>
+          <w:color w:val="000000" w:themeColor="text1"/>
+          <w:lang w:val="ru-RU"/>
+        </w:rPr>
+      </w:pPr>
+    </w:p>
+    <w:p>
+      <w:pPr>
+        <w:pStyle w:val="ListParagraph"/>
+        <w:numPr>
+          <w:ilvl w:val="0"/>
+          <w:numId w:val="1"/>
+        </w:numPr>
+        <w:jc w:val="both"/>
+        <w:rPr>
+          <w:rFonts w:ascii="Calibri" w:hAnsi="Calibri"/>
+          <w:color w:val="000000" w:themeColor="text1"/>
+          <w:lang w:val="ru-RU"/>
+        </w:rPr>
+      </w:pPr>
+      <w:r>
+        <w:rPr>
+          <w:rFonts w:ascii="Calibri" w:hAnsi="Calibri"/>
+          <w:color w:val="000000" w:themeColor="text1"/>
+          <w:lang w:val="ru-RU"/>
+        </w:rPr>
+        <w:t>GetPreferencesByUserId or GetCurrentPreferences</w:t>
+      </w:r>
+    </w:p>
+    <w:p>
+      <w:pPr>
+        <w:ind w:left="360"/>
+        <w:jc w:val="both"/>
+        <w:rPr>
+          <w:rFonts w:ascii="Calibri" w:hAnsi="Calibri"/>
+          <w:color w:val="000000" w:themeColor="text1"/>
+        </w:rPr>
+      </w:pPr>
+      <w:r>
+        <w:rPr>
+          <w:rFonts w:ascii="Calibri" w:hAnsi="Calibri"/>
+          <w:color w:val="000000" w:themeColor="text1"/>
+          <w:lang w:val="ru-RU"/>
+        </w:rPr>
+        <w:t>Input: user id.</w:t>
+      </w:r>
+    </w:p>
+    <w:p>
+      <w:pPr>
+        <w:ind w:left="360"/>
+        <w:jc w:val="both"/>
+        <w:rPr>
+          <w:rFonts w:ascii="Calibri" w:hAnsi="Calibri"/>
+          <w:color w:val="000000" w:themeColor="text1"/>
+          <w:lang w:val="ru-RU"/>
+        </w:rPr>
+      </w:pPr>
+      <w:r>
+        <w:rPr>
+          <w:rFonts w:ascii="Calibri" w:hAnsi="Calibri"/>
+          <w:color w:val="000000" w:themeColor="text1"/>
+          <w:lang w:val="ru-RU"/>
+        </w:rPr>
+        <w:t>Return: Preferences | Error.</w:t>
+      </w:r>
+    </w:p>
+    <w:p>
+      <w:pPr>
+        <w:ind w:left="360"/>
+        <w:jc w:val="both"/>
+        <w:rPr>
+          <w:rFonts w:ascii="Calibri" w:hAnsi="Calibri"/>
+          <w:color w:val="000000" w:themeColor="text1"/>
+          <w:lang w:val="ru-RU"/>
+        </w:rPr>
+      </w:pPr>
+    </w:p>
+    <w:p>
+      <w:pPr>
+        <w:ind w:left="360"/>
+        <w:jc w:val="both"/>
+        <w:rPr>
+          <w:rFonts w:ascii="Calibri" w:hAnsi="Calibri"/>
+          <w:color w:val="000000" w:themeColor="text1"/>
+        </w:rPr>
+      </w:pPr>
+      <w:r>
+        <w:rPr>
+          <w:rFonts w:ascii="Calibri" w:hAnsi="Calibri"/>
+          <w:color w:val="FF0000"/>
+        </w:rPr>
+        <w:t>API</w:t>
+      </w:r>
+      <w:r>
+        <w:rPr>
+          <w:rFonts w:ascii="Calibri" w:hAnsi="Calibri"/>
+          <w:color w:val="000000" w:themeColor="text1"/>
+        </w:rPr>
+        <w:t>: GET</w:t>
+      </w:r>
+    </w:p>
+    <w:p>
+      <w:pPr>
+        <w:jc w:val="both"/>
+        <w:rPr>
+          <w:rFonts w:ascii="Calibri" w:hAnsi="Calibri"/>
+          <w:color w:val="000000" w:themeColor="text1"/>
+          <w:szCs w:val="40"/>
+        </w:rPr>
+      </w:pPr>
+      <w:hyperlink r:id="rId7" w:history="1">
+        <w:r>
+          <w:rPr>
+            <w:rStyle w:val="Hyperlink"/>
+            <w:rFonts w:ascii="Calibri" w:hAnsi="Calibri"/>
+            <w:szCs w:val="40"/>
+          </w:rPr>
+          <w:t>http://ec2-54-244-190-99.us-west-2.compute.amazonaws.com:3000/preferences/10154390471048223</w:t>
+        </w:r>
+      </w:hyperlink>
+    </w:p>
+    <w:p>
+      <w:pPr>
+        <w:ind w:left="360"/>
+        <w:jc w:val="both"/>
+        <w:rPr>
+          <w:rFonts w:ascii="Calibri" w:hAnsi="Calibri"/>
+          <w:color w:val="000000" w:themeColor="text1"/>
+        </w:rPr>
+      </w:pPr>
+      <w:r>
+        <w:rPr>
+          <w:rFonts w:ascii="Calibri" w:hAnsi="Calibri"/>
+          <w:color w:val="FF0000"/>
+        </w:rPr>
+        <w:t>DESC</w:t>
+      </w:r>
+      <w:r>
+        <w:rPr>
+          <w:rFonts w:ascii="Calibri" w:hAnsi="Calibri"/>
+          <w:color w:val="000000" w:themeColor="text1"/>
+        </w:rPr>
+        <w:t xml:space="preserve">: </w:t>
+      </w:r>
+      <w:r>
+        <w:rPr>
+          <w:rFonts w:ascii="Calibri" w:hAnsi="Calibri"/>
+          <w:color w:val="000000" w:themeColor="text1"/>
+        </w:rPr>
+        <w:t>10154390471048223</w:t>
+      </w:r>
+      <w:r>
+        <w:rPr>
+          <w:rFonts w:ascii="Calibri" w:hAnsi="Calibri"/>
+          <w:color w:val="000000" w:themeColor="text1"/>
+        </w:rPr>
+        <w:t>:userid</w:t>
+      </w:r>
+    </w:p>
+    <w:p>
+      <w:pPr>
+        <w:jc w:val="both"/>
+        <w:rPr>
+          <w:rFonts w:ascii="Calibri" w:hAnsi="Calibri"/>
+          <w:color w:val="000000" w:themeColor="text1"/>
+          <w:szCs w:val="40"/>
+        </w:rPr>
+      </w:pPr>
+      <w:r>
+        <w:rPr>
+          <w:rFonts w:ascii="Calibri" w:hAnsi="Calibri"/>
+          <w:color w:val="FF0000"/>
+          <w:szCs w:val="40"/>
+        </w:rPr>
+        <w:t>PARAMETER</w:t>
+      </w:r>
+      <w:r>
+        <w:rPr>
+          <w:rFonts w:ascii="Calibri" w:hAnsi="Calibri"/>
+          <w:color w:val="000000" w:themeColor="text1"/>
+          <w:szCs w:val="40"/>
+        </w:rPr>
+        <w:t>:no</w:t>
+      </w:r>
+    </w:p>
+    <w:p>
+      <w:pPr>
+        <w:jc w:val="both"/>
+        <w:rPr>
+          <w:rFonts w:ascii="Calibri" w:hAnsi="Calibri"/>
+          <w:color w:val="000000" w:themeColor="text1"/>
+          <w:szCs w:val="40"/>
+        </w:rPr>
+      </w:pPr>
+      <w:r>
+        <w:rPr>
+          <w:rFonts w:ascii="Calibri" w:hAnsi="Calibri"/>
+          <w:color w:val="FF0000"/>
+          <w:szCs w:val="40"/>
+        </w:rPr>
+        <w:t>Return</w:t>
+      </w:r>
+      <w:r>
+        <w:rPr>
+          <w:rFonts w:ascii="Calibri" w:hAnsi="Calibri"/>
+          <w:color w:val="000000" w:themeColor="text1"/>
+          <w:szCs w:val="40"/>
+        </w:rPr>
+        <w:t xml:space="preserve">: if success, </w:t>
+      </w:r>
+      <w:r>
+        <w:rPr>
+          <w:rFonts w:ascii="Calibri" w:hAnsi="Calibri"/>
+          <w:color w:val="000000" w:themeColor="text1"/>
+          <w:szCs w:val="40"/>
+        </w:rPr>
+        <w:t>preference</w:t>
+      </w:r>
+      <w:r>
+        <w:rPr>
+          <w:rFonts w:ascii="Calibri" w:hAnsi="Calibri"/>
+          <w:color w:val="000000" w:themeColor="text1"/>
+          <w:szCs w:val="40"/>
+        </w:rPr>
+        <w:t xml:space="preserve"> data, otherwise res404</w:t>
+      </w:r>
+    </w:p>
+    <w:p>
+      <w:pPr>
+        <w:ind w:left="360"/>
+        <w:jc w:val="both"/>
+        <w:rPr>
+          <w:rFonts w:ascii="Calibri" w:hAnsi="Calibri"/>
+          <w:color w:val="000000" w:themeColor="text1"/>
+          <w:lang w:val="ru-RU"/>
+        </w:rPr>
+      </w:pPr>
+    </w:p>
+    <w:p>
+      <w:pPr>
+        <w:ind w:left="360"/>
+        <w:jc w:val="both"/>
+        <w:rPr>
+          <w:rFonts w:ascii="Calibri" w:hAnsi="Calibri"/>
+          <w:color w:val="000000" w:themeColor="text1"/>
+          <w:lang w:val="ru-RU"/>
+        </w:rPr>
+      </w:pPr>
+    </w:p>
+    <w:p>
+      <w:pPr>
+        <w:pStyle w:val="ListParagraph"/>
+        <w:numPr>
+          <w:ilvl w:val="0"/>
+          <w:numId w:val="1"/>
+        </w:numPr>
+        <w:jc w:val="both"/>
+        <w:rPr>
+          <w:rFonts w:ascii="Calibri" w:hAnsi="Calibri"/>
+          <w:color w:val="000000" w:themeColor="text1"/>
+          <w:lang w:val="ru-RU"/>
+        </w:rPr>
+      </w:pPr>
+      <w:r>
+        <w:rPr>
+          <w:rFonts w:ascii="Calibri" w:hAnsi="Calibri"/>
+          <w:color w:val="000000" w:themeColor="text1"/>
+          <w:lang w:val="ru-RU"/>
+        </w:rPr>
+        <w:t>UpdateUserPreferencesInfo</w:t>
+      </w:r>
+    </w:p>
+    <w:p>
+      <w:pPr>
+        <w:ind w:left="360"/>
+        <w:jc w:val="both"/>
+        <w:rPr>
+          <w:rFonts w:ascii="Calibri" w:hAnsi="Calibri"/>
+          <w:color w:val="000000" w:themeColor="text1"/>
+          <w:lang w:val="ru-RU"/>
+        </w:rPr>
+      </w:pPr>
+      <w:r>
+        <w:rPr>
+          <w:rFonts w:ascii="Calibri" w:hAnsi="Calibri"/>
+          <w:color w:val="000000" w:themeColor="text1"/>
+          <w:lang w:val="ru-RU"/>
+        </w:rPr>
+        <w:t>In</w:t>
+      </w:r>
+      <w:r>
+        <w:rPr>
+          <w:rFonts w:ascii="Calibri" w:hAnsi="Calibri"/>
+          <w:color w:val="000000" w:themeColor="text1"/>
+          <w:lang w:val="ru-RU"/>
+        </w:rPr>
+        <w:t>put: newPreferences, user id</w:t>
+      </w:r>
+    </w:p>
+    <w:p>
+      <w:pPr>
+        <w:ind w:left="360"/>
+        <w:jc w:val="both"/>
+        <w:rPr>
+          <w:rFonts w:ascii="Calibri" w:hAnsi="Calibri"/>
+          <w:color w:val="000000" w:themeColor="text1"/>
+          <w:lang w:val="ru-RU"/>
+        </w:rPr>
+      </w:pPr>
+      <w:r>
+        <w:rPr>
+          <w:rFonts w:ascii="Calibri" w:hAnsi="Calibri"/>
+          <w:color w:val="000000" w:themeColor="text1"/>
+          <w:lang w:val="ru-RU"/>
+        </w:rPr>
+        <w:t>Return: Preferences | Error.</w:t>
+      </w:r>
+    </w:p>
+    <w:p>
+      <w:pPr>
+        <w:ind w:left="360"/>
+        <w:jc w:val="both"/>
+        <w:rPr>
+          <w:rFonts w:ascii="Calibri" w:hAnsi="Calibri"/>
+          <w:color w:val="000000" w:themeColor="text1"/>
+          <w:lang w:val="ru-RU"/>
+        </w:rPr>
+      </w:pPr>
+    </w:p>
+    <w:p>
+      <w:pPr>
+        <w:ind w:left="360"/>
+        <w:jc w:val="both"/>
+        <w:rPr>
+          <w:rFonts w:ascii="Calibri" w:hAnsi="Calibri"/>
+          <w:color w:val="000000" w:themeColor="text1"/>
+        </w:rPr>
+      </w:pPr>
+      <w:r>
+        <w:rPr>
+          <w:rFonts w:ascii="Calibri" w:hAnsi="Calibri"/>
+          <w:color w:val="FF0000"/>
+        </w:rPr>
+        <w:t>API</w:t>
+      </w:r>
+      <w:r>
+        <w:rPr>
+          <w:rFonts w:ascii="Calibri" w:hAnsi="Calibri"/>
+          <w:color w:val="000000" w:themeColor="text1"/>
+        </w:rPr>
+        <w:t xml:space="preserve">: </w:t>
+      </w:r>
+      <w:r>
+        <w:rPr>
+          <w:rFonts w:ascii="Calibri" w:hAnsi="Calibri"/>
+          <w:color w:val="000000" w:themeColor="text1"/>
+        </w:rPr>
+        <w:t>PUT</w:t>
+      </w:r>
+    </w:p>
+    <w:p>
+      <w:pPr>
+        <w:jc w:val="both"/>
+        <w:rPr>
+          <w:rFonts w:ascii="Calibri" w:hAnsi="Calibri"/>
+          <w:color w:val="000000" w:themeColor="text1"/>
+          <w:szCs w:val="40"/>
+        </w:rPr>
+      </w:pPr>
+      <w:hyperlink r:id="rId8" w:history="1">
+        <w:r>
+          <w:rPr>
+            <w:rStyle w:val="Hyperlink"/>
+            <w:rFonts w:ascii="Calibri" w:hAnsi="Calibri"/>
+            <w:szCs w:val="40"/>
+          </w:rPr>
+          <w:t>http://ec2-54-244-190-99.us-west-2.compute.amazonaws.com:3000/preferences/10154390471048223</w:t>
+        </w:r>
+      </w:hyperlink>
+    </w:p>
+    <w:p>
+      <w:pPr>
+        <w:ind w:left="360"/>
+        <w:jc w:val="both"/>
+        <w:rPr>
+          <w:rFonts w:ascii="Calibri" w:hAnsi="Calibri"/>
+          <w:color w:val="000000" w:themeColor="text1"/>
+        </w:rPr>
+      </w:pPr>
+      <w:r>
+        <w:rPr>
+          <w:rFonts w:ascii="Calibri" w:hAnsi="Calibri"/>
+          <w:color w:val="FF0000"/>
+        </w:rPr>
+        <w:t>DESC</w:t>
+      </w:r>
+      <w:r>
+        <w:rPr>
+          <w:rFonts w:ascii="Calibri" w:hAnsi="Calibri"/>
+          <w:color w:val="000000" w:themeColor="text1"/>
+        </w:rPr>
+        <w:t xml:space="preserve">: </w:t>
+      </w:r>
+      <w:r>
+        <w:rPr>
+          <w:rFonts w:ascii="Calibri" w:hAnsi="Calibri"/>
+          <w:color w:val="000000" w:themeColor="text1"/>
+        </w:rPr>
+        <w:t>10154390471048223</w:t>
+      </w:r>
+      <w:r>
+        <w:rPr>
+          <w:rFonts w:ascii="Calibri" w:hAnsi="Calibri"/>
+          <w:color w:val="000000" w:themeColor="text1"/>
+        </w:rPr>
+        <w:t>:userid</w:t>
+      </w:r>
+    </w:p>
+    <w:p>
+      <w:pPr>
+        <w:jc w:val="both"/>
+        <w:rPr>
+          <w:rFonts w:ascii="Calibri" w:hAnsi="Calibri"/>
+          <w:color w:val="000000" w:themeColor="text1"/>
+          <w:szCs w:val="40"/>
+        </w:rPr>
+      </w:pPr>
+      <w:r>
+        <w:rPr>
+          <w:rFonts w:ascii="Calibri" w:hAnsi="Calibri"/>
+          <w:color w:val="FF0000"/>
+          <w:szCs w:val="40"/>
+        </w:rPr>
+        <w:t>PARAMETER</w:t>
+      </w:r>
+      <w:r>
+        <w:rPr>
+          <w:rFonts w:ascii="Calibri" w:hAnsi="Calibri"/>
+          <w:color w:val="000000" w:themeColor="text1"/>
+          <w:szCs w:val="40"/>
+        </w:rPr>
+        <w:t>:</w:t>
+      </w:r>
+      <w:r>
+        <w:rPr>
+          <w:rFonts w:ascii="Calibri" w:hAnsi="Calibri"/>
+          <w:color w:val="000000" w:themeColor="text1"/>
+          <w:szCs w:val="40"/>
+        </w:rPr>
+        <w:t xml:space="preserve"> </w:t>
+      </w:r>
+    </w:p>
+    <w:p>
+      <w:pPr>
+        <w:jc w:val="both"/>
+        <w:rPr>
+          <w:rFonts w:ascii="Calibri" w:hAnsi="Calibri"/>
+          <w:color w:val="000000" w:themeColor="text1"/>
+          <w:szCs w:val="40"/>
+        </w:rPr>
+      </w:pPr>
+      <w:r>
+        <w:rPr>
+          <w:rFonts w:ascii="Calibri" w:hAnsi="Calibri"/>
+          <w:color w:val="000000" w:themeColor="text1"/>
+          <w:szCs w:val="40"/>
+        </w:rPr>
+        <w:t>n</w:t>
+      </w:r>
+      <w:r>
+        <w:rPr>
+          <w:rFonts w:ascii="Calibri" w:hAnsi="Calibri"/>
+          <w:color w:val="000000" w:themeColor="text1"/>
+          <w:szCs w:val="40"/>
+        </w:rPr>
+        <w:t>ewpref</w:t>
+      </w:r>
+      <w:r>
+        <w:rPr>
+          <w:rFonts w:ascii="Calibri" w:hAnsi="Calibri"/>
+          <w:color w:val="000000" w:themeColor="text1"/>
+          <w:szCs w:val="40"/>
+        </w:rPr>
+        <w:t xml:space="preserve"> : new preference data</w:t>
+      </w:r>
+    </w:p>
+    <w:p>
+      <w:pPr>
+        <w:jc w:val="both"/>
+        <w:rPr>
+          <w:rFonts w:ascii="Calibri" w:hAnsi="Calibri"/>
+          <w:color w:val="000000" w:themeColor="text1"/>
+          <w:szCs w:val="40"/>
+        </w:rPr>
+      </w:pPr>
+      <w:r>
+        <w:rPr>
+          <w:rFonts w:ascii="Calibri" w:hAnsi="Calibri"/>
+          <w:color w:val="FF0000"/>
+          <w:szCs w:val="40"/>
+        </w:rPr>
+        <w:t>Return</w:t>
+      </w:r>
+      <w:r>
+        <w:rPr>
+          <w:rFonts w:ascii="Calibri" w:hAnsi="Calibri"/>
+          <w:color w:val="000000" w:themeColor="text1"/>
+          <w:szCs w:val="40"/>
+        </w:rPr>
+        <w:t xml:space="preserve">: if success, </w:t>
+      </w:r>
+      <w:r>
+        <w:rPr>
+          <w:rFonts w:ascii="Calibri" w:hAnsi="Calibri"/>
+          <w:color w:val="000000" w:themeColor="text1"/>
+          <w:szCs w:val="40"/>
+        </w:rPr>
+        <w:t>res200</w:t>
+      </w:r>
+      <w:r>
+        <w:rPr>
+          <w:rFonts w:ascii="Calibri" w:hAnsi="Calibri"/>
+          <w:color w:val="000000" w:themeColor="text1"/>
+          <w:szCs w:val="40"/>
+        </w:rPr>
+        <w:t>, otherwise res404</w:t>
+      </w:r>
+    </w:p>
+    <w:p>
+      <w:pPr>
+        <w:ind w:left="360"/>
+        <w:jc w:val="both"/>
+        <w:rPr>
+          <w:rFonts w:ascii="Calibri" w:hAnsi="Calibri"/>
+          <w:color w:val="000000" w:themeColor="text1"/>
+          <w:lang w:val="ru-RU"/>
+        </w:rPr>
+      </w:pPr>
+    </w:p>
+    <w:p>
+      <w:pPr>
+        <w:ind w:left="360"/>
+        <w:jc w:val="both"/>
+        <w:rPr>
+          <w:rFonts w:ascii="Calibri" w:hAnsi="Calibri"/>
+          <w:color w:val="000000" w:themeColor="text1"/>
+          <w:lang w:val="ru-RU"/>
+        </w:rPr>
+      </w:pPr>
+    </w:p>
+    <w:p>
+      <w:pPr>
+        <w:pStyle w:val="ListParagraph"/>
+        <w:numPr>
+          <w:ilvl w:val="0"/>
+          <w:numId w:val="1"/>
+        </w:numPr>
+        <w:jc w:val="both"/>
+        <w:rPr>
+          <w:rFonts w:ascii="Calibri" w:hAnsi="Calibri"/>
+          <w:color w:val="000000" w:themeColor="text1"/>
+          <w:lang w:val="ru-RU"/>
+        </w:rPr>
+      </w:pPr>
+      <w:r>
+        <w:rPr>
+          <w:rFonts w:ascii="Calibri" w:hAnsi="Calibri"/>
+          <w:color w:val="000000" w:themeColor="text1"/>
+          <w:lang w:val="ru-RU"/>
+        </w:rPr>
+        <w:t>UpdateUserInfo</w:t>
+      </w:r>
+    </w:p>
+    <w:p>
+      <w:pPr>
+        <w:ind w:left="360"/>
+        <w:jc w:val="both"/>
+        <w:rPr>
+          <w:rFonts w:ascii="Calibri" w:hAnsi="Calibri"/>
+          <w:color w:val="000000" w:themeColor="text1"/>
+          <w:lang w:val="ru-RU"/>
+        </w:rPr>
+      </w:pPr>
+      <w:r>
+        <w:rPr>
+          <w:rFonts w:ascii="Calibri" w:hAnsi="Calibri"/>
+          <w:color w:val="000000" w:themeColor="text1"/>
+          <w:lang w:val="ru-RU"/>
+        </w:rPr>
+        <w:t>Input: newUser</w:t>
+      </w:r>
+    </w:p>
+    <w:p>
+      <w:pPr>
+        <w:ind w:left="360"/>
+        <w:jc w:val="both"/>
+        <w:rPr>
+          <w:rFonts w:ascii="Calibri" w:hAnsi="Calibri"/>
+          <w:color w:val="000000" w:themeColor="text1"/>
+          <w:lang w:val="ru-RU"/>
+        </w:rPr>
+      </w:pPr>
+      <w:r>
+        <w:rPr>
+          <w:rFonts w:ascii="Calibri" w:hAnsi="Calibri"/>
+          <w:color w:val="000000" w:themeColor="text1"/>
+          <w:lang w:val="ru-RU"/>
+        </w:rPr>
+        <w:t>Return: User | Error</w:t>
+      </w:r>
+    </w:p>
+    <w:p>
+      <w:pPr>
+        <w:jc w:val="both"/>
+        <w:rPr>
+          <w:rFonts w:ascii="Calibri" w:hAnsi="Calibri"/>
+          <w:color w:val="000000" w:themeColor="text1"/>
+          <w:lang w:val="ru-RU"/>
+        </w:rPr>
+      </w:pPr>
+    </w:p>
+    <w:p>
+      <w:pPr>
+        <w:ind w:left="360"/>
+        <w:jc w:val="both"/>
+        <w:rPr>
+          <w:rFonts w:ascii="Calibri" w:hAnsi="Calibri"/>
+          <w:color w:val="000000" w:themeColor="text1"/>
+        </w:rPr>
+      </w:pPr>
+      <w:r>
+        <w:rPr>
+          <w:rFonts w:ascii="Calibri" w:hAnsi="Calibri"/>
+          <w:color w:val="FF0000"/>
+        </w:rPr>
+        <w:t>API</w:t>
+      </w:r>
+      <w:r>
+        <w:rPr>
+          <w:rFonts w:ascii="Calibri" w:hAnsi="Calibri"/>
+          <w:color w:val="000000" w:themeColor="text1"/>
+        </w:rPr>
+        <w:t>: PUT</w:t>
+      </w:r>
+    </w:p>
+    <w:p>
+      <w:pPr>
+        <w:jc w:val="both"/>
+        <w:rPr>
+          <w:rFonts w:ascii="Calibri" w:hAnsi="Calibri"/>
+          <w:color w:val="000000" w:themeColor="text1"/>
+          <w:szCs w:val="40"/>
+        </w:rPr>
+      </w:pPr>
+      <w:hyperlink r:id="rId9" w:history="1">
+        <w:r>
+          <w:rPr>
+            <w:rStyle w:val="Hyperlink"/>
+            <w:rFonts w:ascii="Calibri" w:hAnsi="Calibri"/>
+            <w:szCs w:val="40"/>
+          </w:rPr>
+          <w:t>http://ec2-54-244-190-99.us-west-2.compute.amazonaws.com:3000/users/10154390471048223</w:t>
+        </w:r>
+      </w:hyperlink>
+    </w:p>
+    <w:p>
+      <w:pPr>
+        <w:ind w:left="360"/>
+        <w:jc w:val="both"/>
+        <w:rPr>
+          <w:rFonts w:ascii="Calibri" w:hAnsi="Calibri"/>
+          <w:color w:val="000000" w:themeColor="text1"/>
+        </w:rPr>
+      </w:pPr>
+      <w:r>
+        <w:rPr>
+          <w:rFonts w:ascii="Calibri" w:hAnsi="Calibri"/>
+          <w:color w:val="FF0000"/>
+        </w:rPr>
+        <w:t>DESC</w:t>
+      </w:r>
+      <w:r>
+        <w:rPr>
+          <w:rFonts w:ascii="Calibri" w:hAnsi="Calibri"/>
+          <w:color w:val="000000" w:themeColor="text1"/>
+        </w:rPr>
+        <w:t xml:space="preserve">: </w:t>
+      </w:r>
+      <w:r>
+        <w:rPr>
+          <w:rFonts w:ascii="Calibri" w:hAnsi="Calibri"/>
+          <w:color w:val="000000" w:themeColor="text1"/>
+        </w:rPr>
+        <w:t>10154390471048223</w:t>
+      </w:r>
+      <w:r>
+        <w:rPr>
+          <w:rFonts w:ascii="Calibri" w:hAnsi="Calibri"/>
+          <w:color w:val="000000" w:themeColor="text1"/>
+        </w:rPr>
+        <w:t>:userid</w:t>
+      </w:r>
+    </w:p>
+    <w:p>
+      <w:pPr>
+        <w:jc w:val="both"/>
+        <w:rPr>
+          <w:rFonts w:ascii="Calibri" w:hAnsi="Calibri"/>
+          <w:color w:val="000000" w:themeColor="text1"/>
+          <w:szCs w:val="40"/>
+        </w:rPr>
+      </w:pPr>
+      <w:r>
+        <w:rPr>
+          <w:rFonts w:ascii="Calibri" w:hAnsi="Calibri"/>
+          <w:color w:val="FF0000"/>
+          <w:szCs w:val="40"/>
+        </w:rPr>
+        <w:t>PARAMETER</w:t>
+      </w:r>
+      <w:r>
+        <w:rPr>
+          <w:rFonts w:ascii="Calibri" w:hAnsi="Calibri"/>
+          <w:color w:val="000000" w:themeColor="text1"/>
+          <w:szCs w:val="40"/>
+        </w:rPr>
+        <w:t xml:space="preserve">: </w:t>
+      </w:r>
+    </w:p>
+    <w:p>
+      <w:pPr>
+        <w:jc w:val="both"/>
+        <w:rPr>
+          <w:rFonts w:ascii="Calibri" w:hAnsi="Calibri"/>
+          <w:color w:val="000000" w:themeColor="text1"/>
+          <w:szCs w:val="40"/>
+        </w:rPr>
+      </w:pPr>
+      <w:r>
+        <w:rPr>
+          <w:rFonts w:ascii="Calibri" w:hAnsi="Calibri"/>
+          <w:color w:val="000000" w:themeColor="text1"/>
+          <w:szCs w:val="40"/>
+        </w:rPr>
+        <w:t>newuser</w:t>
+      </w:r>
+      <w:r>
+        <w:rPr>
+          <w:rFonts w:ascii="Calibri" w:hAnsi="Calibri"/>
+          <w:color w:val="000000" w:themeColor="text1"/>
+          <w:szCs w:val="40"/>
+        </w:rPr>
+        <w:t xml:space="preserve">: new </w:t>
+      </w:r>
+      <w:r>
+        <w:rPr>
+          <w:rFonts w:ascii="Calibri" w:hAnsi="Calibri"/>
+          <w:color w:val="000000" w:themeColor="text1"/>
+          <w:szCs w:val="40"/>
+        </w:rPr>
+        <w:t>user</w:t>
       </w:r>
       <w:bookmarkStart w:id="0" w:name="_GoBack"/>
       <w:bookmarkEnd w:id="0"/>
@@ -144,50 +1800,1888 @@
         <w:rPr>
           <w:rFonts w:ascii="Calibri" w:hAnsi="Calibri"/>
           <w:color w:val="000000" w:themeColor="text1"/>
-          <w:lang w:val="ru-RU"/>
-        </w:rPr>
-        <w:t>[Country].</w:t>
-      </w:r>
-    </w:p>
-    <w:p>
-      <w:pPr>
-        <w:jc w:val="both"/>
-        <w:rPr>
-          <w:rFonts w:ascii="Calibri" w:hAnsi="Calibri"/>
-          <w:color w:val="000000" w:themeColor="text1"/>
-          <w:sz w:val="40"/>
-          <w:szCs w:val="40"/>
-        </w:rPr>
-      </w:pPr>
-    </w:p>
-    <w:p>
-      <w:pPr>
-        <w:jc w:val="both"/>
-        <w:rPr>
-          <w:rFonts w:ascii="Calibri" w:hAnsi="Calibri"/>
-          <w:color w:val="000000" w:themeColor="text1"/>
-          <w:szCs w:val="40"/>
-        </w:rPr>
-      </w:pPr>
-      <w:r>
-        <w:rPr>
-          <w:rFonts w:ascii="Calibri" w:hAnsi="Calibri"/>
-          <w:color w:val="000000" w:themeColor="text1"/>
-          <w:szCs w:val="40"/>
-        </w:rPr>
-        <w:t>Ex:</w:t>
-      </w:r>
-    </w:p>
-    <w:p>
-      <w:pPr>
-        <w:jc w:val="both"/>
-        <w:rPr>
-          <w:rFonts w:ascii="Calibri" w:hAnsi="Calibri"/>
-          <w:color w:val="000000" w:themeColor="text1"/>
-          <w:szCs w:val="40"/>
-        </w:rPr>
-      </w:pPr>
-      <w:hyperlink r:id="rId5" w:history="1">
+          <w:szCs w:val="40"/>
+        </w:rPr>
+        <w:t xml:space="preserve"> data</w:t>
+      </w:r>
+    </w:p>
+    <w:p>
+      <w:pPr>
+        <w:jc w:val="both"/>
+        <w:rPr>
+          <w:rFonts w:ascii="Calibri" w:hAnsi="Calibri"/>
+          <w:color w:val="000000" w:themeColor="text1"/>
+          <w:szCs w:val="40"/>
+        </w:rPr>
+      </w:pPr>
+      <w:r>
+        <w:rPr>
+          <w:rFonts w:ascii="Calibri" w:hAnsi="Calibri"/>
+          <w:color w:val="FF0000"/>
+          <w:szCs w:val="40"/>
+        </w:rPr>
+        <w:t>Return</w:t>
+      </w:r>
+      <w:r>
+        <w:rPr>
+          <w:rFonts w:ascii="Calibri" w:hAnsi="Calibri"/>
+          <w:color w:val="000000" w:themeColor="text1"/>
+          <w:szCs w:val="40"/>
+        </w:rPr>
+        <w:t>: if success, res200, otherwise res404</w:t>
+      </w:r>
+    </w:p>
+    <w:p>
+      <w:pPr>
+        <w:jc w:val="both"/>
+        <w:rPr>
+          <w:rFonts w:ascii="Calibri" w:hAnsi="Calibri"/>
+          <w:color w:val="000000" w:themeColor="text1"/>
+          <w:lang w:val="ru-RU"/>
+        </w:rPr>
+      </w:pPr>
+    </w:p>
+    <w:p>
+      <w:pPr>
+        <w:jc w:val="both"/>
+        <w:rPr>
+          <w:rFonts w:ascii="Calibri" w:hAnsi="Calibri"/>
+          <w:color w:val="000000" w:themeColor="text1"/>
+          <w:lang w:val="ru-RU"/>
+        </w:rPr>
+      </w:pPr>
+    </w:p>
+    <w:p>
+      <w:pPr>
+        <w:pStyle w:val="ListParagraph"/>
+        <w:numPr>
+          <w:ilvl w:val="0"/>
+          <w:numId w:val="1"/>
+        </w:numPr>
+        <w:jc w:val="both"/>
+        <w:rPr>
+          <w:rFonts w:ascii="Calibri" w:hAnsi="Calibri"/>
+          <w:color w:val="000000" w:themeColor="text1"/>
+          <w:lang w:val="ru-RU"/>
+        </w:rPr>
+      </w:pPr>
+      <w:r>
+        <w:rPr>
+          <w:rFonts w:ascii="Calibri" w:hAnsi="Calibri"/>
+          <w:color w:val="000000" w:themeColor="text1"/>
+          <w:lang w:val="ru-RU"/>
+        </w:rPr>
+        <w:t>GetMoments</w:t>
+      </w:r>
+      <w:r>
+        <w:rPr>
+          <w:rFonts w:ascii="Calibri" w:hAnsi="Calibri"/>
+          <w:color w:val="000000" w:themeColor="text1"/>
+          <w:lang w:val="ru-RU"/>
+        </w:rPr>
+        <w:t>ByUsedId</w:t>
+      </w:r>
+      <w:r>
+        <w:rPr>
+          <w:rFonts w:ascii="Calibri" w:hAnsi="Calibri"/>
+          <w:color w:val="000000" w:themeColor="text1"/>
+          <w:lang w:val="ru-RU"/>
+        </w:rPr>
+        <w:t xml:space="preserve"> </w:t>
+      </w:r>
+      <w:r>
+        <w:rPr>
+          <w:rFonts w:ascii="Calibri" w:hAnsi="Calibri"/>
+          <w:color w:val="000000" w:themeColor="text1"/>
+          <w:lang w:val="ru-RU"/>
+        </w:rPr>
+        <w:t>(by default they are sorted 'newest')</w:t>
+      </w:r>
+    </w:p>
+    <w:p>
+      <w:pPr>
+        <w:ind w:left="360"/>
+        <w:jc w:val="both"/>
+        <w:rPr>
+          <w:rFonts w:ascii="Calibri" w:hAnsi="Calibri"/>
+          <w:color w:val="000000" w:themeColor="text1"/>
+          <w:lang w:val="ru-RU"/>
+        </w:rPr>
+      </w:pPr>
+      <w:r>
+        <w:rPr>
+          <w:rFonts w:ascii="Calibri" w:hAnsi="Calibri"/>
+          <w:color w:val="000000" w:themeColor="text1"/>
+          <w:lang w:val="ru-RU"/>
+        </w:rPr>
+        <w:t>Input: user Id(обязательно),</w:t>
+      </w:r>
+      <w:r>
+        <w:rPr>
+          <w:rFonts w:ascii="Calibri" w:hAnsi="Calibri"/>
+          <w:color w:val="000000" w:themeColor="text1"/>
+          <w:lang w:val="ru-RU"/>
+        </w:rPr>
+        <w:t xml:space="preserve"> sorting flag (newest/most popular), filter flag (interest id).</w:t>
+      </w:r>
+    </w:p>
+    <w:p>
+      <w:pPr>
+        <w:ind w:left="360"/>
+        <w:jc w:val="both"/>
+        <w:rPr>
+          <w:rFonts w:ascii="Calibri" w:hAnsi="Calibri"/>
+          <w:color w:val="000000" w:themeColor="text1"/>
+          <w:lang w:val="ru-RU"/>
+        </w:rPr>
+      </w:pPr>
+      <w:r>
+        <w:rPr>
+          <w:rFonts w:ascii="Calibri" w:hAnsi="Calibri"/>
+          <w:color w:val="000000" w:themeColor="text1"/>
+          <w:lang w:val="ru-RU"/>
+        </w:rPr>
+        <w:t>Return: [Moment].</w:t>
+      </w:r>
+    </w:p>
+    <w:p>
+      <w:pPr>
+        <w:jc w:val="both"/>
+        <w:rPr>
+          <w:rFonts w:ascii="Calibri" w:hAnsi="Calibri"/>
+          <w:color w:val="000000" w:themeColor="text1"/>
+          <w:lang w:val="ru-RU"/>
+        </w:rPr>
+      </w:pPr>
+    </w:p>
+    <w:p>
+      <w:pPr>
+        <w:pStyle w:val="ListParagraph"/>
+        <w:numPr>
+          <w:ilvl w:val="0"/>
+          <w:numId w:val="1"/>
+        </w:numPr>
+        <w:jc w:val="both"/>
+        <w:rPr>
+          <w:rFonts w:ascii="Calibri" w:hAnsi="Calibri"/>
+          <w:color w:val="000000" w:themeColor="text1"/>
+          <w:lang w:val="ru-RU"/>
+        </w:rPr>
+      </w:pPr>
+      <w:r>
+        <w:rPr>
+          <w:rFonts w:ascii="Calibri" w:hAnsi="Calibri"/>
+          <w:color w:val="000000" w:themeColor="text1"/>
+          <w:lang w:val="ru-RU"/>
+        </w:rPr>
+        <w:t>GetAllMoments</w:t>
+      </w:r>
+      <w:r>
+        <w:rPr>
+          <w:rFonts w:ascii="Calibri" w:hAnsi="Calibri"/>
+          <w:color w:val="000000" w:themeColor="text1"/>
+          <w:lang w:val="ru-RU"/>
+        </w:rPr>
+        <w:t xml:space="preserve"> (we can combine this and the previous method in one)</w:t>
+      </w:r>
+    </w:p>
+    <w:p>
+      <w:pPr>
+        <w:ind w:left="360"/>
+        <w:jc w:val="both"/>
+        <w:rPr>
+          <w:rFonts w:ascii="Calibri" w:hAnsi="Calibri"/>
+          <w:color w:val="000000" w:themeColor="text1"/>
+          <w:lang w:val="ru-RU"/>
+        </w:rPr>
+      </w:pPr>
+      <w:r>
+        <w:rPr>
+          <w:rFonts w:ascii="Calibri" w:hAnsi="Calibri"/>
+          <w:color w:val="000000" w:themeColor="text1"/>
+          <w:lang w:val="ru-RU"/>
+        </w:rPr>
+        <w:t xml:space="preserve">Input: </w:t>
+      </w:r>
+      <w:r>
+        <w:rPr>
+          <w:rFonts w:ascii="Calibri" w:hAnsi="Calibri"/>
+          <w:color w:val="000000" w:themeColor="text1"/>
+          <w:lang w:val="ru-RU"/>
+        </w:rPr>
+        <w:t>sorting flag (newest/most popular), filter flag (interest id)</w:t>
+      </w:r>
+    </w:p>
+    <w:p>
+      <w:pPr>
+        <w:ind w:left="360"/>
+        <w:jc w:val="both"/>
+        <w:rPr>
+          <w:rFonts w:ascii="Calibri" w:hAnsi="Calibri"/>
+          <w:color w:val="000000" w:themeColor="text1"/>
+          <w:lang w:val="ru-RU"/>
+        </w:rPr>
+      </w:pPr>
+      <w:r>
+        <w:rPr>
+          <w:rFonts w:ascii="Calibri" w:hAnsi="Calibri"/>
+          <w:color w:val="000000" w:themeColor="text1"/>
+          <w:lang w:val="ru-RU"/>
+        </w:rPr>
+        <w:t>Return: [Moment]</w:t>
+      </w:r>
+    </w:p>
+    <w:p>
+      <w:pPr>
+        <w:jc w:val="both"/>
+        <w:rPr>
+          <w:rFonts w:ascii="Calibri" w:hAnsi="Calibri"/>
+          <w:color w:val="000000" w:themeColor="text1"/>
+          <w:lang w:val="ru-RU"/>
+        </w:rPr>
+      </w:pPr>
+    </w:p>
+    <w:p>
+      <w:pPr>
+        <w:pStyle w:val="ListParagraph"/>
+        <w:numPr>
+          <w:ilvl w:val="0"/>
+          <w:numId w:val="1"/>
+        </w:numPr>
+        <w:jc w:val="both"/>
+        <w:rPr>
+          <w:rFonts w:ascii="Calibri" w:hAnsi="Calibri"/>
+          <w:color w:val="000000" w:themeColor="text1"/>
+          <w:lang w:val="ru-RU"/>
+        </w:rPr>
+      </w:pPr>
+      <w:r>
+        <w:rPr>
+          <w:rFonts w:ascii="Calibri" w:hAnsi="Calibri"/>
+          <w:color w:val="000000" w:themeColor="text1"/>
+          <w:lang w:val="ru-RU"/>
+        </w:rPr>
+        <w:t>GetMatched</w:t>
+      </w:r>
+      <w:r>
+        <w:rPr>
+          <w:rFonts w:ascii="Calibri" w:hAnsi="Calibri"/>
+          <w:color w:val="000000" w:themeColor="text1"/>
+          <w:lang w:val="ru-RU"/>
+        </w:rPr>
+        <w:t>Moments</w:t>
+      </w:r>
+      <w:r>
+        <w:rPr>
+          <w:rFonts w:ascii="Calibri" w:hAnsi="Calibri"/>
+          <w:color w:val="000000" w:themeColor="text1"/>
+          <w:lang w:val="ru-RU"/>
+        </w:rPr>
+        <w:t>ByUserId</w:t>
+      </w:r>
+    </w:p>
+    <w:p>
+      <w:pPr>
+        <w:ind w:left="360"/>
+        <w:jc w:val="both"/>
+        <w:rPr>
+          <w:rFonts w:ascii="Calibri" w:hAnsi="Calibri"/>
+          <w:color w:val="000000" w:themeColor="text1"/>
+          <w:lang w:val="ru-RU"/>
+        </w:rPr>
+      </w:pPr>
+      <w:r>
+        <w:rPr>
+          <w:rFonts w:ascii="Calibri" w:hAnsi="Calibri"/>
+          <w:color w:val="000000" w:themeColor="text1"/>
+          <w:lang w:val="ru-RU"/>
+        </w:rPr>
+        <w:t xml:space="preserve">Input: user Id, </w:t>
+      </w:r>
+      <w:r>
+        <w:rPr>
+          <w:rFonts w:ascii="Calibri" w:hAnsi="Calibri"/>
+          <w:color w:val="000000" w:themeColor="text1"/>
+          <w:lang w:val="ru-RU"/>
+        </w:rPr>
+        <w:t>sorting flag (newest/most popular), filter flag (interest id)</w:t>
+      </w:r>
+    </w:p>
+    <w:p>
+      <w:pPr>
+        <w:ind w:left="360"/>
+        <w:jc w:val="both"/>
+        <w:rPr>
+          <w:rFonts w:ascii="Calibri" w:hAnsi="Calibri"/>
+          <w:color w:val="000000" w:themeColor="text1"/>
+          <w:lang w:val="ru-RU"/>
+        </w:rPr>
+      </w:pPr>
+      <w:r>
+        <w:rPr>
+          <w:rFonts w:ascii="Calibri" w:hAnsi="Calibri"/>
+          <w:color w:val="000000" w:themeColor="text1"/>
+          <w:lang w:val="ru-RU"/>
+        </w:rPr>
+        <w:t>Return: [Moment]</w:t>
+      </w:r>
+    </w:p>
+    <w:p>
+      <w:pPr>
+        <w:jc w:val="both"/>
+        <w:rPr>
+          <w:rFonts w:ascii="Calibri" w:hAnsi="Calibri"/>
+          <w:color w:val="000000" w:themeColor="text1"/>
+          <w:lang w:val="ru-RU"/>
+        </w:rPr>
+      </w:pPr>
+    </w:p>
+    <w:p>
+      <w:pPr>
+        <w:pStyle w:val="ListParagraph"/>
+        <w:numPr>
+          <w:ilvl w:val="0"/>
+          <w:numId w:val="1"/>
+        </w:numPr>
+        <w:jc w:val="both"/>
+        <w:rPr>
+          <w:rFonts w:ascii="Calibri" w:hAnsi="Calibri"/>
+          <w:color w:val="000000" w:themeColor="text1"/>
+          <w:lang w:val="ru-RU"/>
+        </w:rPr>
+      </w:pPr>
+      <w:r>
+        <w:rPr>
+          <w:rFonts w:ascii="Calibri" w:hAnsi="Calibri"/>
+          <w:color w:val="000000" w:themeColor="text1"/>
+          <w:lang w:val="ru-RU"/>
+        </w:rPr>
+        <w:t>CreateMoment</w:t>
+      </w:r>
+    </w:p>
+    <w:p>
+      <w:pPr>
+        <w:ind w:left="360"/>
+        <w:jc w:val="both"/>
+        <w:rPr>
+          <w:rFonts w:ascii="Calibri" w:hAnsi="Calibri"/>
+          <w:color w:val="000000" w:themeColor="text1"/>
+          <w:lang w:val="ru-RU"/>
+        </w:rPr>
+      </w:pPr>
+      <w:r>
+        <w:rPr>
+          <w:rFonts w:ascii="Calibri" w:hAnsi="Calibri"/>
+          <w:color w:val="000000" w:themeColor="text1"/>
+          <w:lang w:val="ru-RU"/>
+        </w:rPr>
+        <w:t xml:space="preserve">Input: - </w:t>
+      </w:r>
+      <w:r>
+        <w:rPr>
+          <w:rFonts w:ascii="Calibri" w:hAnsi="Calibri"/>
+          <w:color w:val="000000" w:themeColor="text1"/>
+          <w:lang w:val="ru-RU"/>
+        </w:rPr>
+        <w:t>Info about new moment (please take a look on the «</w:t>
+      </w:r>
+      <w:r>
+        <w:rPr>
+          <w:rFonts w:ascii="Calibri" w:hAnsi="Calibri"/>
+          <w:color w:val="000000" w:themeColor="text1"/>
+          <w:lang w:val="ru-RU"/>
+        </w:rPr>
+        <w:t>Image upload</w:t>
+      </w:r>
+      <w:r>
+        <w:rPr>
+          <w:rFonts w:ascii="Calibri" w:hAnsi="Calibri"/>
+          <w:color w:val="000000" w:themeColor="text1"/>
+          <w:lang w:val="ru-RU"/>
+        </w:rPr>
+        <w:t xml:space="preserve">.png» screen) </w:t>
+      </w:r>
+    </w:p>
+    <w:p>
+      <w:pPr>
+        <w:ind w:left="360"/>
+        <w:jc w:val="both"/>
+        <w:rPr>
+          <w:rFonts w:ascii="Calibri" w:hAnsi="Calibri"/>
+          <w:color w:val="000000" w:themeColor="text1"/>
+          <w:lang w:val="ru-RU"/>
+        </w:rPr>
+      </w:pPr>
+      <w:r>
+        <w:rPr>
+          <w:rFonts w:ascii="Calibri" w:hAnsi="Calibri"/>
+          <w:color w:val="000000" w:themeColor="text1"/>
+          <w:lang w:val="ru-RU"/>
+        </w:rPr>
+        <w:t>Return: Moment | Error.</w:t>
+      </w:r>
+    </w:p>
+    <w:p>
+      <w:pPr>
+        <w:jc w:val="both"/>
+        <w:rPr>
+          <w:rFonts w:ascii="Calibri" w:hAnsi="Calibri"/>
+          <w:color w:val="000000" w:themeColor="text1"/>
+          <w:lang w:val="ru-RU"/>
+        </w:rPr>
+      </w:pPr>
+    </w:p>
+    <w:p>
+      <w:pPr>
+        <w:pStyle w:val="ListParagraph"/>
+        <w:numPr>
+          <w:ilvl w:val="0"/>
+          <w:numId w:val="1"/>
+        </w:numPr>
+        <w:jc w:val="both"/>
+        <w:rPr>
+          <w:rFonts w:ascii="Calibri" w:hAnsi="Calibri"/>
+          <w:color w:val="000000" w:themeColor="text1"/>
+          <w:lang w:val="ru-RU"/>
+        </w:rPr>
+      </w:pPr>
+      <w:r>
+        <w:rPr>
+          <w:rFonts w:ascii="Calibri" w:hAnsi="Calibri"/>
+          <w:color w:val="000000" w:themeColor="text1"/>
+          <w:lang w:val="ru-RU"/>
+        </w:rPr>
+        <w:t>GetAllInterests</w:t>
+      </w:r>
+      <w:r>
+        <w:rPr>
+          <w:rFonts w:ascii="Calibri" w:hAnsi="Calibri"/>
+          <w:color w:val="000000" w:themeColor="text1"/>
+          <w:lang w:val="ru-RU"/>
+        </w:rPr>
+        <w:t xml:space="preserve"> (It means «travel», «foodie», etc.)</w:t>
+      </w:r>
+    </w:p>
+    <w:p>
+      <w:pPr>
+        <w:ind w:left="360"/>
+        <w:jc w:val="both"/>
+        <w:rPr>
+          <w:rFonts w:ascii="Calibri" w:hAnsi="Calibri"/>
+          <w:color w:val="000000" w:themeColor="text1"/>
+          <w:lang w:val="ru-RU"/>
+        </w:rPr>
+      </w:pPr>
+      <w:r>
+        <w:rPr>
+          <w:rFonts w:ascii="Calibri" w:hAnsi="Calibri"/>
+          <w:color w:val="000000" w:themeColor="text1"/>
+          <w:lang w:val="ru-RU"/>
+        </w:rPr>
+        <w:t>Input: -</w:t>
+      </w:r>
+    </w:p>
+    <w:p>
+      <w:pPr>
+        <w:ind w:left="360"/>
+        <w:jc w:val="both"/>
+        <w:rPr>
+          <w:rFonts w:ascii="Calibri" w:hAnsi="Calibri"/>
+          <w:color w:val="000000" w:themeColor="text1"/>
+          <w:lang w:val="ru-RU"/>
+        </w:rPr>
+      </w:pPr>
+      <w:r>
+        <w:rPr>
+          <w:rFonts w:ascii="Calibri" w:hAnsi="Calibri"/>
+          <w:color w:val="000000" w:themeColor="text1"/>
+          <w:lang w:val="ru-RU"/>
+        </w:rPr>
+        <w:t>Return: [Interest].</w:t>
+      </w:r>
+    </w:p>
+    <w:p>
+      <w:pPr>
+        <w:jc w:val="both"/>
+        <w:rPr>
+          <w:rFonts w:ascii="Calibri" w:hAnsi="Calibri"/>
+          <w:color w:val="000000" w:themeColor="text1"/>
+          <w:lang w:val="ru-RU"/>
+        </w:rPr>
+      </w:pPr>
+    </w:p>
+    <w:p>
+      <w:pPr>
+        <w:pStyle w:val="ListParagraph"/>
+        <w:numPr>
+          <w:ilvl w:val="0"/>
+          <w:numId w:val="1"/>
+        </w:numPr>
+        <w:jc w:val="both"/>
+        <w:rPr>
+          <w:rFonts w:ascii="Calibri" w:hAnsi="Calibri"/>
+          <w:color w:val="000000" w:themeColor="text1"/>
+          <w:lang w:val="ru-RU"/>
+        </w:rPr>
+      </w:pPr>
+      <w:r>
+        <w:rPr>
+          <w:rFonts w:ascii="Calibri" w:hAnsi="Calibri"/>
+          <w:color w:val="000000" w:themeColor="text1"/>
+          <w:lang w:val="ru-RU"/>
+        </w:rPr>
+        <w:t>GetLikersForMoment</w:t>
+      </w:r>
+      <w:r>
+        <w:rPr>
+          <w:rFonts w:ascii="Calibri" w:hAnsi="Calibri"/>
+          <w:color w:val="000000" w:themeColor="text1"/>
+          <w:lang w:val="ru-RU"/>
+        </w:rPr>
+        <w:t xml:space="preserve">ByMomentId </w:t>
+      </w:r>
+    </w:p>
+    <w:p>
+      <w:pPr>
+        <w:ind w:left="360"/>
+        <w:jc w:val="both"/>
+        <w:rPr>
+          <w:rFonts w:ascii="Calibri" w:hAnsi="Calibri"/>
+          <w:color w:val="000000" w:themeColor="text1"/>
+          <w:lang w:val="ru-RU"/>
+        </w:rPr>
+      </w:pPr>
+      <w:r>
+        <w:rPr>
+          <w:rFonts w:ascii="Calibri" w:hAnsi="Calibri"/>
+          <w:color w:val="000000" w:themeColor="text1"/>
+          <w:lang w:val="ru-RU"/>
+        </w:rPr>
+        <w:t>Input: moment id</w:t>
+      </w:r>
+    </w:p>
+    <w:p>
+      <w:pPr>
+        <w:ind w:left="360"/>
+        <w:jc w:val="both"/>
+        <w:rPr>
+          <w:rFonts w:ascii="Calibri" w:hAnsi="Calibri"/>
+          <w:color w:val="000000" w:themeColor="text1"/>
+          <w:lang w:val="ru-RU"/>
+        </w:rPr>
+      </w:pPr>
+      <w:r>
+        <w:rPr>
+          <w:rFonts w:ascii="Calibri" w:hAnsi="Calibri"/>
+          <w:color w:val="000000" w:themeColor="text1"/>
+          <w:lang w:val="ru-RU"/>
+        </w:rPr>
+        <w:t>Return: [User]</w:t>
+      </w:r>
+    </w:p>
+    <w:p>
+      <w:pPr>
+        <w:jc w:val="both"/>
+        <w:rPr>
+          <w:rFonts w:ascii="Calibri" w:hAnsi="Calibri"/>
+          <w:color w:val="000000" w:themeColor="text1"/>
+          <w:lang w:val="ru-RU"/>
+        </w:rPr>
+      </w:pPr>
+    </w:p>
+    <w:p>
+      <w:pPr>
+        <w:pStyle w:val="ListParagraph"/>
+        <w:numPr>
+          <w:ilvl w:val="0"/>
+          <w:numId w:val="1"/>
+        </w:numPr>
+        <w:jc w:val="both"/>
+        <w:rPr>
+          <w:rFonts w:ascii="Calibri" w:hAnsi="Calibri"/>
+          <w:color w:val="000000" w:themeColor="text1"/>
+          <w:lang w:val="ru-RU"/>
+        </w:rPr>
+      </w:pPr>
+      <w:r>
+        <w:rPr>
+          <w:rFonts w:ascii="Calibri" w:hAnsi="Calibri"/>
+          <w:color w:val="000000" w:themeColor="text1"/>
+          <w:lang w:val="ru-RU"/>
+        </w:rPr>
+        <w:t>ReportMoment</w:t>
+      </w:r>
+    </w:p>
+    <w:p>
+      <w:pPr>
+        <w:ind w:left="360"/>
+        <w:jc w:val="both"/>
+        <w:rPr>
+          <w:rFonts w:ascii="Calibri" w:hAnsi="Calibri"/>
+          <w:color w:val="000000" w:themeColor="text1"/>
+          <w:lang w:val="ru-RU"/>
+        </w:rPr>
+      </w:pPr>
+      <w:r>
+        <w:rPr>
+          <w:rFonts w:ascii="Calibri" w:hAnsi="Calibri"/>
+          <w:color w:val="000000" w:themeColor="text1"/>
+          <w:lang w:val="ru-RU"/>
+        </w:rPr>
+        <w:t>Input: moment id, user id (who is reporting)</w:t>
+      </w:r>
+    </w:p>
+    <w:p>
+      <w:pPr>
+        <w:ind w:left="360"/>
+        <w:jc w:val="both"/>
+        <w:rPr>
+          <w:rFonts w:ascii="Calibri" w:hAnsi="Calibri"/>
+          <w:color w:val="000000" w:themeColor="text1"/>
+          <w:lang w:val="ru-RU"/>
+        </w:rPr>
+      </w:pPr>
+      <w:r>
+        <w:rPr>
+          <w:rFonts w:ascii="Calibri" w:hAnsi="Calibri"/>
+          <w:color w:val="000000" w:themeColor="text1"/>
+          <w:lang w:val="ru-RU"/>
+        </w:rPr>
+        <w:t xml:space="preserve">Return: </w:t>
+      </w:r>
+      <w:r>
+        <w:rPr>
+          <w:rFonts w:ascii="Calibri" w:hAnsi="Calibri"/>
+          <w:color w:val="000000" w:themeColor="text1"/>
+          <w:lang w:val="ru-RU"/>
+        </w:rPr>
+        <w:t>Success | Error</w:t>
+      </w:r>
+    </w:p>
+    <w:p>
+      <w:pPr>
+        <w:ind w:left="360"/>
+        <w:jc w:val="both"/>
+        <w:rPr>
+          <w:rFonts w:ascii="Calibri" w:hAnsi="Calibri"/>
+          <w:color w:val="000000" w:themeColor="text1"/>
+          <w:lang w:val="ru-RU"/>
+        </w:rPr>
+      </w:pPr>
+    </w:p>
+    <w:p>
+      <w:pPr>
+        <w:pStyle w:val="ListParagraph"/>
+        <w:numPr>
+          <w:ilvl w:val="0"/>
+          <w:numId w:val="1"/>
+        </w:numPr>
+        <w:jc w:val="both"/>
+        <w:rPr>
+          <w:rFonts w:ascii="Calibri" w:hAnsi="Calibri"/>
+          <w:color w:val="000000" w:themeColor="text1"/>
+          <w:lang w:val="ru-RU"/>
+        </w:rPr>
+      </w:pPr>
+      <w:r>
+        <w:rPr>
+          <w:rFonts w:ascii="Calibri" w:hAnsi="Calibri"/>
+          <w:color w:val="000000" w:themeColor="text1"/>
+        </w:rPr>
+        <w:t>Get</w:t>
+      </w:r>
+      <w:r>
+        <w:rPr>
+          <w:rFonts w:ascii="Calibri" w:hAnsi="Calibri"/>
+          <w:color w:val="000000" w:themeColor="text1"/>
+          <w:lang w:val="ru-RU"/>
+        </w:rPr>
+        <w:t>NotificationsForUser</w:t>
+      </w:r>
+      <w:r>
+        <w:rPr>
+          <w:rFonts w:ascii="Calibri" w:hAnsi="Calibri"/>
+          <w:color w:val="000000" w:themeColor="text1"/>
+          <w:lang w:val="ru-RU"/>
+        </w:rPr>
+        <w:t>Id (Please take a look on screen «</w:t>
+      </w:r>
+      <w:r>
+        <w:rPr>
+          <w:rFonts w:ascii="Calibri" w:hAnsi="Calibri"/>
+          <w:color w:val="000000" w:themeColor="text1"/>
+          <w:lang w:val="ru-RU"/>
+        </w:rPr>
+        <w:t>Notification.png</w:t>
+      </w:r>
+      <w:r>
+        <w:rPr>
+          <w:rFonts w:ascii="Calibri" w:hAnsi="Calibri"/>
+          <w:color w:val="000000" w:themeColor="text1"/>
+          <w:lang w:val="ru-RU"/>
+        </w:rPr>
+        <w:t xml:space="preserve">». There are two types of notifications «people» and «likes». You need to tell me how this method will work – whether return all notification and I will split them by type, or add some type flag in request.) </w:t>
+      </w:r>
+    </w:p>
+    <w:p>
+      <w:pPr>
+        <w:ind w:left="360"/>
+        <w:jc w:val="both"/>
+        <w:rPr>
+          <w:rFonts w:ascii="Calibri" w:hAnsi="Calibri"/>
+          <w:color w:val="000000" w:themeColor="text1"/>
+          <w:lang w:val="ru-RU"/>
+        </w:rPr>
+      </w:pPr>
+      <w:r>
+        <w:rPr>
+          <w:rFonts w:ascii="Calibri" w:hAnsi="Calibri"/>
+          <w:color w:val="000000" w:themeColor="text1"/>
+          <w:lang w:val="ru-RU"/>
+        </w:rPr>
+        <w:t>Input: userId</w:t>
+      </w:r>
+    </w:p>
+    <w:p>
+      <w:pPr>
+        <w:ind w:left="360"/>
+        <w:jc w:val="both"/>
+        <w:rPr>
+          <w:rFonts w:ascii="Calibri" w:hAnsi="Calibri"/>
+          <w:color w:val="000000" w:themeColor="text1"/>
+          <w:lang w:val="ru-RU"/>
+        </w:rPr>
+      </w:pPr>
+      <w:r>
+        <w:rPr>
+          <w:rFonts w:ascii="Calibri" w:hAnsi="Calibri"/>
+          <w:color w:val="000000" w:themeColor="text1"/>
+          <w:lang w:val="ru-RU"/>
+        </w:rPr>
+        <w:t>Return: [Notification].</w:t>
+      </w:r>
+    </w:p>
+    <w:p>
+      <w:pPr>
+        <w:jc w:val="both"/>
+        <w:rPr>
+          <w:rFonts w:ascii="Calibri" w:hAnsi="Calibri"/>
+          <w:color w:val="000000" w:themeColor="text1"/>
+          <w:lang w:val="ru-RU"/>
+        </w:rPr>
+      </w:pPr>
+    </w:p>
+    <w:p>
+      <w:pPr>
+        <w:pStyle w:val="ListParagraph"/>
+        <w:numPr>
+          <w:ilvl w:val="0"/>
+          <w:numId w:val="1"/>
+        </w:numPr>
+        <w:jc w:val="both"/>
+        <w:rPr>
+          <w:rFonts w:ascii="Calibri" w:hAnsi="Calibri"/>
+          <w:color w:val="000000" w:themeColor="text1"/>
+          <w:lang w:val="ru-RU"/>
+        </w:rPr>
+      </w:pPr>
+      <w:r>
+        <w:rPr>
+          <w:rFonts w:ascii="Calibri" w:hAnsi="Calibri"/>
+          <w:color w:val="000000" w:themeColor="text1"/>
+          <w:lang w:val="ru-RU"/>
+        </w:rPr>
+        <w:t>Get</w:t>
+      </w:r>
+      <w:r>
+        <w:rPr>
+          <w:rFonts w:ascii="Calibri" w:hAnsi="Calibri"/>
+          <w:color w:val="000000" w:themeColor="text1"/>
+        </w:rPr>
+        <w:t>U</w:t>
+      </w:r>
+      <w:r>
+        <w:rPr>
+          <w:rFonts w:ascii="Calibri" w:hAnsi="Calibri"/>
+          <w:color w:val="000000" w:themeColor="text1"/>
+          <w:lang w:val="ru-RU"/>
+        </w:rPr>
+        <w:t>ser</w:t>
+      </w:r>
+      <w:r>
+        <w:rPr>
+          <w:rFonts w:ascii="Calibri" w:hAnsi="Calibri"/>
+          <w:color w:val="000000" w:themeColor="text1"/>
+          <w:lang w:val="ru-RU"/>
+        </w:rPr>
+        <w:t xml:space="preserve"> (Please add the status between these users (whether one of them has already accepted/declined the other one, or they are matched)</w:t>
+      </w:r>
+    </w:p>
+    <w:p>
+      <w:pPr>
+        <w:ind w:left="360"/>
+        <w:jc w:val="both"/>
+        <w:rPr>
+          <w:rFonts w:ascii="Calibri" w:hAnsi="Calibri"/>
+          <w:color w:val="000000" w:themeColor="text1"/>
+          <w:lang w:val="ru-RU"/>
+        </w:rPr>
+      </w:pPr>
+      <w:r>
+        <w:rPr>
+          <w:rFonts w:ascii="Calibri" w:hAnsi="Calibri"/>
+          <w:color w:val="000000" w:themeColor="text1"/>
+          <w:lang w:val="ru-RU"/>
+        </w:rPr>
+        <w:t>Also is it possible to receive an information about mutual friends?</w:t>
+      </w:r>
+    </w:p>
+    <w:p>
+      <w:pPr>
+        <w:ind w:left="360"/>
+        <w:jc w:val="both"/>
+        <w:rPr>
+          <w:rFonts w:ascii="Calibri" w:hAnsi="Calibri"/>
+          <w:color w:val="000000" w:themeColor="text1"/>
+          <w:lang w:val="ru-RU"/>
+        </w:rPr>
+      </w:pPr>
+      <w:r>
+        <w:rPr>
+          <w:rFonts w:ascii="Calibri" w:hAnsi="Calibri"/>
+          <w:color w:val="000000" w:themeColor="text1"/>
+          <w:lang w:val="ru-RU"/>
+        </w:rPr>
+        <w:t>Input: user Id (</w:t>
+      </w:r>
+      <w:r>
+        <w:rPr>
+          <w:rFonts w:ascii="Calibri" w:hAnsi="Calibri"/>
+          <w:color w:val="000000" w:themeColor="text1"/>
+          <w:lang w:val="ru-RU"/>
+        </w:rPr>
+        <w:t>the person who has been searched</w:t>
+      </w:r>
+      <w:r>
+        <w:rPr>
+          <w:rFonts w:ascii="Calibri" w:hAnsi="Calibri"/>
+          <w:color w:val="000000" w:themeColor="text1"/>
+          <w:lang w:val="ru-RU"/>
+        </w:rPr>
+        <w:t>), user id (</w:t>
+      </w:r>
+      <w:r>
+        <w:rPr>
+          <w:rFonts w:ascii="Calibri" w:hAnsi="Calibri"/>
+          <w:color w:val="000000" w:themeColor="text1"/>
+          <w:lang w:val="ru-RU"/>
+        </w:rPr>
+        <w:t>the person who is searching</w:t>
+      </w:r>
+      <w:r>
+        <w:rPr>
+          <w:rFonts w:ascii="Calibri" w:hAnsi="Calibri"/>
+          <w:color w:val="000000" w:themeColor="text1"/>
+          <w:lang w:val="ru-RU"/>
+        </w:rPr>
+        <w:t xml:space="preserve">). </w:t>
+      </w:r>
+    </w:p>
+    <w:p>
+      <w:pPr>
+        <w:ind w:left="360"/>
+        <w:jc w:val="both"/>
+        <w:rPr>
+          <w:rFonts w:ascii="Calibri" w:hAnsi="Calibri"/>
+          <w:color w:val="000000" w:themeColor="text1"/>
+          <w:lang w:val="ru-RU"/>
+        </w:rPr>
+      </w:pPr>
+      <w:r>
+        <w:rPr>
+          <w:rFonts w:ascii="Calibri" w:hAnsi="Calibri"/>
+          <w:color w:val="000000" w:themeColor="text1"/>
+          <w:lang w:val="ru-RU"/>
+        </w:rPr>
+        <w:t>Return: User.</w:t>
+      </w:r>
+    </w:p>
+    <w:p>
+      <w:pPr>
+        <w:ind w:left="360"/>
+        <w:jc w:val="both"/>
+        <w:rPr>
+          <w:rFonts w:ascii="Calibri" w:hAnsi="Calibri"/>
+          <w:color w:val="000000" w:themeColor="text1"/>
+          <w:lang w:val="ru-RU"/>
+        </w:rPr>
+      </w:pPr>
+    </w:p>
+    <w:p>
+      <w:pPr>
+        <w:pStyle w:val="ListParagraph"/>
+        <w:numPr>
+          <w:ilvl w:val="0"/>
+          <w:numId w:val="1"/>
+        </w:numPr>
+        <w:jc w:val="both"/>
+        <w:rPr>
+          <w:rFonts w:ascii="Calibri" w:hAnsi="Calibri"/>
+          <w:color w:val="000000" w:themeColor="text1"/>
+          <w:lang w:val="ru-RU"/>
+        </w:rPr>
+      </w:pPr>
+      <w:r>
+        <w:rPr>
+          <w:rFonts w:ascii="Calibri" w:hAnsi="Calibri"/>
+          <w:color w:val="000000" w:themeColor="text1"/>
+          <w:lang w:val="ru-RU"/>
+        </w:rPr>
+        <w:t>Like</w:t>
+      </w:r>
+      <w:r>
+        <w:rPr>
+          <w:rFonts w:ascii="Calibri" w:hAnsi="Calibri"/>
+          <w:color w:val="000000" w:themeColor="text1"/>
+        </w:rPr>
+        <w:t>M</w:t>
+      </w:r>
+      <w:r>
+        <w:rPr>
+          <w:rFonts w:ascii="Calibri" w:hAnsi="Calibri"/>
+          <w:color w:val="000000" w:themeColor="text1"/>
+          <w:lang w:val="ru-RU"/>
+        </w:rPr>
+        <w:t>oment</w:t>
+      </w:r>
+    </w:p>
+    <w:p>
+      <w:pPr>
+        <w:ind w:left="360"/>
+        <w:jc w:val="both"/>
+        <w:rPr>
+          <w:rFonts w:ascii="Calibri" w:hAnsi="Calibri"/>
+          <w:color w:val="000000" w:themeColor="text1"/>
+          <w:lang w:val="ru-RU"/>
+        </w:rPr>
+      </w:pPr>
+      <w:r>
+        <w:rPr>
+          <w:rFonts w:ascii="Calibri" w:hAnsi="Calibri"/>
+          <w:color w:val="000000" w:themeColor="text1"/>
+          <w:lang w:val="ru-RU"/>
+        </w:rPr>
+        <w:t>Input: user Id, moment Id.</w:t>
+      </w:r>
+    </w:p>
+    <w:p>
+      <w:pPr>
+        <w:ind w:left="360"/>
+        <w:jc w:val="both"/>
+        <w:rPr>
+          <w:rFonts w:ascii="Calibri" w:hAnsi="Calibri"/>
+          <w:color w:val="000000" w:themeColor="text1"/>
+          <w:lang w:val="ru-RU"/>
+        </w:rPr>
+      </w:pPr>
+      <w:r>
+        <w:rPr>
+          <w:rFonts w:ascii="Calibri" w:hAnsi="Calibri"/>
+          <w:color w:val="000000" w:themeColor="text1"/>
+          <w:lang w:val="ru-RU"/>
+        </w:rPr>
+        <w:t xml:space="preserve">Return: </w:t>
+      </w:r>
+      <w:r>
+        <w:rPr>
+          <w:rFonts w:ascii="Calibri" w:hAnsi="Calibri"/>
+          <w:color w:val="000000" w:themeColor="text1"/>
+          <w:lang w:val="ru-RU"/>
+        </w:rPr>
+        <w:t>Success | Error</w:t>
+      </w:r>
+    </w:p>
+    <w:p>
+      <w:pPr>
+        <w:ind w:left="360"/>
+        <w:jc w:val="both"/>
+        <w:rPr>
+          <w:rFonts w:ascii="Calibri" w:hAnsi="Calibri"/>
+          <w:color w:val="000000" w:themeColor="text1"/>
+          <w:lang w:val="ru-RU"/>
+        </w:rPr>
+      </w:pPr>
+    </w:p>
+    <w:p>
+      <w:pPr>
+        <w:pStyle w:val="ListParagraph"/>
+        <w:numPr>
+          <w:ilvl w:val="0"/>
+          <w:numId w:val="1"/>
+        </w:numPr>
+        <w:jc w:val="both"/>
+        <w:rPr>
+          <w:rFonts w:ascii="Calibri" w:hAnsi="Calibri"/>
+          <w:color w:val="000000" w:themeColor="text1"/>
+          <w:lang w:val="ru-RU"/>
+        </w:rPr>
+      </w:pPr>
+      <w:r>
+        <w:rPr>
+          <w:rFonts w:ascii="Calibri" w:hAnsi="Calibri"/>
+          <w:color w:val="000000" w:themeColor="text1"/>
+          <w:lang w:val="ru-RU"/>
+        </w:rPr>
+        <w:t>DislikeMoment</w:t>
+      </w:r>
+    </w:p>
+    <w:p>
+      <w:pPr>
+        <w:ind w:left="360"/>
+        <w:jc w:val="both"/>
+        <w:rPr>
+          <w:rFonts w:ascii="Calibri" w:hAnsi="Calibri"/>
+          <w:color w:val="000000" w:themeColor="text1"/>
+          <w:lang w:val="ru-RU"/>
+        </w:rPr>
+      </w:pPr>
+      <w:r>
+        <w:rPr>
+          <w:rFonts w:ascii="Calibri" w:hAnsi="Calibri"/>
+          <w:color w:val="000000" w:themeColor="text1"/>
+          <w:lang w:val="ru-RU"/>
+        </w:rPr>
+        <w:t>Input: user Id, moment Id.</w:t>
+      </w:r>
+    </w:p>
+    <w:p>
+      <w:pPr>
+        <w:ind w:left="360"/>
+        <w:jc w:val="both"/>
+        <w:rPr>
+          <w:rFonts w:ascii="Calibri" w:hAnsi="Calibri"/>
+          <w:color w:val="000000" w:themeColor="text1"/>
+          <w:lang w:val="ru-RU"/>
+        </w:rPr>
+      </w:pPr>
+      <w:r>
+        <w:rPr>
+          <w:rFonts w:ascii="Calibri" w:hAnsi="Calibri"/>
+          <w:color w:val="000000" w:themeColor="text1"/>
+          <w:lang w:val="ru-RU"/>
+        </w:rPr>
+        <w:t xml:space="preserve">Return: </w:t>
+      </w:r>
+      <w:r>
+        <w:rPr>
+          <w:rFonts w:ascii="Calibri" w:hAnsi="Calibri"/>
+          <w:color w:val="000000" w:themeColor="text1"/>
+          <w:lang w:val="ru-RU"/>
+        </w:rPr>
+        <w:t>Success | Error</w:t>
+      </w:r>
+    </w:p>
+    <w:p>
+      <w:pPr>
+        <w:ind w:left="360"/>
+        <w:jc w:val="both"/>
+        <w:rPr>
+          <w:rFonts w:ascii="Calibri" w:hAnsi="Calibri"/>
+          <w:color w:val="000000" w:themeColor="text1"/>
+          <w:lang w:val="ru-RU"/>
+        </w:rPr>
+      </w:pPr>
+    </w:p>
+    <w:p>
+      <w:pPr>
+        <w:pStyle w:val="ListParagraph"/>
+        <w:numPr>
+          <w:ilvl w:val="0"/>
+          <w:numId w:val="1"/>
+        </w:numPr>
+        <w:jc w:val="both"/>
+        <w:rPr>
+          <w:rFonts w:ascii="Calibri" w:hAnsi="Calibri"/>
+          <w:color w:val="000000" w:themeColor="text1"/>
+          <w:lang w:val="ru-RU"/>
+        </w:rPr>
+      </w:pPr>
+      <w:r>
+        <w:rPr>
+          <w:rFonts w:ascii="Calibri" w:hAnsi="Calibri"/>
+          <w:color w:val="000000" w:themeColor="text1"/>
+          <w:lang w:val="ru-RU"/>
+        </w:rPr>
+        <w:t>DeleteMoment</w:t>
+      </w:r>
+    </w:p>
+    <w:p>
+      <w:pPr>
+        <w:ind w:left="360"/>
+        <w:jc w:val="both"/>
+        <w:rPr>
+          <w:rFonts w:ascii="Calibri" w:hAnsi="Calibri"/>
+          <w:color w:val="000000" w:themeColor="text1"/>
+          <w:lang w:val="ru-RU"/>
+        </w:rPr>
+      </w:pPr>
+      <w:r>
+        <w:rPr>
+          <w:rFonts w:ascii="Calibri" w:hAnsi="Calibri"/>
+          <w:color w:val="000000" w:themeColor="text1"/>
+          <w:lang w:val="ru-RU"/>
+        </w:rPr>
+        <w:t>Input: user Id, moment Id.</w:t>
+      </w:r>
+    </w:p>
+    <w:p>
+      <w:pPr>
+        <w:ind w:left="360"/>
+        <w:jc w:val="both"/>
+        <w:rPr>
+          <w:rFonts w:ascii="Calibri" w:hAnsi="Calibri"/>
+          <w:color w:val="000000" w:themeColor="text1"/>
+          <w:lang w:val="ru-RU"/>
+        </w:rPr>
+      </w:pPr>
+      <w:r>
+        <w:rPr>
+          <w:rFonts w:ascii="Calibri" w:hAnsi="Calibri"/>
+          <w:color w:val="000000" w:themeColor="text1"/>
+          <w:lang w:val="ru-RU"/>
+        </w:rPr>
+        <w:lastRenderedPageBreak/>
+        <w:t>Return: Moment (</w:t>
+      </w:r>
+      <w:r>
+        <w:rPr>
+          <w:rFonts w:ascii="Calibri" w:hAnsi="Calibri"/>
+          <w:color w:val="000000" w:themeColor="text1"/>
+          <w:lang w:val="ru-RU"/>
+        </w:rPr>
+        <w:t>the one which was deleted</w:t>
+      </w:r>
+      <w:r>
+        <w:rPr>
+          <w:rFonts w:ascii="Calibri" w:hAnsi="Calibri"/>
+          <w:color w:val="000000" w:themeColor="text1"/>
+          <w:lang w:val="ru-RU"/>
+        </w:rPr>
+        <w:t>) | Error.</w:t>
+      </w:r>
+    </w:p>
+    <w:p>
+      <w:pPr>
+        <w:ind w:left="360"/>
+        <w:jc w:val="both"/>
+        <w:rPr>
+          <w:rFonts w:ascii="Calibri" w:hAnsi="Calibri"/>
+          <w:color w:val="000000" w:themeColor="text1"/>
+          <w:lang w:val="ru-RU"/>
+        </w:rPr>
+      </w:pPr>
+    </w:p>
+    <w:p>
+      <w:pPr>
+        <w:pStyle w:val="ListParagraph"/>
+        <w:numPr>
+          <w:ilvl w:val="0"/>
+          <w:numId w:val="1"/>
+        </w:numPr>
+        <w:jc w:val="both"/>
+        <w:rPr>
+          <w:rFonts w:ascii="Calibri" w:hAnsi="Calibri"/>
+          <w:color w:val="000000" w:themeColor="text1"/>
+          <w:lang w:val="ru-RU"/>
+        </w:rPr>
+      </w:pPr>
+      <w:r>
+        <w:rPr>
+          <w:rFonts w:ascii="Calibri" w:hAnsi="Calibri"/>
+          <w:color w:val="000000" w:themeColor="text1"/>
+          <w:lang w:val="ru-RU"/>
+        </w:rPr>
+        <w:t>ReportUser</w:t>
+      </w:r>
+    </w:p>
+    <w:p>
+      <w:pPr>
+        <w:ind w:left="360"/>
+        <w:jc w:val="both"/>
+        <w:rPr>
+          <w:rFonts w:ascii="Calibri" w:hAnsi="Calibri"/>
+          <w:color w:val="000000" w:themeColor="text1"/>
+          <w:lang w:val="ru-RU"/>
+        </w:rPr>
+      </w:pPr>
+      <w:r>
+        <w:rPr>
+          <w:rFonts w:ascii="Calibri" w:hAnsi="Calibri"/>
+          <w:color w:val="000000" w:themeColor="text1"/>
+          <w:lang w:val="ru-RU"/>
+        </w:rPr>
+        <w:t>Input: reporter user id, reported user id</w:t>
+      </w:r>
+    </w:p>
+    <w:p>
+      <w:pPr>
+        <w:ind w:left="360"/>
+        <w:jc w:val="both"/>
+        <w:rPr>
+          <w:rFonts w:ascii="Calibri" w:hAnsi="Calibri"/>
+          <w:color w:val="000000" w:themeColor="text1"/>
+          <w:lang w:val="ru-RU"/>
+        </w:rPr>
+      </w:pPr>
+      <w:r>
+        <w:rPr>
+          <w:rFonts w:ascii="Calibri" w:hAnsi="Calibri"/>
+          <w:color w:val="000000" w:themeColor="text1"/>
+          <w:lang w:val="ru-RU"/>
+        </w:rPr>
+        <w:t xml:space="preserve">Return: </w:t>
+      </w:r>
+      <w:r>
+        <w:rPr>
+          <w:rFonts w:ascii="Calibri" w:hAnsi="Calibri"/>
+          <w:color w:val="000000" w:themeColor="text1"/>
+          <w:lang w:val="ru-RU"/>
+        </w:rPr>
+        <w:t>Success | Error</w:t>
+      </w:r>
+    </w:p>
+    <w:p>
+      <w:pPr>
+        <w:ind w:left="360"/>
+        <w:jc w:val="both"/>
+        <w:rPr>
+          <w:rFonts w:ascii="Calibri" w:hAnsi="Calibri"/>
+          <w:color w:val="000000" w:themeColor="text1"/>
+          <w:lang w:val="ru-RU"/>
+        </w:rPr>
+      </w:pPr>
+    </w:p>
+    <w:p>
+      <w:pPr>
+        <w:pStyle w:val="ListParagraph"/>
+        <w:numPr>
+          <w:ilvl w:val="0"/>
+          <w:numId w:val="1"/>
+        </w:numPr>
+        <w:jc w:val="both"/>
+        <w:rPr>
+          <w:rFonts w:ascii="Calibri" w:hAnsi="Calibri"/>
+          <w:color w:val="000000" w:themeColor="text1"/>
+          <w:lang w:val="ru-RU"/>
+        </w:rPr>
+      </w:pPr>
+      <w:r>
+        <w:rPr>
+          <w:rFonts w:ascii="Calibri" w:hAnsi="Calibri"/>
+          <w:color w:val="000000" w:themeColor="text1"/>
+          <w:lang w:val="ru-RU"/>
+        </w:rPr>
+        <w:t>DownloadEvent (</w:t>
+      </w:r>
+      <w:r>
+        <w:rPr>
+          <w:rFonts w:ascii="Calibri" w:hAnsi="Calibri" w:cs="Menlo"/>
+          <w:color w:val="000000" w:themeColor="text1"/>
+          <w:lang w:val="ru-RU"/>
+        </w:rPr>
+        <w:t>"downloadEvent"</w:t>
+      </w:r>
+      <w:r>
+        <w:rPr>
+          <w:rFonts w:ascii="Calibri" w:hAnsi="Calibri"/>
+          <w:color w:val="000000" w:themeColor="text1"/>
+          <w:lang w:val="ru-RU"/>
+        </w:rPr>
+        <w:t>)</w:t>
+      </w:r>
+      <w:r>
+        <w:rPr>
+          <w:rFonts w:ascii="Calibri" w:hAnsi="Calibri"/>
+          <w:color w:val="000000" w:themeColor="text1"/>
+          <w:lang w:val="ru-RU"/>
+        </w:rPr>
+        <w:t xml:space="preserve"> (This method is not related to Events functionality) (Please take a look in the previous realization or ask Josh about this method because I can see such method is used in the app, but I am not sure why, so perhaps we need it or not)</w:t>
+      </w:r>
+    </w:p>
+    <w:p>
+      <w:pPr>
+        <w:ind w:left="360"/>
+        <w:jc w:val="both"/>
+        <w:rPr>
+          <w:rFonts w:ascii="Calibri" w:hAnsi="Calibri"/>
+          <w:color w:val="000000" w:themeColor="text1"/>
+          <w:lang w:val="ru-RU"/>
+        </w:rPr>
+      </w:pPr>
+      <w:r>
+        <w:rPr>
+          <w:rFonts w:ascii="Calibri" w:hAnsi="Calibri"/>
+          <w:color w:val="000000" w:themeColor="text1"/>
+          <w:lang w:val="ru-RU"/>
+        </w:rPr>
+        <w:t>Input: user id, times (Int).</w:t>
+      </w:r>
+    </w:p>
+    <w:p>
+      <w:pPr>
+        <w:ind w:left="360"/>
+        <w:jc w:val="both"/>
+        <w:rPr>
+          <w:rFonts w:ascii="Calibri" w:hAnsi="Calibri"/>
+          <w:color w:val="000000" w:themeColor="text1"/>
+          <w:lang w:val="ru-RU"/>
+        </w:rPr>
+      </w:pPr>
+      <w:r>
+        <w:rPr>
+          <w:rFonts w:ascii="Calibri" w:hAnsi="Calibri"/>
+          <w:color w:val="000000" w:themeColor="text1"/>
+          <w:lang w:val="ru-RU"/>
+        </w:rPr>
+        <w:t xml:space="preserve">Return: </w:t>
+      </w:r>
+      <w:r>
+        <w:rPr>
+          <w:rFonts w:ascii="Calibri" w:hAnsi="Calibri"/>
+          <w:color w:val="000000" w:themeColor="text1"/>
+          <w:lang w:val="ru-RU"/>
+        </w:rPr>
+        <w:t>Success | Error</w:t>
+      </w:r>
+    </w:p>
+    <w:p>
+      <w:pPr>
+        <w:jc w:val="both"/>
+        <w:rPr>
+          <w:rFonts w:ascii="Calibri" w:hAnsi="Calibri"/>
+          <w:color w:val="000000" w:themeColor="text1"/>
+          <w:lang w:val="ru-RU"/>
+        </w:rPr>
+      </w:pPr>
+    </w:p>
+    <w:p>
+      <w:pPr>
+        <w:pStyle w:val="ListParagraph"/>
+        <w:numPr>
+          <w:ilvl w:val="0"/>
+          <w:numId w:val="1"/>
+        </w:numPr>
+        <w:jc w:val="both"/>
+        <w:rPr>
+          <w:rFonts w:ascii="Calibri" w:hAnsi="Calibri"/>
+          <w:color w:val="000000" w:themeColor="text1"/>
+          <w:lang w:val="ru-RU"/>
+        </w:rPr>
+      </w:pPr>
+      <w:r>
+        <w:rPr>
+          <w:rFonts w:ascii="Calibri" w:hAnsi="Calibri"/>
+          <w:color w:val="000000" w:themeColor="text1"/>
+          <w:lang w:val="ru-RU"/>
+        </w:rPr>
+        <w:t>Approve</w:t>
+      </w:r>
+      <w:r>
+        <w:rPr>
+          <w:rFonts w:ascii="Calibri" w:hAnsi="Calibri"/>
+          <w:color w:val="000000" w:themeColor="text1"/>
+        </w:rPr>
+        <w:t>M</w:t>
+      </w:r>
+      <w:r>
+        <w:rPr>
+          <w:rFonts w:ascii="Calibri" w:hAnsi="Calibri"/>
+          <w:color w:val="000000" w:themeColor="text1"/>
+          <w:lang w:val="ru-RU"/>
+        </w:rPr>
+        <w:t>atch</w:t>
+      </w:r>
+    </w:p>
+    <w:p>
+      <w:pPr>
+        <w:ind w:left="360"/>
+        <w:jc w:val="both"/>
+        <w:rPr>
+          <w:rFonts w:ascii="Calibri" w:hAnsi="Calibri"/>
+          <w:color w:val="000000" w:themeColor="text1"/>
+          <w:lang w:val="ru-RU"/>
+        </w:rPr>
+      </w:pPr>
+      <w:r>
+        <w:rPr>
+          <w:rFonts w:ascii="Calibri" w:hAnsi="Calibri"/>
+          <w:color w:val="000000" w:themeColor="text1"/>
+          <w:lang w:val="ru-RU"/>
+        </w:rPr>
+        <w:t>Input: approver userId, user id.</w:t>
+      </w:r>
+    </w:p>
+    <w:p>
+      <w:pPr>
+        <w:ind w:left="360"/>
+        <w:jc w:val="both"/>
+        <w:rPr>
+          <w:rFonts w:ascii="Calibri" w:hAnsi="Calibri"/>
+          <w:color w:val="000000" w:themeColor="text1"/>
+          <w:lang w:val="ru-RU"/>
+        </w:rPr>
+      </w:pPr>
+      <w:r>
+        <w:rPr>
+          <w:rFonts w:ascii="Calibri" w:hAnsi="Calibri"/>
+          <w:color w:val="000000" w:themeColor="text1"/>
+          <w:lang w:val="ru-RU"/>
+        </w:rPr>
+        <w:t xml:space="preserve">Return: </w:t>
+      </w:r>
+      <w:r>
+        <w:rPr>
+          <w:rFonts w:ascii="Calibri" w:hAnsi="Calibri"/>
+          <w:color w:val="000000" w:themeColor="text1"/>
+          <w:lang w:val="ru-RU"/>
+        </w:rPr>
+        <w:t>Success | Error</w:t>
+      </w:r>
+    </w:p>
+    <w:p>
+      <w:pPr>
+        <w:jc w:val="both"/>
+        <w:rPr>
+          <w:rFonts w:ascii="Calibri" w:hAnsi="Calibri"/>
+          <w:color w:val="000000" w:themeColor="text1"/>
+          <w:lang w:val="ru-RU"/>
+        </w:rPr>
+      </w:pPr>
+    </w:p>
+    <w:p>
+      <w:pPr>
+        <w:pStyle w:val="ListParagraph"/>
+        <w:numPr>
+          <w:ilvl w:val="0"/>
+          <w:numId w:val="1"/>
+        </w:numPr>
+        <w:jc w:val="both"/>
+        <w:rPr>
+          <w:rFonts w:ascii="Calibri" w:hAnsi="Calibri"/>
+          <w:color w:val="000000" w:themeColor="text1"/>
+          <w:lang w:val="ru-RU"/>
+        </w:rPr>
+      </w:pPr>
+      <w:r>
+        <w:rPr>
+          <w:rFonts w:ascii="Calibri" w:hAnsi="Calibri"/>
+          <w:color w:val="000000" w:themeColor="text1"/>
+          <w:lang w:val="ru-RU"/>
+        </w:rPr>
+        <w:t>Decline match</w:t>
+      </w:r>
+    </w:p>
+    <w:p>
+      <w:pPr>
+        <w:ind w:left="360"/>
+        <w:jc w:val="both"/>
+        <w:rPr>
+          <w:rFonts w:ascii="Calibri" w:hAnsi="Calibri"/>
+          <w:color w:val="000000" w:themeColor="text1"/>
+          <w:lang w:val="ru-RU"/>
+        </w:rPr>
+      </w:pPr>
+      <w:r>
+        <w:rPr>
+          <w:rFonts w:ascii="Calibri" w:hAnsi="Calibri"/>
+          <w:color w:val="000000" w:themeColor="text1"/>
+          <w:lang w:val="ru-RU"/>
+        </w:rPr>
+        <w:t>Input: decliner user id, user id.</w:t>
+      </w:r>
+    </w:p>
+    <w:p>
+      <w:pPr>
+        <w:ind w:left="360"/>
+        <w:jc w:val="both"/>
+        <w:rPr>
+          <w:rFonts w:ascii="Calibri" w:hAnsi="Calibri"/>
+          <w:color w:val="000000" w:themeColor="text1"/>
+          <w:lang w:val="ru-RU"/>
+        </w:rPr>
+      </w:pPr>
+      <w:r>
+        <w:rPr>
+          <w:rFonts w:ascii="Calibri" w:hAnsi="Calibri"/>
+          <w:color w:val="000000" w:themeColor="text1"/>
+          <w:lang w:val="ru-RU"/>
+        </w:rPr>
+        <w:t xml:space="preserve">Return: </w:t>
+      </w:r>
+      <w:r>
+        <w:rPr>
+          <w:rFonts w:ascii="Calibri" w:hAnsi="Calibri"/>
+          <w:color w:val="000000" w:themeColor="text1"/>
+          <w:lang w:val="ru-RU"/>
+        </w:rPr>
+        <w:t>Success | Error</w:t>
+      </w:r>
+    </w:p>
+    <w:p>
+      <w:pPr>
+        <w:ind w:left="360"/>
+        <w:jc w:val="both"/>
+        <w:rPr>
+          <w:rFonts w:ascii="Calibri" w:hAnsi="Calibri"/>
+          <w:color w:val="000000" w:themeColor="text1"/>
+          <w:lang w:val="ru-RU"/>
+        </w:rPr>
+      </w:pPr>
+    </w:p>
+    <w:p>
+      <w:pPr>
+        <w:pStyle w:val="ListParagraph"/>
+        <w:numPr>
+          <w:ilvl w:val="0"/>
+          <w:numId w:val="1"/>
+        </w:numPr>
+        <w:jc w:val="both"/>
+        <w:rPr>
+          <w:rFonts w:ascii="Calibri" w:hAnsi="Calibri"/>
+          <w:color w:val="000000" w:themeColor="text1"/>
+          <w:lang w:val="ru-RU"/>
+        </w:rPr>
+      </w:pPr>
+      <w:r>
+        <w:rPr>
+          <w:rFonts w:ascii="Calibri" w:hAnsi="Calibri"/>
+          <w:color w:val="000000" w:themeColor="text1"/>
+        </w:rPr>
+        <w:t>Get</w:t>
+      </w:r>
+      <w:r>
+        <w:rPr>
+          <w:rFonts w:ascii="Calibri" w:hAnsi="Calibri"/>
+          <w:color w:val="000000" w:themeColor="text1"/>
+          <w:lang w:val="ru-RU"/>
+        </w:rPr>
+        <w:t>UsersForMatch (</w:t>
+      </w:r>
+      <w:r>
+        <w:rPr>
+          <w:rFonts w:ascii="Calibri" w:hAnsi="Calibri"/>
+          <w:color w:val="000000" w:themeColor="text1"/>
+          <w:lang w:val="ru-RU"/>
+        </w:rPr>
+        <w:t>name in the previous realization</w:t>
+      </w:r>
+      <w:r>
+        <w:rPr>
+          <w:rFonts w:ascii="Calibri" w:hAnsi="Calibri"/>
+          <w:color w:val="000000" w:themeColor="text1"/>
+          <w:lang w:val="ru-RU"/>
+        </w:rPr>
+        <w:t xml:space="preserve"> </w:t>
+      </w:r>
+      <w:r>
+        <w:rPr>
+          <w:rFonts w:ascii="Calibri" w:hAnsi="Calibri" w:cs="Menlo"/>
+          <w:color w:val="000000" w:themeColor="text1"/>
+          <w:lang w:val="ru-RU"/>
+        </w:rPr>
+        <w:t>"possibleMatches"</w:t>
+      </w:r>
+      <w:r>
+        <w:rPr>
+          <w:rFonts w:ascii="Calibri" w:hAnsi="Calibri"/>
+          <w:color w:val="000000" w:themeColor="text1"/>
+          <w:lang w:val="ru-RU"/>
+        </w:rPr>
+        <w:t>)</w:t>
+      </w:r>
+      <w:r>
+        <w:rPr>
+          <w:rFonts w:ascii="Calibri" w:hAnsi="Calibri"/>
+          <w:color w:val="000000" w:themeColor="text1"/>
+          <w:lang w:val="ru-RU"/>
+        </w:rPr>
+        <w:t xml:space="preserve"> (I'm not sure but I think this method should get also location, but please ask Josh how it should work)</w:t>
+      </w:r>
+    </w:p>
+    <w:p>
+      <w:pPr>
+        <w:ind w:left="360"/>
+        <w:jc w:val="both"/>
+        <w:rPr>
+          <w:rFonts w:ascii="Calibri" w:hAnsi="Calibri"/>
+          <w:color w:val="000000" w:themeColor="text1"/>
+          <w:lang w:val="ru-RU"/>
+        </w:rPr>
+      </w:pPr>
+      <w:r>
+        <w:rPr>
+          <w:rFonts w:ascii="Calibri" w:hAnsi="Calibri"/>
+          <w:color w:val="000000" w:themeColor="text1"/>
+          <w:lang w:val="ru-RU"/>
+        </w:rPr>
+        <w:t>Input: userId</w:t>
+      </w:r>
+    </w:p>
+    <w:p>
+      <w:pPr>
+        <w:ind w:left="360"/>
+        <w:jc w:val="both"/>
+        <w:rPr>
+          <w:rFonts w:ascii="Calibri" w:hAnsi="Calibri"/>
+          <w:color w:val="000000" w:themeColor="text1"/>
+          <w:lang w:val="ru-RU"/>
+        </w:rPr>
+      </w:pPr>
+      <w:r>
+        <w:rPr>
+          <w:rFonts w:ascii="Calibri" w:hAnsi="Calibri"/>
+          <w:color w:val="000000" w:themeColor="text1"/>
+          <w:lang w:val="ru-RU"/>
+        </w:rPr>
+        <w:t>Return: [User].</w:t>
+      </w:r>
+    </w:p>
+    <w:p>
+      <w:pPr>
+        <w:ind w:left="360"/>
+        <w:jc w:val="both"/>
+        <w:rPr>
+          <w:rFonts w:ascii="Calibri" w:hAnsi="Calibri"/>
+          <w:color w:val="000000" w:themeColor="text1"/>
+          <w:lang w:val="ru-RU"/>
+        </w:rPr>
+      </w:pPr>
+    </w:p>
+    <w:p>
+      <w:pPr>
+        <w:pStyle w:val="ListParagraph"/>
+        <w:numPr>
+          <w:ilvl w:val="0"/>
+          <w:numId w:val="1"/>
+        </w:numPr>
+        <w:jc w:val="both"/>
+        <w:rPr>
+          <w:rFonts w:ascii="Calibri" w:hAnsi="Calibri"/>
+          <w:color w:val="000000" w:themeColor="text1"/>
+          <w:lang w:val="ru-RU"/>
+        </w:rPr>
+      </w:pPr>
+      <w:r>
+        <w:rPr>
+          <w:rFonts w:ascii="Calibri" w:hAnsi="Calibri"/>
+          <w:color w:val="000000" w:themeColor="text1"/>
+        </w:rPr>
+        <w:t>Get</w:t>
+      </w:r>
+      <w:r>
+        <w:rPr>
+          <w:rFonts w:ascii="Calibri" w:hAnsi="Calibri"/>
+          <w:color w:val="000000" w:themeColor="text1"/>
+          <w:lang w:val="ru-RU"/>
+        </w:rPr>
+        <w:t>MatchesForUser (</w:t>
+      </w:r>
+      <w:r>
+        <w:rPr>
+          <w:rFonts w:ascii="Calibri" w:hAnsi="Calibri"/>
+          <w:color w:val="000000" w:themeColor="text1"/>
+          <w:lang w:val="ru-RU"/>
+        </w:rPr>
+        <w:t>name in the previous realization</w:t>
+      </w:r>
+      <w:r>
+        <w:rPr>
+          <w:rFonts w:ascii="Calibri" w:hAnsi="Calibri"/>
+          <w:color w:val="000000" w:themeColor="text1"/>
+          <w:lang w:val="ru-RU"/>
+        </w:rPr>
+        <w:t xml:space="preserve"> </w:t>
+      </w:r>
+      <w:r>
+        <w:rPr>
+          <w:rFonts w:ascii="Calibri" w:hAnsi="Calibri" w:cs="Menlo"/>
+          <w:color w:val="000000" w:themeColor="text1"/>
+          <w:lang w:val="ru-RU"/>
+        </w:rPr>
+        <w:t>" matches"</w:t>
+      </w:r>
+      <w:r>
+        <w:rPr>
+          <w:rFonts w:ascii="Calibri" w:hAnsi="Calibri"/>
+          <w:color w:val="000000" w:themeColor="text1"/>
+          <w:lang w:val="ru-RU"/>
+        </w:rPr>
+        <w:t>)</w:t>
+      </w:r>
+      <w:r>
+        <w:rPr>
+          <w:rFonts w:ascii="Calibri" w:hAnsi="Calibri"/>
+          <w:color w:val="000000" w:themeColor="text1"/>
+          <w:lang w:val="ru-RU"/>
+        </w:rPr>
+        <w:t xml:space="preserve"> (Please ask Josh how it should work)</w:t>
+      </w:r>
+    </w:p>
+    <w:p>
+      <w:pPr>
+        <w:ind w:left="360"/>
+        <w:jc w:val="both"/>
+        <w:rPr>
+          <w:rFonts w:ascii="Calibri" w:hAnsi="Calibri"/>
+          <w:color w:val="000000" w:themeColor="text1"/>
+          <w:lang w:val="ru-RU"/>
+        </w:rPr>
+      </w:pPr>
+      <w:r>
+        <w:rPr>
+          <w:rFonts w:ascii="Calibri" w:hAnsi="Calibri"/>
+          <w:color w:val="000000" w:themeColor="text1"/>
+          <w:lang w:val="ru-RU"/>
+        </w:rPr>
+        <w:t>Input: userId</w:t>
+      </w:r>
+    </w:p>
+    <w:p>
+      <w:pPr>
+        <w:ind w:left="360"/>
+        <w:jc w:val="both"/>
+        <w:rPr>
+          <w:rFonts w:ascii="Calibri" w:hAnsi="Calibri"/>
+          <w:color w:val="000000" w:themeColor="text1"/>
+          <w:lang w:val="ru-RU"/>
+        </w:rPr>
+      </w:pPr>
+      <w:r>
+        <w:rPr>
+          <w:rFonts w:ascii="Calibri" w:hAnsi="Calibri"/>
+          <w:color w:val="000000" w:themeColor="text1"/>
+          <w:lang w:val="ru-RU"/>
+        </w:rPr>
+        <w:t>Return: [User].</w:t>
+      </w:r>
+    </w:p>
+    <w:p>
+      <w:pPr>
+        <w:ind w:left="360"/>
+        <w:jc w:val="both"/>
+        <w:rPr>
+          <w:rFonts w:ascii="Calibri" w:hAnsi="Calibri"/>
+          <w:color w:val="000000" w:themeColor="text1"/>
+          <w:lang w:val="ru-RU"/>
+        </w:rPr>
+      </w:pPr>
+    </w:p>
+    <w:p>
+      <w:pPr>
+        <w:pStyle w:val="ListParagraph"/>
+        <w:numPr>
+          <w:ilvl w:val="0"/>
+          <w:numId w:val="1"/>
+        </w:numPr>
+        <w:jc w:val="both"/>
+        <w:rPr>
+          <w:rFonts w:ascii="Calibri" w:hAnsi="Calibri"/>
+          <w:color w:val="000000" w:themeColor="text1"/>
+          <w:lang w:val="ru-RU"/>
+        </w:rPr>
+      </w:pPr>
+      <w:r>
+        <w:rPr>
+          <w:rFonts w:ascii="Calibri" w:hAnsi="Calibri"/>
+          <w:color w:val="000000" w:themeColor="text1"/>
+          <w:lang w:val="ru-RU"/>
+        </w:rPr>
+        <w:t>GetCountriesForUser</w:t>
+      </w:r>
+    </w:p>
+    <w:p>
+      <w:pPr>
+        <w:ind w:left="360"/>
+        <w:jc w:val="both"/>
+        <w:rPr>
+          <w:rFonts w:ascii="Calibri" w:hAnsi="Calibri"/>
+          <w:color w:val="000000" w:themeColor="text1"/>
+          <w:lang w:val="ru-RU"/>
+        </w:rPr>
+      </w:pPr>
+      <w:r>
+        <w:rPr>
+          <w:rFonts w:ascii="Calibri" w:hAnsi="Calibri"/>
+          <w:color w:val="000000" w:themeColor="text1"/>
+          <w:lang w:val="ru-RU"/>
+        </w:rPr>
+        <w:t>Input: user id</w:t>
+      </w:r>
+    </w:p>
+    <w:p>
+      <w:pPr>
+        <w:ind w:left="360"/>
+        <w:jc w:val="both"/>
+        <w:rPr>
+          <w:rFonts w:ascii="Calibri" w:hAnsi="Calibri"/>
+          <w:color w:val="000000" w:themeColor="text1"/>
+          <w:lang w:val="ru-RU"/>
+        </w:rPr>
+      </w:pPr>
+      <w:r>
+        <w:rPr>
+          <w:rFonts w:ascii="Calibri" w:hAnsi="Calibri"/>
+          <w:color w:val="000000" w:themeColor="text1"/>
+          <w:lang w:val="ru-RU"/>
+        </w:rPr>
+        <w:t>Return: [Country].</w:t>
+      </w:r>
+    </w:p>
+    <w:p>
+      <w:pPr>
+        <w:ind w:left="360"/>
+        <w:jc w:val="both"/>
+        <w:rPr>
+          <w:rFonts w:ascii="Calibri" w:hAnsi="Calibri"/>
+          <w:color w:val="000000" w:themeColor="text1"/>
+          <w:lang w:val="ru-RU"/>
+        </w:rPr>
+      </w:pPr>
+    </w:p>
+    <w:p>
+      <w:pPr>
+        <w:ind w:left="360"/>
+        <w:jc w:val="both"/>
+        <w:rPr>
+          <w:rFonts w:ascii="Calibri" w:hAnsi="Calibri"/>
+          <w:color w:val="000000" w:themeColor="text1"/>
+        </w:rPr>
+      </w:pPr>
+      <w:r>
+        <w:rPr>
+          <w:rFonts w:ascii="Calibri" w:hAnsi="Calibri"/>
+          <w:color w:val="FF0000"/>
+        </w:rPr>
+        <w:t>API</w:t>
+      </w:r>
+      <w:r>
+        <w:rPr>
+          <w:rFonts w:ascii="Calibri" w:hAnsi="Calibri"/>
+          <w:color w:val="000000" w:themeColor="text1"/>
+        </w:rPr>
+        <w:t>: GET</w:t>
+      </w:r>
+    </w:p>
+    <w:p>
+      <w:pPr>
+        <w:jc w:val="both"/>
+        <w:rPr>
+          <w:rFonts w:ascii="Calibri" w:hAnsi="Calibri"/>
+          <w:color w:val="000000" w:themeColor="text1"/>
+          <w:szCs w:val="40"/>
+        </w:rPr>
+      </w:pPr>
+      <w:hyperlink r:id="rId10" w:history="1">
         <w:r>
           <w:rPr>
             <w:rStyle w:val="Hyperlink"/>
@@ -200,24 +3694,37 @@
     </w:p>
     <w:p>
       <w:pPr>
-        <w:jc w:val="both"/>
-        <w:rPr>
-          <w:rFonts w:ascii="Calibri" w:hAnsi="Calibri"/>
-          <w:color w:val="000000" w:themeColor="text1"/>
-          <w:szCs w:val="40"/>
-        </w:rPr>
-      </w:pPr>
-    </w:p>
-    <w:p>
-      <w:pPr>
-        <w:jc w:val="both"/>
-        <w:rPr>
-          <w:rFonts w:ascii="Calibri" w:hAnsi="Calibri"/>
-          <w:color w:val="000000" w:themeColor="text1"/>
-          <w:szCs w:val="40"/>
-        </w:rPr>
-      </w:pPr>
-      <w:proofErr w:type="gramStart"/>
+        <w:ind w:left="360"/>
+        <w:jc w:val="both"/>
+        <w:rPr>
+          <w:rFonts w:ascii="Calibri" w:hAnsi="Calibri"/>
+          <w:color w:val="000000" w:themeColor="text1"/>
+        </w:rPr>
+      </w:pPr>
+      <w:r>
+        <w:rPr>
+          <w:rFonts w:ascii="Calibri" w:hAnsi="Calibri"/>
+          <w:color w:val="FF0000"/>
+        </w:rPr>
+        <w:t>DESC</w:t>
+      </w:r>
+      <w:r>
+        <w:rPr>
+          <w:rFonts w:ascii="Calibri" w:hAnsi="Calibri"/>
+          <w:color w:val="000000" w:themeColor="text1"/>
+        </w:rPr>
+        <w:t>:</w:t>
+      </w:r>
+    </w:p>
+    <w:p>
+      <w:pPr>
+        <w:jc w:val="both"/>
+        <w:rPr>
+          <w:rFonts w:ascii="Calibri" w:hAnsi="Calibri"/>
+          <w:color w:val="000000" w:themeColor="text1"/>
+          <w:szCs w:val="40"/>
+        </w:rPr>
+      </w:pPr>
       <w:r>
         <w:rPr>
           <w:rFonts w:ascii="Calibri" w:hAnsi="Calibri"/>
@@ -232,41 +3739,774 @@
           <w:color w:val="000000" w:themeColor="text1"/>
           <w:szCs w:val="40"/>
         </w:rPr>
-        <w:t xml:space="preserve"> :</w:t>
-      </w:r>
-      <w:proofErr w:type="gramEnd"/>
-      <w:r>
-        <w:rPr>
-          <w:rFonts w:ascii="Calibri" w:hAnsi="Calibri"/>
-          <w:color w:val="000000" w:themeColor="text1"/>
-          <w:szCs w:val="40"/>
-        </w:rPr>
-        <w:t xml:space="preserve"> </w:t>
-      </w:r>
-      <w:proofErr w:type="spellStart"/>
-      <w:r>
-        <w:rPr>
-          <w:rFonts w:ascii="Calibri" w:hAnsi="Calibri"/>
-          <w:color w:val="000000" w:themeColor="text1"/>
-          <w:szCs w:val="40"/>
-        </w:rPr>
-        <w:t>facebookid</w:t>
-      </w:r>
-      <w:proofErr w:type="spellEnd"/>
-    </w:p>
-    <w:p>
-      <w:pPr>
-        <w:jc w:val="both"/>
-        <w:rPr>
-          <w:rFonts w:ascii="Calibri" w:hAnsi="Calibri"/>
-          <w:color w:val="000000" w:themeColor="text1"/>
-          <w:szCs w:val="40"/>
+        <w:t xml:space="preserve"> : </w:t>
+      </w:r>
+      <w:r>
+        <w:rPr>
+          <w:rFonts w:ascii="Calibri" w:hAnsi="Calibri"/>
+          <w:color w:val="000000" w:themeColor="text1"/>
+          <w:szCs w:val="40"/>
+        </w:rPr>
+        <w:t>user</w:t>
+      </w:r>
+      <w:r>
+        <w:rPr>
+          <w:rFonts w:ascii="Calibri" w:hAnsi="Calibri"/>
+          <w:color w:val="000000" w:themeColor="text1"/>
+          <w:szCs w:val="40"/>
+        </w:rPr>
+        <w:t>id</w:t>
+      </w:r>
+    </w:p>
+    <w:p>
+      <w:pPr>
+        <w:jc w:val="both"/>
+        <w:rPr>
+          <w:rFonts w:ascii="Calibri" w:hAnsi="Calibri"/>
+          <w:color w:val="000000" w:themeColor="text1"/>
+          <w:szCs w:val="40"/>
+        </w:rPr>
+      </w:pPr>
+      <w:r>
+        <w:rPr>
+          <w:rFonts w:ascii="Calibri" w:hAnsi="Calibri"/>
+          <w:color w:val="FF0000"/>
+          <w:szCs w:val="40"/>
+        </w:rPr>
+        <w:t>PARAMETER</w:t>
+      </w:r>
+      <w:r>
+        <w:rPr>
+          <w:rFonts w:ascii="Calibri" w:hAnsi="Calibri"/>
+          <w:color w:val="000000" w:themeColor="text1"/>
+          <w:szCs w:val="40"/>
+        </w:rPr>
+        <w:t>:</w:t>
+      </w:r>
+      <w:r>
+        <w:rPr>
+          <w:rFonts w:ascii="Calibri" w:hAnsi="Calibri"/>
+          <w:color w:val="000000" w:themeColor="text1"/>
+          <w:szCs w:val="40"/>
+        </w:rPr>
+        <w:t xml:space="preserve"> no</w:t>
+      </w:r>
+    </w:p>
+    <w:p>
+      <w:pPr>
+        <w:jc w:val="both"/>
+        <w:rPr>
+          <w:rFonts w:ascii="Calibri" w:hAnsi="Calibri"/>
+          <w:color w:val="000000" w:themeColor="text1"/>
+          <w:szCs w:val="40"/>
+        </w:rPr>
+      </w:pPr>
+      <w:r>
+        <w:rPr>
+          <w:rFonts w:ascii="Calibri" w:hAnsi="Calibri"/>
+          <w:color w:val="FF0000"/>
+          <w:szCs w:val="40"/>
+        </w:rPr>
+        <w:t>Return</w:t>
+      </w:r>
+      <w:r>
+        <w:rPr>
+          <w:rFonts w:ascii="Calibri" w:hAnsi="Calibri"/>
+          <w:color w:val="000000" w:themeColor="text1"/>
+          <w:szCs w:val="40"/>
+        </w:rPr>
+        <w:t>: if success, [country], otherwise res404</w:t>
+      </w:r>
+    </w:p>
+    <w:p>
+      <w:pPr>
+        <w:jc w:val="both"/>
+        <w:rPr>
+          <w:rFonts w:ascii="Calibri" w:hAnsi="Calibri"/>
+          <w:color w:val="000000" w:themeColor="text1"/>
+          <w:szCs w:val="40"/>
+        </w:rPr>
+      </w:pPr>
+    </w:p>
+    <w:p>
+      <w:pPr>
+        <w:ind w:left="360"/>
+        <w:jc w:val="both"/>
+        <w:rPr>
+          <w:rFonts w:ascii="Calibri" w:hAnsi="Calibri"/>
+          <w:color w:val="000000" w:themeColor="text1"/>
+          <w:lang w:val="ru-RU"/>
+        </w:rPr>
+      </w:pPr>
+    </w:p>
+    <w:p>
+      <w:pPr>
+        <w:pStyle w:val="ListParagraph"/>
+        <w:numPr>
+          <w:ilvl w:val="0"/>
+          <w:numId w:val="1"/>
+        </w:numPr>
+        <w:jc w:val="both"/>
+        <w:rPr>
+          <w:rFonts w:ascii="Calibri" w:hAnsi="Calibri"/>
+          <w:color w:val="000000" w:themeColor="text1"/>
+          <w:lang w:val="ru-RU"/>
+        </w:rPr>
+      </w:pPr>
+      <w:r>
+        <w:rPr>
+          <w:rFonts w:ascii="Calibri" w:hAnsi="Calibri"/>
+          <w:color w:val="000000" w:themeColor="text1"/>
+          <w:lang w:val="ru-RU"/>
+        </w:rPr>
+        <w:t>Add</w:t>
+      </w:r>
+      <w:r>
+        <w:rPr>
+          <w:rFonts w:ascii="Calibri" w:hAnsi="Calibri"/>
+          <w:color w:val="000000" w:themeColor="text1"/>
+          <w:lang w:val="ru-RU"/>
+        </w:rPr>
+        <w:t>User</w:t>
+      </w:r>
+      <w:r>
+        <w:rPr>
+          <w:rFonts w:ascii="Calibri" w:hAnsi="Calibri"/>
+          <w:color w:val="000000" w:themeColor="text1"/>
+          <w:lang w:val="ru-RU"/>
+        </w:rPr>
+        <w:t>C</w:t>
+      </w:r>
+      <w:r>
+        <w:rPr>
+          <w:rFonts w:ascii="Calibri" w:hAnsi="Calibri"/>
+          <w:color w:val="000000" w:themeColor="text1"/>
+          <w:lang w:val="ru-RU"/>
+        </w:rPr>
+        <w:t>ountries</w:t>
+      </w:r>
+      <w:r>
+        <w:rPr>
+          <w:rFonts w:ascii="Calibri" w:hAnsi="Calibri"/>
+          <w:color w:val="000000" w:themeColor="text1"/>
+          <w:lang w:val="ru-RU"/>
+        </w:rPr>
+        <w:t>ForUser</w:t>
+      </w:r>
+    </w:p>
+    <w:p>
+      <w:pPr>
+        <w:ind w:left="360"/>
+        <w:jc w:val="both"/>
+        <w:rPr>
+          <w:rFonts w:ascii="Calibri" w:hAnsi="Calibri"/>
+          <w:color w:val="000000" w:themeColor="text1"/>
+          <w:lang w:val="ru-RU"/>
+        </w:rPr>
+      </w:pPr>
+      <w:r>
+        <w:rPr>
+          <w:rFonts w:ascii="Calibri" w:hAnsi="Calibri"/>
+          <w:color w:val="000000" w:themeColor="text1"/>
+          <w:lang w:val="ru-RU"/>
+        </w:rPr>
+        <w:t>Input: user id, country code.</w:t>
+      </w:r>
+    </w:p>
+    <w:p>
+      <w:pPr>
+        <w:ind w:left="360"/>
+        <w:jc w:val="both"/>
+        <w:rPr>
+          <w:rFonts w:ascii="Calibri" w:hAnsi="Calibri"/>
+          <w:color w:val="000000" w:themeColor="text1"/>
+          <w:lang w:val="ru-RU"/>
+        </w:rPr>
+      </w:pPr>
+      <w:r>
+        <w:rPr>
+          <w:rFonts w:ascii="Calibri" w:hAnsi="Calibri"/>
+          <w:color w:val="000000" w:themeColor="text1"/>
+          <w:lang w:val="ru-RU"/>
+        </w:rPr>
+        <w:t>Return: Country code .</w:t>
+      </w:r>
+    </w:p>
+    <w:p>
+      <w:pPr>
+        <w:ind w:left="360"/>
+        <w:jc w:val="both"/>
+        <w:rPr>
+          <w:rFonts w:ascii="Calibri" w:hAnsi="Calibri"/>
+          <w:color w:val="000000" w:themeColor="text1"/>
+          <w:lang w:val="ru-RU"/>
+        </w:rPr>
+      </w:pPr>
+    </w:p>
+    <w:p>
+      <w:pPr>
+        <w:ind w:left="360"/>
+        <w:jc w:val="both"/>
+        <w:rPr>
+          <w:rFonts w:ascii="Calibri" w:hAnsi="Calibri"/>
+          <w:color w:val="000000" w:themeColor="text1"/>
+        </w:rPr>
+      </w:pPr>
+      <w:r>
+        <w:rPr>
+          <w:rFonts w:ascii="Calibri" w:hAnsi="Calibri"/>
+          <w:color w:val="FF0000"/>
+        </w:rPr>
+        <w:t>API</w:t>
+      </w:r>
+      <w:r>
+        <w:rPr>
+          <w:rFonts w:ascii="Calibri" w:hAnsi="Calibri"/>
+          <w:color w:val="000000" w:themeColor="text1"/>
+        </w:rPr>
+        <w:t>:</w:t>
+      </w:r>
+      <w:r>
+        <w:rPr>
+          <w:rFonts w:ascii="Calibri" w:hAnsi="Calibri"/>
+          <w:color w:val="000000" w:themeColor="text1"/>
+        </w:rPr>
+        <w:t xml:space="preserve"> PUT</w:t>
+      </w:r>
+    </w:p>
+    <w:p>
+      <w:pPr>
+        <w:jc w:val="both"/>
+        <w:rPr>
+          <w:rFonts w:ascii="Calibri" w:hAnsi="Calibri"/>
+          <w:color w:val="000000" w:themeColor="text1"/>
+          <w:szCs w:val="40"/>
+        </w:rPr>
+      </w:pPr>
+      <w:hyperlink r:id="rId11" w:history="1">
+        <w:r>
+          <w:rPr>
+            <w:rStyle w:val="Hyperlink"/>
+            <w:rFonts w:ascii="Calibri" w:hAnsi="Calibri"/>
+            <w:szCs w:val="40"/>
+          </w:rPr>
+          <w:t>http://ec2-54-244-190-99.us-west-2.compute.amazonaws.com:3000/countries/10154390471048223</w:t>
+        </w:r>
+      </w:hyperlink>
+    </w:p>
+    <w:p>
+      <w:pPr>
+        <w:ind w:left="360"/>
+        <w:jc w:val="both"/>
+        <w:rPr>
+          <w:rFonts w:ascii="Calibri" w:hAnsi="Calibri"/>
+          <w:color w:val="000000" w:themeColor="text1"/>
+        </w:rPr>
+      </w:pPr>
+      <w:r>
+        <w:rPr>
+          <w:rFonts w:ascii="Calibri" w:hAnsi="Calibri"/>
+          <w:color w:val="FF0000"/>
+        </w:rPr>
+        <w:t>DESC</w:t>
+      </w:r>
+      <w:r>
+        <w:rPr>
+          <w:rFonts w:ascii="Calibri" w:hAnsi="Calibri"/>
+          <w:color w:val="000000" w:themeColor="text1"/>
+        </w:rPr>
+        <w:t>:</w:t>
+      </w:r>
+    </w:p>
+    <w:p>
+      <w:pPr>
+        <w:jc w:val="both"/>
+        <w:rPr>
+          <w:rFonts w:ascii="Calibri" w:hAnsi="Calibri"/>
+          <w:color w:val="000000" w:themeColor="text1"/>
+          <w:szCs w:val="40"/>
+        </w:rPr>
+      </w:pPr>
+      <w:r>
+        <w:rPr>
+          <w:rFonts w:ascii="Calibri" w:hAnsi="Calibri"/>
+          <w:color w:val="000000" w:themeColor="text1"/>
+          <w:szCs w:val="40"/>
+        </w:rPr>
+        <w:t>10154390471048223</w:t>
+      </w:r>
+      <w:r>
+        <w:rPr>
+          <w:rFonts w:ascii="Calibri" w:hAnsi="Calibri"/>
+          <w:color w:val="000000" w:themeColor="text1"/>
+          <w:szCs w:val="40"/>
+        </w:rPr>
+        <w:t xml:space="preserve"> : </w:t>
+      </w:r>
+      <w:r>
+        <w:rPr>
+          <w:rFonts w:ascii="Calibri" w:hAnsi="Calibri"/>
+          <w:color w:val="000000" w:themeColor="text1"/>
+          <w:szCs w:val="40"/>
+        </w:rPr>
+        <w:t>user</w:t>
+      </w:r>
+      <w:r>
+        <w:rPr>
+          <w:rFonts w:ascii="Calibri" w:hAnsi="Calibri"/>
+          <w:color w:val="000000" w:themeColor="text1"/>
+          <w:szCs w:val="40"/>
+        </w:rPr>
+        <w:t>id</w:t>
+      </w:r>
+    </w:p>
+    <w:p>
+      <w:pPr>
+        <w:jc w:val="both"/>
+        <w:rPr>
+          <w:rFonts w:ascii="Calibri" w:hAnsi="Calibri"/>
+          <w:color w:val="000000" w:themeColor="text1"/>
+          <w:szCs w:val="40"/>
+        </w:rPr>
+      </w:pPr>
+      <w:r>
+        <w:rPr>
+          <w:rFonts w:ascii="Calibri" w:hAnsi="Calibri"/>
+          <w:color w:val="FF0000"/>
+          <w:szCs w:val="40"/>
+        </w:rPr>
+        <w:t>PARAMETER</w:t>
+      </w:r>
+      <w:r>
+        <w:rPr>
+          <w:rFonts w:ascii="Calibri" w:hAnsi="Calibri"/>
+          <w:color w:val="000000" w:themeColor="text1"/>
+          <w:szCs w:val="40"/>
+        </w:rPr>
+        <w:t>:</w:t>
+      </w:r>
+    </w:p>
+    <w:p>
+      <w:pPr>
+        <w:jc w:val="both"/>
+        <w:rPr>
+          <w:rFonts w:ascii="Calibri" w:hAnsi="Calibri"/>
+          <w:color w:val="000000" w:themeColor="text1"/>
+          <w:szCs w:val="40"/>
+        </w:rPr>
+      </w:pPr>
+      <w:r>
+        <w:rPr>
+          <w:rFonts w:ascii="Calibri" w:hAnsi="Calibri"/>
+          <w:color w:val="000000" w:themeColor="text1"/>
+          <w:szCs w:val="40"/>
+        </w:rPr>
+        <w:t>c</w:t>
+      </w:r>
+      <w:r>
+        <w:rPr>
+          <w:rFonts w:ascii="Calibri" w:hAnsi="Calibri"/>
+          <w:color w:val="000000" w:themeColor="text1"/>
+          <w:szCs w:val="40"/>
+        </w:rPr>
+        <w:t>ountry : country code (i.e.   SG for Singapore, AU for Australia etc)</w:t>
+      </w:r>
+    </w:p>
+    <w:p>
+      <w:pPr>
+        <w:jc w:val="both"/>
+        <w:rPr>
+          <w:rFonts w:ascii="Calibri" w:hAnsi="Calibri"/>
+          <w:color w:val="000000" w:themeColor="text1"/>
+          <w:szCs w:val="40"/>
+        </w:rPr>
+      </w:pPr>
+      <w:r>
+        <w:rPr>
+          <w:rFonts w:ascii="Calibri" w:hAnsi="Calibri"/>
+          <w:color w:val="FF0000"/>
+          <w:szCs w:val="40"/>
+        </w:rPr>
+        <w:t>Return</w:t>
+      </w:r>
+      <w:r>
+        <w:rPr>
+          <w:rFonts w:ascii="Calibri" w:hAnsi="Calibri"/>
+          <w:color w:val="000000" w:themeColor="text1"/>
+          <w:szCs w:val="40"/>
+        </w:rPr>
+        <w:t>: if success, [country], otherwise res404</w:t>
+      </w:r>
+    </w:p>
+    <w:p>
+      <w:pPr>
+        <w:ind w:left="360"/>
+        <w:jc w:val="both"/>
+        <w:rPr>
+          <w:rFonts w:ascii="Calibri" w:hAnsi="Calibri"/>
+          <w:color w:val="000000" w:themeColor="text1"/>
+          <w:lang w:val="ru-RU"/>
+        </w:rPr>
+      </w:pPr>
+    </w:p>
+    <w:p>
+      <w:pPr>
+        <w:ind w:left="360"/>
+        <w:jc w:val="both"/>
+        <w:rPr>
+          <w:rFonts w:ascii="Calibri" w:hAnsi="Calibri"/>
+          <w:color w:val="000000" w:themeColor="text1"/>
+          <w:lang w:val="ru-RU"/>
+        </w:rPr>
+      </w:pPr>
+    </w:p>
+    <w:p>
+      <w:pPr>
+        <w:pStyle w:val="ListParagraph"/>
+        <w:numPr>
+          <w:ilvl w:val="0"/>
+          <w:numId w:val="1"/>
+        </w:numPr>
+        <w:jc w:val="both"/>
+        <w:rPr>
+          <w:rFonts w:ascii="Calibri" w:hAnsi="Calibri"/>
+          <w:color w:val="000000" w:themeColor="text1"/>
+          <w:lang w:val="ru-RU"/>
+        </w:rPr>
+      </w:pPr>
+      <w:r>
+        <w:rPr>
+          <w:rFonts w:ascii="Calibri" w:hAnsi="Calibri"/>
+          <w:color w:val="000000" w:themeColor="text1"/>
+          <w:lang w:val="ru-RU"/>
+        </w:rPr>
+        <w:t>DeleteCountryForUser</w:t>
+      </w:r>
+    </w:p>
+    <w:p>
+      <w:pPr>
+        <w:ind w:left="360"/>
+        <w:jc w:val="both"/>
+        <w:rPr>
+          <w:rFonts w:ascii="Calibri" w:hAnsi="Calibri"/>
+          <w:color w:val="000000" w:themeColor="text1"/>
+          <w:lang w:val="ru-RU"/>
+        </w:rPr>
+      </w:pPr>
+      <w:r>
+        <w:rPr>
+          <w:rFonts w:ascii="Calibri" w:hAnsi="Calibri"/>
+          <w:color w:val="000000" w:themeColor="text1"/>
+          <w:lang w:val="ru-RU"/>
+        </w:rPr>
+        <w:t>Input: user id, country code.</w:t>
+      </w:r>
+    </w:p>
+    <w:p>
+      <w:pPr>
+        <w:ind w:left="360"/>
+        <w:jc w:val="both"/>
+        <w:rPr>
+          <w:rFonts w:ascii="Calibri" w:hAnsi="Calibri"/>
+          <w:color w:val="000000" w:themeColor="text1"/>
+          <w:lang w:val="ru-RU"/>
+        </w:rPr>
+      </w:pPr>
+      <w:r>
+        <w:rPr>
+          <w:rFonts w:ascii="Calibri" w:hAnsi="Calibri"/>
+          <w:color w:val="000000" w:themeColor="text1"/>
+          <w:lang w:val="ru-RU"/>
+        </w:rPr>
+        <w:t>Return: Country code.</w:t>
+      </w:r>
+    </w:p>
+    <w:p>
+      <w:pPr>
+        <w:ind w:left="360"/>
+        <w:jc w:val="both"/>
+        <w:rPr>
+          <w:rFonts w:ascii="Calibri" w:hAnsi="Calibri"/>
+          <w:color w:val="000000" w:themeColor="text1"/>
+          <w:lang w:val="ru-RU"/>
+        </w:rPr>
+      </w:pPr>
+    </w:p>
+    <w:p>
+      <w:pPr>
+        <w:ind w:left="360"/>
+        <w:jc w:val="both"/>
+        <w:rPr>
+          <w:rFonts w:ascii="Calibri" w:hAnsi="Calibri"/>
+          <w:color w:val="000000" w:themeColor="text1"/>
+        </w:rPr>
+      </w:pPr>
+      <w:r>
+        <w:rPr>
+          <w:rFonts w:ascii="Calibri" w:hAnsi="Calibri"/>
+          <w:color w:val="FF0000"/>
+        </w:rPr>
+        <w:t>API</w:t>
+      </w:r>
+      <w:r>
+        <w:rPr>
+          <w:rFonts w:ascii="Calibri" w:hAnsi="Calibri"/>
+          <w:color w:val="000000" w:themeColor="text1"/>
+        </w:rPr>
+        <w:t xml:space="preserve">: </w:t>
+      </w:r>
+      <w:r>
+        <w:rPr>
+          <w:rFonts w:ascii="Calibri" w:hAnsi="Calibri"/>
+          <w:color w:val="000000" w:themeColor="text1"/>
+        </w:rPr>
+        <w:t>DELETE</w:t>
+      </w:r>
+    </w:p>
+    <w:p>
+      <w:pPr>
+        <w:jc w:val="both"/>
+        <w:rPr>
+          <w:rFonts w:ascii="Calibri" w:hAnsi="Calibri"/>
+          <w:color w:val="000000" w:themeColor="text1"/>
+          <w:szCs w:val="40"/>
+        </w:rPr>
+      </w:pPr>
+      <w:hyperlink r:id="rId12" w:history="1">
+        <w:r>
+          <w:rPr>
+            <w:rStyle w:val="Hyperlink"/>
+            <w:rFonts w:ascii="Calibri" w:hAnsi="Calibri"/>
+            <w:szCs w:val="40"/>
+          </w:rPr>
+          <w:t>http://ec2-54-244-190-99.us-west-2.compute.amazonaws.com:3000/countries/10154390471048223</w:t>
+        </w:r>
+      </w:hyperlink>
+    </w:p>
+    <w:p>
+      <w:pPr>
+        <w:ind w:left="360"/>
+        <w:jc w:val="both"/>
+        <w:rPr>
+          <w:rFonts w:ascii="Calibri" w:hAnsi="Calibri"/>
+          <w:color w:val="000000" w:themeColor="text1"/>
+        </w:rPr>
+      </w:pPr>
+      <w:r>
+        <w:rPr>
+          <w:rFonts w:ascii="Calibri" w:hAnsi="Calibri"/>
+          <w:color w:val="FF0000"/>
+        </w:rPr>
+        <w:t>DESC</w:t>
+      </w:r>
+      <w:r>
+        <w:rPr>
+          <w:rFonts w:ascii="Calibri" w:hAnsi="Calibri"/>
+          <w:color w:val="000000" w:themeColor="text1"/>
+        </w:rPr>
+        <w:t>:</w:t>
+      </w:r>
+    </w:p>
+    <w:p>
+      <w:pPr>
+        <w:jc w:val="both"/>
+        <w:rPr>
+          <w:rFonts w:ascii="Calibri" w:hAnsi="Calibri"/>
+          <w:color w:val="000000" w:themeColor="text1"/>
+          <w:szCs w:val="40"/>
+        </w:rPr>
+      </w:pPr>
+      <w:r>
+        <w:rPr>
+          <w:rFonts w:ascii="Calibri" w:hAnsi="Calibri"/>
+          <w:color w:val="000000" w:themeColor="text1"/>
+          <w:szCs w:val="40"/>
+        </w:rPr>
+        <w:t>10154390471048223</w:t>
+      </w:r>
+      <w:r>
+        <w:rPr>
+          <w:rFonts w:ascii="Calibri" w:hAnsi="Calibri"/>
+          <w:color w:val="000000" w:themeColor="text1"/>
+          <w:szCs w:val="40"/>
+        </w:rPr>
+        <w:t xml:space="preserve"> : userid</w:t>
+      </w:r>
+    </w:p>
+    <w:p>
+      <w:pPr>
+        <w:jc w:val="both"/>
+        <w:rPr>
+          <w:rFonts w:ascii="Calibri" w:hAnsi="Calibri"/>
+          <w:color w:val="000000" w:themeColor="text1"/>
+          <w:szCs w:val="40"/>
+        </w:rPr>
+      </w:pPr>
+      <w:r>
+        <w:rPr>
+          <w:rFonts w:ascii="Calibri" w:hAnsi="Calibri"/>
+          <w:color w:val="FF0000"/>
+          <w:szCs w:val="40"/>
+        </w:rPr>
+        <w:t>PARAMETER</w:t>
+      </w:r>
+      <w:r>
+        <w:rPr>
+          <w:rFonts w:ascii="Calibri" w:hAnsi="Calibri"/>
+          <w:color w:val="000000" w:themeColor="text1"/>
+          <w:szCs w:val="40"/>
+        </w:rPr>
+        <w:t>:</w:t>
+      </w:r>
+    </w:p>
+    <w:p>
+      <w:pPr>
+        <w:jc w:val="both"/>
+        <w:rPr>
+          <w:rFonts w:ascii="Calibri" w:hAnsi="Calibri"/>
+          <w:color w:val="000000" w:themeColor="text1"/>
+          <w:szCs w:val="40"/>
+        </w:rPr>
+      </w:pPr>
+      <w:r>
+        <w:rPr>
+          <w:rFonts w:ascii="Calibri" w:hAnsi="Calibri"/>
+          <w:color w:val="000000" w:themeColor="text1"/>
+          <w:szCs w:val="40"/>
+        </w:rPr>
+        <w:t>c</w:t>
+      </w:r>
+      <w:r>
+        <w:rPr>
+          <w:rFonts w:ascii="Calibri" w:hAnsi="Calibri"/>
+          <w:color w:val="000000" w:themeColor="text1"/>
+          <w:szCs w:val="40"/>
+        </w:rPr>
+        <w:t>ountry : country code (i.e.   SG for Singapore, AU for Australia etc)</w:t>
+      </w:r>
+    </w:p>
+    <w:p>
+      <w:pPr>
+        <w:jc w:val="both"/>
+        <w:rPr>
+          <w:rFonts w:ascii="Calibri" w:hAnsi="Calibri"/>
+          <w:color w:val="000000" w:themeColor="text1"/>
+          <w:szCs w:val="40"/>
+        </w:rPr>
+      </w:pPr>
+      <w:r>
+        <w:rPr>
+          <w:rFonts w:ascii="Calibri" w:hAnsi="Calibri"/>
+          <w:color w:val="FF0000"/>
+          <w:szCs w:val="40"/>
+        </w:rPr>
+        <w:t>Return</w:t>
+      </w:r>
+      <w:r>
+        <w:rPr>
+          <w:rFonts w:ascii="Calibri" w:hAnsi="Calibri"/>
+          <w:color w:val="000000" w:themeColor="text1"/>
+          <w:szCs w:val="40"/>
+        </w:rPr>
+        <w:t>: if success, [country], otherwise res404</w:t>
+      </w:r>
+    </w:p>
+    <w:p>
+      <w:pPr>
+        <w:ind w:left="360"/>
+        <w:jc w:val="both"/>
+        <w:rPr>
+          <w:rFonts w:ascii="Calibri" w:hAnsi="Calibri"/>
+          <w:color w:val="000000" w:themeColor="text1"/>
+          <w:lang w:val="ru-RU"/>
+        </w:rPr>
+      </w:pPr>
+    </w:p>
+    <w:p>
+      <w:pPr>
+        <w:pStyle w:val="ListParagraph"/>
+        <w:numPr>
+          <w:ilvl w:val="0"/>
+          <w:numId w:val="1"/>
+        </w:numPr>
+        <w:jc w:val="both"/>
+        <w:rPr>
+          <w:rFonts w:ascii="Calibri" w:hAnsi="Calibri"/>
+          <w:color w:val="000000" w:themeColor="text1"/>
+          <w:lang w:val="ru-RU"/>
+        </w:rPr>
+      </w:pPr>
+      <w:r>
+        <w:rPr>
+          <w:rFonts w:ascii="Calibri" w:hAnsi="Calibri"/>
+          <w:color w:val="000000" w:themeColor="text1"/>
+          <w:lang w:val="ru-RU"/>
+        </w:rPr>
+        <w:t>GetEventsForUser (This functionality is not clear so we need to talk about it all together)</w:t>
+      </w:r>
+    </w:p>
+    <w:p>
+      <w:pPr>
+        <w:ind w:left="360"/>
+        <w:jc w:val="both"/>
+        <w:rPr>
+          <w:rFonts w:ascii="Calibri" w:hAnsi="Calibri"/>
+          <w:color w:val="000000" w:themeColor="text1"/>
+          <w:lang w:val="ru-RU"/>
+        </w:rPr>
+      </w:pPr>
+      <w:r>
+        <w:rPr>
+          <w:rFonts w:ascii="Calibri" w:hAnsi="Calibri"/>
+          <w:color w:val="000000" w:themeColor="text1"/>
+          <w:lang w:val="ru-RU"/>
+        </w:rPr>
+        <w:t>Input: userId (perhaps you need to get also user's location?)</w:t>
+      </w:r>
+    </w:p>
+    <w:p>
+      <w:pPr>
+        <w:ind w:left="360"/>
+        <w:jc w:val="both"/>
+        <w:rPr>
+          <w:rFonts w:ascii="Calibri" w:hAnsi="Calibri"/>
+          <w:color w:val="000000" w:themeColor="text1"/>
+          <w:lang w:val="ru-RU"/>
+        </w:rPr>
+      </w:pPr>
+      <w:r>
+        <w:rPr>
+          <w:rFonts w:ascii="Calibri" w:hAnsi="Calibri"/>
+          <w:color w:val="000000" w:themeColor="text1"/>
+          <w:lang w:val="ru-RU"/>
+        </w:rPr>
+        <w:t>Return: [Events]</w:t>
+      </w:r>
+    </w:p>
+    <w:p>
+      <w:pPr>
+        <w:jc w:val="both"/>
+        <w:rPr>
+          <w:rFonts w:ascii="Calibri" w:hAnsi="Calibri"/>
+          <w:color w:val="000000" w:themeColor="text1"/>
+          <w:lang w:val="ru-RU"/>
+        </w:rPr>
+      </w:pPr>
+    </w:p>
+    <w:p>
+      <w:pPr>
+        <w:pStyle w:val="ListParagraph"/>
+        <w:jc w:val="both"/>
+        <w:rPr>
+          <w:rFonts w:ascii="Calibri" w:hAnsi="Calibri"/>
+          <w:color w:val="000000" w:themeColor="text1"/>
+          <w:lang w:val="ru-RU"/>
         </w:rPr>
       </w:pPr>
     </w:p>
     <w:sectPr>
-      <w:pgSz w:w="11900" w:h="16840"/>
-      <w:pgMar w:top="1440" w:right="1440" w:bottom="1440" w:left="1440" w:header="708" w:footer="708" w:gutter="0"/>
+      <w:pgSz w:w="11909" w:h="16834" w:code="9"/>
+      <w:pgMar w:top="1440" w:right="720" w:bottom="1440" w:left="720" w:header="706" w:footer="706" w:gutter="0"/>
       <w:cols w:space="708"/>
       <w:docGrid w:linePitch="360"/>
     </w:sectPr>
@@ -1428,12 +5668,11 @@
   <w:style w:type="paragraph" w:default="1" w:styleId="Normal">
     <w:name w:val="Normal"/>
     <w:qFormat/>
-    <w:rsid w:val="0003397E"/>
+    <w:rsid w:val="00671314"/>
   </w:style>
   <w:style w:type="character" w:default="1" w:styleId="DefaultParagraphFont">
     <w:name w:val="Default Paragraph Font"/>
     <w:uiPriority w:val="1"/>
-    <w:semiHidden/>
     <w:unhideWhenUsed/>
   </w:style>
   <w:style w:type="table" w:default="1" w:styleId="TableNormal">

</xml_diff>

<commit_message>
fix js and api doc
</commit_message>
<xml_diff>
--- a/API_DOC/API.docx
+++ b/API_DOC/API.docx
@@ -706,7 +706,7 @@
             <w:rFonts w:ascii="Calibri" w:hAnsi="Calibri"/>
             <w:szCs w:val="40"/>
           </w:rPr>
-          <w:t>http://ec2-54-244-190-99.us-west-2.compute.amazonaws.com:3000/usres</w:t>
+          <w:t>http://ec2-54-244-190-99.us-west-2.compute.amazonaws.com:3000/users</w:t>
         </w:r>
       </w:hyperlink>
     </w:p>
@@ -2867,7 +2867,23 @@
             <w:rFonts w:ascii="Calibri" w:hAnsi="Calibri"/>
             <w:szCs w:val="40"/>
           </w:rPr>
-          <w:t>http://ec2-54-244-190-99.us-west-2.compute.amazonaws.com:3000/matchedmoments/sort/filter</w:t>
+          <w:t>http://ec2-54-244-190-99.us-west-2.compute.amazonaws.com:3000/matchedmoments/</w:t>
+        </w:r>
+        <w:r>
+          <w:rPr>
+            <w:rStyle w:val="Hyperlink"/>
+            <w:rFonts w:ascii="Calibri" w:hAnsi="Calibri"/>
+            <w:szCs w:val="40"/>
+          </w:rPr>
+          <w:t>10154390471048223</w:t>
+        </w:r>
+        <w:r>
+          <w:rPr>
+            <w:rStyle w:val="Hyperlink"/>
+            <w:rFonts w:ascii="Calibri" w:hAnsi="Calibri"/>
+            <w:szCs w:val="40"/>
+          </w:rPr>
+          <w:t>/sort/filter</w:t>
         </w:r>
       </w:hyperlink>
     </w:p>
@@ -3348,6 +3364,7 @@
           <w:color w:val="FF0000"/>
           <w:szCs w:val="40"/>
         </w:rPr>
+        <w:lastRenderedPageBreak/>
         <w:t>Return</w:t>
       </w:r>
       <w:r>
@@ -3407,7 +3424,17 @@
           <w:color w:val="000000" w:themeColor="text1"/>
           <w:lang w:val="ru-RU"/>
         </w:rPr>
-        <w:t xml:space="preserve"> (It means «travel», «foodie», etc.)</w:t>
+        <w:t xml:space="preserve"> (It means «travel», «fo</w:t>
+      </w:r>
+      <w:bookmarkStart w:id="0" w:name="_GoBack"/>
+      <w:bookmarkEnd w:id="0"/>
+      <w:r>
+        <w:rPr>
+          <w:rFonts w:ascii="Calibri" w:hAnsi="Calibri"/>
+          <w:color w:val="000000" w:themeColor="text1"/>
+          <w:lang w:val="ru-RU"/>
+        </w:rPr>
+        <w:t>odie», etc.)</w:t>
       </w:r>
     </w:p>
     <w:p>
@@ -3505,7 +3532,7 @@
             <w:rFonts w:ascii="Calibri" w:hAnsi="Calibri"/>
             <w:szCs w:val="40"/>
           </w:rPr>
-          <w:t>http://ec2-54-244-190-99.us-west-2.compute.amazonaws.com:3000/interests</w:t>
+          <w:t>http://ec2-54-244-190-99.us-west-2.compute.amazonaws.com:3000/passions</w:t>
         </w:r>
       </w:hyperlink>
       <w:r>
@@ -4198,7 +4225,15 @@
           <w:color w:val="000000" w:themeColor="text1"/>
           <w:szCs w:val="40"/>
         </w:rPr>
-        <w:t>: if success, [User], otherwise res404</w:t>
+        <w:t xml:space="preserve">: if success, </w:t>
+      </w:r>
+      <w:r>
+        <w:rPr>
+          <w:rFonts w:ascii="Calibri" w:hAnsi="Calibri"/>
+          <w:color w:val="000000" w:themeColor="text1"/>
+          <w:szCs w:val="40"/>
+        </w:rPr>
+        <w:t>res200, otherwise res500</w:t>
       </w:r>
     </w:p>
     <w:p>
@@ -4398,6 +4433,7 @@
           <w:rFonts w:ascii="Calibri" w:hAnsi="Calibri"/>
           <w:color w:val="FF0000"/>
         </w:rPr>
+        <w:lastRenderedPageBreak/>
         <w:t>DESC</w:t>
       </w:r>
       <w:r>
@@ -4425,7 +4461,6 @@
           <w:color w:val="000000" w:themeColor="text1"/>
           <w:szCs w:val="40"/>
         </w:rPr>
-        <w:lastRenderedPageBreak/>
         <w:t>userid</w:t>
       </w:r>
       <w:proofErr w:type="spellEnd"/>
@@ -5662,6 +5697,7 @@
           <w:color w:val="000000" w:themeColor="text1"/>
           <w:lang w:val="ru-RU"/>
         </w:rPr>
+        <w:lastRenderedPageBreak/>
         <w:t>DeleteMoment</w:t>
       </w:r>
     </w:p>
@@ -5681,7 +5717,6 @@
           <w:color w:val="000000" w:themeColor="text1"/>
           <w:lang w:val="ru-RU"/>
         </w:rPr>
-        <w:lastRenderedPageBreak/>
         <w:t>Input: user Id, moment Id.</w:t>
       </w:r>
     </w:p>
@@ -6442,7 +6477,7 @@
             <w:rFonts w:ascii="Calibri" w:hAnsi="Calibri"/>
             <w:szCs w:val="40"/>
           </w:rPr>
-          <w:t>http://ec2-54-244-190-99.us-west-2.compute.amazonaws.com:3000/downloadevent/:fbid1/:times</w:t>
+          <w:t>http://ec2-54-244-190-99.us-west-2.compute.amazonaws.com:3000/downloadevent/:userid1/:times</w:t>
         </w:r>
       </w:hyperlink>
       <w:r>
@@ -6795,6 +6830,7 @@
           <w:rFonts w:ascii="Calibri" w:hAnsi="Calibri"/>
           <w:color w:val="FF0000"/>
         </w:rPr>
+        <w:lastRenderedPageBreak/>
         <w:t>DESC</w:t>
       </w:r>
       <w:r>
@@ -6820,7 +6856,6 @@
           <w:color w:val="000000" w:themeColor="text1"/>
           <w:szCs w:val="40"/>
         </w:rPr>
-        <w:lastRenderedPageBreak/>
         <w:t>userid1 :</w:t>
       </w:r>
       <w:proofErr w:type="gramEnd"/>
@@ -6856,23 +6891,7 @@
           <w:color w:val="000000" w:themeColor="text1"/>
           <w:szCs w:val="40"/>
         </w:rPr>
-        <w:t>userid</w:t>
-      </w:r>
-      <w:r>
-        <w:rPr>
-          <w:rFonts w:ascii="Calibri" w:hAnsi="Calibri"/>
-          <w:color w:val="000000" w:themeColor="text1"/>
-          <w:szCs w:val="40"/>
-        </w:rPr>
-        <w:t>2</w:t>
-      </w:r>
-      <w:r>
-        <w:rPr>
-          <w:rFonts w:ascii="Calibri" w:hAnsi="Calibri"/>
-          <w:color w:val="000000" w:themeColor="text1"/>
-          <w:szCs w:val="40"/>
-        </w:rPr>
-        <w:t xml:space="preserve"> :</w:t>
+        <w:t>userid2 :</w:t>
       </w:r>
       <w:proofErr w:type="gramEnd"/>
       <w:r>
@@ -7955,6 +7974,7 @@
           <w:color w:val="000000" w:themeColor="text1"/>
           <w:lang w:val="ru-RU"/>
         </w:rPr>
+        <w:lastRenderedPageBreak/>
         <w:t>Input: user id</w:t>
       </w:r>
     </w:p>
@@ -7974,7 +7994,6 @@
           <w:color w:val="000000" w:themeColor="text1"/>
           <w:lang w:val="ru-RU"/>
         </w:rPr>
-        <w:lastRenderedPageBreak/>
         <w:t>Return: [Country].</w:t>
       </w:r>
     </w:p>
@@ -8327,17 +8346,7 @@
             <w:rFonts w:ascii="Calibri" w:hAnsi="Calibri"/>
             <w:szCs w:val="40"/>
           </w:rPr>
-          <w:t>http://ec2-5</w:t>
-        </w:r>
-        <w:bookmarkStart w:id="0" w:name="_GoBack"/>
-        <w:bookmarkEnd w:id="0"/>
-        <w:r>
-          <w:rPr>
-            <w:rStyle w:val="Hyperlink"/>
-            <w:rFonts w:ascii="Calibri" w:hAnsi="Calibri"/>
-            <w:szCs w:val="40"/>
-          </w:rPr>
-          <w:t>4-244-190-99.us-west-2.compute.amazonaws.com:3000/countries/10154390471048223</w:t>
+          <w:t>http://ec2-54-244-190-99.us-west-2.compute.amazonaws.com:3000/countries/10154390471048223</w:t>
         </w:r>
       </w:hyperlink>
     </w:p>

</xml_diff>

<commit_message>
fixed api and doc
</commit_message>
<xml_diff>
--- a/API_DOC/API.docx
+++ b/API_DOC/API.docx
@@ -107,8 +107,6 @@
           <w:szCs w:val="40"/>
         </w:rPr>
       </w:pPr>
-      <w:proofErr w:type="spellStart"/>
-      <w:proofErr w:type="gramStart"/>
       <w:r>
         <w:rPr>
           <w:rFonts w:ascii="Calibri" w:hAnsi="Calibri"/>
@@ -116,50 +114,61 @@
           <w:sz w:val="28"/>
           <w:szCs w:val="40"/>
         </w:rPr>
-        <w:t>var</w:t>
-      </w:r>
-      <w:proofErr w:type="spellEnd"/>
-      <w:proofErr w:type="gramEnd"/>
-      <w:r>
+        <w:t>var res200 = {</w:t>
+      </w:r>
+    </w:p>
+    <w:p>
+      <w:pPr>
+        <w:jc w:val="both"/>
         <w:rPr>
           <w:rFonts w:ascii="Calibri" w:hAnsi="Calibri"/>
           <w:color w:val="000000" w:themeColor="text1"/>
           <w:sz w:val="28"/>
           <w:szCs w:val="40"/>
         </w:rPr>
-        <w:t xml:space="preserve"> res200 = {</w:t>
-      </w:r>
-    </w:p>
-    <w:p>
-      <w:pPr>
-        <w:jc w:val="both"/>
+      </w:pPr>
+      <w:r>
         <w:rPr>
           <w:rFonts w:ascii="Calibri" w:hAnsi="Calibri"/>
           <w:color w:val="000000" w:themeColor="text1"/>
           <w:sz w:val="28"/>
           <w:szCs w:val="40"/>
         </w:rPr>
-      </w:pPr>
-      <w:r>
+        <w:tab/>
+        <w:t>status: 200,</w:t>
+      </w:r>
+    </w:p>
+    <w:p>
+      <w:pPr>
+        <w:jc w:val="both"/>
         <w:rPr>
           <w:rFonts w:ascii="Calibri" w:hAnsi="Calibri"/>
           <w:color w:val="000000" w:themeColor="text1"/>
           <w:sz w:val="28"/>
           <w:szCs w:val="40"/>
         </w:rPr>
+      </w:pPr>
+      <w:r>
+        <w:rPr>
+          <w:rFonts w:ascii="Calibri" w:hAnsi="Calibri"/>
+          <w:color w:val="000000" w:themeColor="text1"/>
+          <w:sz w:val="28"/>
+          <w:szCs w:val="40"/>
+        </w:rPr>
         <w:tab/>
-      </w:r>
-      <w:proofErr w:type="gramStart"/>
-      <w:r>
+        <w:t>statusText: "OK"</w:t>
+      </w:r>
+    </w:p>
+    <w:p>
+      <w:pPr>
+        <w:jc w:val="both"/>
         <w:rPr>
           <w:rFonts w:ascii="Calibri" w:hAnsi="Calibri"/>
           <w:color w:val="000000" w:themeColor="text1"/>
           <w:sz w:val="28"/>
           <w:szCs w:val="40"/>
         </w:rPr>
-        <w:t>status</w:t>
-      </w:r>
-      <w:proofErr w:type="gramEnd"/>
+      </w:pPr>
       <w:r>
         <w:rPr>
           <w:rFonts w:ascii="Calibri" w:hAnsi="Calibri"/>
@@ -167,7 +176,7 @@
           <w:sz w:val="28"/>
           <w:szCs w:val="40"/>
         </w:rPr>
-        <w:t>: 200,</w:t>
+        <w:t>};</w:t>
       </w:r>
     </w:p>
     <w:p>
@@ -187,21 +196,40 @@
           <w:sz w:val="28"/>
           <w:szCs w:val="40"/>
         </w:rPr>
+        <w:t>var res404 = {</w:t>
+      </w:r>
+    </w:p>
+    <w:p>
+      <w:pPr>
+        <w:jc w:val="both"/>
+        <w:rPr>
+          <w:rFonts w:ascii="Calibri" w:hAnsi="Calibri"/>
+          <w:color w:val="000000" w:themeColor="text1"/>
+          <w:sz w:val="28"/>
+          <w:szCs w:val="40"/>
+        </w:rPr>
+      </w:pPr>
+      <w:r>
+        <w:rPr>
+          <w:rFonts w:ascii="Calibri" w:hAnsi="Calibri"/>
+          <w:color w:val="000000" w:themeColor="text1"/>
+          <w:sz w:val="28"/>
+          <w:szCs w:val="40"/>
+        </w:rPr>
         <w:tab/>
-      </w:r>
-      <w:proofErr w:type="spellStart"/>
-      <w:proofErr w:type="gramStart"/>
-      <w:r>
+        <w:t>status: 404,</w:t>
+      </w:r>
+    </w:p>
+    <w:p>
+      <w:pPr>
+        <w:jc w:val="both"/>
         <w:rPr>
           <w:rFonts w:ascii="Calibri" w:hAnsi="Calibri"/>
           <w:color w:val="000000" w:themeColor="text1"/>
           <w:sz w:val="28"/>
           <w:szCs w:val="40"/>
         </w:rPr>
-        <w:t>statusText</w:t>
-      </w:r>
-      <w:proofErr w:type="spellEnd"/>
-      <w:proofErr w:type="gramEnd"/>
+      </w:pPr>
       <w:r>
         <w:rPr>
           <w:rFonts w:ascii="Calibri" w:hAnsi="Calibri"/>
@@ -209,7 +237,8 @@
           <w:sz w:val="28"/>
           <w:szCs w:val="40"/>
         </w:rPr>
-        <w:t>: "OK"</w:t>
+        <w:tab/>
+        <w:t>statusText: "Not Found"</w:t>
       </w:r>
     </w:p>
     <w:p>
@@ -242,8 +271,6 @@
           <w:szCs w:val="40"/>
         </w:rPr>
       </w:pPr>
-      <w:proofErr w:type="spellStart"/>
-      <w:proofErr w:type="gramStart"/>
       <w:r>
         <w:rPr>
           <w:rFonts w:ascii="Calibri" w:hAnsi="Calibri"/>
@@ -251,235 +278,49 @@
           <w:sz w:val="28"/>
           <w:szCs w:val="40"/>
         </w:rPr>
-        <w:t>var</w:t>
-      </w:r>
-      <w:proofErr w:type="spellEnd"/>
-      <w:proofErr w:type="gramEnd"/>
-      <w:r>
+        <w:t>var res500 = {</w:t>
+      </w:r>
+    </w:p>
+    <w:p>
+      <w:pPr>
+        <w:jc w:val="both"/>
         <w:rPr>
           <w:rFonts w:ascii="Calibri" w:hAnsi="Calibri"/>
           <w:color w:val="000000" w:themeColor="text1"/>
           <w:sz w:val="28"/>
           <w:szCs w:val="40"/>
         </w:rPr>
-        <w:t xml:space="preserve"> res404 = {</w:t>
-      </w:r>
-    </w:p>
-    <w:p>
-      <w:pPr>
-        <w:jc w:val="both"/>
+      </w:pPr>
+      <w:r>
         <w:rPr>
           <w:rFonts w:ascii="Calibri" w:hAnsi="Calibri"/>
           <w:color w:val="000000" w:themeColor="text1"/>
           <w:sz w:val="28"/>
           <w:szCs w:val="40"/>
         </w:rPr>
-      </w:pPr>
-      <w:r>
+        <w:tab/>
+        <w:t>status: 500,</w:t>
+      </w:r>
+    </w:p>
+    <w:p>
+      <w:pPr>
+        <w:jc w:val="both"/>
         <w:rPr>
           <w:rFonts w:ascii="Calibri" w:hAnsi="Calibri"/>
           <w:color w:val="000000" w:themeColor="text1"/>
           <w:sz w:val="28"/>
           <w:szCs w:val="40"/>
         </w:rPr>
+      </w:pPr>
+      <w:r>
+        <w:rPr>
+          <w:rFonts w:ascii="Calibri" w:hAnsi="Calibri"/>
+          <w:color w:val="000000" w:themeColor="text1"/>
+          <w:sz w:val="28"/>
+          <w:szCs w:val="40"/>
+        </w:rPr>
         <w:tab/>
-      </w:r>
-      <w:proofErr w:type="gramStart"/>
-      <w:r>
-        <w:rPr>
-          <w:rFonts w:ascii="Calibri" w:hAnsi="Calibri"/>
-          <w:color w:val="000000" w:themeColor="text1"/>
-          <w:sz w:val="28"/>
-          <w:szCs w:val="40"/>
-        </w:rPr>
-        <w:t>status</w:t>
-      </w:r>
-      <w:proofErr w:type="gramEnd"/>
-      <w:r>
-        <w:rPr>
-          <w:rFonts w:ascii="Calibri" w:hAnsi="Calibri"/>
-          <w:color w:val="000000" w:themeColor="text1"/>
-          <w:sz w:val="28"/>
-          <w:szCs w:val="40"/>
-        </w:rPr>
-        <w:t>: 404,</w:t>
-      </w:r>
-    </w:p>
-    <w:p>
-      <w:pPr>
-        <w:jc w:val="both"/>
-        <w:rPr>
-          <w:rFonts w:ascii="Calibri" w:hAnsi="Calibri"/>
-          <w:color w:val="000000" w:themeColor="text1"/>
-          <w:sz w:val="28"/>
-          <w:szCs w:val="40"/>
-        </w:rPr>
-      </w:pPr>
-      <w:r>
-        <w:rPr>
-          <w:rFonts w:ascii="Calibri" w:hAnsi="Calibri"/>
-          <w:color w:val="000000" w:themeColor="text1"/>
-          <w:sz w:val="28"/>
-          <w:szCs w:val="40"/>
-        </w:rPr>
-        <w:tab/>
-      </w:r>
-      <w:proofErr w:type="spellStart"/>
-      <w:proofErr w:type="gramStart"/>
-      <w:r>
-        <w:rPr>
-          <w:rFonts w:ascii="Calibri" w:hAnsi="Calibri"/>
-          <w:color w:val="000000" w:themeColor="text1"/>
-          <w:sz w:val="28"/>
-          <w:szCs w:val="40"/>
-        </w:rPr>
-        <w:t>statusText</w:t>
-      </w:r>
-      <w:proofErr w:type="spellEnd"/>
-      <w:proofErr w:type="gramEnd"/>
-      <w:r>
-        <w:rPr>
-          <w:rFonts w:ascii="Calibri" w:hAnsi="Calibri"/>
-          <w:color w:val="000000" w:themeColor="text1"/>
-          <w:sz w:val="28"/>
-          <w:szCs w:val="40"/>
-        </w:rPr>
-        <w:t>: "Not Found"</w:t>
-      </w:r>
-    </w:p>
-    <w:p>
-      <w:pPr>
-        <w:jc w:val="both"/>
-        <w:rPr>
-          <w:rFonts w:ascii="Calibri" w:hAnsi="Calibri"/>
-          <w:color w:val="000000" w:themeColor="text1"/>
-          <w:sz w:val="28"/>
-          <w:szCs w:val="40"/>
-        </w:rPr>
-      </w:pPr>
-      <w:r>
-        <w:rPr>
-          <w:rFonts w:ascii="Calibri" w:hAnsi="Calibri"/>
-          <w:color w:val="000000" w:themeColor="text1"/>
-          <w:sz w:val="28"/>
-          <w:szCs w:val="40"/>
-        </w:rPr>
-        <w:t>};</w:t>
-      </w:r>
-    </w:p>
-    <w:p>
-      <w:pPr>
-        <w:jc w:val="both"/>
-        <w:rPr>
-          <w:rFonts w:ascii="Calibri" w:hAnsi="Calibri"/>
-          <w:color w:val="000000" w:themeColor="text1"/>
-          <w:sz w:val="28"/>
-          <w:szCs w:val="40"/>
-        </w:rPr>
-      </w:pPr>
-      <w:proofErr w:type="spellStart"/>
-      <w:proofErr w:type="gramStart"/>
-      <w:r>
-        <w:rPr>
-          <w:rFonts w:ascii="Calibri" w:hAnsi="Calibri"/>
-          <w:color w:val="000000" w:themeColor="text1"/>
-          <w:sz w:val="28"/>
-          <w:szCs w:val="40"/>
-        </w:rPr>
-        <w:t>var</w:t>
-      </w:r>
-      <w:proofErr w:type="spellEnd"/>
-      <w:proofErr w:type="gramEnd"/>
-      <w:r>
-        <w:rPr>
-          <w:rFonts w:ascii="Calibri" w:hAnsi="Calibri"/>
-          <w:color w:val="000000" w:themeColor="text1"/>
-          <w:sz w:val="28"/>
-          <w:szCs w:val="40"/>
-        </w:rPr>
-        <w:t xml:space="preserve"> res500 = {</w:t>
-      </w:r>
-    </w:p>
-    <w:p>
-      <w:pPr>
-        <w:jc w:val="both"/>
-        <w:rPr>
-          <w:rFonts w:ascii="Calibri" w:hAnsi="Calibri"/>
-          <w:color w:val="000000" w:themeColor="text1"/>
-          <w:sz w:val="28"/>
-          <w:szCs w:val="40"/>
-        </w:rPr>
-      </w:pPr>
-      <w:r>
-        <w:rPr>
-          <w:rFonts w:ascii="Calibri" w:hAnsi="Calibri"/>
-          <w:color w:val="000000" w:themeColor="text1"/>
-          <w:sz w:val="28"/>
-          <w:szCs w:val="40"/>
-        </w:rPr>
-        <w:tab/>
-      </w:r>
-      <w:proofErr w:type="gramStart"/>
-      <w:r>
-        <w:rPr>
-          <w:rFonts w:ascii="Calibri" w:hAnsi="Calibri"/>
-          <w:color w:val="000000" w:themeColor="text1"/>
-          <w:sz w:val="28"/>
-          <w:szCs w:val="40"/>
-        </w:rPr>
-        <w:t>status</w:t>
-      </w:r>
-      <w:proofErr w:type="gramEnd"/>
-      <w:r>
-        <w:rPr>
-          <w:rFonts w:ascii="Calibri" w:hAnsi="Calibri"/>
-          <w:color w:val="000000" w:themeColor="text1"/>
-          <w:sz w:val="28"/>
-          <w:szCs w:val="40"/>
-        </w:rPr>
-        <w:t>: 500,</w:t>
-      </w:r>
-    </w:p>
-    <w:p>
-      <w:pPr>
-        <w:jc w:val="both"/>
-        <w:rPr>
-          <w:rFonts w:ascii="Calibri" w:hAnsi="Calibri"/>
-          <w:color w:val="000000" w:themeColor="text1"/>
-          <w:sz w:val="28"/>
-          <w:szCs w:val="40"/>
-        </w:rPr>
-      </w:pPr>
-      <w:r>
-        <w:rPr>
-          <w:rFonts w:ascii="Calibri" w:hAnsi="Calibri"/>
-          <w:color w:val="000000" w:themeColor="text1"/>
-          <w:sz w:val="28"/>
-          <w:szCs w:val="40"/>
-        </w:rPr>
-        <w:tab/>
-      </w:r>
-      <w:proofErr w:type="spellStart"/>
-      <w:proofErr w:type="gramStart"/>
-      <w:r>
-        <w:rPr>
-          <w:rFonts w:ascii="Calibri" w:hAnsi="Calibri"/>
-          <w:color w:val="000000" w:themeColor="text1"/>
-          <w:sz w:val="28"/>
-          <w:szCs w:val="40"/>
-        </w:rPr>
-        <w:t>statusText</w:t>
-      </w:r>
-      <w:proofErr w:type="spellEnd"/>
-      <w:proofErr w:type="gramEnd"/>
-      <w:r>
-        <w:rPr>
-          <w:rFonts w:ascii="Calibri" w:hAnsi="Calibri"/>
-          <w:color w:val="000000" w:themeColor="text1"/>
-          <w:sz w:val="28"/>
-          <w:szCs w:val="40"/>
-        </w:rPr>
-        <w:t>: "Firebase Error"</w:t>
+        <w:t>statusText: "Firebase Error"</w:t>
       </w:r>
     </w:p>
     <w:p>
@@ -769,8 +610,6 @@
           <w:szCs w:val="40"/>
         </w:rPr>
       </w:pPr>
-      <w:proofErr w:type="spellStart"/>
-      <w:proofErr w:type="gramStart"/>
       <w:r>
         <w:rPr>
           <w:rFonts w:ascii="Calibri" w:hAnsi="Calibri"/>
@@ -779,8 +618,6 @@
         </w:rPr>
         <w:t>newuser</w:t>
       </w:r>
-      <w:proofErr w:type="spellEnd"/>
-      <w:proofErr w:type="gramEnd"/>
       <w:r>
         <w:rPr>
           <w:rFonts w:ascii="Calibri" w:hAnsi="Calibri"/>
@@ -795,18 +632,8 @@
           <w:color w:val="000000" w:themeColor="text1"/>
           <w:szCs w:val="40"/>
         </w:rPr>
-        <w:t xml:space="preserve">new user data by </w:t>
-      </w:r>
-      <w:proofErr w:type="spellStart"/>
-      <w:r>
-        <w:rPr>
-          <w:rFonts w:ascii="Calibri" w:hAnsi="Calibri"/>
-          <w:color w:val="000000" w:themeColor="text1"/>
-          <w:szCs w:val="40"/>
-        </w:rPr>
-        <w:t>json</w:t>
-      </w:r>
-      <w:proofErr w:type="spellEnd"/>
+        <w:t>new user data by json</w:t>
+      </w:r>
     </w:p>
     <w:p>
       <w:pPr>
@@ -839,7 +666,17 @@
           <w:color w:val="000000" w:themeColor="text1"/>
           <w:szCs w:val="40"/>
         </w:rPr>
-        <w:t>res200, otherwise res500</w:t>
+        <w:t>userid</w:t>
+      </w:r>
+      <w:bookmarkStart w:id="0" w:name="_GoBack"/>
+      <w:bookmarkEnd w:id="0"/>
+      <w:r>
+        <w:rPr>
+          <w:rFonts w:ascii="Calibri" w:hAnsi="Calibri"/>
+          <w:color w:val="000000" w:themeColor="text1"/>
+          <w:szCs w:val="40"/>
+        </w:rPr>
+        <w:t>, otherwise res500</w:t>
       </w:r>
     </w:p>
     <w:p>
@@ -1034,7 +871,6 @@
         </w:rPr>
         <w:t>10154390471048223</w:t>
       </w:r>
-      <w:proofErr w:type="gramStart"/>
       <w:r>
         <w:rPr>
           <w:rFonts w:ascii="Calibri" w:hAnsi="Calibri"/>
@@ -1049,18 +885,16 @@
         </w:rPr>
         <w:t>fbid</w:t>
       </w:r>
-      <w:proofErr w:type="gramEnd"/>
-    </w:p>
-    <w:p>
-      <w:pPr>
-        <w:jc w:val="both"/>
-        <w:rPr>
-          <w:rFonts w:ascii="Calibri" w:hAnsi="Calibri"/>
-          <w:color w:val="000000" w:themeColor="text1"/>
-          <w:szCs w:val="40"/>
-        </w:rPr>
-      </w:pPr>
-      <w:proofErr w:type="spellStart"/>
+    </w:p>
+    <w:p>
+      <w:pPr>
+        <w:jc w:val="both"/>
+        <w:rPr>
+          <w:rFonts w:ascii="Calibri" w:hAnsi="Calibri"/>
+          <w:color w:val="000000" w:themeColor="text1"/>
+          <w:szCs w:val="40"/>
+        </w:rPr>
+      </w:pPr>
       <w:r>
         <w:rPr>
           <w:rFonts w:ascii="Calibri" w:hAnsi="Calibri"/>
@@ -1069,7 +903,6 @@
         </w:rPr>
         <w:t>PARAMETER</w:t>
       </w:r>
-      <w:proofErr w:type="gramStart"/>
       <w:r>
         <w:rPr>
           <w:rFonts w:ascii="Calibri" w:hAnsi="Calibri"/>
@@ -1086,8 +919,6 @@
         </w:rPr>
         <w:t>no</w:t>
       </w:r>
-      <w:proofErr w:type="spellEnd"/>
-      <w:proofErr w:type="gramEnd"/>
     </w:p>
     <w:p>
       <w:pPr>
@@ -1362,7 +1193,6 @@
         </w:rPr>
         <w:t>10154390471048223</w:t>
       </w:r>
-      <w:proofErr w:type="gramStart"/>
       <w:r>
         <w:rPr>
           <w:rFonts w:ascii="Calibri" w:hAnsi="Calibri"/>
@@ -1370,18 +1200,16 @@
         </w:rPr>
         <w:t>:userid</w:t>
       </w:r>
-      <w:proofErr w:type="gramEnd"/>
-    </w:p>
-    <w:p>
-      <w:pPr>
-        <w:jc w:val="both"/>
-        <w:rPr>
-          <w:rFonts w:ascii="Calibri" w:hAnsi="Calibri"/>
-          <w:color w:val="000000" w:themeColor="text1"/>
-          <w:szCs w:val="40"/>
-        </w:rPr>
-      </w:pPr>
-      <w:proofErr w:type="spellStart"/>
+    </w:p>
+    <w:p>
+      <w:pPr>
+        <w:jc w:val="both"/>
+        <w:rPr>
+          <w:rFonts w:ascii="Calibri" w:hAnsi="Calibri"/>
+          <w:color w:val="000000" w:themeColor="text1"/>
+          <w:szCs w:val="40"/>
+        </w:rPr>
+      </w:pPr>
       <w:r>
         <w:rPr>
           <w:rFonts w:ascii="Calibri" w:hAnsi="Calibri"/>
@@ -1390,7 +1218,6 @@
         </w:rPr>
         <w:t>PARAMETER</w:t>
       </w:r>
-      <w:proofErr w:type="gramStart"/>
       <w:r>
         <w:rPr>
           <w:rFonts w:ascii="Calibri" w:hAnsi="Calibri"/>
@@ -1399,8 +1226,6 @@
         </w:rPr>
         <w:t>:no</w:t>
       </w:r>
-      <w:proofErr w:type="spellEnd"/>
-      <w:proofErr w:type="gramEnd"/>
     </w:p>
     <w:p>
       <w:pPr>
@@ -1604,7 +1429,6 @@
         </w:rPr>
         <w:t>10154390471048223</w:t>
       </w:r>
-      <w:proofErr w:type="gramStart"/>
       <w:r>
         <w:rPr>
           <w:rFonts w:ascii="Calibri" w:hAnsi="Calibri"/>
@@ -1612,7 +1436,6 @@
         </w:rPr>
         <w:t>:userid</w:t>
       </w:r>
-      <w:proofErr w:type="gramEnd"/>
     </w:p>
     <w:p>
       <w:pPr>
@@ -1649,8 +1472,6 @@
           <w:szCs w:val="40"/>
         </w:rPr>
       </w:pPr>
-      <w:proofErr w:type="spellStart"/>
-      <w:proofErr w:type="gramStart"/>
       <w:r>
         <w:rPr>
           <w:rFonts w:ascii="Calibri" w:hAnsi="Calibri"/>
@@ -1667,23 +1488,13 @@
         </w:rPr>
         <w:t>ewpref</w:t>
       </w:r>
-      <w:proofErr w:type="spellEnd"/>
-      <w:r>
-        <w:rPr>
-          <w:rFonts w:ascii="Calibri" w:hAnsi="Calibri"/>
-          <w:color w:val="000000" w:themeColor="text1"/>
-          <w:szCs w:val="40"/>
-        </w:rPr>
-        <w:t xml:space="preserve"> :</w:t>
-      </w:r>
-      <w:proofErr w:type="gramEnd"/>
-      <w:r>
-        <w:rPr>
-          <w:rFonts w:ascii="Calibri" w:hAnsi="Calibri"/>
-          <w:color w:val="000000" w:themeColor="text1"/>
-          <w:szCs w:val="40"/>
-        </w:rPr>
-        <w:t xml:space="preserve"> new preference data</w:t>
+      <w:r>
+        <w:rPr>
+          <w:rFonts w:ascii="Calibri" w:hAnsi="Calibri"/>
+          <w:color w:val="000000" w:themeColor="text1"/>
+          <w:szCs w:val="40"/>
+        </w:rPr>
+        <w:t xml:space="preserve"> : new preference data</w:t>
       </w:r>
     </w:p>
     <w:p>
@@ -1895,7 +1706,6 @@
         </w:rPr>
         <w:t>10154390471048223</w:t>
       </w:r>
-      <w:proofErr w:type="gramStart"/>
       <w:r>
         <w:rPr>
           <w:rFonts w:ascii="Calibri" w:hAnsi="Calibri"/>
@@ -1903,7 +1713,6 @@
         </w:rPr>
         <w:t>:userid</w:t>
       </w:r>
-      <w:proofErr w:type="gramEnd"/>
     </w:p>
     <w:p>
       <w:pPr>
@@ -1940,8 +1749,6 @@
           <w:szCs w:val="40"/>
         </w:rPr>
       </w:pPr>
-      <w:proofErr w:type="spellStart"/>
-      <w:proofErr w:type="gramStart"/>
       <w:r>
         <w:rPr>
           <w:rFonts w:ascii="Calibri" w:hAnsi="Calibri"/>
@@ -1950,8 +1757,6 @@
         </w:rPr>
         <w:t>newuser</w:t>
       </w:r>
-      <w:proofErr w:type="spellEnd"/>
-      <w:proofErr w:type="gramEnd"/>
       <w:r>
         <w:rPr>
           <w:rFonts w:ascii="Calibri" w:hAnsi="Calibri"/>
@@ -2207,7 +2012,6 @@
         </w:rPr>
         <w:t>10154390471048223</w:t>
       </w:r>
-      <w:proofErr w:type="gramStart"/>
       <w:r>
         <w:rPr>
           <w:rFonts w:ascii="Calibri" w:hAnsi="Calibri"/>
@@ -2215,52 +2019,23 @@
         </w:rPr>
         <w:t>:userid</w:t>
       </w:r>
-      <w:proofErr w:type="gramEnd"/>
-    </w:p>
-    <w:p>
-      <w:pPr>
-        <w:jc w:val="both"/>
-        <w:rPr>
-          <w:rFonts w:ascii="Calibri" w:hAnsi="Calibri"/>
-          <w:color w:val="000000" w:themeColor="text1"/>
-          <w:szCs w:val="40"/>
-        </w:rPr>
-      </w:pPr>
-      <w:proofErr w:type="gramStart"/>
-      <w:r>
-        <w:rPr>
-          <w:rFonts w:ascii="Calibri" w:hAnsi="Calibri"/>
-          <w:color w:val="000000" w:themeColor="text1"/>
-          <w:szCs w:val="40"/>
-        </w:rPr>
-        <w:t>sort</w:t>
-      </w:r>
-      <w:proofErr w:type="gramEnd"/>
-      <w:r>
-        <w:rPr>
-          <w:rFonts w:ascii="Calibri" w:hAnsi="Calibri"/>
-          <w:color w:val="000000" w:themeColor="text1"/>
-          <w:szCs w:val="40"/>
-        </w:rPr>
-        <w:t xml:space="preserve">: </w:t>
-      </w:r>
-      <w:proofErr w:type="spellStart"/>
-      <w:r>
-        <w:rPr>
-          <w:rFonts w:ascii="Calibri" w:hAnsi="Calibri"/>
-          <w:color w:val="000000" w:themeColor="text1"/>
-          <w:szCs w:val="40"/>
-        </w:rPr>
-        <w:t>updateAt</w:t>
-      </w:r>
-      <w:proofErr w:type="spellEnd"/>
-      <w:r>
-        <w:rPr>
-          <w:rFonts w:ascii="Calibri" w:hAnsi="Calibri"/>
-          <w:color w:val="000000" w:themeColor="text1"/>
-          <w:szCs w:val="40"/>
-        </w:rPr>
-        <w:t xml:space="preserve"> or </w:t>
+    </w:p>
+    <w:p>
+      <w:pPr>
+        <w:jc w:val="both"/>
+        <w:rPr>
+          <w:rFonts w:ascii="Calibri" w:hAnsi="Calibri"/>
+          <w:color w:val="000000" w:themeColor="text1"/>
+          <w:szCs w:val="40"/>
+        </w:rPr>
+      </w:pPr>
+      <w:r>
+        <w:rPr>
+          <w:rFonts w:ascii="Calibri" w:hAnsi="Calibri"/>
+          <w:color w:val="000000" w:themeColor="text1"/>
+          <w:szCs w:val="40"/>
+        </w:rPr>
+        <w:t xml:space="preserve">sort: updateAt or </w:t>
       </w:r>
       <w:r>
         <w:rPr>
@@ -2280,25 +2055,14 @@
           <w:szCs w:val="40"/>
         </w:rPr>
       </w:pPr>
-      <w:proofErr w:type="gramStart"/>
-      <w:r>
-        <w:rPr>
-          <w:rFonts w:ascii="Calibri" w:hAnsi="Calibri"/>
-          <w:color w:val="000000" w:themeColor="text1"/>
-          <w:szCs w:val="40"/>
-        </w:rPr>
-        <w:t>filter</w:t>
-      </w:r>
-      <w:proofErr w:type="gramEnd"/>
-      <w:r>
-        <w:rPr>
-          <w:rFonts w:ascii="Calibri" w:hAnsi="Calibri"/>
-          <w:color w:val="000000" w:themeColor="text1"/>
-          <w:szCs w:val="40"/>
-        </w:rPr>
-        <w:t xml:space="preserve">: string for </w:t>
-      </w:r>
-      <w:proofErr w:type="spellStart"/>
+      <w:r>
+        <w:rPr>
+          <w:rFonts w:ascii="Calibri" w:hAnsi="Calibri"/>
+          <w:color w:val="000000" w:themeColor="text1"/>
+          <w:szCs w:val="40"/>
+        </w:rPr>
+        <w:t xml:space="preserve">filter: string for </w:t>
+      </w:r>
       <w:r>
         <w:rPr>
           <w:rFonts w:ascii="Calibri" w:hAnsi="Calibri"/>
@@ -2307,7 +2071,6 @@
         </w:rPr>
         <w:t>momentsPassion</w:t>
       </w:r>
-      <w:proofErr w:type="spellEnd"/>
       <w:r>
         <w:rPr>
           <w:rFonts w:ascii="Calibri" w:hAnsi="Calibri"/>
@@ -2569,41 +2332,13 @@
           <w:szCs w:val="40"/>
         </w:rPr>
       </w:pPr>
-      <w:proofErr w:type="gramStart"/>
-      <w:r>
-        <w:rPr>
-          <w:rFonts w:ascii="Calibri" w:hAnsi="Calibri"/>
-          <w:color w:val="000000" w:themeColor="text1"/>
-          <w:szCs w:val="40"/>
-        </w:rPr>
-        <w:t>sort</w:t>
-      </w:r>
-      <w:proofErr w:type="gramEnd"/>
-      <w:r>
-        <w:rPr>
-          <w:rFonts w:ascii="Calibri" w:hAnsi="Calibri"/>
-          <w:color w:val="000000" w:themeColor="text1"/>
-          <w:szCs w:val="40"/>
-        </w:rPr>
-        <w:t xml:space="preserve">: </w:t>
-      </w:r>
-      <w:proofErr w:type="spellStart"/>
-      <w:r>
-        <w:rPr>
-          <w:rFonts w:ascii="Calibri" w:hAnsi="Calibri"/>
-          <w:color w:val="000000" w:themeColor="text1"/>
-          <w:szCs w:val="40"/>
-        </w:rPr>
-        <w:t>updateAt</w:t>
-      </w:r>
-      <w:proofErr w:type="spellEnd"/>
-      <w:r>
-        <w:rPr>
-          <w:rFonts w:ascii="Calibri" w:hAnsi="Calibri"/>
-          <w:color w:val="000000" w:themeColor="text1"/>
-          <w:szCs w:val="40"/>
-        </w:rPr>
-        <w:t xml:space="preserve"> or </w:t>
+      <w:r>
+        <w:rPr>
+          <w:rFonts w:ascii="Calibri" w:hAnsi="Calibri"/>
+          <w:color w:val="000000" w:themeColor="text1"/>
+          <w:szCs w:val="40"/>
+        </w:rPr>
+        <w:t xml:space="preserve">sort: updateAt or </w:t>
       </w:r>
       <w:r>
         <w:rPr>
@@ -2623,25 +2358,14 @@
           <w:szCs w:val="40"/>
         </w:rPr>
       </w:pPr>
-      <w:proofErr w:type="gramStart"/>
-      <w:r>
-        <w:rPr>
-          <w:rFonts w:ascii="Calibri" w:hAnsi="Calibri"/>
-          <w:color w:val="000000" w:themeColor="text1"/>
-          <w:szCs w:val="40"/>
-        </w:rPr>
-        <w:t>filter</w:t>
-      </w:r>
-      <w:proofErr w:type="gramEnd"/>
-      <w:r>
-        <w:rPr>
-          <w:rFonts w:ascii="Calibri" w:hAnsi="Calibri"/>
-          <w:color w:val="000000" w:themeColor="text1"/>
-          <w:szCs w:val="40"/>
-        </w:rPr>
-        <w:t xml:space="preserve">: string for </w:t>
-      </w:r>
-      <w:proofErr w:type="spellStart"/>
+      <w:r>
+        <w:rPr>
+          <w:rFonts w:ascii="Calibri" w:hAnsi="Calibri"/>
+          <w:color w:val="000000" w:themeColor="text1"/>
+          <w:szCs w:val="40"/>
+        </w:rPr>
+        <w:t xml:space="preserve">filter: string for </w:t>
+      </w:r>
       <w:r>
         <w:rPr>
           <w:rFonts w:ascii="Calibri" w:hAnsi="Calibri"/>
@@ -2650,7 +2374,6 @@
         </w:rPr>
         <w:t>momentsPassion</w:t>
       </w:r>
-      <w:proofErr w:type="spellEnd"/>
       <w:r>
         <w:rPr>
           <w:rFonts w:ascii="Calibri" w:hAnsi="Calibri"/>
@@ -2917,7 +2640,6 @@
         </w:rPr>
         <w:t>10154390471048223</w:t>
       </w:r>
-      <w:proofErr w:type="gramStart"/>
       <w:r>
         <w:rPr>
           <w:rFonts w:ascii="Calibri" w:hAnsi="Calibri"/>
@@ -2925,52 +2647,23 @@
         </w:rPr>
         <w:t>:userid</w:t>
       </w:r>
-      <w:proofErr w:type="gramEnd"/>
-    </w:p>
-    <w:p>
-      <w:pPr>
-        <w:jc w:val="both"/>
-        <w:rPr>
-          <w:rFonts w:ascii="Calibri" w:hAnsi="Calibri"/>
-          <w:color w:val="000000" w:themeColor="text1"/>
-          <w:szCs w:val="40"/>
-        </w:rPr>
-      </w:pPr>
-      <w:proofErr w:type="gramStart"/>
-      <w:r>
-        <w:rPr>
-          <w:rFonts w:ascii="Calibri" w:hAnsi="Calibri"/>
-          <w:color w:val="000000" w:themeColor="text1"/>
-          <w:szCs w:val="40"/>
-        </w:rPr>
-        <w:t>sort</w:t>
-      </w:r>
-      <w:proofErr w:type="gramEnd"/>
-      <w:r>
-        <w:rPr>
-          <w:rFonts w:ascii="Calibri" w:hAnsi="Calibri"/>
-          <w:color w:val="000000" w:themeColor="text1"/>
-          <w:szCs w:val="40"/>
-        </w:rPr>
-        <w:t xml:space="preserve">: </w:t>
-      </w:r>
-      <w:proofErr w:type="spellStart"/>
-      <w:r>
-        <w:rPr>
-          <w:rFonts w:ascii="Calibri" w:hAnsi="Calibri"/>
-          <w:color w:val="000000" w:themeColor="text1"/>
-          <w:szCs w:val="40"/>
-        </w:rPr>
-        <w:t>updateAt</w:t>
-      </w:r>
-      <w:proofErr w:type="spellEnd"/>
-      <w:r>
-        <w:rPr>
-          <w:rFonts w:ascii="Calibri" w:hAnsi="Calibri"/>
-          <w:color w:val="000000" w:themeColor="text1"/>
-          <w:szCs w:val="40"/>
-        </w:rPr>
-        <w:t xml:space="preserve"> or </w:t>
+    </w:p>
+    <w:p>
+      <w:pPr>
+        <w:jc w:val="both"/>
+        <w:rPr>
+          <w:rFonts w:ascii="Calibri" w:hAnsi="Calibri"/>
+          <w:color w:val="000000" w:themeColor="text1"/>
+          <w:szCs w:val="40"/>
+        </w:rPr>
+      </w:pPr>
+      <w:r>
+        <w:rPr>
+          <w:rFonts w:ascii="Calibri" w:hAnsi="Calibri"/>
+          <w:color w:val="000000" w:themeColor="text1"/>
+          <w:szCs w:val="40"/>
+        </w:rPr>
+        <w:t xml:space="preserve">sort: updateAt or </w:t>
       </w:r>
       <w:r>
         <w:rPr>
@@ -2990,25 +2683,14 @@
           <w:szCs w:val="40"/>
         </w:rPr>
       </w:pPr>
-      <w:proofErr w:type="gramStart"/>
-      <w:r>
-        <w:rPr>
-          <w:rFonts w:ascii="Calibri" w:hAnsi="Calibri"/>
-          <w:color w:val="000000" w:themeColor="text1"/>
-          <w:szCs w:val="40"/>
-        </w:rPr>
-        <w:t>filter</w:t>
-      </w:r>
-      <w:proofErr w:type="gramEnd"/>
-      <w:r>
-        <w:rPr>
-          <w:rFonts w:ascii="Calibri" w:hAnsi="Calibri"/>
-          <w:color w:val="000000" w:themeColor="text1"/>
-          <w:szCs w:val="40"/>
-        </w:rPr>
-        <w:t xml:space="preserve">: string for </w:t>
-      </w:r>
-      <w:proofErr w:type="spellStart"/>
+      <w:r>
+        <w:rPr>
+          <w:rFonts w:ascii="Calibri" w:hAnsi="Calibri"/>
+          <w:color w:val="000000" w:themeColor="text1"/>
+          <w:szCs w:val="40"/>
+        </w:rPr>
+        <w:t xml:space="preserve">filter: string for </w:t>
+      </w:r>
       <w:r>
         <w:rPr>
           <w:rFonts w:ascii="Calibri" w:hAnsi="Calibri"/>
@@ -3017,7 +2699,6 @@
         </w:rPr>
         <w:t>momentsPassion</w:t>
       </w:r>
-      <w:proofErr w:type="spellEnd"/>
       <w:r>
         <w:rPr>
           <w:rFonts w:ascii="Calibri" w:hAnsi="Calibri"/>
@@ -3312,8 +2993,6 @@
           <w:szCs w:val="40"/>
         </w:rPr>
       </w:pPr>
-      <w:proofErr w:type="spellStart"/>
-      <w:proofErr w:type="gramStart"/>
       <w:r>
         <w:rPr>
           <w:rFonts w:ascii="Calibri" w:hAnsi="Calibri"/>
@@ -3330,23 +3009,13 @@
         </w:rPr>
         <w:t>ewmoment</w:t>
       </w:r>
-      <w:proofErr w:type="spellEnd"/>
-      <w:r>
-        <w:rPr>
-          <w:rFonts w:ascii="Calibri" w:hAnsi="Calibri"/>
-          <w:color w:val="000000" w:themeColor="text1"/>
-          <w:szCs w:val="40"/>
-        </w:rPr>
-        <w:t xml:space="preserve"> :</w:t>
-      </w:r>
-      <w:proofErr w:type="gramEnd"/>
-      <w:r>
-        <w:rPr>
-          <w:rFonts w:ascii="Calibri" w:hAnsi="Calibri"/>
-          <w:color w:val="000000" w:themeColor="text1"/>
-          <w:szCs w:val="40"/>
-        </w:rPr>
-        <w:t xml:space="preserve"> new moment data</w:t>
+      <w:r>
+        <w:rPr>
+          <w:rFonts w:ascii="Calibri" w:hAnsi="Calibri"/>
+          <w:color w:val="000000" w:themeColor="text1"/>
+          <w:szCs w:val="40"/>
+        </w:rPr>
+        <w:t xml:space="preserve"> : new moment data</w:t>
       </w:r>
     </w:p>
     <w:p>
@@ -3424,17 +3093,7 @@
           <w:color w:val="000000" w:themeColor="text1"/>
           <w:lang w:val="ru-RU"/>
         </w:rPr>
-        <w:t xml:space="preserve"> (It means «travel», «fo</w:t>
-      </w:r>
-      <w:bookmarkStart w:id="0" w:name="_GoBack"/>
-      <w:bookmarkEnd w:id="0"/>
-      <w:r>
-        <w:rPr>
-          <w:rFonts w:ascii="Calibri" w:hAnsi="Calibri"/>
-          <w:color w:val="000000" w:themeColor="text1"/>
-          <w:lang w:val="ru-RU"/>
-        </w:rPr>
-        <w:t>odie», etc.)</w:t>
+        <w:t xml:space="preserve"> (It means «travel», «foodie», etc.)</w:t>
       </w:r>
     </w:p>
     <w:p>
@@ -3846,33 +3505,13 @@
           <w:szCs w:val="40"/>
         </w:rPr>
       </w:pPr>
-      <w:proofErr w:type="spellStart"/>
-      <w:proofErr w:type="gramStart"/>
-      <w:r>
-        <w:rPr>
-          <w:rFonts w:ascii="Calibri" w:hAnsi="Calibri"/>
-          <w:color w:val="000000" w:themeColor="text1"/>
-          <w:szCs w:val="40"/>
-        </w:rPr>
-        <w:t>momentid</w:t>
-      </w:r>
-      <w:proofErr w:type="spellEnd"/>
-      <w:r>
-        <w:rPr>
-          <w:rFonts w:ascii="Calibri" w:hAnsi="Calibri"/>
-          <w:color w:val="000000" w:themeColor="text1"/>
-          <w:szCs w:val="40"/>
-        </w:rPr>
-        <w:t xml:space="preserve"> :</w:t>
-      </w:r>
-      <w:proofErr w:type="gramEnd"/>
-      <w:r>
-        <w:rPr>
-          <w:rFonts w:ascii="Calibri" w:hAnsi="Calibri"/>
-          <w:color w:val="000000" w:themeColor="text1"/>
-          <w:szCs w:val="40"/>
-        </w:rPr>
-        <w:t xml:space="preserve"> moment object id to search</w:t>
+      <w:r>
+        <w:rPr>
+          <w:rFonts w:ascii="Calibri" w:hAnsi="Calibri"/>
+          <w:color w:val="000000" w:themeColor="text1"/>
+          <w:szCs w:val="40"/>
+        </w:rPr>
+        <w:t>momentid : moment object id to search</w:t>
       </w:r>
     </w:p>
     <w:p>
@@ -4116,65 +3755,31 @@
           <w:szCs w:val="40"/>
         </w:rPr>
       </w:pPr>
-      <w:proofErr w:type="spellStart"/>
-      <w:proofErr w:type="gramStart"/>
-      <w:r>
-        <w:rPr>
-          <w:rFonts w:ascii="Calibri" w:hAnsi="Calibri"/>
-          <w:color w:val="000000" w:themeColor="text1"/>
-          <w:szCs w:val="40"/>
-        </w:rPr>
-        <w:t>momentid</w:t>
-      </w:r>
-      <w:proofErr w:type="spellEnd"/>
-      <w:proofErr w:type="gramEnd"/>
-      <w:r>
-        <w:rPr>
-          <w:rFonts w:ascii="Calibri" w:hAnsi="Calibri"/>
-          <w:color w:val="000000" w:themeColor="text1"/>
-          <w:szCs w:val="40"/>
-        </w:rPr>
-        <w:t>: moment id</w:t>
-      </w:r>
-    </w:p>
-    <w:p>
-      <w:pPr>
-        <w:jc w:val="both"/>
-        <w:rPr>
-          <w:rFonts w:ascii="Calibri" w:hAnsi="Calibri"/>
-          <w:color w:val="000000" w:themeColor="text1"/>
-        </w:rPr>
-      </w:pPr>
-      <w:proofErr w:type="spellStart"/>
-      <w:proofErr w:type="gramStart"/>
-      <w:r>
-        <w:rPr>
-          <w:rFonts w:ascii="Calibri" w:hAnsi="Calibri"/>
-          <w:color w:val="000000" w:themeColor="text1"/>
-          <w:szCs w:val="40"/>
-        </w:rPr>
-        <w:t>userid</w:t>
-      </w:r>
-      <w:proofErr w:type="spellEnd"/>
-      <w:proofErr w:type="gramEnd"/>
-      <w:r>
-        <w:rPr>
-          <w:rFonts w:ascii="Calibri" w:hAnsi="Calibri"/>
-          <w:color w:val="000000" w:themeColor="text1"/>
-          <w:szCs w:val="40"/>
-        </w:rPr>
-        <w:t xml:space="preserve">: </w:t>
-      </w:r>
-      <w:proofErr w:type="spellStart"/>
-      <w:r>
-        <w:rPr>
-          <w:rFonts w:ascii="Calibri" w:hAnsi="Calibri"/>
-          <w:color w:val="000000" w:themeColor="text1"/>
-          <w:szCs w:val="40"/>
-        </w:rPr>
-        <w:t>userid</w:t>
-      </w:r>
-      <w:proofErr w:type="spellEnd"/>
+      <w:r>
+        <w:rPr>
+          <w:rFonts w:ascii="Calibri" w:hAnsi="Calibri"/>
+          <w:color w:val="000000" w:themeColor="text1"/>
+          <w:szCs w:val="40"/>
+        </w:rPr>
+        <w:t>momentid: moment id</w:t>
+      </w:r>
+    </w:p>
+    <w:p>
+      <w:pPr>
+        <w:jc w:val="both"/>
+        <w:rPr>
+          <w:rFonts w:ascii="Calibri" w:hAnsi="Calibri"/>
+          <w:color w:val="000000" w:themeColor="text1"/>
+        </w:rPr>
+      </w:pPr>
+      <w:r>
+        <w:rPr>
+          <w:rFonts w:ascii="Calibri" w:hAnsi="Calibri"/>
+          <w:color w:val="000000" w:themeColor="text1"/>
+          <w:szCs w:val="40"/>
+        </w:rPr>
+        <w:t>userid: userid</w:t>
+      </w:r>
     </w:p>
     <w:p>
       <w:pPr>
@@ -4453,44 +4058,14 @@
           <w:szCs w:val="40"/>
         </w:rPr>
       </w:pPr>
-      <w:proofErr w:type="spellStart"/>
-      <w:proofErr w:type="gramStart"/>
-      <w:r>
-        <w:rPr>
-          <w:rFonts w:ascii="Calibri" w:hAnsi="Calibri"/>
-          <w:color w:val="000000" w:themeColor="text1"/>
-          <w:szCs w:val="40"/>
-        </w:rPr>
-        <w:t>userid</w:t>
-      </w:r>
-      <w:proofErr w:type="spellEnd"/>
-      <w:r>
-        <w:rPr>
-          <w:rFonts w:ascii="Calibri" w:hAnsi="Calibri"/>
-          <w:color w:val="000000" w:themeColor="text1"/>
-          <w:szCs w:val="40"/>
-        </w:rPr>
-        <w:t xml:space="preserve"> :</w:t>
-      </w:r>
-      <w:proofErr w:type="gramEnd"/>
-      <w:r>
-        <w:rPr>
-          <w:rFonts w:ascii="Calibri" w:hAnsi="Calibri"/>
-          <w:color w:val="000000" w:themeColor="text1"/>
-          <w:szCs w:val="40"/>
-        </w:rPr>
-        <w:t xml:space="preserve"> </w:t>
-      </w:r>
-      <w:proofErr w:type="spellStart"/>
-      <w:r>
-        <w:rPr>
-          <w:rFonts w:ascii="Calibri" w:hAnsi="Calibri"/>
-          <w:color w:val="000000" w:themeColor="text1"/>
-          <w:szCs w:val="40"/>
-        </w:rPr>
-        <w:t>userid</w:t>
-      </w:r>
-      <w:proofErr w:type="spellEnd"/>
+      <w:r>
+        <w:rPr>
+          <w:rFonts w:ascii="Calibri" w:hAnsi="Calibri"/>
+          <w:color w:val="000000" w:themeColor="text1"/>
+          <w:szCs w:val="40"/>
+        </w:rPr>
+        <w:t>userid : userid</w:t>
+      </w:r>
     </w:p>
     <w:p>
       <w:pPr>
@@ -4811,7 +4386,6 @@
           <w:lang w:val="ru-RU"/>
         </w:rPr>
       </w:pPr>
-      <w:proofErr w:type="gramStart"/>
       <w:r>
         <w:rPr>
           <w:rFonts w:ascii="Calibri" w:hAnsi="Calibri"/>
@@ -4842,16 +4416,7 @@
           <w:color w:val="000000" w:themeColor="text1"/>
           <w:szCs w:val="40"/>
         </w:rPr>
-        <w:t xml:space="preserve"> :</w:t>
-      </w:r>
-      <w:proofErr w:type="gramEnd"/>
-      <w:r>
-        <w:rPr>
-          <w:rFonts w:ascii="Calibri" w:hAnsi="Calibri"/>
-          <w:color w:val="000000" w:themeColor="text1"/>
-          <w:szCs w:val="40"/>
-        </w:rPr>
-        <w:t xml:space="preserve"> </w:t>
+        <w:t xml:space="preserve"> : </w:t>
       </w:r>
       <w:r>
         <w:rPr>
@@ -4871,21 +4436,12 @@
           <w:szCs w:val="40"/>
         </w:rPr>
       </w:pPr>
-      <w:proofErr w:type="gramStart"/>
-      <w:r>
-        <w:rPr>
-          <w:rFonts w:ascii="Calibri" w:hAnsi="Calibri"/>
-          <w:color w:val="000000" w:themeColor="text1"/>
-        </w:rPr>
-        <w:t>userid2 :</w:t>
-      </w:r>
-      <w:proofErr w:type="gramEnd"/>
-      <w:r>
-        <w:rPr>
-          <w:rFonts w:ascii="Calibri" w:hAnsi="Calibri"/>
-          <w:color w:val="000000" w:themeColor="text1"/>
-        </w:rPr>
-        <w:t xml:space="preserve"> </w:t>
+      <w:r>
+        <w:rPr>
+          <w:rFonts w:ascii="Calibri" w:hAnsi="Calibri"/>
+          <w:color w:val="000000" w:themeColor="text1"/>
+        </w:rPr>
+        <w:t xml:space="preserve">userid2 : </w:t>
       </w:r>
       <w:r>
         <w:rPr>
@@ -5172,33 +4728,13 @@
           <w:color w:val="000000" w:themeColor="text1"/>
         </w:rPr>
       </w:pPr>
-      <w:proofErr w:type="spellStart"/>
-      <w:proofErr w:type="gramStart"/>
-      <w:r>
-        <w:rPr>
-          <w:rFonts w:ascii="Calibri" w:hAnsi="Calibri"/>
-          <w:color w:val="000000" w:themeColor="text1"/>
-          <w:szCs w:val="40"/>
-        </w:rPr>
-        <w:t>userid</w:t>
-      </w:r>
-      <w:proofErr w:type="spellEnd"/>
-      <w:r>
-        <w:rPr>
-          <w:rFonts w:ascii="Calibri" w:hAnsi="Calibri"/>
-          <w:color w:val="000000" w:themeColor="text1"/>
-          <w:szCs w:val="40"/>
-        </w:rPr>
-        <w:t xml:space="preserve"> :</w:t>
-      </w:r>
-      <w:proofErr w:type="gramEnd"/>
-      <w:r>
-        <w:rPr>
-          <w:rFonts w:ascii="Calibri" w:hAnsi="Calibri"/>
-          <w:color w:val="000000" w:themeColor="text1"/>
-          <w:szCs w:val="40"/>
-        </w:rPr>
-        <w:t xml:space="preserve"> </w:t>
+      <w:r>
+        <w:rPr>
+          <w:rFonts w:ascii="Calibri" w:hAnsi="Calibri"/>
+          <w:color w:val="000000" w:themeColor="text1"/>
+          <w:szCs w:val="40"/>
+        </w:rPr>
+        <w:t xml:space="preserve">userid : </w:t>
       </w:r>
       <w:r>
         <w:rPr>
@@ -5217,8 +4753,6 @@
           <w:szCs w:val="40"/>
         </w:rPr>
       </w:pPr>
-      <w:proofErr w:type="spellStart"/>
-      <w:proofErr w:type="gramStart"/>
       <w:r>
         <w:rPr>
           <w:rFonts w:ascii="Calibri" w:hAnsi="Calibri"/>
@@ -5226,21 +4760,12 @@
         </w:rPr>
         <w:t>momentid</w:t>
       </w:r>
-      <w:proofErr w:type="spellEnd"/>
-      <w:r>
-        <w:rPr>
-          <w:rFonts w:ascii="Calibri" w:hAnsi="Calibri"/>
-          <w:color w:val="000000" w:themeColor="text1"/>
-        </w:rPr>
-        <w:t xml:space="preserve"> :</w:t>
-      </w:r>
-      <w:proofErr w:type="gramEnd"/>
-      <w:r>
-        <w:rPr>
-          <w:rFonts w:ascii="Calibri" w:hAnsi="Calibri"/>
-          <w:color w:val="000000" w:themeColor="text1"/>
-        </w:rPr>
-        <w:t xml:space="preserve"> </w:t>
+      <w:r>
+        <w:rPr>
+          <w:rFonts w:ascii="Calibri" w:hAnsi="Calibri"/>
+          <w:color w:val="000000" w:themeColor="text1"/>
+        </w:rPr>
+        <w:t xml:space="preserve"> : </w:t>
       </w:r>
       <w:r>
         <w:rPr>
@@ -5532,33 +5057,13 @@
           <w:color w:val="000000" w:themeColor="text1"/>
         </w:rPr>
       </w:pPr>
-      <w:proofErr w:type="spellStart"/>
-      <w:proofErr w:type="gramStart"/>
-      <w:r>
-        <w:rPr>
-          <w:rFonts w:ascii="Calibri" w:hAnsi="Calibri"/>
-          <w:color w:val="000000" w:themeColor="text1"/>
-          <w:szCs w:val="40"/>
-        </w:rPr>
-        <w:t>userid</w:t>
-      </w:r>
-      <w:proofErr w:type="spellEnd"/>
-      <w:r>
-        <w:rPr>
-          <w:rFonts w:ascii="Calibri" w:hAnsi="Calibri"/>
-          <w:color w:val="000000" w:themeColor="text1"/>
-          <w:szCs w:val="40"/>
-        </w:rPr>
-        <w:t xml:space="preserve"> :</w:t>
-      </w:r>
-      <w:proofErr w:type="gramEnd"/>
-      <w:r>
-        <w:rPr>
-          <w:rFonts w:ascii="Calibri" w:hAnsi="Calibri"/>
-          <w:color w:val="000000" w:themeColor="text1"/>
-          <w:szCs w:val="40"/>
-        </w:rPr>
-        <w:t xml:space="preserve"> </w:t>
+      <w:r>
+        <w:rPr>
+          <w:rFonts w:ascii="Calibri" w:hAnsi="Calibri"/>
+          <w:color w:val="000000" w:themeColor="text1"/>
+          <w:szCs w:val="40"/>
+        </w:rPr>
+        <w:t xml:space="preserve">userid : </w:t>
       </w:r>
       <w:r>
         <w:rPr>
@@ -5577,30 +5082,12 @@
           <w:szCs w:val="40"/>
         </w:rPr>
       </w:pPr>
-      <w:proofErr w:type="spellStart"/>
-      <w:proofErr w:type="gramStart"/>
-      <w:r>
-        <w:rPr>
-          <w:rFonts w:ascii="Calibri" w:hAnsi="Calibri"/>
-          <w:color w:val="000000" w:themeColor="text1"/>
-        </w:rPr>
-        <w:t>momentid</w:t>
-      </w:r>
-      <w:proofErr w:type="spellEnd"/>
-      <w:r>
-        <w:rPr>
-          <w:rFonts w:ascii="Calibri" w:hAnsi="Calibri"/>
-          <w:color w:val="000000" w:themeColor="text1"/>
-        </w:rPr>
-        <w:t xml:space="preserve"> :</w:t>
-      </w:r>
-      <w:proofErr w:type="gramEnd"/>
-      <w:r>
-        <w:rPr>
-          <w:rFonts w:ascii="Calibri" w:hAnsi="Calibri"/>
-          <w:color w:val="000000" w:themeColor="text1"/>
-        </w:rPr>
-        <w:t xml:space="preserve"> moment id</w:t>
+      <w:r>
+        <w:rPr>
+          <w:rFonts w:ascii="Calibri" w:hAnsi="Calibri"/>
+          <w:color w:val="000000" w:themeColor="text1"/>
+        </w:rPr>
+        <w:t>momentid : moment id</w:t>
       </w:r>
     </w:p>
     <w:p>
@@ -5850,33 +5337,13 @@
           <w:color w:val="000000" w:themeColor="text1"/>
         </w:rPr>
       </w:pPr>
-      <w:proofErr w:type="spellStart"/>
-      <w:proofErr w:type="gramStart"/>
-      <w:r>
-        <w:rPr>
-          <w:rFonts w:ascii="Calibri" w:hAnsi="Calibri"/>
-          <w:color w:val="000000" w:themeColor="text1"/>
-          <w:szCs w:val="40"/>
-        </w:rPr>
-        <w:t>userid</w:t>
-      </w:r>
-      <w:proofErr w:type="spellEnd"/>
-      <w:r>
-        <w:rPr>
-          <w:rFonts w:ascii="Calibri" w:hAnsi="Calibri"/>
-          <w:color w:val="000000" w:themeColor="text1"/>
-          <w:szCs w:val="40"/>
-        </w:rPr>
-        <w:t xml:space="preserve"> :</w:t>
-      </w:r>
-      <w:proofErr w:type="gramEnd"/>
-      <w:r>
-        <w:rPr>
-          <w:rFonts w:ascii="Calibri" w:hAnsi="Calibri"/>
-          <w:color w:val="000000" w:themeColor="text1"/>
-          <w:szCs w:val="40"/>
-        </w:rPr>
-        <w:t xml:space="preserve"> </w:t>
+      <w:r>
+        <w:rPr>
+          <w:rFonts w:ascii="Calibri" w:hAnsi="Calibri"/>
+          <w:color w:val="000000" w:themeColor="text1"/>
+          <w:szCs w:val="40"/>
+        </w:rPr>
+        <w:t xml:space="preserve">userid : </w:t>
       </w:r>
       <w:r>
         <w:rPr>
@@ -5895,30 +5362,12 @@
           <w:szCs w:val="40"/>
         </w:rPr>
       </w:pPr>
-      <w:proofErr w:type="spellStart"/>
-      <w:proofErr w:type="gramStart"/>
-      <w:r>
-        <w:rPr>
-          <w:rFonts w:ascii="Calibri" w:hAnsi="Calibri"/>
-          <w:color w:val="000000" w:themeColor="text1"/>
-        </w:rPr>
-        <w:t>momentid</w:t>
-      </w:r>
-      <w:proofErr w:type="spellEnd"/>
-      <w:r>
-        <w:rPr>
-          <w:rFonts w:ascii="Calibri" w:hAnsi="Calibri"/>
-          <w:color w:val="000000" w:themeColor="text1"/>
-        </w:rPr>
-        <w:t xml:space="preserve"> :</w:t>
-      </w:r>
-      <w:proofErr w:type="gramEnd"/>
-      <w:r>
-        <w:rPr>
-          <w:rFonts w:ascii="Calibri" w:hAnsi="Calibri"/>
-          <w:color w:val="000000" w:themeColor="text1"/>
-        </w:rPr>
-        <w:t xml:space="preserve"> moment id</w:t>
+      <w:r>
+        <w:rPr>
+          <w:rFonts w:ascii="Calibri" w:hAnsi="Calibri"/>
+          <w:color w:val="000000" w:themeColor="text1"/>
+        </w:rPr>
+        <w:t>momentid : moment id</w:t>
       </w:r>
     </w:p>
     <w:p>
@@ -6159,7 +5608,6 @@
           <w:color w:val="000000" w:themeColor="text1"/>
         </w:rPr>
       </w:pPr>
-      <w:proofErr w:type="gramStart"/>
       <w:r>
         <w:rPr>
           <w:rFonts w:ascii="Calibri" w:hAnsi="Calibri"/>
@@ -6190,16 +5638,7 @@
           <w:color w:val="000000" w:themeColor="text1"/>
           <w:szCs w:val="40"/>
         </w:rPr>
-        <w:t xml:space="preserve"> :</w:t>
-      </w:r>
-      <w:proofErr w:type="gramEnd"/>
-      <w:r>
-        <w:rPr>
-          <w:rFonts w:ascii="Calibri" w:hAnsi="Calibri"/>
-          <w:color w:val="000000" w:themeColor="text1"/>
-          <w:szCs w:val="40"/>
-        </w:rPr>
-        <w:t xml:space="preserve"> </w:t>
+        <w:t xml:space="preserve"> : </w:t>
       </w:r>
       <w:r>
         <w:rPr>
@@ -6218,23 +5657,13 @@
           <w:color w:val="000000" w:themeColor="text1"/>
         </w:rPr>
       </w:pPr>
-      <w:proofErr w:type="gramStart"/>
-      <w:r>
-        <w:rPr>
-          <w:rFonts w:ascii="Calibri" w:hAnsi="Calibri"/>
-          <w:color w:val="000000" w:themeColor="text1"/>
-          <w:szCs w:val="40"/>
-        </w:rPr>
-        <w:t>userid2 :</w:t>
-      </w:r>
-      <w:proofErr w:type="gramEnd"/>
-      <w:r>
-        <w:rPr>
-          <w:rFonts w:ascii="Calibri" w:hAnsi="Calibri"/>
-          <w:color w:val="000000" w:themeColor="text1"/>
-          <w:szCs w:val="40"/>
-        </w:rPr>
-        <w:t xml:space="preserve"> </w:t>
+      <w:r>
+        <w:rPr>
+          <w:rFonts w:ascii="Calibri" w:hAnsi="Calibri"/>
+          <w:color w:val="000000" w:themeColor="text1"/>
+          <w:szCs w:val="40"/>
+        </w:rPr>
+        <w:t xml:space="preserve">userid2 : </w:t>
       </w:r>
       <w:r>
         <w:rPr>
@@ -6521,23 +5950,13 @@
           <w:color w:val="000000" w:themeColor="text1"/>
         </w:rPr>
       </w:pPr>
-      <w:proofErr w:type="gramStart"/>
-      <w:r>
-        <w:rPr>
-          <w:rFonts w:ascii="Calibri" w:hAnsi="Calibri"/>
-          <w:color w:val="000000" w:themeColor="text1"/>
-          <w:szCs w:val="40"/>
-        </w:rPr>
-        <w:t>userid1 :</w:t>
-      </w:r>
-      <w:proofErr w:type="gramEnd"/>
-      <w:r>
-        <w:rPr>
-          <w:rFonts w:ascii="Calibri" w:hAnsi="Calibri"/>
-          <w:color w:val="000000" w:themeColor="text1"/>
-          <w:szCs w:val="40"/>
-        </w:rPr>
-        <w:t xml:space="preserve"> </w:t>
+      <w:r>
+        <w:rPr>
+          <w:rFonts w:ascii="Calibri" w:hAnsi="Calibri"/>
+          <w:color w:val="000000" w:themeColor="text1"/>
+          <w:szCs w:val="40"/>
+        </w:rPr>
+        <w:t xml:space="preserve">userid1 : </w:t>
       </w:r>
       <w:r>
         <w:rPr>
@@ -6556,7 +5975,6 @@
           <w:color w:val="000000" w:themeColor="text1"/>
         </w:rPr>
       </w:pPr>
-      <w:proofErr w:type="gramStart"/>
       <w:r>
         <w:rPr>
           <w:rFonts w:ascii="Calibri" w:hAnsi="Calibri"/>
@@ -6571,16 +5989,7 @@
           <w:color w:val="000000" w:themeColor="text1"/>
           <w:szCs w:val="40"/>
         </w:rPr>
-        <w:t xml:space="preserve"> :</w:t>
-      </w:r>
-      <w:proofErr w:type="gramEnd"/>
-      <w:r>
-        <w:rPr>
-          <w:rFonts w:ascii="Calibri" w:hAnsi="Calibri"/>
-          <w:color w:val="000000" w:themeColor="text1"/>
-          <w:szCs w:val="40"/>
-        </w:rPr>
-        <w:t xml:space="preserve"> </w:t>
+        <w:t xml:space="preserve"> : </w:t>
       </w:r>
       <w:r>
         <w:rPr>
@@ -6849,23 +6258,13 @@
           <w:color w:val="000000" w:themeColor="text1"/>
         </w:rPr>
       </w:pPr>
-      <w:proofErr w:type="gramStart"/>
-      <w:r>
-        <w:rPr>
-          <w:rFonts w:ascii="Calibri" w:hAnsi="Calibri"/>
-          <w:color w:val="000000" w:themeColor="text1"/>
-          <w:szCs w:val="40"/>
-        </w:rPr>
-        <w:t>userid1 :</w:t>
-      </w:r>
-      <w:proofErr w:type="gramEnd"/>
-      <w:r>
-        <w:rPr>
-          <w:rFonts w:ascii="Calibri" w:hAnsi="Calibri"/>
-          <w:color w:val="000000" w:themeColor="text1"/>
-          <w:szCs w:val="40"/>
-        </w:rPr>
-        <w:t xml:space="preserve"> </w:t>
+      <w:r>
+        <w:rPr>
+          <w:rFonts w:ascii="Calibri" w:hAnsi="Calibri"/>
+          <w:color w:val="000000" w:themeColor="text1"/>
+          <w:szCs w:val="40"/>
+        </w:rPr>
+        <w:t xml:space="preserve">userid1 : </w:t>
       </w:r>
       <w:r>
         <w:rPr>
@@ -6884,23 +6283,13 @@
           <w:color w:val="000000" w:themeColor="text1"/>
         </w:rPr>
       </w:pPr>
-      <w:proofErr w:type="gramStart"/>
-      <w:r>
-        <w:rPr>
-          <w:rFonts w:ascii="Calibri" w:hAnsi="Calibri"/>
-          <w:color w:val="000000" w:themeColor="text1"/>
-          <w:szCs w:val="40"/>
-        </w:rPr>
-        <w:t>userid2 :</w:t>
-      </w:r>
-      <w:proofErr w:type="gramEnd"/>
-      <w:r>
-        <w:rPr>
-          <w:rFonts w:ascii="Calibri" w:hAnsi="Calibri"/>
-          <w:color w:val="000000" w:themeColor="text1"/>
-          <w:szCs w:val="40"/>
-        </w:rPr>
-        <w:t xml:space="preserve"> </w:t>
+      <w:r>
+        <w:rPr>
+          <w:rFonts w:ascii="Calibri" w:hAnsi="Calibri"/>
+          <w:color w:val="000000" w:themeColor="text1"/>
+          <w:szCs w:val="40"/>
+        </w:rPr>
+        <w:t xml:space="preserve">userid2 : </w:t>
       </w:r>
       <w:r>
         <w:rPr>
@@ -7147,23 +6536,13 @@
           <w:color w:val="000000" w:themeColor="text1"/>
         </w:rPr>
       </w:pPr>
-      <w:proofErr w:type="gramStart"/>
-      <w:r>
-        <w:rPr>
-          <w:rFonts w:ascii="Calibri" w:hAnsi="Calibri"/>
-          <w:color w:val="000000" w:themeColor="text1"/>
-          <w:szCs w:val="40"/>
-        </w:rPr>
-        <w:t>userid1 :</w:t>
-      </w:r>
-      <w:proofErr w:type="gramEnd"/>
-      <w:r>
-        <w:rPr>
-          <w:rFonts w:ascii="Calibri" w:hAnsi="Calibri"/>
-          <w:color w:val="000000" w:themeColor="text1"/>
-          <w:szCs w:val="40"/>
-        </w:rPr>
-        <w:t xml:space="preserve"> </w:t>
+      <w:r>
+        <w:rPr>
+          <w:rFonts w:ascii="Calibri" w:hAnsi="Calibri"/>
+          <w:color w:val="000000" w:themeColor="text1"/>
+          <w:szCs w:val="40"/>
+        </w:rPr>
+        <w:t xml:space="preserve">userid1 : </w:t>
       </w:r>
       <w:r>
         <w:rPr>
@@ -7182,23 +6561,13 @@
           <w:color w:val="000000" w:themeColor="text1"/>
         </w:rPr>
       </w:pPr>
-      <w:proofErr w:type="gramStart"/>
-      <w:r>
-        <w:rPr>
-          <w:rFonts w:ascii="Calibri" w:hAnsi="Calibri"/>
-          <w:color w:val="000000" w:themeColor="text1"/>
-          <w:szCs w:val="40"/>
-        </w:rPr>
-        <w:t>userid2 :</w:t>
-      </w:r>
-      <w:proofErr w:type="gramEnd"/>
-      <w:r>
-        <w:rPr>
-          <w:rFonts w:ascii="Calibri" w:hAnsi="Calibri"/>
-          <w:color w:val="000000" w:themeColor="text1"/>
-          <w:szCs w:val="40"/>
-        </w:rPr>
-        <w:t xml:space="preserve"> </w:t>
+      <w:r>
+        <w:rPr>
+          <w:rFonts w:ascii="Calibri" w:hAnsi="Calibri"/>
+          <w:color w:val="000000" w:themeColor="text1"/>
+          <w:szCs w:val="40"/>
+        </w:rPr>
+        <w:t xml:space="preserve">userid2 : </w:t>
       </w:r>
       <w:r>
         <w:rPr>
@@ -7486,33 +6855,13 @@
           <w:color w:val="000000" w:themeColor="text1"/>
         </w:rPr>
       </w:pPr>
-      <w:proofErr w:type="spellStart"/>
-      <w:proofErr w:type="gramStart"/>
-      <w:r>
-        <w:rPr>
-          <w:rFonts w:ascii="Calibri" w:hAnsi="Calibri"/>
-          <w:color w:val="000000" w:themeColor="text1"/>
-          <w:szCs w:val="40"/>
-        </w:rPr>
-        <w:t>userid</w:t>
-      </w:r>
-      <w:proofErr w:type="spellEnd"/>
-      <w:r>
-        <w:rPr>
-          <w:rFonts w:ascii="Calibri" w:hAnsi="Calibri"/>
-          <w:color w:val="000000" w:themeColor="text1"/>
-          <w:szCs w:val="40"/>
-        </w:rPr>
-        <w:t xml:space="preserve"> :</w:t>
-      </w:r>
-      <w:proofErr w:type="gramEnd"/>
-      <w:r>
-        <w:rPr>
-          <w:rFonts w:ascii="Calibri" w:hAnsi="Calibri"/>
-          <w:color w:val="000000" w:themeColor="text1"/>
-          <w:szCs w:val="40"/>
-        </w:rPr>
-        <w:t xml:space="preserve"> </w:t>
+      <w:r>
+        <w:rPr>
+          <w:rFonts w:ascii="Calibri" w:hAnsi="Calibri"/>
+          <w:color w:val="000000" w:themeColor="text1"/>
+          <w:szCs w:val="40"/>
+        </w:rPr>
+        <w:t xml:space="preserve">userid : </w:t>
       </w:r>
       <w:r>
         <w:rPr>
@@ -7824,33 +7173,13 @@
           <w:color w:val="000000" w:themeColor="text1"/>
         </w:rPr>
       </w:pPr>
-      <w:proofErr w:type="spellStart"/>
-      <w:proofErr w:type="gramStart"/>
-      <w:r>
-        <w:rPr>
-          <w:rFonts w:ascii="Calibri" w:hAnsi="Calibri"/>
-          <w:color w:val="000000" w:themeColor="text1"/>
-          <w:szCs w:val="40"/>
-        </w:rPr>
-        <w:t>userid</w:t>
-      </w:r>
-      <w:proofErr w:type="spellEnd"/>
-      <w:r>
-        <w:rPr>
-          <w:rFonts w:ascii="Calibri" w:hAnsi="Calibri"/>
-          <w:color w:val="000000" w:themeColor="text1"/>
-          <w:szCs w:val="40"/>
-        </w:rPr>
-        <w:t xml:space="preserve"> :</w:t>
-      </w:r>
-      <w:proofErr w:type="gramEnd"/>
-      <w:r>
-        <w:rPr>
-          <w:rFonts w:ascii="Calibri" w:hAnsi="Calibri"/>
-          <w:color w:val="000000" w:themeColor="text1"/>
-          <w:szCs w:val="40"/>
-        </w:rPr>
-        <w:t xml:space="preserve"> </w:t>
+      <w:r>
+        <w:rPr>
+          <w:rFonts w:ascii="Calibri" w:hAnsi="Calibri"/>
+          <w:color w:val="000000" w:themeColor="text1"/>
+          <w:szCs w:val="40"/>
+        </w:rPr>
+        <w:t xml:space="preserve">userid : </w:t>
       </w:r>
       <w:r>
         <w:rPr>
@@ -8085,7 +7414,6 @@
           <w:szCs w:val="40"/>
         </w:rPr>
       </w:pPr>
-      <w:proofErr w:type="gramStart"/>
       <w:r>
         <w:rPr>
           <w:rFonts w:ascii="Calibri" w:hAnsi="Calibri"/>
@@ -8100,27 +7428,8 @@
           <w:color w:val="000000" w:themeColor="text1"/>
           <w:szCs w:val="40"/>
         </w:rPr>
-        <w:t xml:space="preserve"> :</w:t>
-      </w:r>
-      <w:proofErr w:type="gramEnd"/>
-      <w:r>
-        <w:rPr>
-          <w:rFonts w:ascii="Calibri" w:hAnsi="Calibri"/>
-          <w:color w:val="000000" w:themeColor="text1"/>
-          <w:szCs w:val="40"/>
-        </w:rPr>
-        <w:t xml:space="preserve"> </w:t>
-      </w:r>
-      <w:proofErr w:type="spellStart"/>
-      <w:r>
-        <w:rPr>
-          <w:rFonts w:ascii="Calibri" w:hAnsi="Calibri"/>
-          <w:color w:val="000000" w:themeColor="text1"/>
-          <w:szCs w:val="40"/>
-        </w:rPr>
-        <w:t>userid</w:t>
-      </w:r>
-      <w:proofErr w:type="spellEnd"/>
+        <w:t xml:space="preserve"> : userid</w:t>
+      </w:r>
     </w:p>
     <w:p>
       <w:pPr>
@@ -8383,7 +7692,6 @@
           <w:szCs w:val="40"/>
         </w:rPr>
       </w:pPr>
-      <w:proofErr w:type="gramStart"/>
       <w:r>
         <w:rPr>
           <w:rFonts w:ascii="Calibri" w:hAnsi="Calibri"/>
@@ -8398,18 +7706,8 @@
           <w:color w:val="000000" w:themeColor="text1"/>
           <w:szCs w:val="40"/>
         </w:rPr>
-        <w:t xml:space="preserve"> :</w:t>
-      </w:r>
-      <w:proofErr w:type="gramEnd"/>
-      <w:r>
-        <w:rPr>
-          <w:rFonts w:ascii="Calibri" w:hAnsi="Calibri"/>
-          <w:color w:val="000000" w:themeColor="text1"/>
-          <w:szCs w:val="40"/>
-        </w:rPr>
-        <w:t xml:space="preserve"> </w:t>
-      </w:r>
-      <w:proofErr w:type="spellStart"/>
+        <w:t xml:space="preserve"> : </w:t>
+      </w:r>
       <w:r>
         <w:rPr>
           <w:rFonts w:ascii="Calibri" w:hAnsi="Calibri"/>
@@ -8426,7 +7724,6 @@
         </w:rPr>
         <w:t>id</w:t>
       </w:r>
-      <w:proofErr w:type="spellEnd"/>
     </w:p>
     <w:p>
       <w:pPr>
@@ -8463,7 +7760,6 @@
           <w:szCs w:val="40"/>
         </w:rPr>
       </w:pPr>
-      <w:proofErr w:type="gramStart"/>
       <w:r>
         <w:rPr>
           <w:rFonts w:ascii="Calibri" w:hAnsi="Calibri"/>
@@ -8478,34 +7774,7 @@
           <w:color w:val="000000" w:themeColor="text1"/>
           <w:szCs w:val="40"/>
         </w:rPr>
-        <w:t>ountry :</w:t>
-      </w:r>
-      <w:proofErr w:type="gramEnd"/>
-      <w:r>
-        <w:rPr>
-          <w:rFonts w:ascii="Calibri" w:hAnsi="Calibri"/>
-          <w:color w:val="000000" w:themeColor="text1"/>
-          <w:szCs w:val="40"/>
-        </w:rPr>
-        <w:t xml:space="preserve"> country code (i.e.   SG for Singapore, AU for Australia </w:t>
-      </w:r>
-      <w:proofErr w:type="spellStart"/>
-      <w:r>
-        <w:rPr>
-          <w:rFonts w:ascii="Calibri" w:hAnsi="Calibri"/>
-          <w:color w:val="000000" w:themeColor="text1"/>
-          <w:szCs w:val="40"/>
-        </w:rPr>
-        <w:t>etc</w:t>
-      </w:r>
-      <w:proofErr w:type="spellEnd"/>
-      <w:r>
-        <w:rPr>
-          <w:rFonts w:ascii="Calibri" w:hAnsi="Calibri"/>
-          <w:color w:val="000000" w:themeColor="text1"/>
-          <w:szCs w:val="40"/>
-        </w:rPr>
-        <w:t>)</w:t>
+        <w:t>ountry : country code (i.e.   SG for Singapore, AU for Australia etc)</w:t>
       </w:r>
     </w:p>
     <w:p>
@@ -8705,7 +7974,6 @@
           <w:szCs w:val="40"/>
         </w:rPr>
       </w:pPr>
-      <w:proofErr w:type="gramStart"/>
       <w:r>
         <w:rPr>
           <w:rFonts w:ascii="Calibri" w:hAnsi="Calibri"/>
@@ -8720,27 +7988,8 @@
           <w:color w:val="000000" w:themeColor="text1"/>
           <w:szCs w:val="40"/>
         </w:rPr>
-        <w:t xml:space="preserve"> :</w:t>
-      </w:r>
-      <w:proofErr w:type="gramEnd"/>
-      <w:r>
-        <w:rPr>
-          <w:rFonts w:ascii="Calibri" w:hAnsi="Calibri"/>
-          <w:color w:val="000000" w:themeColor="text1"/>
-          <w:szCs w:val="40"/>
-        </w:rPr>
-        <w:t xml:space="preserve"> </w:t>
-      </w:r>
-      <w:proofErr w:type="spellStart"/>
-      <w:r>
-        <w:rPr>
-          <w:rFonts w:ascii="Calibri" w:hAnsi="Calibri"/>
-          <w:color w:val="000000" w:themeColor="text1"/>
-          <w:szCs w:val="40"/>
-        </w:rPr>
-        <w:t>userid</w:t>
-      </w:r>
-      <w:proofErr w:type="spellEnd"/>
+        <w:t xml:space="preserve"> : userid</w:t>
+      </w:r>
     </w:p>
     <w:p>
       <w:pPr>
@@ -8777,7 +8026,6 @@
           <w:szCs w:val="40"/>
         </w:rPr>
       </w:pPr>
-      <w:proofErr w:type="gramStart"/>
       <w:r>
         <w:rPr>
           <w:rFonts w:ascii="Calibri" w:hAnsi="Calibri"/>
@@ -8792,34 +8040,7 @@
           <w:color w:val="000000" w:themeColor="text1"/>
           <w:szCs w:val="40"/>
         </w:rPr>
-        <w:t>ountry :</w:t>
-      </w:r>
-      <w:proofErr w:type="gramEnd"/>
-      <w:r>
-        <w:rPr>
-          <w:rFonts w:ascii="Calibri" w:hAnsi="Calibri"/>
-          <w:color w:val="000000" w:themeColor="text1"/>
-          <w:szCs w:val="40"/>
-        </w:rPr>
-        <w:t xml:space="preserve"> country code (i.e.   SG for Singapore, AU for Australia </w:t>
-      </w:r>
-      <w:proofErr w:type="spellStart"/>
-      <w:r>
-        <w:rPr>
-          <w:rFonts w:ascii="Calibri" w:hAnsi="Calibri"/>
-          <w:color w:val="000000" w:themeColor="text1"/>
-          <w:szCs w:val="40"/>
-        </w:rPr>
-        <w:t>etc</w:t>
-      </w:r>
-      <w:proofErr w:type="spellEnd"/>
-      <w:r>
-        <w:rPr>
-          <w:rFonts w:ascii="Calibri" w:hAnsi="Calibri"/>
-          <w:color w:val="000000" w:themeColor="text1"/>
-          <w:szCs w:val="40"/>
-        </w:rPr>
-        <w:t>)</w:t>
+        <w:t>ountry : country code (i.e.   SG for Singapore, AU for Australia etc)</w:t>
       </w:r>
     </w:p>
     <w:p>
@@ -10110,6 +9331,7 @@
   <w:style w:type="character" w:default="1" w:styleId="DefaultParagraphFont">
     <w:name w:val="Default Paragraph Font"/>
     <w:uiPriority w:val="1"/>
+    <w:semiHidden/>
     <w:unhideWhenUsed/>
   </w:style>
   <w:style w:type="table" w:default="1" w:styleId="TableNormal">

</xml_diff>

<commit_message>
api doc and api.
</commit_message>
<xml_diff>
--- a/API_DOC/API.docx
+++ b/API_DOC/API.docx
@@ -107,6 +107,8 @@
           <w:szCs w:val="40"/>
         </w:rPr>
       </w:pPr>
+      <w:proofErr w:type="spellStart"/>
+      <w:proofErr w:type="gramStart"/>
       <w:r>
         <w:rPr>
           <w:rFonts w:ascii="Calibri" w:hAnsi="Calibri"/>
@@ -114,40 +116,50 @@
           <w:sz w:val="28"/>
           <w:szCs w:val="40"/>
         </w:rPr>
-        <w:t>var res200 = {</w:t>
-      </w:r>
-    </w:p>
-    <w:p>
-      <w:pPr>
-        <w:jc w:val="both"/>
+        <w:t>var</w:t>
+      </w:r>
+      <w:proofErr w:type="spellEnd"/>
+      <w:proofErr w:type="gramEnd"/>
+      <w:r>
         <w:rPr>
           <w:rFonts w:ascii="Calibri" w:hAnsi="Calibri"/>
           <w:color w:val="000000" w:themeColor="text1"/>
           <w:sz w:val="28"/>
           <w:szCs w:val="40"/>
         </w:rPr>
-      </w:pPr>
-      <w:r>
+        <w:t xml:space="preserve"> res200 = {</w:t>
+      </w:r>
+    </w:p>
+    <w:p>
+      <w:pPr>
+        <w:jc w:val="both"/>
         <w:rPr>
           <w:rFonts w:ascii="Calibri" w:hAnsi="Calibri"/>
           <w:color w:val="000000" w:themeColor="text1"/>
           <w:sz w:val="28"/>
           <w:szCs w:val="40"/>
         </w:rPr>
+      </w:pPr>
+      <w:r>
+        <w:rPr>
+          <w:rFonts w:ascii="Calibri" w:hAnsi="Calibri"/>
+          <w:color w:val="000000" w:themeColor="text1"/>
+          <w:sz w:val="28"/>
+          <w:szCs w:val="40"/>
+        </w:rPr>
         <w:tab/>
-        <w:t>status: 200,</w:t>
-      </w:r>
-    </w:p>
-    <w:p>
-      <w:pPr>
-        <w:jc w:val="both"/>
+      </w:r>
+      <w:proofErr w:type="gramStart"/>
+      <w:r>
         <w:rPr>
           <w:rFonts w:ascii="Calibri" w:hAnsi="Calibri"/>
           <w:color w:val="000000" w:themeColor="text1"/>
           <w:sz w:val="28"/>
           <w:szCs w:val="40"/>
         </w:rPr>
-      </w:pPr>
+        <w:t>status</w:t>
+      </w:r>
+      <w:proofErr w:type="gramEnd"/>
       <w:r>
         <w:rPr>
           <w:rFonts w:ascii="Calibri" w:hAnsi="Calibri"/>
@@ -155,20 +167,41 @@
           <w:sz w:val="28"/>
           <w:szCs w:val="40"/>
         </w:rPr>
+        <w:t>: 200,</w:t>
+      </w:r>
+    </w:p>
+    <w:p>
+      <w:pPr>
+        <w:jc w:val="both"/>
+        <w:rPr>
+          <w:rFonts w:ascii="Calibri" w:hAnsi="Calibri"/>
+          <w:color w:val="000000" w:themeColor="text1"/>
+          <w:sz w:val="28"/>
+          <w:szCs w:val="40"/>
+        </w:rPr>
+      </w:pPr>
+      <w:r>
+        <w:rPr>
+          <w:rFonts w:ascii="Calibri" w:hAnsi="Calibri"/>
+          <w:color w:val="000000" w:themeColor="text1"/>
+          <w:sz w:val="28"/>
+          <w:szCs w:val="40"/>
+        </w:rPr>
         <w:tab/>
-        <w:t>statusText: "OK"</w:t>
-      </w:r>
-    </w:p>
-    <w:p>
-      <w:pPr>
-        <w:jc w:val="both"/>
+      </w:r>
+      <w:proofErr w:type="spellStart"/>
+      <w:proofErr w:type="gramStart"/>
+      <w:r>
         <w:rPr>
           <w:rFonts w:ascii="Calibri" w:hAnsi="Calibri"/>
           <w:color w:val="000000" w:themeColor="text1"/>
           <w:sz w:val="28"/>
           <w:szCs w:val="40"/>
         </w:rPr>
-      </w:pPr>
+        <w:t>statusText</w:t>
+      </w:r>
+      <w:proofErr w:type="spellEnd"/>
+      <w:proofErr w:type="gramEnd"/>
       <w:r>
         <w:rPr>
           <w:rFonts w:ascii="Calibri" w:hAnsi="Calibri"/>
@@ -176,6 +209,26 @@
           <w:sz w:val="28"/>
           <w:szCs w:val="40"/>
         </w:rPr>
+        <w:t>: "OK"</w:t>
+      </w:r>
+    </w:p>
+    <w:p>
+      <w:pPr>
+        <w:jc w:val="both"/>
+        <w:rPr>
+          <w:rFonts w:ascii="Calibri" w:hAnsi="Calibri"/>
+          <w:color w:val="000000" w:themeColor="text1"/>
+          <w:sz w:val="28"/>
+          <w:szCs w:val="40"/>
+        </w:rPr>
+      </w:pPr>
+      <w:r>
+        <w:rPr>
+          <w:rFonts w:ascii="Calibri" w:hAnsi="Calibri"/>
+          <w:color w:val="000000" w:themeColor="text1"/>
+          <w:sz w:val="28"/>
+          <w:szCs w:val="40"/>
+        </w:rPr>
         <w:t>};</w:t>
       </w:r>
     </w:p>
@@ -189,6 +242,8 @@
           <w:szCs w:val="40"/>
         </w:rPr>
       </w:pPr>
+      <w:proofErr w:type="spellStart"/>
+      <w:proofErr w:type="gramStart"/>
       <w:r>
         <w:rPr>
           <w:rFonts w:ascii="Calibri" w:hAnsi="Calibri"/>
@@ -196,40 +251,50 @@
           <w:sz w:val="28"/>
           <w:szCs w:val="40"/>
         </w:rPr>
-        <w:t>var res404 = {</w:t>
-      </w:r>
-    </w:p>
-    <w:p>
-      <w:pPr>
-        <w:jc w:val="both"/>
+        <w:t>var</w:t>
+      </w:r>
+      <w:proofErr w:type="spellEnd"/>
+      <w:proofErr w:type="gramEnd"/>
+      <w:r>
         <w:rPr>
           <w:rFonts w:ascii="Calibri" w:hAnsi="Calibri"/>
           <w:color w:val="000000" w:themeColor="text1"/>
           <w:sz w:val="28"/>
           <w:szCs w:val="40"/>
         </w:rPr>
-      </w:pPr>
-      <w:r>
+        <w:t xml:space="preserve"> res404 = {</w:t>
+      </w:r>
+    </w:p>
+    <w:p>
+      <w:pPr>
+        <w:jc w:val="both"/>
         <w:rPr>
           <w:rFonts w:ascii="Calibri" w:hAnsi="Calibri"/>
           <w:color w:val="000000" w:themeColor="text1"/>
           <w:sz w:val="28"/>
           <w:szCs w:val="40"/>
         </w:rPr>
+      </w:pPr>
+      <w:r>
+        <w:rPr>
+          <w:rFonts w:ascii="Calibri" w:hAnsi="Calibri"/>
+          <w:color w:val="000000" w:themeColor="text1"/>
+          <w:sz w:val="28"/>
+          <w:szCs w:val="40"/>
+        </w:rPr>
         <w:tab/>
-        <w:t>status: 404,</w:t>
-      </w:r>
-    </w:p>
-    <w:p>
-      <w:pPr>
-        <w:jc w:val="both"/>
+      </w:r>
+      <w:proofErr w:type="gramStart"/>
+      <w:r>
         <w:rPr>
           <w:rFonts w:ascii="Calibri" w:hAnsi="Calibri"/>
           <w:color w:val="000000" w:themeColor="text1"/>
           <w:sz w:val="28"/>
           <w:szCs w:val="40"/>
         </w:rPr>
-      </w:pPr>
+        <w:t>status</w:t>
+      </w:r>
+      <w:proofErr w:type="gramEnd"/>
       <w:r>
         <w:rPr>
           <w:rFonts w:ascii="Calibri" w:hAnsi="Calibri"/>
@@ -237,20 +302,41 @@
           <w:sz w:val="28"/>
           <w:szCs w:val="40"/>
         </w:rPr>
+        <w:t>: 404,</w:t>
+      </w:r>
+    </w:p>
+    <w:p>
+      <w:pPr>
+        <w:jc w:val="both"/>
+        <w:rPr>
+          <w:rFonts w:ascii="Calibri" w:hAnsi="Calibri"/>
+          <w:color w:val="000000" w:themeColor="text1"/>
+          <w:sz w:val="28"/>
+          <w:szCs w:val="40"/>
+        </w:rPr>
+      </w:pPr>
+      <w:r>
+        <w:rPr>
+          <w:rFonts w:ascii="Calibri" w:hAnsi="Calibri"/>
+          <w:color w:val="000000" w:themeColor="text1"/>
+          <w:sz w:val="28"/>
+          <w:szCs w:val="40"/>
+        </w:rPr>
         <w:tab/>
-        <w:t>statusText: "Not Found"</w:t>
-      </w:r>
-    </w:p>
-    <w:p>
-      <w:pPr>
-        <w:jc w:val="both"/>
+      </w:r>
+      <w:proofErr w:type="spellStart"/>
+      <w:proofErr w:type="gramStart"/>
+      <w:r>
         <w:rPr>
           <w:rFonts w:ascii="Calibri" w:hAnsi="Calibri"/>
           <w:color w:val="000000" w:themeColor="text1"/>
           <w:sz w:val="28"/>
           <w:szCs w:val="40"/>
         </w:rPr>
-      </w:pPr>
+        <w:t>statusText</w:t>
+      </w:r>
+      <w:proofErr w:type="spellEnd"/>
+      <w:proofErr w:type="gramEnd"/>
       <w:r>
         <w:rPr>
           <w:rFonts w:ascii="Calibri" w:hAnsi="Calibri"/>
@@ -258,6 +344,26 @@
           <w:sz w:val="28"/>
           <w:szCs w:val="40"/>
         </w:rPr>
+        <w:t>: "Not Found"</w:t>
+      </w:r>
+    </w:p>
+    <w:p>
+      <w:pPr>
+        <w:jc w:val="both"/>
+        <w:rPr>
+          <w:rFonts w:ascii="Calibri" w:hAnsi="Calibri"/>
+          <w:color w:val="000000" w:themeColor="text1"/>
+          <w:sz w:val="28"/>
+          <w:szCs w:val="40"/>
+        </w:rPr>
+      </w:pPr>
+      <w:r>
+        <w:rPr>
+          <w:rFonts w:ascii="Calibri" w:hAnsi="Calibri"/>
+          <w:color w:val="000000" w:themeColor="text1"/>
+          <w:sz w:val="28"/>
+          <w:szCs w:val="40"/>
+        </w:rPr>
         <w:t>};</w:t>
       </w:r>
     </w:p>
@@ -271,6 +377,8 @@
           <w:szCs w:val="40"/>
         </w:rPr>
       </w:pPr>
+      <w:proofErr w:type="spellStart"/>
+      <w:proofErr w:type="gramStart"/>
       <w:r>
         <w:rPr>
           <w:rFonts w:ascii="Calibri" w:hAnsi="Calibri"/>
@@ -278,40 +386,50 @@
           <w:sz w:val="28"/>
           <w:szCs w:val="40"/>
         </w:rPr>
-        <w:t>var res500 = {</w:t>
-      </w:r>
-    </w:p>
-    <w:p>
-      <w:pPr>
-        <w:jc w:val="both"/>
+        <w:t>var</w:t>
+      </w:r>
+      <w:proofErr w:type="spellEnd"/>
+      <w:proofErr w:type="gramEnd"/>
+      <w:r>
         <w:rPr>
           <w:rFonts w:ascii="Calibri" w:hAnsi="Calibri"/>
           <w:color w:val="000000" w:themeColor="text1"/>
           <w:sz w:val="28"/>
           <w:szCs w:val="40"/>
         </w:rPr>
-      </w:pPr>
-      <w:r>
+        <w:t xml:space="preserve"> res500 = {</w:t>
+      </w:r>
+    </w:p>
+    <w:p>
+      <w:pPr>
+        <w:jc w:val="both"/>
         <w:rPr>
           <w:rFonts w:ascii="Calibri" w:hAnsi="Calibri"/>
           <w:color w:val="000000" w:themeColor="text1"/>
           <w:sz w:val="28"/>
           <w:szCs w:val="40"/>
         </w:rPr>
+      </w:pPr>
+      <w:r>
+        <w:rPr>
+          <w:rFonts w:ascii="Calibri" w:hAnsi="Calibri"/>
+          <w:color w:val="000000" w:themeColor="text1"/>
+          <w:sz w:val="28"/>
+          <w:szCs w:val="40"/>
+        </w:rPr>
         <w:tab/>
-        <w:t>status: 500,</w:t>
-      </w:r>
-    </w:p>
-    <w:p>
-      <w:pPr>
-        <w:jc w:val="both"/>
+      </w:r>
+      <w:proofErr w:type="gramStart"/>
+      <w:r>
         <w:rPr>
           <w:rFonts w:ascii="Calibri" w:hAnsi="Calibri"/>
           <w:color w:val="000000" w:themeColor="text1"/>
           <w:sz w:val="28"/>
           <w:szCs w:val="40"/>
         </w:rPr>
-      </w:pPr>
+        <w:t>status</w:t>
+      </w:r>
+      <w:proofErr w:type="gramEnd"/>
       <w:r>
         <w:rPr>
           <w:rFonts w:ascii="Calibri" w:hAnsi="Calibri"/>
@@ -319,8 +437,49 @@
           <w:sz w:val="28"/>
           <w:szCs w:val="40"/>
         </w:rPr>
+        <w:t>: 500,</w:t>
+      </w:r>
+    </w:p>
+    <w:p>
+      <w:pPr>
+        <w:jc w:val="both"/>
+        <w:rPr>
+          <w:rFonts w:ascii="Calibri" w:hAnsi="Calibri"/>
+          <w:color w:val="000000" w:themeColor="text1"/>
+          <w:sz w:val="28"/>
+          <w:szCs w:val="40"/>
+        </w:rPr>
+      </w:pPr>
+      <w:r>
+        <w:rPr>
+          <w:rFonts w:ascii="Calibri" w:hAnsi="Calibri"/>
+          <w:color w:val="000000" w:themeColor="text1"/>
+          <w:sz w:val="28"/>
+          <w:szCs w:val="40"/>
+        </w:rPr>
         <w:tab/>
-        <w:t>statusText: "Firebase Error"</w:t>
+      </w:r>
+      <w:proofErr w:type="spellStart"/>
+      <w:proofErr w:type="gramStart"/>
+      <w:r>
+        <w:rPr>
+          <w:rFonts w:ascii="Calibri" w:hAnsi="Calibri"/>
+          <w:color w:val="000000" w:themeColor="text1"/>
+          <w:sz w:val="28"/>
+          <w:szCs w:val="40"/>
+        </w:rPr>
+        <w:t>statusText</w:t>
+      </w:r>
+      <w:proofErr w:type="spellEnd"/>
+      <w:proofErr w:type="gramEnd"/>
+      <w:r>
+        <w:rPr>
+          <w:rFonts w:ascii="Calibri" w:hAnsi="Calibri"/>
+          <w:color w:val="000000" w:themeColor="text1"/>
+          <w:sz w:val="28"/>
+          <w:szCs w:val="40"/>
+        </w:rPr>
+        <w:t>: "Firebase Error"</w:t>
       </w:r>
     </w:p>
     <w:p>
@@ -610,6 +769,8 @@
           <w:szCs w:val="40"/>
         </w:rPr>
       </w:pPr>
+      <w:proofErr w:type="spellStart"/>
+      <w:proofErr w:type="gramStart"/>
       <w:r>
         <w:rPr>
           <w:rFonts w:ascii="Calibri" w:hAnsi="Calibri"/>
@@ -618,6 +779,8 @@
         </w:rPr>
         <w:t>newuser</w:t>
       </w:r>
+      <w:proofErr w:type="spellEnd"/>
+      <w:proofErr w:type="gramEnd"/>
       <w:r>
         <w:rPr>
           <w:rFonts w:ascii="Calibri" w:hAnsi="Calibri"/>
@@ -632,8 +795,18 @@
           <w:color w:val="000000" w:themeColor="text1"/>
           <w:szCs w:val="40"/>
         </w:rPr>
-        <w:t>new user data by json</w:t>
-      </w:r>
+        <w:t xml:space="preserve">new user data by </w:t>
+      </w:r>
+      <w:proofErr w:type="spellStart"/>
+      <w:r>
+        <w:rPr>
+          <w:rFonts w:ascii="Calibri" w:hAnsi="Calibri"/>
+          <w:color w:val="000000" w:themeColor="text1"/>
+          <w:szCs w:val="40"/>
+        </w:rPr>
+        <w:t>json</w:t>
+      </w:r>
+      <w:proofErr w:type="spellEnd"/>
     </w:p>
     <w:p>
       <w:pPr>
@@ -660,6 +833,7 @@
         </w:rPr>
         <w:t xml:space="preserve">: if success, </w:t>
       </w:r>
+      <w:proofErr w:type="spellStart"/>
       <w:r>
         <w:rPr>
           <w:rFonts w:ascii="Calibri" w:hAnsi="Calibri"/>
@@ -668,8 +842,7 @@
         </w:rPr>
         <w:t>userid</w:t>
       </w:r>
-      <w:bookmarkStart w:id="0" w:name="_GoBack"/>
-      <w:bookmarkEnd w:id="0"/>
+      <w:proofErr w:type="spellEnd"/>
       <w:r>
         <w:rPr>
           <w:rFonts w:ascii="Calibri" w:hAnsi="Calibri"/>
@@ -871,6 +1044,7 @@
         </w:rPr>
         <w:t>10154390471048223</w:t>
       </w:r>
+      <w:proofErr w:type="gramStart"/>
       <w:r>
         <w:rPr>
           <w:rFonts w:ascii="Calibri" w:hAnsi="Calibri"/>
@@ -885,16 +1059,18 @@
         </w:rPr>
         <w:t>fbid</w:t>
       </w:r>
-    </w:p>
-    <w:p>
-      <w:pPr>
-        <w:jc w:val="both"/>
-        <w:rPr>
-          <w:rFonts w:ascii="Calibri" w:hAnsi="Calibri"/>
-          <w:color w:val="000000" w:themeColor="text1"/>
-          <w:szCs w:val="40"/>
-        </w:rPr>
-      </w:pPr>
+      <w:proofErr w:type="gramEnd"/>
+    </w:p>
+    <w:p>
+      <w:pPr>
+        <w:jc w:val="both"/>
+        <w:rPr>
+          <w:rFonts w:ascii="Calibri" w:hAnsi="Calibri"/>
+          <w:color w:val="000000" w:themeColor="text1"/>
+          <w:szCs w:val="40"/>
+        </w:rPr>
+      </w:pPr>
+      <w:proofErr w:type="spellStart"/>
       <w:r>
         <w:rPr>
           <w:rFonts w:ascii="Calibri" w:hAnsi="Calibri"/>
@@ -903,6 +1079,7 @@
         </w:rPr>
         <w:t>PARAMETER</w:t>
       </w:r>
+      <w:proofErr w:type="gramStart"/>
       <w:r>
         <w:rPr>
           <w:rFonts w:ascii="Calibri" w:hAnsi="Calibri"/>
@@ -919,6 +1096,8 @@
         </w:rPr>
         <w:t>no</w:t>
       </w:r>
+      <w:proofErr w:type="spellEnd"/>
+      <w:proofErr w:type="gramEnd"/>
     </w:p>
     <w:p>
       <w:pPr>
@@ -1193,6 +1372,7 @@
         </w:rPr>
         <w:t>10154390471048223</w:t>
       </w:r>
+      <w:proofErr w:type="gramStart"/>
       <w:r>
         <w:rPr>
           <w:rFonts w:ascii="Calibri" w:hAnsi="Calibri"/>
@@ -1200,16 +1380,18 @@
         </w:rPr>
         <w:t>:userid</w:t>
       </w:r>
-    </w:p>
-    <w:p>
-      <w:pPr>
-        <w:jc w:val="both"/>
-        <w:rPr>
-          <w:rFonts w:ascii="Calibri" w:hAnsi="Calibri"/>
-          <w:color w:val="000000" w:themeColor="text1"/>
-          <w:szCs w:val="40"/>
-        </w:rPr>
-      </w:pPr>
+      <w:proofErr w:type="gramEnd"/>
+    </w:p>
+    <w:p>
+      <w:pPr>
+        <w:jc w:val="both"/>
+        <w:rPr>
+          <w:rFonts w:ascii="Calibri" w:hAnsi="Calibri"/>
+          <w:color w:val="000000" w:themeColor="text1"/>
+          <w:szCs w:val="40"/>
+        </w:rPr>
+      </w:pPr>
+      <w:proofErr w:type="spellStart"/>
       <w:r>
         <w:rPr>
           <w:rFonts w:ascii="Calibri" w:hAnsi="Calibri"/>
@@ -1218,6 +1400,7 @@
         </w:rPr>
         <w:t>PARAMETER</w:t>
       </w:r>
+      <w:proofErr w:type="gramStart"/>
       <w:r>
         <w:rPr>
           <w:rFonts w:ascii="Calibri" w:hAnsi="Calibri"/>
@@ -1226,6 +1409,8 @@
         </w:rPr>
         <w:t>:no</w:t>
       </w:r>
+      <w:proofErr w:type="spellEnd"/>
+      <w:proofErr w:type="gramEnd"/>
     </w:p>
     <w:p>
       <w:pPr>
@@ -1429,6 +1614,7 @@
         </w:rPr>
         <w:t>10154390471048223</w:t>
       </w:r>
+      <w:proofErr w:type="gramStart"/>
       <w:r>
         <w:rPr>
           <w:rFonts w:ascii="Calibri" w:hAnsi="Calibri"/>
@@ -1436,6 +1622,7 @@
         </w:rPr>
         <w:t>:userid</w:t>
       </w:r>
+      <w:proofErr w:type="gramEnd"/>
     </w:p>
     <w:p>
       <w:pPr>
@@ -1472,6 +1659,8 @@
           <w:szCs w:val="40"/>
         </w:rPr>
       </w:pPr>
+      <w:proofErr w:type="spellStart"/>
+      <w:proofErr w:type="gramStart"/>
       <w:r>
         <w:rPr>
           <w:rFonts w:ascii="Calibri" w:hAnsi="Calibri"/>
@@ -1488,13 +1677,23 @@
         </w:rPr>
         <w:t>ewpref</w:t>
       </w:r>
-      <w:r>
-        <w:rPr>
-          <w:rFonts w:ascii="Calibri" w:hAnsi="Calibri"/>
-          <w:color w:val="000000" w:themeColor="text1"/>
-          <w:szCs w:val="40"/>
-        </w:rPr>
-        <w:t xml:space="preserve"> : new preference data</w:t>
+      <w:proofErr w:type="spellEnd"/>
+      <w:r>
+        <w:rPr>
+          <w:rFonts w:ascii="Calibri" w:hAnsi="Calibri"/>
+          <w:color w:val="000000" w:themeColor="text1"/>
+          <w:szCs w:val="40"/>
+        </w:rPr>
+        <w:t xml:space="preserve"> :</w:t>
+      </w:r>
+      <w:proofErr w:type="gramEnd"/>
+      <w:r>
+        <w:rPr>
+          <w:rFonts w:ascii="Calibri" w:hAnsi="Calibri"/>
+          <w:color w:val="000000" w:themeColor="text1"/>
+          <w:szCs w:val="40"/>
+        </w:rPr>
+        <w:t xml:space="preserve"> new preference data</w:t>
       </w:r>
     </w:p>
     <w:p>
@@ -1706,6 +1905,7 @@
         </w:rPr>
         <w:t>10154390471048223</w:t>
       </w:r>
+      <w:proofErr w:type="gramStart"/>
       <w:r>
         <w:rPr>
           <w:rFonts w:ascii="Calibri" w:hAnsi="Calibri"/>
@@ -1713,6 +1913,7 @@
         </w:rPr>
         <w:t>:userid</w:t>
       </w:r>
+      <w:proofErr w:type="gramEnd"/>
     </w:p>
     <w:p>
       <w:pPr>
@@ -1749,6 +1950,8 @@
           <w:szCs w:val="40"/>
         </w:rPr>
       </w:pPr>
+      <w:proofErr w:type="spellStart"/>
+      <w:proofErr w:type="gramStart"/>
       <w:r>
         <w:rPr>
           <w:rFonts w:ascii="Calibri" w:hAnsi="Calibri"/>
@@ -1757,6 +1960,8 @@
         </w:rPr>
         <w:t>newuser</w:t>
       </w:r>
+      <w:proofErr w:type="spellEnd"/>
+      <w:proofErr w:type="gramEnd"/>
       <w:r>
         <w:rPr>
           <w:rFonts w:ascii="Calibri" w:hAnsi="Calibri"/>
@@ -2012,6 +2217,7 @@
         </w:rPr>
         <w:t>10154390471048223</w:t>
       </w:r>
+      <w:proofErr w:type="gramStart"/>
       <w:r>
         <w:rPr>
           <w:rFonts w:ascii="Calibri" w:hAnsi="Calibri"/>
@@ -2019,23 +2225,52 @@
         </w:rPr>
         <w:t>:userid</w:t>
       </w:r>
-    </w:p>
-    <w:p>
-      <w:pPr>
-        <w:jc w:val="both"/>
-        <w:rPr>
-          <w:rFonts w:ascii="Calibri" w:hAnsi="Calibri"/>
-          <w:color w:val="000000" w:themeColor="text1"/>
-          <w:szCs w:val="40"/>
-        </w:rPr>
-      </w:pPr>
-      <w:r>
-        <w:rPr>
-          <w:rFonts w:ascii="Calibri" w:hAnsi="Calibri"/>
-          <w:color w:val="000000" w:themeColor="text1"/>
-          <w:szCs w:val="40"/>
-        </w:rPr>
-        <w:t xml:space="preserve">sort: updateAt or </w:t>
+      <w:proofErr w:type="gramEnd"/>
+    </w:p>
+    <w:p>
+      <w:pPr>
+        <w:jc w:val="both"/>
+        <w:rPr>
+          <w:rFonts w:ascii="Calibri" w:hAnsi="Calibri"/>
+          <w:color w:val="000000" w:themeColor="text1"/>
+          <w:szCs w:val="40"/>
+        </w:rPr>
+      </w:pPr>
+      <w:proofErr w:type="gramStart"/>
+      <w:r>
+        <w:rPr>
+          <w:rFonts w:ascii="Calibri" w:hAnsi="Calibri"/>
+          <w:color w:val="000000" w:themeColor="text1"/>
+          <w:szCs w:val="40"/>
+        </w:rPr>
+        <w:t>sort</w:t>
+      </w:r>
+      <w:proofErr w:type="gramEnd"/>
+      <w:r>
+        <w:rPr>
+          <w:rFonts w:ascii="Calibri" w:hAnsi="Calibri"/>
+          <w:color w:val="000000" w:themeColor="text1"/>
+          <w:szCs w:val="40"/>
+        </w:rPr>
+        <w:t xml:space="preserve">: </w:t>
+      </w:r>
+      <w:proofErr w:type="spellStart"/>
+      <w:r>
+        <w:rPr>
+          <w:rFonts w:ascii="Calibri" w:hAnsi="Calibri"/>
+          <w:color w:val="000000" w:themeColor="text1"/>
+          <w:szCs w:val="40"/>
+        </w:rPr>
+        <w:t>updateAt</w:t>
+      </w:r>
+      <w:proofErr w:type="spellEnd"/>
+      <w:r>
+        <w:rPr>
+          <w:rFonts w:ascii="Calibri" w:hAnsi="Calibri"/>
+          <w:color w:val="000000" w:themeColor="text1"/>
+          <w:szCs w:val="40"/>
+        </w:rPr>
+        <w:t xml:space="preserve"> or </w:t>
       </w:r>
       <w:r>
         <w:rPr>
@@ -2055,14 +2290,25 @@
           <w:szCs w:val="40"/>
         </w:rPr>
       </w:pPr>
-      <w:r>
-        <w:rPr>
-          <w:rFonts w:ascii="Calibri" w:hAnsi="Calibri"/>
-          <w:color w:val="000000" w:themeColor="text1"/>
-          <w:szCs w:val="40"/>
-        </w:rPr>
-        <w:t xml:space="preserve">filter: string for </w:t>
-      </w:r>
+      <w:proofErr w:type="gramStart"/>
+      <w:r>
+        <w:rPr>
+          <w:rFonts w:ascii="Calibri" w:hAnsi="Calibri"/>
+          <w:color w:val="000000" w:themeColor="text1"/>
+          <w:szCs w:val="40"/>
+        </w:rPr>
+        <w:t>filter</w:t>
+      </w:r>
+      <w:proofErr w:type="gramEnd"/>
+      <w:r>
+        <w:rPr>
+          <w:rFonts w:ascii="Calibri" w:hAnsi="Calibri"/>
+          <w:color w:val="000000" w:themeColor="text1"/>
+          <w:szCs w:val="40"/>
+        </w:rPr>
+        <w:t xml:space="preserve">: string for </w:t>
+      </w:r>
+      <w:proofErr w:type="spellStart"/>
       <w:r>
         <w:rPr>
           <w:rFonts w:ascii="Calibri" w:hAnsi="Calibri"/>
@@ -2071,6 +2317,7 @@
         </w:rPr>
         <w:t>momentsPassion</w:t>
       </w:r>
+      <w:proofErr w:type="spellEnd"/>
       <w:r>
         <w:rPr>
           <w:rFonts w:ascii="Calibri" w:hAnsi="Calibri"/>
@@ -2332,13 +2579,41 @@
           <w:szCs w:val="40"/>
         </w:rPr>
       </w:pPr>
-      <w:r>
-        <w:rPr>
-          <w:rFonts w:ascii="Calibri" w:hAnsi="Calibri"/>
-          <w:color w:val="000000" w:themeColor="text1"/>
-          <w:szCs w:val="40"/>
-        </w:rPr>
-        <w:t xml:space="preserve">sort: updateAt or </w:t>
+      <w:proofErr w:type="gramStart"/>
+      <w:r>
+        <w:rPr>
+          <w:rFonts w:ascii="Calibri" w:hAnsi="Calibri"/>
+          <w:color w:val="000000" w:themeColor="text1"/>
+          <w:szCs w:val="40"/>
+        </w:rPr>
+        <w:t>sort</w:t>
+      </w:r>
+      <w:proofErr w:type="gramEnd"/>
+      <w:r>
+        <w:rPr>
+          <w:rFonts w:ascii="Calibri" w:hAnsi="Calibri"/>
+          <w:color w:val="000000" w:themeColor="text1"/>
+          <w:szCs w:val="40"/>
+        </w:rPr>
+        <w:t xml:space="preserve">: </w:t>
+      </w:r>
+      <w:proofErr w:type="spellStart"/>
+      <w:r>
+        <w:rPr>
+          <w:rFonts w:ascii="Calibri" w:hAnsi="Calibri"/>
+          <w:color w:val="000000" w:themeColor="text1"/>
+          <w:szCs w:val="40"/>
+        </w:rPr>
+        <w:t>updateAt</w:t>
+      </w:r>
+      <w:proofErr w:type="spellEnd"/>
+      <w:r>
+        <w:rPr>
+          <w:rFonts w:ascii="Calibri" w:hAnsi="Calibri"/>
+          <w:color w:val="000000" w:themeColor="text1"/>
+          <w:szCs w:val="40"/>
+        </w:rPr>
+        <w:t xml:space="preserve"> or </w:t>
       </w:r>
       <w:r>
         <w:rPr>
@@ -2358,14 +2633,25 @@
           <w:szCs w:val="40"/>
         </w:rPr>
       </w:pPr>
-      <w:r>
-        <w:rPr>
-          <w:rFonts w:ascii="Calibri" w:hAnsi="Calibri"/>
-          <w:color w:val="000000" w:themeColor="text1"/>
-          <w:szCs w:val="40"/>
-        </w:rPr>
-        <w:t xml:space="preserve">filter: string for </w:t>
-      </w:r>
+      <w:proofErr w:type="gramStart"/>
+      <w:r>
+        <w:rPr>
+          <w:rFonts w:ascii="Calibri" w:hAnsi="Calibri"/>
+          <w:color w:val="000000" w:themeColor="text1"/>
+          <w:szCs w:val="40"/>
+        </w:rPr>
+        <w:t>filter</w:t>
+      </w:r>
+      <w:proofErr w:type="gramEnd"/>
+      <w:r>
+        <w:rPr>
+          <w:rFonts w:ascii="Calibri" w:hAnsi="Calibri"/>
+          <w:color w:val="000000" w:themeColor="text1"/>
+          <w:szCs w:val="40"/>
+        </w:rPr>
+        <w:t xml:space="preserve">: string for </w:t>
+      </w:r>
+      <w:proofErr w:type="spellStart"/>
       <w:r>
         <w:rPr>
           <w:rFonts w:ascii="Calibri" w:hAnsi="Calibri"/>
@@ -2374,6 +2660,7 @@
         </w:rPr>
         <w:t>momentsPassion</w:t>
       </w:r>
+      <w:proofErr w:type="spellEnd"/>
       <w:r>
         <w:rPr>
           <w:rFonts w:ascii="Calibri" w:hAnsi="Calibri"/>
@@ -2640,6 +2927,7 @@
         </w:rPr>
         <w:t>10154390471048223</w:t>
       </w:r>
+      <w:proofErr w:type="gramStart"/>
       <w:r>
         <w:rPr>
           <w:rFonts w:ascii="Calibri" w:hAnsi="Calibri"/>
@@ -2647,23 +2935,52 @@
         </w:rPr>
         <w:t>:userid</w:t>
       </w:r>
-    </w:p>
-    <w:p>
-      <w:pPr>
-        <w:jc w:val="both"/>
-        <w:rPr>
-          <w:rFonts w:ascii="Calibri" w:hAnsi="Calibri"/>
-          <w:color w:val="000000" w:themeColor="text1"/>
-          <w:szCs w:val="40"/>
-        </w:rPr>
-      </w:pPr>
-      <w:r>
-        <w:rPr>
-          <w:rFonts w:ascii="Calibri" w:hAnsi="Calibri"/>
-          <w:color w:val="000000" w:themeColor="text1"/>
-          <w:szCs w:val="40"/>
-        </w:rPr>
-        <w:t xml:space="preserve">sort: updateAt or </w:t>
+      <w:proofErr w:type="gramEnd"/>
+    </w:p>
+    <w:p>
+      <w:pPr>
+        <w:jc w:val="both"/>
+        <w:rPr>
+          <w:rFonts w:ascii="Calibri" w:hAnsi="Calibri"/>
+          <w:color w:val="000000" w:themeColor="text1"/>
+          <w:szCs w:val="40"/>
+        </w:rPr>
+      </w:pPr>
+      <w:proofErr w:type="gramStart"/>
+      <w:r>
+        <w:rPr>
+          <w:rFonts w:ascii="Calibri" w:hAnsi="Calibri"/>
+          <w:color w:val="000000" w:themeColor="text1"/>
+          <w:szCs w:val="40"/>
+        </w:rPr>
+        <w:t>sort</w:t>
+      </w:r>
+      <w:proofErr w:type="gramEnd"/>
+      <w:r>
+        <w:rPr>
+          <w:rFonts w:ascii="Calibri" w:hAnsi="Calibri"/>
+          <w:color w:val="000000" w:themeColor="text1"/>
+          <w:szCs w:val="40"/>
+        </w:rPr>
+        <w:t xml:space="preserve">: </w:t>
+      </w:r>
+      <w:proofErr w:type="spellStart"/>
+      <w:r>
+        <w:rPr>
+          <w:rFonts w:ascii="Calibri" w:hAnsi="Calibri"/>
+          <w:color w:val="000000" w:themeColor="text1"/>
+          <w:szCs w:val="40"/>
+        </w:rPr>
+        <w:t>updateAt</w:t>
+      </w:r>
+      <w:proofErr w:type="spellEnd"/>
+      <w:r>
+        <w:rPr>
+          <w:rFonts w:ascii="Calibri" w:hAnsi="Calibri"/>
+          <w:color w:val="000000" w:themeColor="text1"/>
+          <w:szCs w:val="40"/>
+        </w:rPr>
+        <w:t xml:space="preserve"> or </w:t>
       </w:r>
       <w:r>
         <w:rPr>
@@ -2683,14 +3000,25 @@
           <w:szCs w:val="40"/>
         </w:rPr>
       </w:pPr>
-      <w:r>
-        <w:rPr>
-          <w:rFonts w:ascii="Calibri" w:hAnsi="Calibri"/>
-          <w:color w:val="000000" w:themeColor="text1"/>
-          <w:szCs w:val="40"/>
-        </w:rPr>
-        <w:t xml:space="preserve">filter: string for </w:t>
-      </w:r>
+      <w:proofErr w:type="gramStart"/>
+      <w:r>
+        <w:rPr>
+          <w:rFonts w:ascii="Calibri" w:hAnsi="Calibri"/>
+          <w:color w:val="000000" w:themeColor="text1"/>
+          <w:szCs w:val="40"/>
+        </w:rPr>
+        <w:t>filter</w:t>
+      </w:r>
+      <w:proofErr w:type="gramEnd"/>
+      <w:r>
+        <w:rPr>
+          <w:rFonts w:ascii="Calibri" w:hAnsi="Calibri"/>
+          <w:color w:val="000000" w:themeColor="text1"/>
+          <w:szCs w:val="40"/>
+        </w:rPr>
+        <w:t xml:space="preserve">: string for </w:t>
+      </w:r>
+      <w:proofErr w:type="spellStart"/>
       <w:r>
         <w:rPr>
           <w:rFonts w:ascii="Calibri" w:hAnsi="Calibri"/>
@@ -2699,6 +3027,7 @@
         </w:rPr>
         <w:t>momentsPassion</w:t>
       </w:r>
+      <w:proofErr w:type="spellEnd"/>
       <w:r>
         <w:rPr>
           <w:rFonts w:ascii="Calibri" w:hAnsi="Calibri"/>
@@ -2993,6 +3322,8 @@
           <w:szCs w:val="40"/>
         </w:rPr>
       </w:pPr>
+      <w:proofErr w:type="spellStart"/>
+      <w:proofErr w:type="gramStart"/>
       <w:r>
         <w:rPr>
           <w:rFonts w:ascii="Calibri" w:hAnsi="Calibri"/>
@@ -3009,13 +3340,23 @@
         </w:rPr>
         <w:t>ewmoment</w:t>
       </w:r>
-      <w:r>
-        <w:rPr>
-          <w:rFonts w:ascii="Calibri" w:hAnsi="Calibri"/>
-          <w:color w:val="000000" w:themeColor="text1"/>
-          <w:szCs w:val="40"/>
-        </w:rPr>
-        <w:t xml:space="preserve"> : new moment data</w:t>
+      <w:proofErr w:type="spellEnd"/>
+      <w:r>
+        <w:rPr>
+          <w:rFonts w:ascii="Calibri" w:hAnsi="Calibri"/>
+          <w:color w:val="000000" w:themeColor="text1"/>
+          <w:szCs w:val="40"/>
+        </w:rPr>
+        <w:t xml:space="preserve"> :</w:t>
+      </w:r>
+      <w:proofErr w:type="gramEnd"/>
+      <w:r>
+        <w:rPr>
+          <w:rFonts w:ascii="Calibri" w:hAnsi="Calibri"/>
+          <w:color w:val="000000" w:themeColor="text1"/>
+          <w:szCs w:val="40"/>
+        </w:rPr>
+        <w:t xml:space="preserve"> new moment data</w:t>
       </w:r>
     </w:p>
     <w:p>
@@ -3505,13 +3846,33 @@
           <w:szCs w:val="40"/>
         </w:rPr>
       </w:pPr>
-      <w:r>
-        <w:rPr>
-          <w:rFonts w:ascii="Calibri" w:hAnsi="Calibri"/>
-          <w:color w:val="000000" w:themeColor="text1"/>
-          <w:szCs w:val="40"/>
-        </w:rPr>
-        <w:t>momentid : moment object id to search</w:t>
+      <w:proofErr w:type="spellStart"/>
+      <w:proofErr w:type="gramStart"/>
+      <w:r>
+        <w:rPr>
+          <w:rFonts w:ascii="Calibri" w:hAnsi="Calibri"/>
+          <w:color w:val="000000" w:themeColor="text1"/>
+          <w:szCs w:val="40"/>
+        </w:rPr>
+        <w:t>momentid</w:t>
+      </w:r>
+      <w:proofErr w:type="spellEnd"/>
+      <w:r>
+        <w:rPr>
+          <w:rFonts w:ascii="Calibri" w:hAnsi="Calibri"/>
+          <w:color w:val="000000" w:themeColor="text1"/>
+          <w:szCs w:val="40"/>
+        </w:rPr>
+        <w:t xml:space="preserve"> :</w:t>
+      </w:r>
+      <w:proofErr w:type="gramEnd"/>
+      <w:r>
+        <w:rPr>
+          <w:rFonts w:ascii="Calibri" w:hAnsi="Calibri"/>
+          <w:color w:val="000000" w:themeColor="text1"/>
+          <w:szCs w:val="40"/>
+        </w:rPr>
+        <w:t xml:space="preserve"> moment object id to search</w:t>
       </w:r>
     </w:p>
     <w:p>
@@ -3755,31 +4116,65 @@
           <w:szCs w:val="40"/>
         </w:rPr>
       </w:pPr>
-      <w:r>
-        <w:rPr>
-          <w:rFonts w:ascii="Calibri" w:hAnsi="Calibri"/>
-          <w:color w:val="000000" w:themeColor="text1"/>
-          <w:szCs w:val="40"/>
-        </w:rPr>
-        <w:t>momentid: moment id</w:t>
-      </w:r>
-    </w:p>
-    <w:p>
-      <w:pPr>
-        <w:jc w:val="both"/>
-        <w:rPr>
-          <w:rFonts w:ascii="Calibri" w:hAnsi="Calibri"/>
-          <w:color w:val="000000" w:themeColor="text1"/>
-        </w:rPr>
-      </w:pPr>
-      <w:r>
-        <w:rPr>
-          <w:rFonts w:ascii="Calibri" w:hAnsi="Calibri"/>
-          <w:color w:val="000000" w:themeColor="text1"/>
-          <w:szCs w:val="40"/>
-        </w:rPr>
-        <w:t>userid: userid</w:t>
-      </w:r>
+      <w:proofErr w:type="spellStart"/>
+      <w:proofErr w:type="gramStart"/>
+      <w:r>
+        <w:rPr>
+          <w:rFonts w:ascii="Calibri" w:hAnsi="Calibri"/>
+          <w:color w:val="000000" w:themeColor="text1"/>
+          <w:szCs w:val="40"/>
+        </w:rPr>
+        <w:t>momentid</w:t>
+      </w:r>
+      <w:proofErr w:type="spellEnd"/>
+      <w:proofErr w:type="gramEnd"/>
+      <w:r>
+        <w:rPr>
+          <w:rFonts w:ascii="Calibri" w:hAnsi="Calibri"/>
+          <w:color w:val="000000" w:themeColor="text1"/>
+          <w:szCs w:val="40"/>
+        </w:rPr>
+        <w:t>: moment id</w:t>
+      </w:r>
+    </w:p>
+    <w:p>
+      <w:pPr>
+        <w:jc w:val="both"/>
+        <w:rPr>
+          <w:rFonts w:ascii="Calibri" w:hAnsi="Calibri"/>
+          <w:color w:val="000000" w:themeColor="text1"/>
+        </w:rPr>
+      </w:pPr>
+      <w:proofErr w:type="spellStart"/>
+      <w:proofErr w:type="gramStart"/>
+      <w:r>
+        <w:rPr>
+          <w:rFonts w:ascii="Calibri" w:hAnsi="Calibri"/>
+          <w:color w:val="000000" w:themeColor="text1"/>
+          <w:szCs w:val="40"/>
+        </w:rPr>
+        <w:t>userid</w:t>
+      </w:r>
+      <w:proofErr w:type="spellEnd"/>
+      <w:proofErr w:type="gramEnd"/>
+      <w:r>
+        <w:rPr>
+          <w:rFonts w:ascii="Calibri" w:hAnsi="Calibri"/>
+          <w:color w:val="000000" w:themeColor="text1"/>
+          <w:szCs w:val="40"/>
+        </w:rPr>
+        <w:t xml:space="preserve">: </w:t>
+      </w:r>
+      <w:proofErr w:type="spellStart"/>
+      <w:r>
+        <w:rPr>
+          <w:rFonts w:ascii="Calibri" w:hAnsi="Calibri"/>
+          <w:color w:val="000000" w:themeColor="text1"/>
+          <w:szCs w:val="40"/>
+        </w:rPr>
+        <w:t>userid</w:t>
+      </w:r>
+      <w:proofErr w:type="spellEnd"/>
     </w:p>
     <w:p>
       <w:pPr>
@@ -4058,14 +4453,44 @@
           <w:szCs w:val="40"/>
         </w:rPr>
       </w:pPr>
-      <w:r>
-        <w:rPr>
-          <w:rFonts w:ascii="Calibri" w:hAnsi="Calibri"/>
-          <w:color w:val="000000" w:themeColor="text1"/>
-          <w:szCs w:val="40"/>
-        </w:rPr>
-        <w:t>userid : userid</w:t>
-      </w:r>
+      <w:proofErr w:type="spellStart"/>
+      <w:proofErr w:type="gramStart"/>
+      <w:r>
+        <w:rPr>
+          <w:rFonts w:ascii="Calibri" w:hAnsi="Calibri"/>
+          <w:color w:val="000000" w:themeColor="text1"/>
+          <w:szCs w:val="40"/>
+        </w:rPr>
+        <w:t>userid</w:t>
+      </w:r>
+      <w:proofErr w:type="spellEnd"/>
+      <w:r>
+        <w:rPr>
+          <w:rFonts w:ascii="Calibri" w:hAnsi="Calibri"/>
+          <w:color w:val="000000" w:themeColor="text1"/>
+          <w:szCs w:val="40"/>
+        </w:rPr>
+        <w:t xml:space="preserve"> :</w:t>
+      </w:r>
+      <w:proofErr w:type="gramEnd"/>
+      <w:r>
+        <w:rPr>
+          <w:rFonts w:ascii="Calibri" w:hAnsi="Calibri"/>
+          <w:color w:val="000000" w:themeColor="text1"/>
+          <w:szCs w:val="40"/>
+        </w:rPr>
+        <w:t xml:space="preserve"> </w:t>
+      </w:r>
+      <w:proofErr w:type="spellStart"/>
+      <w:r>
+        <w:rPr>
+          <w:rFonts w:ascii="Calibri" w:hAnsi="Calibri"/>
+          <w:color w:val="000000" w:themeColor="text1"/>
+          <w:szCs w:val="40"/>
+        </w:rPr>
+        <w:t>userid</w:t>
+      </w:r>
+      <w:proofErr w:type="spellEnd"/>
     </w:p>
     <w:p>
       <w:pPr>
@@ -4386,6 +4811,7 @@
           <w:lang w:val="ru-RU"/>
         </w:rPr>
       </w:pPr>
+      <w:proofErr w:type="gramStart"/>
       <w:r>
         <w:rPr>
           <w:rFonts w:ascii="Calibri" w:hAnsi="Calibri"/>
@@ -4416,7 +4842,16 @@
           <w:color w:val="000000" w:themeColor="text1"/>
           <w:szCs w:val="40"/>
         </w:rPr>
-        <w:t xml:space="preserve"> : </w:t>
+        <w:t xml:space="preserve"> :</w:t>
+      </w:r>
+      <w:proofErr w:type="gramEnd"/>
+      <w:r>
+        <w:rPr>
+          <w:rFonts w:ascii="Calibri" w:hAnsi="Calibri"/>
+          <w:color w:val="000000" w:themeColor="text1"/>
+          <w:szCs w:val="40"/>
+        </w:rPr>
+        <w:t xml:space="preserve"> </w:t>
       </w:r>
       <w:r>
         <w:rPr>
@@ -4436,12 +4871,21 @@
           <w:szCs w:val="40"/>
         </w:rPr>
       </w:pPr>
-      <w:r>
-        <w:rPr>
-          <w:rFonts w:ascii="Calibri" w:hAnsi="Calibri"/>
-          <w:color w:val="000000" w:themeColor="text1"/>
-        </w:rPr>
-        <w:t xml:space="preserve">userid2 : </w:t>
+      <w:proofErr w:type="gramStart"/>
+      <w:r>
+        <w:rPr>
+          <w:rFonts w:ascii="Calibri" w:hAnsi="Calibri"/>
+          <w:color w:val="000000" w:themeColor="text1"/>
+        </w:rPr>
+        <w:t>userid2 :</w:t>
+      </w:r>
+      <w:proofErr w:type="gramEnd"/>
+      <w:r>
+        <w:rPr>
+          <w:rFonts w:ascii="Calibri" w:hAnsi="Calibri"/>
+          <w:color w:val="000000" w:themeColor="text1"/>
+        </w:rPr>
+        <w:t xml:space="preserve"> </w:t>
       </w:r>
       <w:r>
         <w:rPr>
@@ -4728,13 +5172,33 @@
           <w:color w:val="000000" w:themeColor="text1"/>
         </w:rPr>
       </w:pPr>
-      <w:r>
-        <w:rPr>
-          <w:rFonts w:ascii="Calibri" w:hAnsi="Calibri"/>
-          <w:color w:val="000000" w:themeColor="text1"/>
-          <w:szCs w:val="40"/>
-        </w:rPr>
-        <w:t xml:space="preserve">userid : </w:t>
+      <w:proofErr w:type="spellStart"/>
+      <w:proofErr w:type="gramStart"/>
+      <w:r>
+        <w:rPr>
+          <w:rFonts w:ascii="Calibri" w:hAnsi="Calibri"/>
+          <w:color w:val="000000" w:themeColor="text1"/>
+          <w:szCs w:val="40"/>
+        </w:rPr>
+        <w:t>userid</w:t>
+      </w:r>
+      <w:proofErr w:type="spellEnd"/>
+      <w:r>
+        <w:rPr>
+          <w:rFonts w:ascii="Calibri" w:hAnsi="Calibri"/>
+          <w:color w:val="000000" w:themeColor="text1"/>
+          <w:szCs w:val="40"/>
+        </w:rPr>
+        <w:t xml:space="preserve"> :</w:t>
+      </w:r>
+      <w:proofErr w:type="gramEnd"/>
+      <w:r>
+        <w:rPr>
+          <w:rFonts w:ascii="Calibri" w:hAnsi="Calibri"/>
+          <w:color w:val="000000" w:themeColor="text1"/>
+          <w:szCs w:val="40"/>
+        </w:rPr>
+        <w:t xml:space="preserve"> </w:t>
       </w:r>
       <w:r>
         <w:rPr>
@@ -4753,6 +5217,8 @@
           <w:szCs w:val="40"/>
         </w:rPr>
       </w:pPr>
+      <w:proofErr w:type="spellStart"/>
+      <w:proofErr w:type="gramStart"/>
       <w:r>
         <w:rPr>
           <w:rFonts w:ascii="Calibri" w:hAnsi="Calibri"/>
@@ -4760,12 +5226,21 @@
         </w:rPr>
         <w:t>momentid</w:t>
       </w:r>
-      <w:r>
-        <w:rPr>
-          <w:rFonts w:ascii="Calibri" w:hAnsi="Calibri"/>
-          <w:color w:val="000000" w:themeColor="text1"/>
-        </w:rPr>
-        <w:t xml:space="preserve"> : </w:t>
+      <w:proofErr w:type="spellEnd"/>
+      <w:r>
+        <w:rPr>
+          <w:rFonts w:ascii="Calibri" w:hAnsi="Calibri"/>
+          <w:color w:val="000000" w:themeColor="text1"/>
+        </w:rPr>
+        <w:t xml:space="preserve"> :</w:t>
+      </w:r>
+      <w:proofErr w:type="gramEnd"/>
+      <w:r>
+        <w:rPr>
+          <w:rFonts w:ascii="Calibri" w:hAnsi="Calibri"/>
+          <w:color w:val="000000" w:themeColor="text1"/>
+        </w:rPr>
+        <w:t xml:space="preserve"> </w:t>
       </w:r>
       <w:r>
         <w:rPr>
@@ -4832,7 +5307,7 @@
           <w:color w:val="000000" w:themeColor="text1"/>
           <w:szCs w:val="40"/>
         </w:rPr>
-        <w:t>res200</w:t>
+        <w:t>moment</w:t>
       </w:r>
       <w:r>
         <w:rPr>
@@ -5057,13 +5532,33 @@
           <w:color w:val="000000" w:themeColor="text1"/>
         </w:rPr>
       </w:pPr>
-      <w:r>
-        <w:rPr>
-          <w:rFonts w:ascii="Calibri" w:hAnsi="Calibri"/>
-          <w:color w:val="000000" w:themeColor="text1"/>
-          <w:szCs w:val="40"/>
-        </w:rPr>
-        <w:t xml:space="preserve">userid : </w:t>
+      <w:proofErr w:type="spellStart"/>
+      <w:proofErr w:type="gramStart"/>
+      <w:r>
+        <w:rPr>
+          <w:rFonts w:ascii="Calibri" w:hAnsi="Calibri"/>
+          <w:color w:val="000000" w:themeColor="text1"/>
+          <w:szCs w:val="40"/>
+        </w:rPr>
+        <w:t>userid</w:t>
+      </w:r>
+      <w:proofErr w:type="spellEnd"/>
+      <w:r>
+        <w:rPr>
+          <w:rFonts w:ascii="Calibri" w:hAnsi="Calibri"/>
+          <w:color w:val="000000" w:themeColor="text1"/>
+          <w:szCs w:val="40"/>
+        </w:rPr>
+        <w:t xml:space="preserve"> :</w:t>
+      </w:r>
+      <w:proofErr w:type="gramEnd"/>
+      <w:r>
+        <w:rPr>
+          <w:rFonts w:ascii="Calibri" w:hAnsi="Calibri"/>
+          <w:color w:val="000000" w:themeColor="text1"/>
+          <w:szCs w:val="40"/>
+        </w:rPr>
+        <w:t xml:space="preserve"> </w:t>
       </w:r>
       <w:r>
         <w:rPr>
@@ -5082,12 +5577,30 @@
           <w:szCs w:val="40"/>
         </w:rPr>
       </w:pPr>
-      <w:r>
-        <w:rPr>
-          <w:rFonts w:ascii="Calibri" w:hAnsi="Calibri"/>
-          <w:color w:val="000000" w:themeColor="text1"/>
-        </w:rPr>
-        <w:t>momentid : moment id</w:t>
+      <w:proofErr w:type="spellStart"/>
+      <w:proofErr w:type="gramStart"/>
+      <w:r>
+        <w:rPr>
+          <w:rFonts w:ascii="Calibri" w:hAnsi="Calibri"/>
+          <w:color w:val="000000" w:themeColor="text1"/>
+        </w:rPr>
+        <w:t>momentid</w:t>
+      </w:r>
+      <w:proofErr w:type="spellEnd"/>
+      <w:r>
+        <w:rPr>
+          <w:rFonts w:ascii="Calibri" w:hAnsi="Calibri"/>
+          <w:color w:val="000000" w:themeColor="text1"/>
+        </w:rPr>
+        <w:t xml:space="preserve"> :</w:t>
+      </w:r>
+      <w:proofErr w:type="gramEnd"/>
+      <w:r>
+        <w:rPr>
+          <w:rFonts w:ascii="Calibri" w:hAnsi="Calibri"/>
+          <w:color w:val="000000" w:themeColor="text1"/>
+        </w:rPr>
+        <w:t xml:space="preserve"> moment id</w:t>
       </w:r>
     </w:p>
     <w:p>
@@ -5139,7 +5652,25 @@
           <w:color w:val="000000" w:themeColor="text1"/>
           <w:szCs w:val="40"/>
         </w:rPr>
-        <w:t>: if success, res200, otherwise res404</w:t>
+        <w:t xml:space="preserve">: if success, </w:t>
+      </w:r>
+      <w:r>
+        <w:rPr>
+          <w:rFonts w:ascii="Calibri" w:hAnsi="Calibri"/>
+          <w:color w:val="000000" w:themeColor="text1"/>
+          <w:szCs w:val="40"/>
+        </w:rPr>
+        <w:t>moment</w:t>
+      </w:r>
+      <w:bookmarkStart w:id="0" w:name="_GoBack"/>
+      <w:bookmarkEnd w:id="0"/>
+      <w:r>
+        <w:rPr>
+          <w:rFonts w:ascii="Calibri" w:hAnsi="Calibri"/>
+          <w:color w:val="000000" w:themeColor="text1"/>
+          <w:szCs w:val="40"/>
+        </w:rPr>
+        <w:t>, otherwise res404</w:t>
       </w:r>
     </w:p>
     <w:p>
@@ -5337,13 +5868,33 @@
           <w:color w:val="000000" w:themeColor="text1"/>
         </w:rPr>
       </w:pPr>
-      <w:r>
-        <w:rPr>
-          <w:rFonts w:ascii="Calibri" w:hAnsi="Calibri"/>
-          <w:color w:val="000000" w:themeColor="text1"/>
-          <w:szCs w:val="40"/>
-        </w:rPr>
-        <w:t xml:space="preserve">userid : </w:t>
+      <w:proofErr w:type="spellStart"/>
+      <w:proofErr w:type="gramStart"/>
+      <w:r>
+        <w:rPr>
+          <w:rFonts w:ascii="Calibri" w:hAnsi="Calibri"/>
+          <w:color w:val="000000" w:themeColor="text1"/>
+          <w:szCs w:val="40"/>
+        </w:rPr>
+        <w:t>userid</w:t>
+      </w:r>
+      <w:proofErr w:type="spellEnd"/>
+      <w:r>
+        <w:rPr>
+          <w:rFonts w:ascii="Calibri" w:hAnsi="Calibri"/>
+          <w:color w:val="000000" w:themeColor="text1"/>
+          <w:szCs w:val="40"/>
+        </w:rPr>
+        <w:t xml:space="preserve"> :</w:t>
+      </w:r>
+      <w:proofErr w:type="gramEnd"/>
+      <w:r>
+        <w:rPr>
+          <w:rFonts w:ascii="Calibri" w:hAnsi="Calibri"/>
+          <w:color w:val="000000" w:themeColor="text1"/>
+          <w:szCs w:val="40"/>
+        </w:rPr>
+        <w:t xml:space="preserve"> </w:t>
       </w:r>
       <w:r>
         <w:rPr>
@@ -5362,12 +5913,30 @@
           <w:szCs w:val="40"/>
         </w:rPr>
       </w:pPr>
-      <w:r>
-        <w:rPr>
-          <w:rFonts w:ascii="Calibri" w:hAnsi="Calibri"/>
-          <w:color w:val="000000" w:themeColor="text1"/>
-        </w:rPr>
-        <w:t>momentid : moment id</w:t>
+      <w:proofErr w:type="spellStart"/>
+      <w:proofErr w:type="gramStart"/>
+      <w:r>
+        <w:rPr>
+          <w:rFonts w:ascii="Calibri" w:hAnsi="Calibri"/>
+          <w:color w:val="000000" w:themeColor="text1"/>
+        </w:rPr>
+        <w:t>momentid</w:t>
+      </w:r>
+      <w:proofErr w:type="spellEnd"/>
+      <w:r>
+        <w:rPr>
+          <w:rFonts w:ascii="Calibri" w:hAnsi="Calibri"/>
+          <w:color w:val="000000" w:themeColor="text1"/>
+        </w:rPr>
+        <w:t xml:space="preserve"> :</w:t>
+      </w:r>
+      <w:proofErr w:type="gramEnd"/>
+      <w:r>
+        <w:rPr>
+          <w:rFonts w:ascii="Calibri" w:hAnsi="Calibri"/>
+          <w:color w:val="000000" w:themeColor="text1"/>
+        </w:rPr>
+        <w:t xml:space="preserve"> moment id</w:t>
       </w:r>
     </w:p>
     <w:p>
@@ -5608,6 +6177,7 @@
           <w:color w:val="000000" w:themeColor="text1"/>
         </w:rPr>
       </w:pPr>
+      <w:proofErr w:type="gramStart"/>
       <w:r>
         <w:rPr>
           <w:rFonts w:ascii="Calibri" w:hAnsi="Calibri"/>
@@ -5638,7 +6208,16 @@
           <w:color w:val="000000" w:themeColor="text1"/>
           <w:szCs w:val="40"/>
         </w:rPr>
-        <w:t xml:space="preserve"> : </w:t>
+        <w:t xml:space="preserve"> :</w:t>
+      </w:r>
+      <w:proofErr w:type="gramEnd"/>
+      <w:r>
+        <w:rPr>
+          <w:rFonts w:ascii="Calibri" w:hAnsi="Calibri"/>
+          <w:color w:val="000000" w:themeColor="text1"/>
+          <w:szCs w:val="40"/>
+        </w:rPr>
+        <w:t xml:space="preserve"> </w:t>
       </w:r>
       <w:r>
         <w:rPr>
@@ -5657,13 +6236,23 @@
           <w:color w:val="000000" w:themeColor="text1"/>
         </w:rPr>
       </w:pPr>
-      <w:r>
-        <w:rPr>
-          <w:rFonts w:ascii="Calibri" w:hAnsi="Calibri"/>
-          <w:color w:val="000000" w:themeColor="text1"/>
-          <w:szCs w:val="40"/>
-        </w:rPr>
-        <w:t xml:space="preserve">userid2 : </w:t>
+      <w:proofErr w:type="gramStart"/>
+      <w:r>
+        <w:rPr>
+          <w:rFonts w:ascii="Calibri" w:hAnsi="Calibri"/>
+          <w:color w:val="000000" w:themeColor="text1"/>
+          <w:szCs w:val="40"/>
+        </w:rPr>
+        <w:t>userid2 :</w:t>
+      </w:r>
+      <w:proofErr w:type="gramEnd"/>
+      <w:r>
+        <w:rPr>
+          <w:rFonts w:ascii="Calibri" w:hAnsi="Calibri"/>
+          <w:color w:val="000000" w:themeColor="text1"/>
+          <w:szCs w:val="40"/>
+        </w:rPr>
+        <w:t xml:space="preserve"> </w:t>
       </w:r>
       <w:r>
         <w:rPr>
@@ -5950,13 +6539,23 @@
           <w:color w:val="000000" w:themeColor="text1"/>
         </w:rPr>
       </w:pPr>
-      <w:r>
-        <w:rPr>
-          <w:rFonts w:ascii="Calibri" w:hAnsi="Calibri"/>
-          <w:color w:val="000000" w:themeColor="text1"/>
-          <w:szCs w:val="40"/>
-        </w:rPr>
-        <w:t xml:space="preserve">userid1 : </w:t>
+      <w:proofErr w:type="gramStart"/>
+      <w:r>
+        <w:rPr>
+          <w:rFonts w:ascii="Calibri" w:hAnsi="Calibri"/>
+          <w:color w:val="000000" w:themeColor="text1"/>
+          <w:szCs w:val="40"/>
+        </w:rPr>
+        <w:t>userid1 :</w:t>
+      </w:r>
+      <w:proofErr w:type="gramEnd"/>
+      <w:r>
+        <w:rPr>
+          <w:rFonts w:ascii="Calibri" w:hAnsi="Calibri"/>
+          <w:color w:val="000000" w:themeColor="text1"/>
+          <w:szCs w:val="40"/>
+        </w:rPr>
+        <w:t xml:space="preserve"> </w:t>
       </w:r>
       <w:r>
         <w:rPr>
@@ -5975,6 +6574,7 @@
           <w:color w:val="000000" w:themeColor="text1"/>
         </w:rPr>
       </w:pPr>
+      <w:proofErr w:type="gramStart"/>
       <w:r>
         <w:rPr>
           <w:rFonts w:ascii="Calibri" w:hAnsi="Calibri"/>
@@ -5989,7 +6589,16 @@
           <w:color w:val="000000" w:themeColor="text1"/>
           <w:szCs w:val="40"/>
         </w:rPr>
-        <w:t xml:space="preserve"> : </w:t>
+        <w:t xml:space="preserve"> :</w:t>
+      </w:r>
+      <w:proofErr w:type="gramEnd"/>
+      <w:r>
+        <w:rPr>
+          <w:rFonts w:ascii="Calibri" w:hAnsi="Calibri"/>
+          <w:color w:val="000000" w:themeColor="text1"/>
+          <w:szCs w:val="40"/>
+        </w:rPr>
+        <w:t xml:space="preserve"> </w:t>
       </w:r>
       <w:r>
         <w:rPr>
@@ -6258,13 +6867,23 @@
           <w:color w:val="000000" w:themeColor="text1"/>
         </w:rPr>
       </w:pPr>
-      <w:r>
-        <w:rPr>
-          <w:rFonts w:ascii="Calibri" w:hAnsi="Calibri"/>
-          <w:color w:val="000000" w:themeColor="text1"/>
-          <w:szCs w:val="40"/>
-        </w:rPr>
-        <w:t xml:space="preserve">userid1 : </w:t>
+      <w:proofErr w:type="gramStart"/>
+      <w:r>
+        <w:rPr>
+          <w:rFonts w:ascii="Calibri" w:hAnsi="Calibri"/>
+          <w:color w:val="000000" w:themeColor="text1"/>
+          <w:szCs w:val="40"/>
+        </w:rPr>
+        <w:t>userid1 :</w:t>
+      </w:r>
+      <w:proofErr w:type="gramEnd"/>
+      <w:r>
+        <w:rPr>
+          <w:rFonts w:ascii="Calibri" w:hAnsi="Calibri"/>
+          <w:color w:val="000000" w:themeColor="text1"/>
+          <w:szCs w:val="40"/>
+        </w:rPr>
+        <w:t xml:space="preserve"> </w:t>
       </w:r>
       <w:r>
         <w:rPr>
@@ -6283,13 +6902,23 @@
           <w:color w:val="000000" w:themeColor="text1"/>
         </w:rPr>
       </w:pPr>
-      <w:r>
-        <w:rPr>
-          <w:rFonts w:ascii="Calibri" w:hAnsi="Calibri"/>
-          <w:color w:val="000000" w:themeColor="text1"/>
-          <w:szCs w:val="40"/>
-        </w:rPr>
-        <w:t xml:space="preserve">userid2 : </w:t>
+      <w:proofErr w:type="gramStart"/>
+      <w:r>
+        <w:rPr>
+          <w:rFonts w:ascii="Calibri" w:hAnsi="Calibri"/>
+          <w:color w:val="000000" w:themeColor="text1"/>
+          <w:szCs w:val="40"/>
+        </w:rPr>
+        <w:t>userid2 :</w:t>
+      </w:r>
+      <w:proofErr w:type="gramEnd"/>
+      <w:r>
+        <w:rPr>
+          <w:rFonts w:ascii="Calibri" w:hAnsi="Calibri"/>
+          <w:color w:val="000000" w:themeColor="text1"/>
+          <w:szCs w:val="40"/>
+        </w:rPr>
+        <w:t xml:space="preserve"> </w:t>
       </w:r>
       <w:r>
         <w:rPr>
@@ -6536,13 +7165,23 @@
           <w:color w:val="000000" w:themeColor="text1"/>
         </w:rPr>
       </w:pPr>
-      <w:r>
-        <w:rPr>
-          <w:rFonts w:ascii="Calibri" w:hAnsi="Calibri"/>
-          <w:color w:val="000000" w:themeColor="text1"/>
-          <w:szCs w:val="40"/>
-        </w:rPr>
-        <w:t xml:space="preserve">userid1 : </w:t>
+      <w:proofErr w:type="gramStart"/>
+      <w:r>
+        <w:rPr>
+          <w:rFonts w:ascii="Calibri" w:hAnsi="Calibri"/>
+          <w:color w:val="000000" w:themeColor="text1"/>
+          <w:szCs w:val="40"/>
+        </w:rPr>
+        <w:t>userid1 :</w:t>
+      </w:r>
+      <w:proofErr w:type="gramEnd"/>
+      <w:r>
+        <w:rPr>
+          <w:rFonts w:ascii="Calibri" w:hAnsi="Calibri"/>
+          <w:color w:val="000000" w:themeColor="text1"/>
+          <w:szCs w:val="40"/>
+        </w:rPr>
+        <w:t xml:space="preserve"> </w:t>
       </w:r>
       <w:r>
         <w:rPr>
@@ -6561,13 +7200,23 @@
           <w:color w:val="000000" w:themeColor="text1"/>
         </w:rPr>
       </w:pPr>
-      <w:r>
-        <w:rPr>
-          <w:rFonts w:ascii="Calibri" w:hAnsi="Calibri"/>
-          <w:color w:val="000000" w:themeColor="text1"/>
-          <w:szCs w:val="40"/>
-        </w:rPr>
-        <w:t xml:space="preserve">userid2 : </w:t>
+      <w:proofErr w:type="gramStart"/>
+      <w:r>
+        <w:rPr>
+          <w:rFonts w:ascii="Calibri" w:hAnsi="Calibri"/>
+          <w:color w:val="000000" w:themeColor="text1"/>
+          <w:szCs w:val="40"/>
+        </w:rPr>
+        <w:t>userid2 :</w:t>
+      </w:r>
+      <w:proofErr w:type="gramEnd"/>
+      <w:r>
+        <w:rPr>
+          <w:rFonts w:ascii="Calibri" w:hAnsi="Calibri"/>
+          <w:color w:val="000000" w:themeColor="text1"/>
+          <w:szCs w:val="40"/>
+        </w:rPr>
+        <w:t xml:space="preserve"> </w:t>
       </w:r>
       <w:r>
         <w:rPr>
@@ -6855,13 +7504,33 @@
           <w:color w:val="000000" w:themeColor="text1"/>
         </w:rPr>
       </w:pPr>
-      <w:r>
-        <w:rPr>
-          <w:rFonts w:ascii="Calibri" w:hAnsi="Calibri"/>
-          <w:color w:val="000000" w:themeColor="text1"/>
-          <w:szCs w:val="40"/>
-        </w:rPr>
-        <w:t xml:space="preserve">userid : </w:t>
+      <w:proofErr w:type="spellStart"/>
+      <w:proofErr w:type="gramStart"/>
+      <w:r>
+        <w:rPr>
+          <w:rFonts w:ascii="Calibri" w:hAnsi="Calibri"/>
+          <w:color w:val="000000" w:themeColor="text1"/>
+          <w:szCs w:val="40"/>
+        </w:rPr>
+        <w:t>userid</w:t>
+      </w:r>
+      <w:proofErr w:type="spellEnd"/>
+      <w:r>
+        <w:rPr>
+          <w:rFonts w:ascii="Calibri" w:hAnsi="Calibri"/>
+          <w:color w:val="000000" w:themeColor="text1"/>
+          <w:szCs w:val="40"/>
+        </w:rPr>
+        <w:t xml:space="preserve"> :</w:t>
+      </w:r>
+      <w:proofErr w:type="gramEnd"/>
+      <w:r>
+        <w:rPr>
+          <w:rFonts w:ascii="Calibri" w:hAnsi="Calibri"/>
+          <w:color w:val="000000" w:themeColor="text1"/>
+          <w:szCs w:val="40"/>
+        </w:rPr>
+        <w:t xml:space="preserve"> </w:t>
       </w:r>
       <w:r>
         <w:rPr>
@@ -7173,13 +7842,33 @@
           <w:color w:val="000000" w:themeColor="text1"/>
         </w:rPr>
       </w:pPr>
-      <w:r>
-        <w:rPr>
-          <w:rFonts w:ascii="Calibri" w:hAnsi="Calibri"/>
-          <w:color w:val="000000" w:themeColor="text1"/>
-          <w:szCs w:val="40"/>
-        </w:rPr>
-        <w:t xml:space="preserve">userid : </w:t>
+      <w:proofErr w:type="spellStart"/>
+      <w:proofErr w:type="gramStart"/>
+      <w:r>
+        <w:rPr>
+          <w:rFonts w:ascii="Calibri" w:hAnsi="Calibri"/>
+          <w:color w:val="000000" w:themeColor="text1"/>
+          <w:szCs w:val="40"/>
+        </w:rPr>
+        <w:t>userid</w:t>
+      </w:r>
+      <w:proofErr w:type="spellEnd"/>
+      <w:r>
+        <w:rPr>
+          <w:rFonts w:ascii="Calibri" w:hAnsi="Calibri"/>
+          <w:color w:val="000000" w:themeColor="text1"/>
+          <w:szCs w:val="40"/>
+        </w:rPr>
+        <w:t xml:space="preserve"> :</w:t>
+      </w:r>
+      <w:proofErr w:type="gramEnd"/>
+      <w:r>
+        <w:rPr>
+          <w:rFonts w:ascii="Calibri" w:hAnsi="Calibri"/>
+          <w:color w:val="000000" w:themeColor="text1"/>
+          <w:szCs w:val="40"/>
+        </w:rPr>
+        <w:t xml:space="preserve"> </w:t>
       </w:r>
       <w:r>
         <w:rPr>
@@ -7414,6 +8103,7 @@
           <w:szCs w:val="40"/>
         </w:rPr>
       </w:pPr>
+      <w:proofErr w:type="gramStart"/>
       <w:r>
         <w:rPr>
           <w:rFonts w:ascii="Calibri" w:hAnsi="Calibri"/>
@@ -7428,8 +8118,27 @@
           <w:color w:val="000000" w:themeColor="text1"/>
           <w:szCs w:val="40"/>
         </w:rPr>
-        <w:t xml:space="preserve"> : userid</w:t>
-      </w:r>
+        <w:t xml:space="preserve"> :</w:t>
+      </w:r>
+      <w:proofErr w:type="gramEnd"/>
+      <w:r>
+        <w:rPr>
+          <w:rFonts w:ascii="Calibri" w:hAnsi="Calibri"/>
+          <w:color w:val="000000" w:themeColor="text1"/>
+          <w:szCs w:val="40"/>
+        </w:rPr>
+        <w:t xml:space="preserve"> </w:t>
+      </w:r>
+      <w:proofErr w:type="spellStart"/>
+      <w:r>
+        <w:rPr>
+          <w:rFonts w:ascii="Calibri" w:hAnsi="Calibri"/>
+          <w:color w:val="000000" w:themeColor="text1"/>
+          <w:szCs w:val="40"/>
+        </w:rPr>
+        <w:t>userid</w:t>
+      </w:r>
+      <w:proofErr w:type="spellEnd"/>
     </w:p>
     <w:p>
       <w:pPr>
@@ -7692,6 +8401,7 @@
           <w:szCs w:val="40"/>
         </w:rPr>
       </w:pPr>
+      <w:proofErr w:type="gramStart"/>
       <w:r>
         <w:rPr>
           <w:rFonts w:ascii="Calibri" w:hAnsi="Calibri"/>
@@ -7706,8 +8416,18 @@
           <w:color w:val="000000" w:themeColor="text1"/>
           <w:szCs w:val="40"/>
         </w:rPr>
-        <w:t xml:space="preserve"> : </w:t>
-      </w:r>
+        <w:t xml:space="preserve"> :</w:t>
+      </w:r>
+      <w:proofErr w:type="gramEnd"/>
+      <w:r>
+        <w:rPr>
+          <w:rFonts w:ascii="Calibri" w:hAnsi="Calibri"/>
+          <w:color w:val="000000" w:themeColor="text1"/>
+          <w:szCs w:val="40"/>
+        </w:rPr>
+        <w:t xml:space="preserve"> </w:t>
+      </w:r>
+      <w:proofErr w:type="spellStart"/>
       <w:r>
         <w:rPr>
           <w:rFonts w:ascii="Calibri" w:hAnsi="Calibri"/>
@@ -7724,6 +8444,7 @@
         </w:rPr>
         <w:t>id</w:t>
       </w:r>
+      <w:proofErr w:type="spellEnd"/>
     </w:p>
     <w:p>
       <w:pPr>
@@ -7760,6 +8481,7 @@
           <w:szCs w:val="40"/>
         </w:rPr>
       </w:pPr>
+      <w:proofErr w:type="gramStart"/>
       <w:r>
         <w:rPr>
           <w:rFonts w:ascii="Calibri" w:hAnsi="Calibri"/>
@@ -7774,7 +8496,34 @@
           <w:color w:val="000000" w:themeColor="text1"/>
           <w:szCs w:val="40"/>
         </w:rPr>
-        <w:t>ountry : country code (i.e.   SG for Singapore, AU for Australia etc)</w:t>
+        <w:t>ountry :</w:t>
+      </w:r>
+      <w:proofErr w:type="gramEnd"/>
+      <w:r>
+        <w:rPr>
+          <w:rFonts w:ascii="Calibri" w:hAnsi="Calibri"/>
+          <w:color w:val="000000" w:themeColor="text1"/>
+          <w:szCs w:val="40"/>
+        </w:rPr>
+        <w:t xml:space="preserve"> country code (i.e.   SG for Singapore, AU for Australia </w:t>
+      </w:r>
+      <w:proofErr w:type="spellStart"/>
+      <w:r>
+        <w:rPr>
+          <w:rFonts w:ascii="Calibri" w:hAnsi="Calibri"/>
+          <w:color w:val="000000" w:themeColor="text1"/>
+          <w:szCs w:val="40"/>
+        </w:rPr>
+        <w:t>etc</w:t>
+      </w:r>
+      <w:proofErr w:type="spellEnd"/>
+      <w:r>
+        <w:rPr>
+          <w:rFonts w:ascii="Calibri" w:hAnsi="Calibri"/>
+          <w:color w:val="000000" w:themeColor="text1"/>
+          <w:szCs w:val="40"/>
+        </w:rPr>
+        <w:t>)</w:t>
       </w:r>
     </w:p>
     <w:p>
@@ -7974,6 +8723,7 @@
           <w:szCs w:val="40"/>
         </w:rPr>
       </w:pPr>
+      <w:proofErr w:type="gramStart"/>
       <w:r>
         <w:rPr>
           <w:rFonts w:ascii="Calibri" w:hAnsi="Calibri"/>
@@ -7988,8 +8738,27 @@
           <w:color w:val="000000" w:themeColor="text1"/>
           <w:szCs w:val="40"/>
         </w:rPr>
-        <w:t xml:space="preserve"> : userid</w:t>
-      </w:r>
+        <w:t xml:space="preserve"> :</w:t>
+      </w:r>
+      <w:proofErr w:type="gramEnd"/>
+      <w:r>
+        <w:rPr>
+          <w:rFonts w:ascii="Calibri" w:hAnsi="Calibri"/>
+          <w:color w:val="000000" w:themeColor="text1"/>
+          <w:szCs w:val="40"/>
+        </w:rPr>
+        <w:t xml:space="preserve"> </w:t>
+      </w:r>
+      <w:proofErr w:type="spellStart"/>
+      <w:r>
+        <w:rPr>
+          <w:rFonts w:ascii="Calibri" w:hAnsi="Calibri"/>
+          <w:color w:val="000000" w:themeColor="text1"/>
+          <w:szCs w:val="40"/>
+        </w:rPr>
+        <w:t>userid</w:t>
+      </w:r>
+      <w:proofErr w:type="spellEnd"/>
     </w:p>
     <w:p>
       <w:pPr>
@@ -8026,6 +8795,7 @@
           <w:szCs w:val="40"/>
         </w:rPr>
       </w:pPr>
+      <w:proofErr w:type="gramStart"/>
       <w:r>
         <w:rPr>
           <w:rFonts w:ascii="Calibri" w:hAnsi="Calibri"/>
@@ -8040,7 +8810,34 @@
           <w:color w:val="000000" w:themeColor="text1"/>
           <w:szCs w:val="40"/>
         </w:rPr>
-        <w:t>ountry : country code (i.e.   SG for Singapore, AU for Australia etc)</w:t>
+        <w:t>ountry :</w:t>
+      </w:r>
+      <w:proofErr w:type="gramEnd"/>
+      <w:r>
+        <w:rPr>
+          <w:rFonts w:ascii="Calibri" w:hAnsi="Calibri"/>
+          <w:color w:val="000000" w:themeColor="text1"/>
+          <w:szCs w:val="40"/>
+        </w:rPr>
+        <w:t xml:space="preserve"> country code (i.e.   SG for Singapore, AU for Australia </w:t>
+      </w:r>
+      <w:proofErr w:type="spellStart"/>
+      <w:r>
+        <w:rPr>
+          <w:rFonts w:ascii="Calibri" w:hAnsi="Calibri"/>
+          <w:color w:val="000000" w:themeColor="text1"/>
+          <w:szCs w:val="40"/>
+        </w:rPr>
+        <w:t>etc</w:t>
+      </w:r>
+      <w:proofErr w:type="spellEnd"/>
+      <w:r>
+        <w:rPr>
+          <w:rFonts w:ascii="Calibri" w:hAnsi="Calibri"/>
+          <w:color w:val="000000" w:themeColor="text1"/>
+          <w:szCs w:val="40"/>
+        </w:rPr>
+        <w:t>)</w:t>
       </w:r>
     </w:p>
     <w:p>

</xml_diff>

<commit_message>
3 and 30 fix
</commit_message>
<xml_diff>
--- a/API_DOC/API.docx
+++ b/API_DOC/API.docx
@@ -1048,74 +1048,22 @@
     </w:p>
     <w:p>
       <w:pPr>
-        <w:pStyle w:val="ListParagraph"/>
-        <w:numPr>
-          <w:ilvl w:val="0"/>
-          <w:numId w:val="1"/>
-        </w:numPr>
-        <w:jc w:val="both"/>
-        <w:rPr>
-          <w:rFonts w:ascii="Calibri" w:hAnsi="Calibri"/>
-          <w:color w:val="000000" w:themeColor="text1"/>
-          <w:lang w:val="ru-RU"/>
-        </w:rPr>
-      </w:pPr>
-      <w:r>
-        <w:rPr>
-          <w:rFonts w:ascii="Calibri" w:hAnsi="Calibri"/>
-          <w:color w:val="000000" w:themeColor="text1"/>
-          <w:lang w:val="ru-RU"/>
-        </w:rPr>
-        <w:t>GetPreferencesByUserId or GetCurrentPreferences</w:t>
-      </w:r>
-    </w:p>
-    <w:p>
-      <w:pPr>
-        <w:ind w:left="360"/>
-        <w:jc w:val="both"/>
-        <w:rPr>
-          <w:rFonts w:ascii="Calibri" w:hAnsi="Calibri"/>
-          <w:color w:val="000000" w:themeColor="text1"/>
-        </w:rPr>
-      </w:pPr>
-      <w:r>
-        <w:rPr>
-          <w:rFonts w:ascii="Calibri" w:hAnsi="Calibri"/>
-          <w:color w:val="000000" w:themeColor="text1"/>
-          <w:lang w:val="ru-RU"/>
-        </w:rPr>
-        <w:t>Input: user id.</w:t>
-      </w:r>
-    </w:p>
-    <w:p>
-      <w:pPr>
-        <w:ind w:left="360"/>
-        <w:jc w:val="both"/>
-        <w:rPr>
-          <w:rFonts w:ascii="Calibri" w:hAnsi="Calibri"/>
-          <w:color w:val="000000" w:themeColor="text1"/>
-          <w:lang w:val="ru-RU"/>
-        </w:rPr>
-      </w:pPr>
-      <w:r>
-        <w:rPr>
-          <w:rFonts w:ascii="Calibri" w:hAnsi="Calibri"/>
-          <w:color w:val="000000" w:themeColor="text1"/>
-          <w:lang w:val="ru-RU"/>
-        </w:rPr>
-        <w:t>Return: Preferences | Error.</w:t>
-      </w:r>
-    </w:p>
-    <w:p>
-      <w:pPr>
-        <w:ind w:left="360"/>
-        <w:jc w:val="both"/>
-        <w:rPr>
-          <w:rFonts w:ascii="Calibri" w:hAnsi="Calibri"/>
-          <w:color w:val="000000" w:themeColor="text1"/>
-          <w:lang w:val="ru-RU"/>
-        </w:rPr>
-      </w:pPr>
+        <w:ind w:left="360"/>
+        <w:jc w:val="both"/>
+        <w:rPr>
+          <w:rFonts w:ascii="Calibri" w:hAnsi="Calibri"/>
+          <w:color w:val="000000" w:themeColor="text1"/>
+          <w:lang w:val="ru-RU"/>
+        </w:rPr>
+      </w:pPr>
+      <w:r>
+        <w:rPr>
+          <w:rFonts w:ascii="Calibri" w:hAnsi="Calibri"/>
+          <w:color w:val="000000" w:themeColor="text1"/>
+          <w:lang w:val="ru-RU"/>
+        </w:rPr>
+        <w:t>/upload/:userid/:type/:oldurl</w:t>
+      </w:r>
     </w:p>
     <w:p>
       <w:pPr>
@@ -1157,7 +1105,7 @@
             <w:rFonts w:ascii="Calibri" w:hAnsi="Calibri"/>
             <w:szCs w:val="40"/>
           </w:rPr>
-          <w:t>http://ec2-54-244-190-99.us-west-2.compute.amazonaws.com:3000/preferences/10154390471048223</w:t>
+          <w:t>http://ec2-54-244-190-99.us-west-2.compute.amazonaws.com:3000/upload/:userid/:type/</w:t>
         </w:r>
       </w:hyperlink>
     </w:p>
@@ -1184,19 +1132,53 @@
         </w:rPr>
         <w:t xml:space="preserve">: </w:t>
       </w:r>
-      <w:r>
-        <w:rPr>
-          <w:rFonts w:ascii="Calibri" w:hAnsi="Calibri"/>
-          <w:color w:val="000000" w:themeColor="text1"/>
-        </w:rPr>
-        <w:t>10154390471048223</w:t>
-      </w:r>
-      <w:r>
-        <w:rPr>
-          <w:rFonts w:ascii="Calibri" w:hAnsi="Calibri"/>
-          <w:color w:val="000000" w:themeColor="text1"/>
-        </w:rPr>
-        <w:t>:userid</w:t>
+    </w:p>
+    <w:p>
+      <w:pPr>
+        <w:ind w:left="360"/>
+        <w:jc w:val="both"/>
+        <w:rPr>
+          <w:rFonts w:ascii="Calibri" w:hAnsi="Calibri"/>
+          <w:color w:val="000000" w:themeColor="text1"/>
+        </w:rPr>
+      </w:pPr>
+      <w:r>
+        <w:rPr>
+          <w:rFonts w:ascii="Calibri" w:hAnsi="Calibri"/>
+          <w:color w:val="000000" w:themeColor="text1"/>
+        </w:rPr>
+        <w:t xml:space="preserve">userid </w:t>
+      </w:r>
+      <w:r>
+        <w:rPr>
+          <w:rFonts w:ascii="Calibri" w:hAnsi="Calibri"/>
+          <w:color w:val="000000" w:themeColor="text1"/>
+        </w:rPr>
+        <w:t>:</w:t>
+      </w:r>
+      <w:r>
+        <w:rPr>
+          <w:rFonts w:ascii="Calibri" w:hAnsi="Calibri"/>
+          <w:color w:val="000000" w:themeColor="text1"/>
+        </w:rPr>
+        <w:t xml:space="preserve"> user id to be replace</w:t>
+      </w:r>
+    </w:p>
+    <w:p>
+      <w:pPr>
+        <w:ind w:left="360"/>
+        <w:jc w:val="both"/>
+        <w:rPr>
+          <w:rFonts w:ascii="Calibri" w:hAnsi="Calibri"/>
+          <w:color w:val="000000" w:themeColor="text1"/>
+        </w:rPr>
+      </w:pPr>
+      <w:r>
+        <w:rPr>
+          <w:rFonts w:ascii="Calibri" w:hAnsi="Calibri"/>
+          <w:color w:val="000000" w:themeColor="text1"/>
+        </w:rPr>
+        <w:t>type : main or other (whether mainProfileImage or otherProfileImages)</w:t>
       </w:r>
     </w:p>
     <w:p>
@@ -1222,8 +1204,85 @@
           <w:color w:val="000000" w:themeColor="text1"/>
           <w:szCs w:val="40"/>
         </w:rPr>
-        <w:t>:no</w:t>
-      </w:r>
+        <w:t>:</w:t>
+      </w:r>
+      <w:r>
+        <w:rPr>
+          <w:rFonts w:ascii="Calibri" w:hAnsi="Calibri"/>
+          <w:color w:val="000000" w:themeColor="text1"/>
+          <w:szCs w:val="40"/>
+        </w:rPr>
+        <w:t xml:space="preserve"> </w:t>
+      </w:r>
+      <w:r>
+        <w:rPr>
+          <w:rFonts w:ascii="Calibri" w:hAnsi="Calibri"/>
+          <w:color w:val="000000" w:themeColor="text1"/>
+          <w:szCs w:val="40"/>
+        </w:rPr>
+        <w:t>'uploadFile'</w:t>
+      </w:r>
+      <w:r>
+        <w:rPr>
+          <w:rFonts w:ascii="Calibri" w:hAnsi="Calibri"/>
+          <w:color w:val="000000" w:themeColor="text1"/>
+          <w:szCs w:val="40"/>
+        </w:rPr>
+        <w:t xml:space="preserve"> :  new file(image or video)</w:t>
+      </w:r>
+    </w:p>
+    <w:p>
+      <w:pPr>
+        <w:ind w:firstLine="720"/>
+        <w:jc w:val="both"/>
+        <w:rPr>
+          <w:rFonts w:ascii="Calibri" w:hAnsi="Calibri"/>
+          <w:color w:val="000000" w:themeColor="text1"/>
+          <w:szCs w:val="40"/>
+        </w:rPr>
+      </w:pPr>
+      <w:r>
+        <w:rPr>
+          <w:rFonts w:ascii="Calibri" w:hAnsi="Calibri"/>
+          <w:color w:val="000000" w:themeColor="text1"/>
+          <w:szCs w:val="40"/>
+        </w:rPr>
+        <w:t>thumbnailImage</w:t>
+      </w:r>
+      <w:r>
+        <w:rPr>
+          <w:rFonts w:ascii="Calibri" w:hAnsi="Calibri"/>
+          <w:color w:val="000000" w:themeColor="text1"/>
+          <w:szCs w:val="40"/>
+        </w:rPr>
+        <w:t xml:space="preserve"> : thumbnail image for video</w:t>
+      </w:r>
+    </w:p>
+    <w:p>
+      <w:pPr>
+        <w:ind w:left="360" w:firstLine="360"/>
+        <w:jc w:val="both"/>
+        <w:rPr>
+          <w:rFonts w:ascii="Calibri" w:hAnsi="Calibri"/>
+          <w:color w:val="000000" w:themeColor="text1"/>
+        </w:rPr>
+      </w:pPr>
+      <w:r>
+        <w:rPr>
+          <w:rFonts w:ascii="Calibri" w:hAnsi="Calibri"/>
+          <w:color w:val="000000" w:themeColor="text1"/>
+        </w:rPr>
+        <w:t>oldurl : old url to be replaced</w:t>
+      </w:r>
+      <w:r>
+        <w:rPr>
+          <w:rFonts w:ascii="Calibri" w:hAnsi="Calibri"/>
+          <w:color w:val="000000" w:themeColor="text1"/>
+        </w:rPr>
+        <w:t>( if oldurl is empty, upload new image, otherwise replace)</w:t>
+      </w:r>
+      <w:bookmarkStart w:id="0" w:name="_GoBack"/>
+      <w:bookmarkEnd w:id="0"/>
     </w:p>
     <w:p>
       <w:pPr>
@@ -1248,28 +1307,26 @@
           <w:color w:val="000000" w:themeColor="text1"/>
           <w:szCs w:val="40"/>
         </w:rPr>
-        <w:t>: if success, preference data, otherwise res404</w:t>
-      </w:r>
-    </w:p>
-    <w:p>
-      <w:pPr>
-        <w:ind w:left="360"/>
-        <w:jc w:val="both"/>
-        <w:rPr>
-          <w:rFonts w:ascii="Calibri" w:hAnsi="Calibri"/>
-          <w:color w:val="000000" w:themeColor="text1"/>
-          <w:lang w:val="ru-RU"/>
-        </w:rPr>
-      </w:pPr>
-    </w:p>
-    <w:p>
-      <w:pPr>
-        <w:ind w:left="360"/>
-        <w:jc w:val="both"/>
-        <w:rPr>
-          <w:rFonts w:ascii="Calibri" w:hAnsi="Calibri"/>
-          <w:color w:val="000000" w:themeColor="text1"/>
-          <w:lang w:val="ru-RU"/>
+        <w:t>: if success, user data, otherwise res404</w:t>
+      </w:r>
+    </w:p>
+    <w:p>
+      <w:pPr>
+        <w:ind w:left="360"/>
+        <w:jc w:val="both"/>
+        <w:rPr>
+          <w:rFonts w:ascii="Calibri" w:hAnsi="Calibri"/>
+          <w:color w:val="000000" w:themeColor="text1"/>
+        </w:rPr>
+      </w:pPr>
+    </w:p>
+    <w:p>
+      <w:pPr>
+        <w:ind w:left="360"/>
+        <w:jc w:val="both"/>
+        <w:rPr>
+          <w:rFonts w:ascii="Calibri" w:hAnsi="Calibri"/>
+          <w:color w:val="000000" w:themeColor="text1"/>
         </w:rPr>
       </w:pPr>
     </w:p>
@@ -1293,34 +1350,25 @@
           <w:color w:val="000000" w:themeColor="text1"/>
           <w:lang w:val="ru-RU"/>
         </w:rPr>
-        <w:t>UpdateUserPreferencesInfo</w:t>
-      </w:r>
-    </w:p>
-    <w:p>
-      <w:pPr>
-        <w:ind w:left="360"/>
-        <w:jc w:val="both"/>
-        <w:rPr>
-          <w:rFonts w:ascii="Calibri" w:hAnsi="Calibri"/>
-          <w:color w:val="000000" w:themeColor="text1"/>
-          <w:lang w:val="ru-RU"/>
-        </w:rPr>
-      </w:pPr>
-      <w:r>
-        <w:rPr>
-          <w:rFonts w:ascii="Calibri" w:hAnsi="Calibri"/>
-          <w:color w:val="000000" w:themeColor="text1"/>
-          <w:lang w:val="ru-RU"/>
-        </w:rPr>
-        <w:t>In</w:t>
-      </w:r>
-      <w:r>
-        <w:rPr>
-          <w:rFonts w:ascii="Calibri" w:hAnsi="Calibri"/>
-          <w:color w:val="000000" w:themeColor="text1"/>
-          <w:lang w:val="ru-RU"/>
-        </w:rPr>
-        <w:t>put: newPreferences, user id</w:t>
+        <w:t>GetPreferencesByUserId or GetCurrentPreferences</w:t>
+      </w:r>
+    </w:p>
+    <w:p>
+      <w:pPr>
+        <w:ind w:left="360"/>
+        <w:jc w:val="both"/>
+        <w:rPr>
+          <w:rFonts w:ascii="Calibri" w:hAnsi="Calibri"/>
+          <w:color w:val="000000" w:themeColor="text1"/>
+        </w:rPr>
+      </w:pPr>
+      <w:r>
+        <w:rPr>
+          <w:rFonts w:ascii="Calibri" w:hAnsi="Calibri"/>
+          <w:color w:val="000000" w:themeColor="text1"/>
+          <w:lang w:val="ru-RU"/>
+        </w:rPr>
+        <w:t>Input: user id.</w:t>
       </w:r>
     </w:p>
     <w:p>
@@ -1374,7 +1422,7 @@
           <w:rFonts w:ascii="Calibri" w:hAnsi="Calibri"/>
           <w:color w:val="000000" w:themeColor="text1"/>
         </w:rPr>
-        <w:t>: PUT</w:t>
+        <w:t>: GET</w:t>
       </w:r>
     </w:p>
     <w:p>
@@ -1458,41 +1506,7 @@
           <w:color w:val="000000" w:themeColor="text1"/>
           <w:szCs w:val="40"/>
         </w:rPr>
-        <w:t xml:space="preserve">: </w:t>
-      </w:r>
-    </w:p>
-    <w:p>
-      <w:pPr>
-        <w:jc w:val="both"/>
-        <w:rPr>
-          <w:rFonts w:ascii="Calibri" w:hAnsi="Calibri"/>
-          <w:color w:val="000000" w:themeColor="text1"/>
-          <w:szCs w:val="40"/>
-        </w:rPr>
-      </w:pPr>
-      <w:r>
-        <w:rPr>
-          <w:rFonts w:ascii="Calibri" w:hAnsi="Calibri"/>
-          <w:color w:val="000000" w:themeColor="text1"/>
-          <w:szCs w:val="40"/>
-        </w:rPr>
-        <w:t>n</w:t>
-      </w:r>
-      <w:r>
-        <w:rPr>
-          <w:rFonts w:ascii="Calibri" w:hAnsi="Calibri"/>
-          <w:color w:val="000000" w:themeColor="text1"/>
-          <w:szCs w:val="40"/>
-        </w:rPr>
-        <w:t>ewpref</w:t>
-      </w:r>
-      <w:r>
-        <w:rPr>
-          <w:rFonts w:ascii="Calibri" w:hAnsi="Calibri"/>
-          <w:color w:val="000000" w:themeColor="text1"/>
-          <w:szCs w:val="40"/>
-        </w:rPr>
-        <w:t xml:space="preserve"> : new preference data</w:t>
+        <w:t>:no</w:t>
       </w:r>
     </w:p>
     <w:p>
@@ -1518,23 +1532,7 @@
           <w:color w:val="000000" w:themeColor="text1"/>
           <w:szCs w:val="40"/>
         </w:rPr>
-        <w:t xml:space="preserve">: if success, </w:t>
-      </w:r>
-      <w:r>
-        <w:rPr>
-          <w:rFonts w:ascii="Calibri" w:hAnsi="Calibri"/>
-          <w:color w:val="000000" w:themeColor="text1"/>
-          <w:szCs w:val="40"/>
-        </w:rPr>
-        <w:t>res200</w:t>
-      </w:r>
-      <w:r>
-        <w:rPr>
-          <w:rFonts w:ascii="Calibri" w:hAnsi="Calibri"/>
-          <w:color w:val="000000" w:themeColor="text1"/>
-          <w:szCs w:val="40"/>
-        </w:rPr>
-        <w:t>, otherwise res404</w:t>
+        <w:t>: if success, preference data, otherwise res404</w:t>
       </w:r>
     </w:p>
     <w:p>
@@ -1579,6 +1577,292 @@
           <w:color w:val="000000" w:themeColor="text1"/>
           <w:lang w:val="ru-RU"/>
         </w:rPr>
+        <w:t>UpdateUserPreferencesInfo</w:t>
+      </w:r>
+    </w:p>
+    <w:p>
+      <w:pPr>
+        <w:ind w:left="360"/>
+        <w:jc w:val="both"/>
+        <w:rPr>
+          <w:rFonts w:ascii="Calibri" w:hAnsi="Calibri"/>
+          <w:color w:val="000000" w:themeColor="text1"/>
+          <w:lang w:val="ru-RU"/>
+        </w:rPr>
+      </w:pPr>
+      <w:r>
+        <w:rPr>
+          <w:rFonts w:ascii="Calibri" w:hAnsi="Calibri"/>
+          <w:color w:val="000000" w:themeColor="text1"/>
+          <w:lang w:val="ru-RU"/>
+        </w:rPr>
+        <w:t>In</w:t>
+      </w:r>
+      <w:r>
+        <w:rPr>
+          <w:rFonts w:ascii="Calibri" w:hAnsi="Calibri"/>
+          <w:color w:val="000000" w:themeColor="text1"/>
+          <w:lang w:val="ru-RU"/>
+        </w:rPr>
+        <w:t>put: newPreferences, user id</w:t>
+      </w:r>
+    </w:p>
+    <w:p>
+      <w:pPr>
+        <w:ind w:left="360"/>
+        <w:jc w:val="both"/>
+        <w:rPr>
+          <w:rFonts w:ascii="Calibri" w:hAnsi="Calibri"/>
+          <w:color w:val="000000" w:themeColor="text1"/>
+          <w:lang w:val="ru-RU"/>
+        </w:rPr>
+      </w:pPr>
+      <w:r>
+        <w:rPr>
+          <w:rFonts w:ascii="Calibri" w:hAnsi="Calibri"/>
+          <w:color w:val="000000" w:themeColor="text1"/>
+          <w:lang w:val="ru-RU"/>
+        </w:rPr>
+        <w:t>Return: Preferences | Error.</w:t>
+      </w:r>
+    </w:p>
+    <w:p>
+      <w:pPr>
+        <w:ind w:left="360"/>
+        <w:jc w:val="both"/>
+        <w:rPr>
+          <w:rFonts w:ascii="Calibri" w:hAnsi="Calibri"/>
+          <w:color w:val="000000" w:themeColor="text1"/>
+          <w:lang w:val="ru-RU"/>
+        </w:rPr>
+      </w:pPr>
+    </w:p>
+    <w:p>
+      <w:pPr>
+        <w:ind w:left="360"/>
+        <w:jc w:val="both"/>
+        <w:rPr>
+          <w:rFonts w:ascii="Calibri" w:hAnsi="Calibri"/>
+          <w:color w:val="000000" w:themeColor="text1"/>
+        </w:rPr>
+      </w:pPr>
+      <w:r>
+        <w:rPr>
+          <w:rFonts w:ascii="Calibri" w:hAnsi="Calibri"/>
+          <w:color w:val="FF0000"/>
+        </w:rPr>
+        <w:t>API</w:t>
+      </w:r>
+      <w:r>
+        <w:rPr>
+          <w:rFonts w:ascii="Calibri" w:hAnsi="Calibri"/>
+          <w:color w:val="000000" w:themeColor="text1"/>
+        </w:rPr>
+        <w:t>: PUT</w:t>
+      </w:r>
+    </w:p>
+    <w:p>
+      <w:pPr>
+        <w:jc w:val="both"/>
+        <w:rPr>
+          <w:rFonts w:ascii="Calibri" w:hAnsi="Calibri"/>
+          <w:color w:val="000000" w:themeColor="text1"/>
+          <w:szCs w:val="40"/>
+        </w:rPr>
+      </w:pPr>
+      <w:hyperlink r:id="rId9" w:history="1">
+        <w:r>
+          <w:rPr>
+            <w:rStyle w:val="Hyperlink"/>
+            <w:rFonts w:ascii="Calibri" w:hAnsi="Calibri"/>
+            <w:szCs w:val="40"/>
+          </w:rPr>
+          <w:t>http://ec2-54-244-190-99.us-west-2.compute.amazonaws.com:3000/preferences/10154390471048223</w:t>
+        </w:r>
+      </w:hyperlink>
+    </w:p>
+    <w:p>
+      <w:pPr>
+        <w:ind w:left="360"/>
+        <w:jc w:val="both"/>
+        <w:rPr>
+          <w:rFonts w:ascii="Calibri" w:hAnsi="Calibri"/>
+          <w:color w:val="000000" w:themeColor="text1"/>
+        </w:rPr>
+      </w:pPr>
+      <w:r>
+        <w:rPr>
+          <w:rFonts w:ascii="Calibri" w:hAnsi="Calibri"/>
+          <w:color w:val="FF0000"/>
+        </w:rPr>
+        <w:t>DESC</w:t>
+      </w:r>
+      <w:r>
+        <w:rPr>
+          <w:rFonts w:ascii="Calibri" w:hAnsi="Calibri"/>
+          <w:color w:val="000000" w:themeColor="text1"/>
+        </w:rPr>
+        <w:t xml:space="preserve">: </w:t>
+      </w:r>
+      <w:r>
+        <w:rPr>
+          <w:rFonts w:ascii="Calibri" w:hAnsi="Calibri"/>
+          <w:color w:val="000000" w:themeColor="text1"/>
+        </w:rPr>
+        <w:t>10154390471048223</w:t>
+      </w:r>
+      <w:r>
+        <w:rPr>
+          <w:rFonts w:ascii="Calibri" w:hAnsi="Calibri"/>
+          <w:color w:val="000000" w:themeColor="text1"/>
+        </w:rPr>
+        <w:t>:userid</w:t>
+      </w:r>
+    </w:p>
+    <w:p>
+      <w:pPr>
+        <w:jc w:val="both"/>
+        <w:rPr>
+          <w:rFonts w:ascii="Calibri" w:hAnsi="Calibri"/>
+          <w:color w:val="000000" w:themeColor="text1"/>
+          <w:szCs w:val="40"/>
+        </w:rPr>
+      </w:pPr>
+      <w:r>
+        <w:rPr>
+          <w:rFonts w:ascii="Calibri" w:hAnsi="Calibri"/>
+          <w:color w:val="FF0000"/>
+          <w:szCs w:val="40"/>
+        </w:rPr>
+        <w:t>PARAMETER</w:t>
+      </w:r>
+      <w:r>
+        <w:rPr>
+          <w:rFonts w:ascii="Calibri" w:hAnsi="Calibri"/>
+          <w:color w:val="000000" w:themeColor="text1"/>
+          <w:szCs w:val="40"/>
+        </w:rPr>
+        <w:t xml:space="preserve">: </w:t>
+      </w:r>
+    </w:p>
+    <w:p>
+      <w:pPr>
+        <w:jc w:val="both"/>
+        <w:rPr>
+          <w:rFonts w:ascii="Calibri" w:hAnsi="Calibri"/>
+          <w:color w:val="000000" w:themeColor="text1"/>
+          <w:szCs w:val="40"/>
+        </w:rPr>
+      </w:pPr>
+      <w:r>
+        <w:rPr>
+          <w:rFonts w:ascii="Calibri" w:hAnsi="Calibri"/>
+          <w:color w:val="000000" w:themeColor="text1"/>
+          <w:szCs w:val="40"/>
+        </w:rPr>
+        <w:t>n</w:t>
+      </w:r>
+      <w:r>
+        <w:rPr>
+          <w:rFonts w:ascii="Calibri" w:hAnsi="Calibri"/>
+          <w:color w:val="000000" w:themeColor="text1"/>
+          <w:szCs w:val="40"/>
+        </w:rPr>
+        <w:t>ewpref</w:t>
+      </w:r>
+      <w:r>
+        <w:rPr>
+          <w:rFonts w:ascii="Calibri" w:hAnsi="Calibri"/>
+          <w:color w:val="000000" w:themeColor="text1"/>
+          <w:szCs w:val="40"/>
+        </w:rPr>
+        <w:t xml:space="preserve"> : new preference data</w:t>
+      </w:r>
+    </w:p>
+    <w:p>
+      <w:pPr>
+        <w:jc w:val="both"/>
+        <w:rPr>
+          <w:rFonts w:ascii="Calibri" w:hAnsi="Calibri"/>
+          <w:color w:val="000000" w:themeColor="text1"/>
+          <w:szCs w:val="40"/>
+        </w:rPr>
+      </w:pPr>
+      <w:r>
+        <w:rPr>
+          <w:rFonts w:ascii="Calibri" w:hAnsi="Calibri"/>
+          <w:color w:val="FF0000"/>
+          <w:szCs w:val="40"/>
+        </w:rPr>
+        <w:t>Return</w:t>
+      </w:r>
+      <w:r>
+        <w:rPr>
+          <w:rFonts w:ascii="Calibri" w:hAnsi="Calibri"/>
+          <w:color w:val="000000" w:themeColor="text1"/>
+          <w:szCs w:val="40"/>
+        </w:rPr>
+        <w:t xml:space="preserve">: if success, </w:t>
+      </w:r>
+      <w:r>
+        <w:rPr>
+          <w:rFonts w:ascii="Calibri" w:hAnsi="Calibri"/>
+          <w:color w:val="000000" w:themeColor="text1"/>
+          <w:szCs w:val="40"/>
+        </w:rPr>
+        <w:t>res200</w:t>
+      </w:r>
+      <w:r>
+        <w:rPr>
+          <w:rFonts w:ascii="Calibri" w:hAnsi="Calibri"/>
+          <w:color w:val="000000" w:themeColor="text1"/>
+          <w:szCs w:val="40"/>
+        </w:rPr>
+        <w:t>, otherwise res404</w:t>
+      </w:r>
+    </w:p>
+    <w:p>
+      <w:pPr>
+        <w:ind w:left="360"/>
+        <w:jc w:val="both"/>
+        <w:rPr>
+          <w:rFonts w:ascii="Calibri" w:hAnsi="Calibri"/>
+          <w:color w:val="000000" w:themeColor="text1"/>
+          <w:lang w:val="ru-RU"/>
+        </w:rPr>
+      </w:pPr>
+    </w:p>
+    <w:p>
+      <w:pPr>
+        <w:ind w:left="360"/>
+        <w:jc w:val="both"/>
+        <w:rPr>
+          <w:rFonts w:ascii="Calibri" w:hAnsi="Calibri"/>
+          <w:color w:val="000000" w:themeColor="text1"/>
+          <w:lang w:val="ru-RU"/>
+        </w:rPr>
+      </w:pPr>
+    </w:p>
+    <w:p>
+      <w:pPr>
+        <w:pStyle w:val="ListParagraph"/>
+        <w:numPr>
+          <w:ilvl w:val="0"/>
+          <w:numId w:val="1"/>
+        </w:numPr>
+        <w:jc w:val="both"/>
+        <w:rPr>
+          <w:rFonts w:ascii="Calibri" w:hAnsi="Calibri"/>
+          <w:color w:val="000000" w:themeColor="text1"/>
+          <w:lang w:val="ru-RU"/>
+        </w:rPr>
+      </w:pPr>
+      <w:r>
+        <w:rPr>
+          <w:rFonts w:ascii="Calibri" w:hAnsi="Calibri"/>
+          <w:color w:val="000000" w:themeColor="text1"/>
+          <w:lang w:val="ru-RU"/>
+        </w:rPr>
         <w:t>UpdateUserInfo</w:t>
       </w:r>
     </w:p>
@@ -1663,7 +1947,7 @@
           <w:szCs w:val="40"/>
         </w:rPr>
       </w:pPr>
-      <w:hyperlink r:id="rId9" w:history="1">
+      <w:hyperlink r:id="rId10" w:history="1">
         <w:r>
           <w:rPr>
             <w:rStyle w:val="Hyperlink"/>
@@ -1969,7 +2253,7 @@
           <w:szCs w:val="40"/>
         </w:rPr>
       </w:pPr>
-      <w:hyperlink r:id="rId10" w:history="1">
+      <w:hyperlink r:id="rId11" w:history="1">
         <w:r>
           <w:rPr>
             <w:rStyle w:val="Hyperlink"/>
@@ -2302,7 +2586,7 @@
           <w:szCs w:val="40"/>
         </w:rPr>
       </w:pPr>
-      <w:hyperlink r:id="rId11" w:history="1">
+      <w:hyperlink r:id="rId12" w:history="1">
         <w:r>
           <w:rPr>
             <w:rStyle w:val="Hyperlink"/>
@@ -2613,7 +2897,7 @@
           <w:szCs w:val="40"/>
         </w:rPr>
       </w:pPr>
-      <w:hyperlink r:id="rId12" w:history="1">
+      <w:hyperlink r:id="rId13" w:history="1">
         <w:r>
           <w:rPr>
             <w:rStyle w:val="Hyperlink"/>
@@ -2779,6 +3063,7 @@
           <w:color w:val="FF0000"/>
           <w:szCs w:val="40"/>
         </w:rPr>
+        <w:lastRenderedPageBreak/>
         <w:t>Return</w:t>
       </w:r>
       <w:r>
@@ -2961,7 +3246,7 @@
           <w:szCs w:val="40"/>
         </w:rPr>
       </w:pPr>
-      <w:hyperlink r:id="rId13" w:history="1">
+      <w:hyperlink r:id="rId14" w:history="1">
         <w:r>
           <w:rPr>
             <w:rStyle w:val="Hyperlink"/>
@@ -3079,7 +3364,6 @@
           <w:color w:val="FF0000"/>
           <w:szCs w:val="40"/>
         </w:rPr>
-        <w:lastRenderedPageBreak/>
         <w:t>Return</w:t>
       </w:r>
       <w:r>
@@ -3262,7 +3546,7 @@
           <w:szCs w:val="40"/>
         </w:rPr>
       </w:pPr>
-      <w:hyperlink r:id="rId14" w:history="1">
+      <w:hyperlink r:id="rId15" w:history="1">
         <w:r>
           <w:rPr>
             <w:rStyle w:val="Hyperlink"/>
@@ -3511,7 +3795,7 @@
           <w:szCs w:val="40"/>
         </w:rPr>
       </w:pPr>
-      <w:hyperlink r:id="rId15" w:history="1">
+      <w:hyperlink r:id="rId16" w:history="1">
         <w:r>
           <w:rPr>
             <w:rStyle w:val="Hyperlink"/>
@@ -3683,8 +3967,6 @@
         </w:rPr>
         <w:t>[User] includes status between userid and liker</w:t>
       </w:r>
-      <w:bookmarkStart w:id="0" w:name="_GoBack"/>
-      <w:bookmarkEnd w:id="0"/>
     </w:p>
     <w:p>
       <w:pPr>
@@ -3833,7 +4115,7 @@
           <w:szCs w:val="40"/>
         </w:rPr>
       </w:pPr>
-      <w:hyperlink r:id="rId16" w:history="1">
+      <w:hyperlink r:id="rId17" w:history="1">
         <w:r>
           <w:rPr>
             <w:rStyle w:val="Hyperlink"/>
@@ -3866,6 +4148,7 @@
           <w:rFonts w:ascii="Calibri" w:hAnsi="Calibri"/>
           <w:color w:val="FF0000"/>
         </w:rPr>
+        <w:lastRenderedPageBreak/>
         <w:t>DESC</w:t>
       </w:r>
       <w:r>
@@ -4135,7 +4418,7 @@
           <w:szCs w:val="40"/>
         </w:rPr>
       </w:pPr>
-      <w:hyperlink r:id="rId17" w:history="1">
+      <w:hyperlink r:id="rId18" w:history="1">
         <w:r>
           <w:rPr>
             <w:rStyle w:val="Hyperlink"/>
@@ -4463,7 +4746,7 @@
           <w:szCs w:val="40"/>
         </w:rPr>
       </w:pPr>
-      <w:hyperlink r:id="rId18" w:history="1">
+      <w:hyperlink r:id="rId19" w:history="1">
         <w:r>
           <w:rPr>
             <w:rStyle w:val="Hyperlink"/>
@@ -5061,6 +5344,7 @@
           <w:color w:val="000000" w:themeColor="text1"/>
           <w:lang w:val="ru-RU"/>
         </w:rPr>
+        <w:lastRenderedPageBreak/>
         <w:t>Input: user Id, moment Id.</w:t>
       </w:r>
     </w:p>
@@ -5131,336 +5415,6 @@
           <w:color w:val="000000" w:themeColor="text1"/>
         </w:rPr>
         <w:t>PUT</w:t>
-      </w:r>
-    </w:p>
-    <w:p>
-      <w:pPr>
-        <w:jc w:val="both"/>
-        <w:rPr>
-          <w:rFonts w:ascii="Calibri" w:hAnsi="Calibri"/>
-          <w:color w:val="000000" w:themeColor="text1"/>
-          <w:szCs w:val="40"/>
-        </w:rPr>
-      </w:pPr>
-      <w:hyperlink r:id="rId19" w:history="1">
-        <w:r>
-          <w:rPr>
-            <w:rStyle w:val="Hyperlink"/>
-            <w:rFonts w:ascii="Calibri" w:hAnsi="Calibri"/>
-            <w:szCs w:val="40"/>
-          </w:rPr>
-          <w:t>http://ec2-54-244-190-99.us-west-2.compute.amazonaws.com:3000/likemoments/:userid/:momentid</w:t>
-        </w:r>
-      </w:hyperlink>
-      <w:r>
-        <w:rPr>
-          <w:rFonts w:ascii="Calibri" w:hAnsi="Calibri"/>
-          <w:color w:val="000000" w:themeColor="text1"/>
-          <w:szCs w:val="40"/>
-        </w:rPr>
-        <w:t xml:space="preserve"> </w:t>
-      </w:r>
-    </w:p>
-    <w:p>
-      <w:pPr>
-        <w:ind w:left="360"/>
-        <w:jc w:val="both"/>
-        <w:rPr>
-          <w:rFonts w:ascii="Calibri" w:hAnsi="Calibri"/>
-          <w:color w:val="000000" w:themeColor="text1"/>
-        </w:rPr>
-      </w:pPr>
-      <w:r>
-        <w:rPr>
-          <w:rFonts w:ascii="Calibri" w:hAnsi="Calibri"/>
-          <w:color w:val="FF0000"/>
-        </w:rPr>
-        <w:t>DESC</w:t>
-      </w:r>
-      <w:r>
-        <w:rPr>
-          <w:rFonts w:ascii="Calibri" w:hAnsi="Calibri"/>
-          <w:color w:val="000000" w:themeColor="text1"/>
-        </w:rPr>
-        <w:t xml:space="preserve">: </w:t>
-      </w:r>
-    </w:p>
-    <w:p>
-      <w:pPr>
-        <w:jc w:val="both"/>
-        <w:rPr>
-          <w:rFonts w:ascii="Calibri" w:hAnsi="Calibri"/>
-          <w:color w:val="000000" w:themeColor="text1"/>
-        </w:rPr>
-      </w:pPr>
-      <w:r>
-        <w:rPr>
-          <w:rFonts w:ascii="Calibri" w:hAnsi="Calibri"/>
-          <w:color w:val="000000" w:themeColor="text1"/>
-          <w:szCs w:val="40"/>
-        </w:rPr>
-        <w:t xml:space="preserve">userid : </w:t>
-      </w:r>
-      <w:r>
-        <w:rPr>
-          <w:rFonts w:ascii="Calibri" w:hAnsi="Calibri"/>
-          <w:color w:val="000000" w:themeColor="text1"/>
-        </w:rPr>
-        <w:t>user id</w:t>
-      </w:r>
-    </w:p>
-    <w:p>
-      <w:pPr>
-        <w:jc w:val="both"/>
-        <w:rPr>
-          <w:rFonts w:ascii="Calibri" w:hAnsi="Calibri"/>
-          <w:color w:val="000000" w:themeColor="text1"/>
-          <w:szCs w:val="40"/>
-        </w:rPr>
-      </w:pPr>
-      <w:r>
-        <w:rPr>
-          <w:rFonts w:ascii="Calibri" w:hAnsi="Calibri"/>
-          <w:color w:val="000000" w:themeColor="text1"/>
-        </w:rPr>
-        <w:t>momentid</w:t>
-      </w:r>
-      <w:r>
-        <w:rPr>
-          <w:rFonts w:ascii="Calibri" w:hAnsi="Calibri"/>
-          <w:color w:val="000000" w:themeColor="text1"/>
-        </w:rPr>
-        <w:t xml:space="preserve"> : </w:t>
-      </w:r>
-      <w:r>
-        <w:rPr>
-          <w:rFonts w:ascii="Calibri" w:hAnsi="Calibri"/>
-          <w:color w:val="000000" w:themeColor="text1"/>
-        </w:rPr>
-        <w:t>moment id</w:t>
-      </w:r>
-    </w:p>
-    <w:p>
-      <w:pPr>
-        <w:jc w:val="both"/>
-        <w:rPr>
-          <w:rFonts w:ascii="Calibri" w:hAnsi="Calibri"/>
-          <w:color w:val="000000" w:themeColor="text1"/>
-          <w:szCs w:val="40"/>
-        </w:rPr>
-      </w:pPr>
-      <w:r>
-        <w:rPr>
-          <w:rFonts w:ascii="Calibri" w:hAnsi="Calibri"/>
-          <w:color w:val="FF0000"/>
-          <w:szCs w:val="40"/>
-        </w:rPr>
-        <w:t>PARAMETER</w:t>
-      </w:r>
-      <w:r>
-        <w:rPr>
-          <w:rFonts w:ascii="Calibri" w:hAnsi="Calibri"/>
-          <w:color w:val="000000" w:themeColor="text1"/>
-          <w:szCs w:val="40"/>
-        </w:rPr>
-        <w:t xml:space="preserve">: </w:t>
-      </w:r>
-    </w:p>
-    <w:p>
-      <w:pPr>
-        <w:jc w:val="both"/>
-        <w:rPr>
-          <w:rFonts w:ascii="Calibri" w:hAnsi="Calibri"/>
-          <w:color w:val="000000" w:themeColor="text1"/>
-          <w:szCs w:val="40"/>
-        </w:rPr>
-      </w:pPr>
-      <w:r>
-        <w:rPr>
-          <w:rFonts w:ascii="Calibri" w:hAnsi="Calibri"/>
-          <w:color w:val="FF0000"/>
-          <w:szCs w:val="40"/>
-        </w:rPr>
-        <w:t>Return</w:t>
-      </w:r>
-      <w:r>
-        <w:rPr>
-          <w:rFonts w:ascii="Calibri" w:hAnsi="Calibri"/>
-          <w:color w:val="000000" w:themeColor="text1"/>
-          <w:szCs w:val="40"/>
-        </w:rPr>
-        <w:t xml:space="preserve">: if success, </w:t>
-      </w:r>
-      <w:r>
-        <w:rPr>
-          <w:rFonts w:ascii="Calibri" w:hAnsi="Calibri"/>
-          <w:color w:val="000000" w:themeColor="text1"/>
-          <w:szCs w:val="40"/>
-        </w:rPr>
-        <w:t>moment</w:t>
-      </w:r>
-      <w:r>
-        <w:rPr>
-          <w:rFonts w:ascii="Calibri" w:hAnsi="Calibri"/>
-          <w:color w:val="000000" w:themeColor="text1"/>
-          <w:szCs w:val="40"/>
-        </w:rPr>
-        <w:t>, otherwise res404</w:t>
-      </w:r>
-    </w:p>
-    <w:p>
-      <w:pPr>
-        <w:ind w:left="360"/>
-        <w:jc w:val="both"/>
-        <w:rPr>
-          <w:rFonts w:ascii="Calibri" w:hAnsi="Calibri"/>
-          <w:color w:val="000000" w:themeColor="text1"/>
-          <w:lang w:val="ru-RU"/>
-        </w:rPr>
-      </w:pPr>
-    </w:p>
-    <w:p>
-      <w:pPr>
-        <w:ind w:left="360"/>
-        <w:jc w:val="both"/>
-        <w:rPr>
-          <w:rFonts w:ascii="Calibri" w:hAnsi="Calibri"/>
-          <w:color w:val="000000" w:themeColor="text1"/>
-          <w:lang w:val="ru-RU"/>
-        </w:rPr>
-      </w:pPr>
-    </w:p>
-    <w:p>
-      <w:pPr>
-        <w:pStyle w:val="ListParagraph"/>
-        <w:numPr>
-          <w:ilvl w:val="0"/>
-          <w:numId w:val="1"/>
-        </w:numPr>
-        <w:jc w:val="both"/>
-        <w:rPr>
-          <w:rFonts w:ascii="Calibri" w:hAnsi="Calibri"/>
-          <w:color w:val="000000" w:themeColor="text1"/>
-          <w:lang w:val="ru-RU"/>
-        </w:rPr>
-      </w:pPr>
-      <w:r>
-        <w:rPr>
-          <w:rFonts w:ascii="Calibri" w:hAnsi="Calibri"/>
-          <w:color w:val="000000" w:themeColor="text1"/>
-        </w:rPr>
-        <w:lastRenderedPageBreak/>
-        <w:t>un</w:t>
-      </w:r>
-      <w:r>
-        <w:rPr>
-          <w:rFonts w:ascii="Calibri" w:hAnsi="Calibri"/>
-          <w:color w:val="000000" w:themeColor="text1"/>
-          <w:lang w:val="ru-RU"/>
-        </w:rPr>
-        <w:t>likeMoment</w:t>
-      </w:r>
-    </w:p>
-    <w:p>
-      <w:pPr>
-        <w:ind w:left="360"/>
-        <w:jc w:val="both"/>
-        <w:rPr>
-          <w:rFonts w:ascii="Calibri" w:hAnsi="Calibri"/>
-          <w:color w:val="000000" w:themeColor="text1"/>
-          <w:lang w:val="ru-RU"/>
-        </w:rPr>
-      </w:pPr>
-      <w:r>
-        <w:rPr>
-          <w:rFonts w:ascii="Calibri" w:hAnsi="Calibri"/>
-          <w:color w:val="000000" w:themeColor="text1"/>
-          <w:lang w:val="ru-RU"/>
-        </w:rPr>
-        <w:t>Input: user Id, moment Id.</w:t>
-      </w:r>
-    </w:p>
-    <w:p>
-      <w:pPr>
-        <w:ind w:left="360"/>
-        <w:jc w:val="both"/>
-        <w:rPr>
-          <w:rFonts w:ascii="Calibri" w:hAnsi="Calibri"/>
-          <w:color w:val="000000" w:themeColor="text1"/>
-          <w:lang w:val="ru-RU"/>
-        </w:rPr>
-      </w:pPr>
-      <w:r>
-        <w:rPr>
-          <w:rFonts w:ascii="Calibri" w:hAnsi="Calibri"/>
-          <w:color w:val="000000" w:themeColor="text1"/>
-          <w:lang w:val="ru-RU"/>
-        </w:rPr>
-        <w:t xml:space="preserve">Return: </w:t>
-      </w:r>
-      <w:r>
-        <w:rPr>
-          <w:rFonts w:ascii="Calibri" w:hAnsi="Calibri"/>
-          <w:color w:val="000000" w:themeColor="text1"/>
-          <w:lang w:val="ru-RU"/>
-        </w:rPr>
-        <w:t>Success | Error</w:t>
-      </w:r>
-    </w:p>
-    <w:p>
-      <w:pPr>
-        <w:ind w:left="360"/>
-        <w:jc w:val="both"/>
-        <w:rPr>
-          <w:rFonts w:ascii="Calibri" w:hAnsi="Calibri"/>
-          <w:color w:val="000000" w:themeColor="text1"/>
-          <w:lang w:val="ru-RU"/>
-        </w:rPr>
-      </w:pPr>
-    </w:p>
-    <w:p>
-      <w:pPr>
-        <w:ind w:left="360"/>
-        <w:jc w:val="both"/>
-        <w:rPr>
-          <w:rFonts w:ascii="Calibri" w:hAnsi="Calibri"/>
-          <w:color w:val="000000" w:themeColor="text1"/>
-        </w:rPr>
-      </w:pPr>
-      <w:r>
-        <w:rPr>
-          <w:rFonts w:ascii="Calibri" w:hAnsi="Calibri"/>
-          <w:color w:val="FF0000"/>
-        </w:rPr>
-        <w:t>API</w:t>
-      </w:r>
-      <w:r>
-        <w:rPr>
-          <w:rFonts w:ascii="Calibri" w:hAnsi="Calibri"/>
-          <w:color w:val="000000" w:themeColor="text1"/>
-        </w:rPr>
-        <w:t xml:space="preserve">: </w:t>
-      </w:r>
-      <w:r>
-        <w:rPr>
-          <w:rFonts w:ascii="Calibri" w:hAnsi="Calibri"/>
-          <w:color w:val="000000" w:themeColor="text1"/>
-        </w:rPr>
-        <w:t>DELE</w:t>
-      </w:r>
-      <w:r>
-        <w:rPr>
-          <w:rFonts w:ascii="Calibri" w:hAnsi="Calibri"/>
-          <w:color w:val="000000" w:themeColor="text1"/>
-        </w:rPr>
-        <w:t>T</w:t>
-      </w:r>
-      <w:r>
-        <w:rPr>
-          <w:rFonts w:ascii="Calibri" w:hAnsi="Calibri"/>
-          <w:color w:val="000000" w:themeColor="text1"/>
-        </w:rPr>
-        <w:t>E</w:t>
       </w:r>
     </w:p>
     <w:p>
@@ -5553,7 +5507,21 @@
           <w:rFonts w:ascii="Calibri" w:hAnsi="Calibri"/>
           <w:color w:val="000000" w:themeColor="text1"/>
         </w:rPr>
-        <w:t>momentid : moment id</w:t>
+        <w:t>momentid</w:t>
+      </w:r>
+      <w:r>
+        <w:rPr>
+          <w:rFonts w:ascii="Calibri" w:hAnsi="Calibri"/>
+          <w:color w:val="000000" w:themeColor="text1"/>
+        </w:rPr>
+        <w:t xml:space="preserve"> : </w:t>
+      </w:r>
+      <w:r>
+        <w:rPr>
+          <w:rFonts w:ascii="Calibri" w:hAnsi="Calibri"/>
+          <w:color w:val="000000" w:themeColor="text1"/>
+        </w:rPr>
+        <w:t>moment id</w:t>
       </w:r>
     </w:p>
     <w:p>
@@ -5664,6 +5632,321 @@
         <w:rPr>
           <w:rFonts w:ascii="Calibri" w:hAnsi="Calibri"/>
           <w:color w:val="000000" w:themeColor="text1"/>
+        </w:rPr>
+        <w:t>un</w:t>
+      </w:r>
+      <w:r>
+        <w:rPr>
+          <w:rFonts w:ascii="Calibri" w:hAnsi="Calibri"/>
+          <w:color w:val="000000" w:themeColor="text1"/>
+          <w:lang w:val="ru-RU"/>
+        </w:rPr>
+        <w:t>likeMoment</w:t>
+      </w:r>
+    </w:p>
+    <w:p>
+      <w:pPr>
+        <w:ind w:left="360"/>
+        <w:jc w:val="both"/>
+        <w:rPr>
+          <w:rFonts w:ascii="Calibri" w:hAnsi="Calibri"/>
+          <w:color w:val="000000" w:themeColor="text1"/>
+          <w:lang w:val="ru-RU"/>
+        </w:rPr>
+      </w:pPr>
+      <w:r>
+        <w:rPr>
+          <w:rFonts w:ascii="Calibri" w:hAnsi="Calibri"/>
+          <w:color w:val="000000" w:themeColor="text1"/>
+          <w:lang w:val="ru-RU"/>
+        </w:rPr>
+        <w:t>Input: user Id, moment Id.</w:t>
+      </w:r>
+    </w:p>
+    <w:p>
+      <w:pPr>
+        <w:ind w:left="360"/>
+        <w:jc w:val="both"/>
+        <w:rPr>
+          <w:rFonts w:ascii="Calibri" w:hAnsi="Calibri"/>
+          <w:color w:val="000000" w:themeColor="text1"/>
+          <w:lang w:val="ru-RU"/>
+        </w:rPr>
+      </w:pPr>
+      <w:r>
+        <w:rPr>
+          <w:rFonts w:ascii="Calibri" w:hAnsi="Calibri"/>
+          <w:color w:val="000000" w:themeColor="text1"/>
+          <w:lang w:val="ru-RU"/>
+        </w:rPr>
+        <w:t xml:space="preserve">Return: </w:t>
+      </w:r>
+      <w:r>
+        <w:rPr>
+          <w:rFonts w:ascii="Calibri" w:hAnsi="Calibri"/>
+          <w:color w:val="000000" w:themeColor="text1"/>
+          <w:lang w:val="ru-RU"/>
+        </w:rPr>
+        <w:t>Success | Error</w:t>
+      </w:r>
+    </w:p>
+    <w:p>
+      <w:pPr>
+        <w:ind w:left="360"/>
+        <w:jc w:val="both"/>
+        <w:rPr>
+          <w:rFonts w:ascii="Calibri" w:hAnsi="Calibri"/>
+          <w:color w:val="000000" w:themeColor="text1"/>
+          <w:lang w:val="ru-RU"/>
+        </w:rPr>
+      </w:pPr>
+    </w:p>
+    <w:p>
+      <w:pPr>
+        <w:ind w:left="360"/>
+        <w:jc w:val="both"/>
+        <w:rPr>
+          <w:rFonts w:ascii="Calibri" w:hAnsi="Calibri"/>
+          <w:color w:val="000000" w:themeColor="text1"/>
+        </w:rPr>
+      </w:pPr>
+      <w:r>
+        <w:rPr>
+          <w:rFonts w:ascii="Calibri" w:hAnsi="Calibri"/>
+          <w:color w:val="FF0000"/>
+        </w:rPr>
+        <w:t>API</w:t>
+      </w:r>
+      <w:r>
+        <w:rPr>
+          <w:rFonts w:ascii="Calibri" w:hAnsi="Calibri"/>
+          <w:color w:val="000000" w:themeColor="text1"/>
+        </w:rPr>
+        <w:t xml:space="preserve">: </w:t>
+      </w:r>
+      <w:r>
+        <w:rPr>
+          <w:rFonts w:ascii="Calibri" w:hAnsi="Calibri"/>
+          <w:color w:val="000000" w:themeColor="text1"/>
+        </w:rPr>
+        <w:t>DELE</w:t>
+      </w:r>
+      <w:r>
+        <w:rPr>
+          <w:rFonts w:ascii="Calibri" w:hAnsi="Calibri"/>
+          <w:color w:val="000000" w:themeColor="text1"/>
+        </w:rPr>
+        <w:t>T</w:t>
+      </w:r>
+      <w:r>
+        <w:rPr>
+          <w:rFonts w:ascii="Calibri" w:hAnsi="Calibri"/>
+          <w:color w:val="000000" w:themeColor="text1"/>
+        </w:rPr>
+        <w:t>E</w:t>
+      </w:r>
+    </w:p>
+    <w:p>
+      <w:pPr>
+        <w:jc w:val="both"/>
+        <w:rPr>
+          <w:rFonts w:ascii="Calibri" w:hAnsi="Calibri"/>
+          <w:color w:val="000000" w:themeColor="text1"/>
+          <w:szCs w:val="40"/>
+        </w:rPr>
+      </w:pPr>
+      <w:hyperlink r:id="rId21" w:history="1">
+        <w:r>
+          <w:rPr>
+            <w:rStyle w:val="Hyperlink"/>
+            <w:rFonts w:ascii="Calibri" w:hAnsi="Calibri"/>
+            <w:szCs w:val="40"/>
+          </w:rPr>
+          <w:t>http://ec2-54-244-190-99.us-west-2.compute.amazonaws.com:3000/likemoments/:userid/:momentid</w:t>
+        </w:r>
+      </w:hyperlink>
+      <w:r>
+        <w:rPr>
+          <w:rFonts w:ascii="Calibri" w:hAnsi="Calibri"/>
+          <w:color w:val="000000" w:themeColor="text1"/>
+          <w:szCs w:val="40"/>
+        </w:rPr>
+        <w:t xml:space="preserve"> </w:t>
+      </w:r>
+    </w:p>
+    <w:p>
+      <w:pPr>
+        <w:ind w:left="360"/>
+        <w:jc w:val="both"/>
+        <w:rPr>
+          <w:rFonts w:ascii="Calibri" w:hAnsi="Calibri"/>
+          <w:color w:val="000000" w:themeColor="text1"/>
+        </w:rPr>
+      </w:pPr>
+      <w:r>
+        <w:rPr>
+          <w:rFonts w:ascii="Calibri" w:hAnsi="Calibri"/>
+          <w:color w:val="FF0000"/>
+        </w:rPr>
+        <w:t>DESC</w:t>
+      </w:r>
+      <w:r>
+        <w:rPr>
+          <w:rFonts w:ascii="Calibri" w:hAnsi="Calibri"/>
+          <w:color w:val="000000" w:themeColor="text1"/>
+        </w:rPr>
+        <w:t xml:space="preserve">: </w:t>
+      </w:r>
+    </w:p>
+    <w:p>
+      <w:pPr>
+        <w:jc w:val="both"/>
+        <w:rPr>
+          <w:rFonts w:ascii="Calibri" w:hAnsi="Calibri"/>
+          <w:color w:val="000000" w:themeColor="text1"/>
+        </w:rPr>
+      </w:pPr>
+      <w:r>
+        <w:rPr>
+          <w:rFonts w:ascii="Calibri" w:hAnsi="Calibri"/>
+          <w:color w:val="000000" w:themeColor="text1"/>
+          <w:szCs w:val="40"/>
+        </w:rPr>
+        <w:t xml:space="preserve">userid : </w:t>
+      </w:r>
+      <w:r>
+        <w:rPr>
+          <w:rFonts w:ascii="Calibri" w:hAnsi="Calibri"/>
+          <w:color w:val="000000" w:themeColor="text1"/>
+        </w:rPr>
+        <w:t>user id</w:t>
+      </w:r>
+    </w:p>
+    <w:p>
+      <w:pPr>
+        <w:jc w:val="both"/>
+        <w:rPr>
+          <w:rFonts w:ascii="Calibri" w:hAnsi="Calibri"/>
+          <w:color w:val="000000" w:themeColor="text1"/>
+          <w:szCs w:val="40"/>
+        </w:rPr>
+      </w:pPr>
+      <w:r>
+        <w:rPr>
+          <w:rFonts w:ascii="Calibri" w:hAnsi="Calibri"/>
+          <w:color w:val="000000" w:themeColor="text1"/>
+        </w:rPr>
+        <w:t>momentid : moment id</w:t>
+      </w:r>
+    </w:p>
+    <w:p>
+      <w:pPr>
+        <w:jc w:val="both"/>
+        <w:rPr>
+          <w:rFonts w:ascii="Calibri" w:hAnsi="Calibri"/>
+          <w:color w:val="000000" w:themeColor="text1"/>
+          <w:szCs w:val="40"/>
+        </w:rPr>
+      </w:pPr>
+      <w:r>
+        <w:rPr>
+          <w:rFonts w:ascii="Calibri" w:hAnsi="Calibri"/>
+          <w:color w:val="FF0000"/>
+          <w:szCs w:val="40"/>
+        </w:rPr>
+        <w:t>PARAMETER</w:t>
+      </w:r>
+      <w:r>
+        <w:rPr>
+          <w:rFonts w:ascii="Calibri" w:hAnsi="Calibri"/>
+          <w:color w:val="000000" w:themeColor="text1"/>
+          <w:szCs w:val="40"/>
+        </w:rPr>
+        <w:t xml:space="preserve">: </w:t>
+      </w:r>
+    </w:p>
+    <w:p>
+      <w:pPr>
+        <w:jc w:val="both"/>
+        <w:rPr>
+          <w:rFonts w:ascii="Calibri" w:hAnsi="Calibri"/>
+          <w:color w:val="000000" w:themeColor="text1"/>
+          <w:szCs w:val="40"/>
+        </w:rPr>
+      </w:pPr>
+      <w:r>
+        <w:rPr>
+          <w:rFonts w:ascii="Calibri" w:hAnsi="Calibri"/>
+          <w:color w:val="FF0000"/>
+          <w:szCs w:val="40"/>
+        </w:rPr>
+        <w:t>Return</w:t>
+      </w:r>
+      <w:r>
+        <w:rPr>
+          <w:rFonts w:ascii="Calibri" w:hAnsi="Calibri"/>
+          <w:color w:val="000000" w:themeColor="text1"/>
+          <w:szCs w:val="40"/>
+        </w:rPr>
+        <w:t xml:space="preserve">: if success, </w:t>
+      </w:r>
+      <w:r>
+        <w:rPr>
+          <w:rFonts w:ascii="Calibri" w:hAnsi="Calibri"/>
+          <w:color w:val="000000" w:themeColor="text1"/>
+          <w:szCs w:val="40"/>
+        </w:rPr>
+        <w:t>moment</w:t>
+      </w:r>
+      <w:r>
+        <w:rPr>
+          <w:rFonts w:ascii="Calibri" w:hAnsi="Calibri"/>
+          <w:color w:val="000000" w:themeColor="text1"/>
+          <w:szCs w:val="40"/>
+        </w:rPr>
+        <w:t>, otherwise res404</w:t>
+      </w:r>
+    </w:p>
+    <w:p>
+      <w:pPr>
+        <w:ind w:left="360"/>
+        <w:jc w:val="both"/>
+        <w:rPr>
+          <w:rFonts w:ascii="Calibri" w:hAnsi="Calibri"/>
+          <w:color w:val="000000" w:themeColor="text1"/>
+          <w:lang w:val="ru-RU"/>
+        </w:rPr>
+      </w:pPr>
+    </w:p>
+    <w:p>
+      <w:pPr>
+        <w:ind w:left="360"/>
+        <w:jc w:val="both"/>
+        <w:rPr>
+          <w:rFonts w:ascii="Calibri" w:hAnsi="Calibri"/>
+          <w:color w:val="000000" w:themeColor="text1"/>
+          <w:lang w:val="ru-RU"/>
+        </w:rPr>
+      </w:pPr>
+    </w:p>
+    <w:p>
+      <w:pPr>
+        <w:pStyle w:val="ListParagraph"/>
+        <w:numPr>
+          <w:ilvl w:val="0"/>
+          <w:numId w:val="1"/>
+        </w:numPr>
+        <w:jc w:val="both"/>
+        <w:rPr>
+          <w:rFonts w:ascii="Calibri" w:hAnsi="Calibri"/>
+          <w:color w:val="000000" w:themeColor="text1"/>
+          <w:lang w:val="ru-RU"/>
+        </w:rPr>
+      </w:pPr>
+      <w:r>
+        <w:rPr>
+          <w:rFonts w:ascii="Calibri" w:hAnsi="Calibri"/>
+          <w:color w:val="000000" w:themeColor="text1"/>
           <w:lang w:val="ru-RU"/>
         </w:rPr>
         <w:t>DeleteMoment</w:t>
@@ -5767,7 +6050,7 @@
           <w:szCs w:val="40"/>
         </w:rPr>
       </w:pPr>
-      <w:hyperlink r:id="rId21" w:history="1">
+      <w:hyperlink r:id="rId22" w:history="1">
         <w:r>
           <w:rPr>
             <w:rStyle w:val="Hyperlink"/>
@@ -6038,7 +6321,7 @@
           <w:szCs w:val="40"/>
         </w:rPr>
       </w:pPr>
-      <w:hyperlink r:id="rId22" w:history="1">
+      <w:hyperlink r:id="rId23" w:history="1">
         <w:r>
           <w:rPr>
             <w:rStyle w:val="Hyperlink"/>
@@ -6185,6 +6468,7 @@
           <w:color w:val="FF0000"/>
           <w:szCs w:val="40"/>
         </w:rPr>
+        <w:lastRenderedPageBreak/>
         <w:t>PARAMETER</w:t>
       </w:r>
       <w:r>
@@ -6380,7 +6664,7 @@
           <w:szCs w:val="40"/>
         </w:rPr>
       </w:pPr>
-      <w:hyperlink r:id="rId23" w:history="1">
+      <w:hyperlink r:id="rId24" w:history="1">
         <w:r>
           <w:rPr>
             <w:rStyle w:val="Hyperlink"/>
@@ -6413,7 +6697,6 @@
           <w:rFonts w:ascii="Calibri" w:hAnsi="Calibri"/>
           <w:color w:val="FF0000"/>
         </w:rPr>
-        <w:lastRenderedPageBreak/>
         <w:t>DESC</w:t>
       </w:r>
       <w:r>
@@ -6677,315 +6960,6 @@
           <w:color w:val="000000" w:themeColor="text1"/>
         </w:rPr>
         <w:t>: POST</w:t>
-      </w:r>
-    </w:p>
-    <w:p>
-      <w:pPr>
-        <w:jc w:val="both"/>
-        <w:rPr>
-          <w:rFonts w:ascii="Calibri" w:hAnsi="Calibri"/>
-          <w:color w:val="000000" w:themeColor="text1"/>
-          <w:szCs w:val="40"/>
-        </w:rPr>
-      </w:pPr>
-      <w:hyperlink r:id="rId24" w:history="1">
-        <w:r>
-          <w:rPr>
-            <w:rStyle w:val="Hyperlink"/>
-            <w:rFonts w:ascii="Calibri" w:hAnsi="Calibri"/>
-            <w:szCs w:val="40"/>
-          </w:rPr>
-          <w:t>http://ec2-54-244-190-99.us-west-2.compute.amazonaws.com:3000/match/:userid1/:userid2</w:t>
-        </w:r>
-      </w:hyperlink>
-      <w:r>
-        <w:rPr>
-          <w:rFonts w:ascii="Calibri" w:hAnsi="Calibri"/>
-          <w:color w:val="000000" w:themeColor="text1"/>
-          <w:szCs w:val="40"/>
-        </w:rPr>
-        <w:t xml:space="preserve"> </w:t>
-      </w:r>
-    </w:p>
-    <w:p>
-      <w:pPr>
-        <w:ind w:left="360"/>
-        <w:jc w:val="both"/>
-        <w:rPr>
-          <w:rFonts w:ascii="Calibri" w:hAnsi="Calibri"/>
-          <w:color w:val="000000" w:themeColor="text1"/>
-        </w:rPr>
-      </w:pPr>
-      <w:r>
-        <w:rPr>
-          <w:rFonts w:ascii="Calibri" w:hAnsi="Calibri"/>
-          <w:color w:val="FF0000"/>
-        </w:rPr>
-        <w:t>DESC</w:t>
-      </w:r>
-      <w:r>
-        <w:rPr>
-          <w:rFonts w:ascii="Calibri" w:hAnsi="Calibri"/>
-          <w:color w:val="000000" w:themeColor="text1"/>
-        </w:rPr>
-        <w:t xml:space="preserve">: </w:t>
-      </w:r>
-    </w:p>
-    <w:p>
-      <w:pPr>
-        <w:jc w:val="both"/>
-        <w:rPr>
-          <w:rFonts w:ascii="Calibri" w:hAnsi="Calibri"/>
-          <w:color w:val="000000" w:themeColor="text1"/>
-        </w:rPr>
-      </w:pPr>
-      <w:r>
-        <w:rPr>
-          <w:rFonts w:ascii="Calibri" w:hAnsi="Calibri"/>
-          <w:color w:val="000000" w:themeColor="text1"/>
-          <w:szCs w:val="40"/>
-        </w:rPr>
-        <w:t xml:space="preserve">userid1 : </w:t>
-      </w:r>
-      <w:r>
-        <w:rPr>
-          <w:rFonts w:ascii="Calibri" w:hAnsi="Calibri"/>
-          <w:color w:val="000000" w:themeColor="text1"/>
-          <w:lang w:val="ru-RU"/>
-        </w:rPr>
-        <w:t xml:space="preserve">approver </w:t>
-      </w:r>
-      <w:r>
-        <w:rPr>
-          <w:rFonts w:ascii="Calibri" w:hAnsi="Calibri"/>
-          <w:color w:val="000000" w:themeColor="text1"/>
-          <w:lang w:val="ru-RU"/>
-        </w:rPr>
-        <w:t>user id</w:t>
-      </w:r>
-    </w:p>
-    <w:p>
-      <w:pPr>
-        <w:jc w:val="both"/>
-        <w:rPr>
-          <w:rFonts w:ascii="Calibri" w:hAnsi="Calibri"/>
-          <w:color w:val="000000" w:themeColor="text1"/>
-        </w:rPr>
-      </w:pPr>
-      <w:r>
-        <w:rPr>
-          <w:rFonts w:ascii="Calibri" w:hAnsi="Calibri"/>
-          <w:color w:val="000000" w:themeColor="text1"/>
-          <w:szCs w:val="40"/>
-        </w:rPr>
-        <w:t xml:space="preserve">userid2 : </w:t>
-      </w:r>
-      <w:r>
-        <w:rPr>
-          <w:rFonts w:ascii="Calibri" w:hAnsi="Calibri"/>
-          <w:color w:val="000000" w:themeColor="text1"/>
-          <w:lang w:val="ru-RU"/>
-        </w:rPr>
-        <w:t>approve</w:t>
-      </w:r>
-      <w:r>
-        <w:rPr>
-          <w:rFonts w:ascii="Calibri" w:hAnsi="Calibri"/>
-          <w:color w:val="000000" w:themeColor="text1"/>
-        </w:rPr>
-        <w:t>d</w:t>
-      </w:r>
-      <w:r>
-        <w:rPr>
-          <w:rFonts w:ascii="Calibri" w:hAnsi="Calibri"/>
-          <w:color w:val="000000" w:themeColor="text1"/>
-          <w:lang w:val="ru-RU"/>
-        </w:rPr>
-        <w:t xml:space="preserve"> </w:t>
-      </w:r>
-      <w:r>
-        <w:rPr>
-          <w:rFonts w:ascii="Calibri" w:hAnsi="Calibri"/>
-          <w:color w:val="000000" w:themeColor="text1"/>
-          <w:lang w:val="ru-RU"/>
-        </w:rPr>
-        <w:t>user id</w:t>
-      </w:r>
-    </w:p>
-    <w:p>
-      <w:pPr>
-        <w:jc w:val="both"/>
-        <w:rPr>
-          <w:rFonts w:ascii="Calibri" w:hAnsi="Calibri"/>
-          <w:color w:val="000000" w:themeColor="text1"/>
-          <w:szCs w:val="40"/>
-        </w:rPr>
-      </w:pPr>
-      <w:r>
-        <w:rPr>
-          <w:rFonts w:ascii="Calibri" w:hAnsi="Calibri"/>
-          <w:color w:val="FF0000"/>
-          <w:szCs w:val="40"/>
-        </w:rPr>
-        <w:t>PARAMETER</w:t>
-      </w:r>
-      <w:r>
-        <w:rPr>
-          <w:rFonts w:ascii="Calibri" w:hAnsi="Calibri"/>
-          <w:color w:val="000000" w:themeColor="text1"/>
-          <w:szCs w:val="40"/>
-        </w:rPr>
-        <w:t xml:space="preserve">: </w:t>
-      </w:r>
-    </w:p>
-    <w:p>
-      <w:pPr>
-        <w:jc w:val="both"/>
-        <w:rPr>
-          <w:rFonts w:ascii="Calibri" w:hAnsi="Calibri"/>
-          <w:color w:val="000000" w:themeColor="text1"/>
-          <w:szCs w:val="40"/>
-        </w:rPr>
-      </w:pPr>
-      <w:r>
-        <w:rPr>
-          <w:rFonts w:ascii="Calibri" w:hAnsi="Calibri"/>
-          <w:color w:val="FF0000"/>
-          <w:szCs w:val="40"/>
-        </w:rPr>
-        <w:t>Return</w:t>
-      </w:r>
-      <w:r>
-        <w:rPr>
-          <w:rFonts w:ascii="Calibri" w:hAnsi="Calibri"/>
-          <w:color w:val="000000" w:themeColor="text1"/>
-          <w:szCs w:val="40"/>
-        </w:rPr>
-        <w:t>: if success, res200, otherwise res500</w:t>
-      </w:r>
-    </w:p>
-    <w:p>
-      <w:pPr>
-        <w:jc w:val="both"/>
-        <w:rPr>
-          <w:rFonts w:ascii="Calibri" w:hAnsi="Calibri"/>
-          <w:color w:val="000000" w:themeColor="text1"/>
-          <w:lang w:val="ru-RU"/>
-        </w:rPr>
-      </w:pPr>
-    </w:p>
-    <w:p>
-      <w:pPr>
-        <w:jc w:val="both"/>
-        <w:rPr>
-          <w:rFonts w:ascii="Calibri" w:hAnsi="Calibri"/>
-          <w:color w:val="000000" w:themeColor="text1"/>
-          <w:lang w:val="ru-RU"/>
-        </w:rPr>
-      </w:pPr>
-    </w:p>
-    <w:p>
-      <w:pPr>
-        <w:pStyle w:val="ListParagraph"/>
-        <w:numPr>
-          <w:ilvl w:val="0"/>
-          <w:numId w:val="1"/>
-        </w:numPr>
-        <w:jc w:val="both"/>
-        <w:rPr>
-          <w:rFonts w:ascii="Calibri" w:hAnsi="Calibri"/>
-          <w:color w:val="000000" w:themeColor="text1"/>
-          <w:lang w:val="ru-RU"/>
-        </w:rPr>
-      </w:pPr>
-      <w:r>
-        <w:rPr>
-          <w:rFonts w:ascii="Calibri" w:hAnsi="Calibri"/>
-          <w:color w:val="000000" w:themeColor="text1"/>
-          <w:lang w:val="ru-RU"/>
-        </w:rPr>
-        <w:t>Decline match</w:t>
-      </w:r>
-    </w:p>
-    <w:p>
-      <w:pPr>
-        <w:ind w:left="360"/>
-        <w:jc w:val="both"/>
-        <w:rPr>
-          <w:rFonts w:ascii="Calibri" w:hAnsi="Calibri"/>
-          <w:color w:val="000000" w:themeColor="text1"/>
-          <w:lang w:val="ru-RU"/>
-        </w:rPr>
-      </w:pPr>
-      <w:r>
-        <w:rPr>
-          <w:rFonts w:ascii="Calibri" w:hAnsi="Calibri"/>
-          <w:color w:val="000000" w:themeColor="text1"/>
-          <w:lang w:val="ru-RU"/>
-        </w:rPr>
-        <w:t>Input: decliner user id, user id.</w:t>
-      </w:r>
-    </w:p>
-    <w:p>
-      <w:pPr>
-        <w:ind w:left="360"/>
-        <w:jc w:val="both"/>
-        <w:rPr>
-          <w:rFonts w:ascii="Calibri" w:hAnsi="Calibri"/>
-          <w:color w:val="000000" w:themeColor="text1"/>
-          <w:lang w:val="ru-RU"/>
-        </w:rPr>
-      </w:pPr>
-      <w:r>
-        <w:rPr>
-          <w:rFonts w:ascii="Calibri" w:hAnsi="Calibri"/>
-          <w:color w:val="000000" w:themeColor="text1"/>
-          <w:lang w:val="ru-RU"/>
-        </w:rPr>
-        <w:t xml:space="preserve">Return: </w:t>
-      </w:r>
-      <w:r>
-        <w:rPr>
-          <w:rFonts w:ascii="Calibri" w:hAnsi="Calibri"/>
-          <w:color w:val="000000" w:themeColor="text1"/>
-          <w:lang w:val="ru-RU"/>
-        </w:rPr>
-        <w:t>Success | Error</w:t>
-      </w:r>
-    </w:p>
-    <w:p>
-      <w:pPr>
-        <w:ind w:left="360"/>
-        <w:jc w:val="both"/>
-        <w:rPr>
-          <w:rFonts w:ascii="Calibri" w:hAnsi="Calibri"/>
-          <w:color w:val="000000" w:themeColor="text1"/>
-          <w:lang w:val="ru-RU"/>
-        </w:rPr>
-      </w:pPr>
-    </w:p>
-    <w:p>
-      <w:pPr>
-        <w:ind w:left="360"/>
-        <w:jc w:val="both"/>
-        <w:rPr>
-          <w:rFonts w:ascii="Calibri" w:hAnsi="Calibri"/>
-          <w:color w:val="000000" w:themeColor="text1"/>
-        </w:rPr>
-      </w:pPr>
-      <w:r>
-        <w:rPr>
-          <w:rFonts w:ascii="Calibri" w:hAnsi="Calibri"/>
-          <w:color w:val="FF0000"/>
-        </w:rPr>
-        <w:t>API</w:t>
-      </w:r>
-      <w:r>
-        <w:rPr>
-          <w:rFonts w:ascii="Calibri" w:hAnsi="Calibri"/>
-          <w:color w:val="000000" w:themeColor="text1"/>
-        </w:rPr>
-        <w:t>: DELETE</w:t>
       </w:r>
     </w:p>
     <w:p>
@@ -7062,7 +7036,7 @@
           <w:color w:val="000000" w:themeColor="text1"/>
           <w:lang w:val="ru-RU"/>
         </w:rPr>
-        <w:t xml:space="preserve">decliner </w:t>
+        <w:t xml:space="preserve">approver </w:t>
       </w:r>
       <w:r>
         <w:rPr>
@@ -7093,9 +7067,24 @@
         <w:rPr>
           <w:rFonts w:ascii="Calibri" w:hAnsi="Calibri"/>
           <w:color w:val="000000" w:themeColor="text1"/>
-          <w:szCs w:val="40"/>
-        </w:rPr>
-        <w:t xml:space="preserve">declined </w:t>
+          <w:lang w:val="ru-RU"/>
+        </w:rPr>
+        <w:t>approve</w:t>
+      </w:r>
+      <w:r>
+        <w:rPr>
+          <w:rFonts w:ascii="Calibri" w:hAnsi="Calibri"/>
+          <w:color w:val="000000" w:themeColor="text1"/>
+        </w:rPr>
+        <w:t>d</w:t>
+      </w:r>
+      <w:r>
+        <w:rPr>
+          <w:rFonts w:ascii="Calibri" w:hAnsi="Calibri"/>
+          <w:color w:val="000000" w:themeColor="text1"/>
+          <w:lang w:val="ru-RU"/>
+        </w:rPr>
+        <w:t xml:space="preserve"> </w:t>
       </w:r>
       <w:r>
         <w:rPr>
@@ -7160,18 +7149,16 @@
     </w:p>
     <w:p>
       <w:pPr>
-        <w:ind w:left="360"/>
-        <w:jc w:val="both"/>
-        <w:rPr>
-          <w:rFonts w:ascii="Calibri" w:hAnsi="Calibri"/>
-          <w:color w:val="000000" w:themeColor="text1"/>
-          <w:lang w:val="ru-RU"/>
-        </w:rPr>
-      </w:pPr>
-    </w:p>
-    <w:p>
-      <w:pPr>
-        <w:ind w:left="360"/>
+        <w:jc w:val="both"/>
+        <w:rPr>
+          <w:rFonts w:ascii="Calibri" w:hAnsi="Calibri"/>
+          <w:color w:val="000000" w:themeColor="text1"/>
+          <w:lang w:val="ru-RU"/>
+        </w:rPr>
+      </w:pPr>
+    </w:p>
+    <w:p>
+      <w:pPr>
         <w:jc w:val="both"/>
         <w:rPr>
           <w:rFonts w:ascii="Calibri" w:hAnsi="Calibri"/>
@@ -7198,6 +7185,302 @@
         <w:rPr>
           <w:rFonts w:ascii="Calibri" w:hAnsi="Calibri"/>
           <w:color w:val="000000" w:themeColor="text1"/>
+          <w:lang w:val="ru-RU"/>
+        </w:rPr>
+        <w:t>Decline match</w:t>
+      </w:r>
+    </w:p>
+    <w:p>
+      <w:pPr>
+        <w:ind w:left="360"/>
+        <w:jc w:val="both"/>
+        <w:rPr>
+          <w:rFonts w:ascii="Calibri" w:hAnsi="Calibri"/>
+          <w:color w:val="000000" w:themeColor="text1"/>
+          <w:lang w:val="ru-RU"/>
+        </w:rPr>
+      </w:pPr>
+      <w:r>
+        <w:rPr>
+          <w:rFonts w:ascii="Calibri" w:hAnsi="Calibri"/>
+          <w:color w:val="000000" w:themeColor="text1"/>
+          <w:lang w:val="ru-RU"/>
+        </w:rPr>
+        <w:t>Input: decliner user id, user id.</w:t>
+      </w:r>
+    </w:p>
+    <w:p>
+      <w:pPr>
+        <w:ind w:left="360"/>
+        <w:jc w:val="both"/>
+        <w:rPr>
+          <w:rFonts w:ascii="Calibri" w:hAnsi="Calibri"/>
+          <w:color w:val="000000" w:themeColor="text1"/>
+          <w:lang w:val="ru-RU"/>
+        </w:rPr>
+      </w:pPr>
+      <w:r>
+        <w:rPr>
+          <w:rFonts w:ascii="Calibri" w:hAnsi="Calibri"/>
+          <w:color w:val="000000" w:themeColor="text1"/>
+          <w:lang w:val="ru-RU"/>
+        </w:rPr>
+        <w:t xml:space="preserve">Return: </w:t>
+      </w:r>
+      <w:r>
+        <w:rPr>
+          <w:rFonts w:ascii="Calibri" w:hAnsi="Calibri"/>
+          <w:color w:val="000000" w:themeColor="text1"/>
+          <w:lang w:val="ru-RU"/>
+        </w:rPr>
+        <w:t>Success | Error</w:t>
+      </w:r>
+    </w:p>
+    <w:p>
+      <w:pPr>
+        <w:ind w:left="360"/>
+        <w:jc w:val="both"/>
+        <w:rPr>
+          <w:rFonts w:ascii="Calibri" w:hAnsi="Calibri"/>
+          <w:color w:val="000000" w:themeColor="text1"/>
+          <w:lang w:val="ru-RU"/>
+        </w:rPr>
+      </w:pPr>
+    </w:p>
+    <w:p>
+      <w:pPr>
+        <w:ind w:left="360"/>
+        <w:jc w:val="both"/>
+        <w:rPr>
+          <w:rFonts w:ascii="Calibri" w:hAnsi="Calibri"/>
+          <w:color w:val="000000" w:themeColor="text1"/>
+        </w:rPr>
+      </w:pPr>
+      <w:r>
+        <w:rPr>
+          <w:rFonts w:ascii="Calibri" w:hAnsi="Calibri"/>
+          <w:color w:val="FF0000"/>
+        </w:rPr>
+        <w:t>API</w:t>
+      </w:r>
+      <w:r>
+        <w:rPr>
+          <w:rFonts w:ascii="Calibri" w:hAnsi="Calibri"/>
+          <w:color w:val="000000" w:themeColor="text1"/>
+        </w:rPr>
+        <w:t>: DELETE</w:t>
+      </w:r>
+    </w:p>
+    <w:p>
+      <w:pPr>
+        <w:jc w:val="both"/>
+        <w:rPr>
+          <w:rFonts w:ascii="Calibri" w:hAnsi="Calibri"/>
+          <w:color w:val="000000" w:themeColor="text1"/>
+          <w:szCs w:val="40"/>
+        </w:rPr>
+      </w:pPr>
+      <w:hyperlink r:id="rId26" w:history="1">
+        <w:r>
+          <w:rPr>
+            <w:rStyle w:val="Hyperlink"/>
+            <w:rFonts w:ascii="Calibri" w:hAnsi="Calibri"/>
+            <w:szCs w:val="40"/>
+          </w:rPr>
+          <w:t>http://ec2-54-244-190-99.us-west-2.compute.amazonaws.com:3000/match/:userid1/:userid2</w:t>
+        </w:r>
+      </w:hyperlink>
+      <w:r>
+        <w:rPr>
+          <w:rFonts w:ascii="Calibri" w:hAnsi="Calibri"/>
+          <w:color w:val="000000" w:themeColor="text1"/>
+          <w:szCs w:val="40"/>
+        </w:rPr>
+        <w:t xml:space="preserve"> </w:t>
+      </w:r>
+    </w:p>
+    <w:p>
+      <w:pPr>
+        <w:ind w:left="360"/>
+        <w:jc w:val="both"/>
+        <w:rPr>
+          <w:rFonts w:ascii="Calibri" w:hAnsi="Calibri"/>
+          <w:color w:val="000000" w:themeColor="text1"/>
+        </w:rPr>
+      </w:pPr>
+      <w:r>
+        <w:rPr>
+          <w:rFonts w:ascii="Calibri" w:hAnsi="Calibri"/>
+          <w:color w:val="FF0000"/>
+        </w:rPr>
+        <w:t>DESC</w:t>
+      </w:r>
+      <w:r>
+        <w:rPr>
+          <w:rFonts w:ascii="Calibri" w:hAnsi="Calibri"/>
+          <w:color w:val="000000" w:themeColor="text1"/>
+        </w:rPr>
+        <w:t xml:space="preserve">: </w:t>
+      </w:r>
+    </w:p>
+    <w:p>
+      <w:pPr>
+        <w:jc w:val="both"/>
+        <w:rPr>
+          <w:rFonts w:ascii="Calibri" w:hAnsi="Calibri"/>
+          <w:color w:val="000000" w:themeColor="text1"/>
+        </w:rPr>
+      </w:pPr>
+      <w:r>
+        <w:rPr>
+          <w:rFonts w:ascii="Calibri" w:hAnsi="Calibri"/>
+          <w:color w:val="000000" w:themeColor="text1"/>
+          <w:szCs w:val="40"/>
+        </w:rPr>
+        <w:t xml:space="preserve">userid1 : </w:t>
+      </w:r>
+      <w:r>
+        <w:rPr>
+          <w:rFonts w:ascii="Calibri" w:hAnsi="Calibri"/>
+          <w:color w:val="000000" w:themeColor="text1"/>
+          <w:lang w:val="ru-RU"/>
+        </w:rPr>
+        <w:t xml:space="preserve">decliner </w:t>
+      </w:r>
+      <w:r>
+        <w:rPr>
+          <w:rFonts w:ascii="Calibri" w:hAnsi="Calibri"/>
+          <w:color w:val="000000" w:themeColor="text1"/>
+          <w:lang w:val="ru-RU"/>
+        </w:rPr>
+        <w:t>user id</w:t>
+      </w:r>
+    </w:p>
+    <w:p>
+      <w:pPr>
+        <w:jc w:val="both"/>
+        <w:rPr>
+          <w:rFonts w:ascii="Calibri" w:hAnsi="Calibri"/>
+          <w:color w:val="000000" w:themeColor="text1"/>
+        </w:rPr>
+      </w:pPr>
+      <w:r>
+        <w:rPr>
+          <w:rFonts w:ascii="Calibri" w:hAnsi="Calibri"/>
+          <w:color w:val="000000" w:themeColor="text1"/>
+          <w:szCs w:val="40"/>
+        </w:rPr>
+        <w:t xml:space="preserve">userid2 : </w:t>
+      </w:r>
+      <w:r>
+        <w:rPr>
+          <w:rFonts w:ascii="Calibri" w:hAnsi="Calibri"/>
+          <w:color w:val="000000" w:themeColor="text1"/>
+          <w:szCs w:val="40"/>
+        </w:rPr>
+        <w:t xml:space="preserve">declined </w:t>
+      </w:r>
+      <w:r>
+        <w:rPr>
+          <w:rFonts w:ascii="Calibri" w:hAnsi="Calibri"/>
+          <w:color w:val="000000" w:themeColor="text1"/>
+          <w:lang w:val="ru-RU"/>
+        </w:rPr>
+        <w:t>user id</w:t>
+      </w:r>
+    </w:p>
+    <w:p>
+      <w:pPr>
+        <w:jc w:val="both"/>
+        <w:rPr>
+          <w:rFonts w:ascii="Calibri" w:hAnsi="Calibri"/>
+          <w:color w:val="000000" w:themeColor="text1"/>
+          <w:szCs w:val="40"/>
+        </w:rPr>
+      </w:pPr>
+      <w:r>
+        <w:rPr>
+          <w:rFonts w:ascii="Calibri" w:hAnsi="Calibri"/>
+          <w:color w:val="FF0000"/>
+          <w:szCs w:val="40"/>
+        </w:rPr>
+        <w:t>PARAMETER</w:t>
+      </w:r>
+      <w:r>
+        <w:rPr>
+          <w:rFonts w:ascii="Calibri" w:hAnsi="Calibri"/>
+          <w:color w:val="000000" w:themeColor="text1"/>
+          <w:szCs w:val="40"/>
+        </w:rPr>
+        <w:t xml:space="preserve">: </w:t>
+      </w:r>
+    </w:p>
+    <w:p>
+      <w:pPr>
+        <w:jc w:val="both"/>
+        <w:rPr>
+          <w:rFonts w:ascii="Calibri" w:hAnsi="Calibri"/>
+          <w:color w:val="000000" w:themeColor="text1"/>
+          <w:szCs w:val="40"/>
+        </w:rPr>
+      </w:pPr>
+      <w:r>
+        <w:rPr>
+          <w:rFonts w:ascii="Calibri" w:hAnsi="Calibri"/>
+          <w:color w:val="FF0000"/>
+          <w:szCs w:val="40"/>
+        </w:rPr>
+        <w:t>Return</w:t>
+      </w:r>
+      <w:r>
+        <w:rPr>
+          <w:rFonts w:ascii="Calibri" w:hAnsi="Calibri"/>
+          <w:color w:val="000000" w:themeColor="text1"/>
+          <w:szCs w:val="40"/>
+        </w:rPr>
+        <w:t>: if success, res200, otherwise res500</w:t>
+      </w:r>
+    </w:p>
+    <w:p>
+      <w:pPr>
+        <w:ind w:left="360"/>
+        <w:jc w:val="both"/>
+        <w:rPr>
+          <w:rFonts w:ascii="Calibri" w:hAnsi="Calibri"/>
+          <w:color w:val="000000" w:themeColor="text1"/>
+          <w:lang w:val="ru-RU"/>
+        </w:rPr>
+      </w:pPr>
+    </w:p>
+    <w:p>
+      <w:pPr>
+        <w:ind w:left="360"/>
+        <w:jc w:val="both"/>
+        <w:rPr>
+          <w:rFonts w:ascii="Calibri" w:hAnsi="Calibri"/>
+          <w:color w:val="000000" w:themeColor="text1"/>
+          <w:lang w:val="ru-RU"/>
+        </w:rPr>
+      </w:pPr>
+    </w:p>
+    <w:p>
+      <w:pPr>
+        <w:pStyle w:val="ListParagraph"/>
+        <w:numPr>
+          <w:ilvl w:val="0"/>
+          <w:numId w:val="1"/>
+        </w:numPr>
+        <w:jc w:val="both"/>
+        <w:rPr>
+          <w:rFonts w:ascii="Calibri" w:hAnsi="Calibri"/>
+          <w:color w:val="000000" w:themeColor="text1"/>
+          <w:lang w:val="ru-RU"/>
+        </w:rPr>
+      </w:pPr>
+      <w:r>
+        <w:rPr>
+          <w:rFonts w:ascii="Calibri" w:hAnsi="Calibri"/>
+          <w:color w:val="000000" w:themeColor="text1"/>
         </w:rPr>
         <w:t>Get</w:t>
       </w:r>
@@ -7266,6 +7549,7 @@
           <w:color w:val="000000" w:themeColor="text1"/>
           <w:lang w:val="ru-RU"/>
         </w:rPr>
+        <w:lastRenderedPageBreak/>
         <w:t>Input: userId</w:t>
       </w:r>
     </w:p>
@@ -7339,7 +7623,7 @@
           <w:szCs w:val="40"/>
         </w:rPr>
       </w:pPr>
-      <w:hyperlink r:id="rId26" w:history="1">
+      <w:hyperlink r:id="rId27" w:history="1">
         <w:r>
           <w:rPr>
             <w:rStyle w:val="Hyperlink"/>
@@ -7524,7 +7808,6 @@
           <w:rFonts w:ascii="Calibri" w:hAnsi="Calibri"/>
           <w:color w:val="000000" w:themeColor="text1"/>
         </w:rPr>
-        <w:lastRenderedPageBreak/>
         <w:t>Get</w:t>
       </w:r>
       <w:r>
@@ -7665,7 +7948,7 @@
           <w:szCs w:val="40"/>
         </w:rPr>
       </w:pPr>
-      <w:hyperlink r:id="rId27" w:history="1">
+      <w:hyperlink r:id="rId28" w:history="1">
         <w:r>
           <w:rPr>
             <w:rStyle w:val="Hyperlink"/>
@@ -7901,284 +8184,6 @@
           <w:color w:val="000000" w:themeColor="text1"/>
         </w:rPr>
         <w:t>: GET</w:t>
-      </w:r>
-    </w:p>
-    <w:p>
-      <w:pPr>
-        <w:jc w:val="both"/>
-        <w:rPr>
-          <w:rFonts w:ascii="Calibri" w:hAnsi="Calibri"/>
-          <w:color w:val="000000" w:themeColor="text1"/>
-          <w:szCs w:val="40"/>
-        </w:rPr>
-      </w:pPr>
-      <w:hyperlink r:id="rId28" w:history="1">
-        <w:r>
-          <w:rPr>
-            <w:rStyle w:val="Hyperlink"/>
-            <w:rFonts w:ascii="Calibri" w:hAnsi="Calibri"/>
-            <w:szCs w:val="40"/>
-          </w:rPr>
-          <w:t>http://ec2-54-244-190-99.us-west-2.compute.amazonaws.com:3000/countries/10154390471048223</w:t>
-        </w:r>
-      </w:hyperlink>
-    </w:p>
-    <w:p>
-      <w:pPr>
-        <w:ind w:left="360"/>
-        <w:jc w:val="both"/>
-        <w:rPr>
-          <w:rFonts w:ascii="Calibri" w:hAnsi="Calibri"/>
-          <w:color w:val="000000" w:themeColor="text1"/>
-        </w:rPr>
-      </w:pPr>
-      <w:r>
-        <w:rPr>
-          <w:rFonts w:ascii="Calibri" w:hAnsi="Calibri"/>
-          <w:color w:val="FF0000"/>
-        </w:rPr>
-        <w:t>DESC</w:t>
-      </w:r>
-      <w:r>
-        <w:rPr>
-          <w:rFonts w:ascii="Calibri" w:hAnsi="Calibri"/>
-          <w:color w:val="000000" w:themeColor="text1"/>
-        </w:rPr>
-        <w:t>:</w:t>
-      </w:r>
-    </w:p>
-    <w:p>
-      <w:pPr>
-        <w:jc w:val="both"/>
-        <w:rPr>
-          <w:rFonts w:ascii="Calibri" w:hAnsi="Calibri"/>
-          <w:color w:val="000000" w:themeColor="text1"/>
-          <w:szCs w:val="40"/>
-        </w:rPr>
-      </w:pPr>
-      <w:r>
-        <w:rPr>
-          <w:rFonts w:ascii="Calibri" w:hAnsi="Calibri"/>
-          <w:color w:val="000000" w:themeColor="text1"/>
-          <w:szCs w:val="40"/>
-        </w:rPr>
-        <w:t>10154390471048223</w:t>
-      </w:r>
-      <w:r>
-        <w:rPr>
-          <w:rFonts w:ascii="Calibri" w:hAnsi="Calibri"/>
-          <w:color w:val="000000" w:themeColor="text1"/>
-          <w:szCs w:val="40"/>
-        </w:rPr>
-        <w:t xml:space="preserve"> : userid</w:t>
-      </w:r>
-    </w:p>
-    <w:p>
-      <w:pPr>
-        <w:jc w:val="both"/>
-        <w:rPr>
-          <w:rFonts w:ascii="Calibri" w:hAnsi="Calibri"/>
-          <w:color w:val="000000" w:themeColor="text1"/>
-          <w:szCs w:val="40"/>
-        </w:rPr>
-      </w:pPr>
-      <w:r>
-        <w:rPr>
-          <w:rFonts w:ascii="Calibri" w:hAnsi="Calibri"/>
-          <w:color w:val="FF0000"/>
-          <w:szCs w:val="40"/>
-        </w:rPr>
-        <w:t>PARAMETER</w:t>
-      </w:r>
-      <w:r>
-        <w:rPr>
-          <w:rFonts w:ascii="Calibri" w:hAnsi="Calibri"/>
-          <w:color w:val="000000" w:themeColor="text1"/>
-          <w:szCs w:val="40"/>
-        </w:rPr>
-        <w:t>: no</w:t>
-      </w:r>
-    </w:p>
-    <w:p>
-      <w:pPr>
-        <w:jc w:val="both"/>
-        <w:rPr>
-          <w:rFonts w:ascii="Calibri" w:hAnsi="Calibri"/>
-          <w:color w:val="000000" w:themeColor="text1"/>
-          <w:szCs w:val="40"/>
-        </w:rPr>
-      </w:pPr>
-      <w:r>
-        <w:rPr>
-          <w:rFonts w:ascii="Calibri" w:hAnsi="Calibri"/>
-          <w:color w:val="FF0000"/>
-          <w:szCs w:val="40"/>
-        </w:rPr>
-        <w:t>Return</w:t>
-      </w:r>
-      <w:r>
-        <w:rPr>
-          <w:rFonts w:ascii="Calibri" w:hAnsi="Calibri"/>
-          <w:color w:val="000000" w:themeColor="text1"/>
-          <w:szCs w:val="40"/>
-        </w:rPr>
-        <w:t>: if success, [country], otherwise res404</w:t>
-      </w:r>
-    </w:p>
-    <w:p>
-      <w:pPr>
-        <w:jc w:val="both"/>
-        <w:rPr>
-          <w:rFonts w:ascii="Calibri" w:hAnsi="Calibri"/>
-          <w:color w:val="000000" w:themeColor="text1"/>
-          <w:szCs w:val="40"/>
-        </w:rPr>
-      </w:pPr>
-    </w:p>
-    <w:p>
-      <w:pPr>
-        <w:ind w:left="360"/>
-        <w:jc w:val="both"/>
-        <w:rPr>
-          <w:rFonts w:ascii="Calibri" w:hAnsi="Calibri"/>
-          <w:color w:val="000000" w:themeColor="text1"/>
-          <w:lang w:val="ru-RU"/>
-        </w:rPr>
-      </w:pPr>
-    </w:p>
-    <w:p>
-      <w:pPr>
-        <w:pStyle w:val="ListParagraph"/>
-        <w:numPr>
-          <w:ilvl w:val="0"/>
-          <w:numId w:val="1"/>
-        </w:numPr>
-        <w:jc w:val="both"/>
-        <w:rPr>
-          <w:rFonts w:ascii="Calibri" w:hAnsi="Calibri"/>
-          <w:color w:val="000000" w:themeColor="text1"/>
-          <w:lang w:val="ru-RU"/>
-        </w:rPr>
-      </w:pPr>
-      <w:r>
-        <w:rPr>
-          <w:rFonts w:ascii="Calibri" w:hAnsi="Calibri"/>
-          <w:color w:val="000000" w:themeColor="text1"/>
-          <w:lang w:val="ru-RU"/>
-        </w:rPr>
-        <w:t>Add</w:t>
-      </w:r>
-      <w:r>
-        <w:rPr>
-          <w:rFonts w:ascii="Calibri" w:hAnsi="Calibri"/>
-          <w:color w:val="000000" w:themeColor="text1"/>
-          <w:lang w:val="ru-RU"/>
-        </w:rPr>
-        <w:t>User</w:t>
-      </w:r>
-      <w:r>
-        <w:rPr>
-          <w:rFonts w:ascii="Calibri" w:hAnsi="Calibri"/>
-          <w:color w:val="000000" w:themeColor="text1"/>
-          <w:lang w:val="ru-RU"/>
-        </w:rPr>
-        <w:t>C</w:t>
-      </w:r>
-      <w:r>
-        <w:rPr>
-          <w:rFonts w:ascii="Calibri" w:hAnsi="Calibri"/>
-          <w:color w:val="000000" w:themeColor="text1"/>
-          <w:lang w:val="ru-RU"/>
-        </w:rPr>
-        <w:t>ountries</w:t>
-      </w:r>
-      <w:r>
-        <w:rPr>
-          <w:rFonts w:ascii="Calibri" w:hAnsi="Calibri"/>
-          <w:color w:val="000000" w:themeColor="text1"/>
-          <w:lang w:val="ru-RU"/>
-        </w:rPr>
-        <w:t>ForUser</w:t>
-      </w:r>
-    </w:p>
-    <w:p>
-      <w:pPr>
-        <w:ind w:left="360"/>
-        <w:jc w:val="both"/>
-        <w:rPr>
-          <w:rFonts w:ascii="Calibri" w:hAnsi="Calibri"/>
-          <w:color w:val="000000" w:themeColor="text1"/>
-          <w:lang w:val="ru-RU"/>
-        </w:rPr>
-      </w:pPr>
-      <w:r>
-        <w:rPr>
-          <w:rFonts w:ascii="Calibri" w:hAnsi="Calibri"/>
-          <w:color w:val="000000" w:themeColor="text1"/>
-          <w:lang w:val="ru-RU"/>
-        </w:rPr>
-        <w:t>Input: user id, country code.</w:t>
-      </w:r>
-    </w:p>
-    <w:p>
-      <w:pPr>
-        <w:ind w:left="360"/>
-        <w:jc w:val="both"/>
-        <w:rPr>
-          <w:rFonts w:ascii="Calibri" w:hAnsi="Calibri"/>
-          <w:color w:val="000000" w:themeColor="text1"/>
-          <w:lang w:val="ru-RU"/>
-        </w:rPr>
-      </w:pPr>
-      <w:r>
-        <w:rPr>
-          <w:rFonts w:ascii="Calibri" w:hAnsi="Calibri"/>
-          <w:color w:val="000000" w:themeColor="text1"/>
-          <w:lang w:val="ru-RU"/>
-        </w:rPr>
-        <w:t>Return: Country code .</w:t>
-      </w:r>
-    </w:p>
-    <w:p>
-      <w:pPr>
-        <w:ind w:left="360"/>
-        <w:jc w:val="both"/>
-        <w:rPr>
-          <w:rFonts w:ascii="Calibri" w:hAnsi="Calibri"/>
-          <w:color w:val="000000" w:themeColor="text1"/>
-          <w:lang w:val="ru-RU"/>
-        </w:rPr>
-      </w:pPr>
-    </w:p>
-    <w:p>
-      <w:pPr>
-        <w:ind w:left="360"/>
-        <w:jc w:val="both"/>
-        <w:rPr>
-          <w:rFonts w:ascii="Calibri" w:hAnsi="Calibri"/>
-          <w:color w:val="000000" w:themeColor="text1"/>
-        </w:rPr>
-      </w:pPr>
-      <w:r>
-        <w:rPr>
-          <w:rFonts w:ascii="Calibri" w:hAnsi="Calibri"/>
-          <w:color w:val="FF0000"/>
-        </w:rPr>
-        <w:t>API</w:t>
-      </w:r>
-      <w:r>
-        <w:rPr>
-          <w:rFonts w:ascii="Calibri" w:hAnsi="Calibri"/>
-          <w:color w:val="000000" w:themeColor="text1"/>
-        </w:rPr>
-        <w:t>:</w:t>
-      </w:r>
-      <w:r>
-        <w:rPr>
-          <w:rFonts w:ascii="Calibri" w:hAnsi="Calibri"/>
-          <w:color w:val="000000" w:themeColor="text1"/>
-        </w:rPr>
-        <w:t xml:space="preserve"> PUT</w:t>
       </w:r>
     </w:p>
     <w:p>
@@ -8248,23 +8253,7 @@
           <w:color w:val="000000" w:themeColor="text1"/>
           <w:szCs w:val="40"/>
         </w:rPr>
-        <w:t xml:space="preserve"> : </w:t>
-      </w:r>
-      <w:r>
-        <w:rPr>
-          <w:rFonts w:ascii="Calibri" w:hAnsi="Calibri"/>
-          <w:color w:val="000000" w:themeColor="text1"/>
-          <w:szCs w:val="40"/>
-        </w:rPr>
-        <w:t>user</w:t>
-      </w:r>
-      <w:r>
-        <w:rPr>
-          <w:rFonts w:ascii="Calibri" w:hAnsi="Calibri"/>
-          <w:color w:val="000000" w:themeColor="text1"/>
-          <w:szCs w:val="40"/>
-        </w:rPr>
-        <w:t>id</w:t>
+        <w:t xml:space="preserve"> : userid</w:t>
       </w:r>
     </w:p>
     <w:p>
@@ -8290,33 +8279,7 @@
           <w:color w:val="000000" w:themeColor="text1"/>
           <w:szCs w:val="40"/>
         </w:rPr>
-        <w:t>:</w:t>
-      </w:r>
-    </w:p>
-    <w:p>
-      <w:pPr>
-        <w:jc w:val="both"/>
-        <w:rPr>
-          <w:rFonts w:ascii="Calibri" w:hAnsi="Calibri"/>
-          <w:color w:val="000000" w:themeColor="text1"/>
-          <w:szCs w:val="40"/>
-        </w:rPr>
-      </w:pPr>
-      <w:r>
-        <w:rPr>
-          <w:rFonts w:ascii="Calibri" w:hAnsi="Calibri"/>
-          <w:color w:val="000000" w:themeColor="text1"/>
-          <w:szCs w:val="40"/>
-        </w:rPr>
-        <w:t>c</w:t>
-      </w:r>
-      <w:r>
-        <w:rPr>
-          <w:rFonts w:ascii="Calibri" w:hAnsi="Calibri"/>
-          <w:color w:val="000000" w:themeColor="text1"/>
-          <w:szCs w:val="40"/>
-        </w:rPr>
-        <w:t>ountry : country code (i.e.   SG for Singapore, AU for Australia etc)</w:t>
+        <w:t>: no</w:t>
       </w:r>
     </w:p>
     <w:p>
@@ -8347,12 +8310,11 @@
     </w:p>
     <w:p>
       <w:pPr>
-        <w:ind w:left="360"/>
-        <w:jc w:val="both"/>
-        <w:rPr>
-          <w:rFonts w:ascii="Calibri" w:hAnsi="Calibri"/>
-          <w:color w:val="000000" w:themeColor="text1"/>
-          <w:lang w:val="ru-RU"/>
+        <w:jc w:val="both"/>
+        <w:rPr>
+          <w:rFonts w:ascii="Calibri" w:hAnsi="Calibri"/>
+          <w:color w:val="000000" w:themeColor="text1"/>
+          <w:szCs w:val="40"/>
         </w:rPr>
       </w:pPr>
     </w:p>
@@ -8387,7 +8349,39 @@
           <w:color w:val="000000" w:themeColor="text1"/>
           <w:lang w:val="ru-RU"/>
         </w:rPr>
-        <w:t>DeleteCountryForUser</w:t>
+        <w:t>Add</w:t>
+      </w:r>
+      <w:r>
+        <w:rPr>
+          <w:rFonts w:ascii="Calibri" w:hAnsi="Calibri"/>
+          <w:color w:val="000000" w:themeColor="text1"/>
+          <w:lang w:val="ru-RU"/>
+        </w:rPr>
+        <w:t>User</w:t>
+      </w:r>
+      <w:r>
+        <w:rPr>
+          <w:rFonts w:ascii="Calibri" w:hAnsi="Calibri"/>
+          <w:color w:val="000000" w:themeColor="text1"/>
+          <w:lang w:val="ru-RU"/>
+        </w:rPr>
+        <w:t>C</w:t>
+      </w:r>
+      <w:r>
+        <w:rPr>
+          <w:rFonts w:ascii="Calibri" w:hAnsi="Calibri"/>
+          <w:color w:val="000000" w:themeColor="text1"/>
+          <w:lang w:val="ru-RU"/>
+        </w:rPr>
+        <w:t>ountries</w:t>
+      </w:r>
+      <w:r>
+        <w:rPr>
+          <w:rFonts w:ascii="Calibri" w:hAnsi="Calibri"/>
+          <w:color w:val="000000" w:themeColor="text1"/>
+          <w:lang w:val="ru-RU"/>
+        </w:rPr>
+        <w:t>ForUser</w:t>
       </w:r>
     </w:p>
     <w:p>
@@ -8425,7 +8419,7 @@
           <w:color w:val="000000" w:themeColor="text1"/>
           <w:lang w:val="ru-RU"/>
         </w:rPr>
-        <w:t>Return: Country code.</w:t>
+        <w:t>Return: Country code .</w:t>
       </w:r>
     </w:p>
     <w:p>
@@ -8460,7 +8454,14 @@
           <w:rFonts w:ascii="Calibri" w:hAnsi="Calibri"/>
           <w:color w:val="000000" w:themeColor="text1"/>
         </w:rPr>
-        <w:t>: DELETE</w:t>
+        <w:t>:</w:t>
+      </w:r>
+      <w:r>
+        <w:rPr>
+          <w:rFonts w:ascii="Calibri" w:hAnsi="Calibri"/>
+          <w:color w:val="000000" w:themeColor="text1"/>
+        </w:rPr>
+        <w:t xml:space="preserve"> PUT</w:t>
       </w:r>
     </w:p>
     <w:p>
@@ -8530,7 +8531,23 @@
           <w:color w:val="000000" w:themeColor="text1"/>
           <w:szCs w:val="40"/>
         </w:rPr>
-        <w:t xml:space="preserve"> : userid</w:t>
+        <w:t xml:space="preserve"> : </w:t>
+      </w:r>
+      <w:r>
+        <w:rPr>
+          <w:rFonts w:ascii="Calibri" w:hAnsi="Calibri"/>
+          <w:color w:val="000000" w:themeColor="text1"/>
+          <w:szCs w:val="40"/>
+        </w:rPr>
+        <w:t>user</w:t>
+      </w:r>
+      <w:r>
+        <w:rPr>
+          <w:rFonts w:ascii="Calibri" w:hAnsi="Calibri"/>
+          <w:color w:val="000000" w:themeColor="text1"/>
+          <w:szCs w:val="40"/>
+        </w:rPr>
+        <w:t>id</w:t>
       </w:r>
     </w:p>
     <w:p>
@@ -8574,7 +8591,6 @@
           <w:color w:val="000000" w:themeColor="text1"/>
           <w:szCs w:val="40"/>
         </w:rPr>
-        <w:lastRenderedPageBreak/>
         <w:t>c</w:t>
       </w:r>
       <w:r>
@@ -8611,6 +8627,17 @@
         </w:rPr>
         <w:t>: if success, [country], otherwise res404</w:t>
       </w:r>
+    </w:p>
+    <w:p>
+      <w:pPr>
+        <w:ind w:left="360"/>
+        <w:jc w:val="both"/>
+        <w:rPr>
+          <w:rFonts w:ascii="Calibri" w:hAnsi="Calibri"/>
+          <w:color w:val="000000" w:themeColor="text1"/>
+          <w:lang w:val="ru-RU"/>
+        </w:rPr>
+      </w:pPr>
     </w:p>
     <w:p>
       <w:pPr>
@@ -8643,82 +8670,233 @@
           <w:color w:val="000000" w:themeColor="text1"/>
           <w:lang w:val="ru-RU"/>
         </w:rPr>
-        <w:t>GetEventsForUser (This functionality is not clear so we need to talk about it all together)</w:t>
-      </w:r>
-    </w:p>
-    <w:p>
-      <w:pPr>
-        <w:ind w:left="360"/>
-        <w:jc w:val="both"/>
-        <w:rPr>
-          <w:rFonts w:ascii="Calibri" w:hAnsi="Calibri"/>
-          <w:color w:val="000000" w:themeColor="text1"/>
-          <w:lang w:val="ru-RU"/>
-        </w:rPr>
-      </w:pPr>
-      <w:r>
-        <w:rPr>
-          <w:rFonts w:ascii="Calibri" w:hAnsi="Calibri"/>
-          <w:color w:val="000000" w:themeColor="text1"/>
-          <w:lang w:val="ru-RU"/>
-        </w:rPr>
-        <w:t>Input: userId (perhaps you need to get also user's location?)</w:t>
-      </w:r>
-    </w:p>
-    <w:p>
-      <w:pPr>
-        <w:ind w:left="360"/>
-        <w:jc w:val="both"/>
-        <w:rPr>
-          <w:rFonts w:ascii="Calibri" w:hAnsi="Calibri"/>
-          <w:color w:val="000000" w:themeColor="text1"/>
-          <w:lang w:val="ru-RU"/>
-        </w:rPr>
-      </w:pPr>
-      <w:r>
-        <w:rPr>
-          <w:rFonts w:ascii="Calibri" w:hAnsi="Calibri"/>
-          <w:color w:val="000000" w:themeColor="text1"/>
-          <w:lang w:val="ru-RU"/>
-        </w:rPr>
-        <w:t>Return: [Events]</w:t>
-      </w:r>
-    </w:p>
-    <w:p>
-      <w:pPr>
-        <w:jc w:val="both"/>
-        <w:rPr>
-          <w:rFonts w:ascii="Calibri" w:hAnsi="Calibri"/>
-          <w:color w:val="000000" w:themeColor="text1"/>
-          <w:lang w:val="ru-RU"/>
-        </w:rPr>
-      </w:pPr>
-    </w:p>
-    <w:p>
-      <w:pPr>
-        <w:pStyle w:val="ListParagraph"/>
-        <w:jc w:val="both"/>
-        <w:rPr>
-          <w:rFonts w:ascii="Calibri" w:hAnsi="Calibri"/>
-          <w:color w:val="000000" w:themeColor="text1"/>
-          <w:lang w:val="ru-RU"/>
-        </w:rPr>
-      </w:pPr>
-    </w:p>
-    <w:p>
-      <w:pPr>
-        <w:pStyle w:val="ListParagraph"/>
-        <w:jc w:val="both"/>
-        <w:rPr>
-          <w:rFonts w:ascii="Calibri" w:hAnsi="Calibri"/>
-          <w:color w:val="000000" w:themeColor="text1"/>
-          <w:lang w:val="ru-RU"/>
-        </w:rPr>
-      </w:pPr>
-    </w:p>
-    <w:p>
-      <w:pPr>
-        <w:pStyle w:val="ListParagraph"/>
+        <w:t>DeleteCountryForUser</w:t>
+      </w:r>
+    </w:p>
+    <w:p>
+      <w:pPr>
+        <w:ind w:left="360"/>
+        <w:jc w:val="both"/>
+        <w:rPr>
+          <w:rFonts w:ascii="Calibri" w:hAnsi="Calibri"/>
+          <w:color w:val="000000" w:themeColor="text1"/>
+          <w:lang w:val="ru-RU"/>
+        </w:rPr>
+      </w:pPr>
+      <w:r>
+        <w:rPr>
+          <w:rFonts w:ascii="Calibri" w:hAnsi="Calibri"/>
+          <w:color w:val="000000" w:themeColor="text1"/>
+          <w:lang w:val="ru-RU"/>
+        </w:rPr>
+        <w:t>Input: user id, country code.</w:t>
+      </w:r>
+    </w:p>
+    <w:p>
+      <w:pPr>
+        <w:ind w:left="360"/>
+        <w:jc w:val="both"/>
+        <w:rPr>
+          <w:rFonts w:ascii="Calibri" w:hAnsi="Calibri"/>
+          <w:color w:val="000000" w:themeColor="text1"/>
+          <w:lang w:val="ru-RU"/>
+        </w:rPr>
+      </w:pPr>
+      <w:r>
+        <w:rPr>
+          <w:rFonts w:ascii="Calibri" w:hAnsi="Calibri"/>
+          <w:color w:val="000000" w:themeColor="text1"/>
+          <w:lang w:val="ru-RU"/>
+        </w:rPr>
+        <w:t>Return: Country code.</w:t>
+      </w:r>
+    </w:p>
+    <w:p>
+      <w:pPr>
+        <w:ind w:left="360"/>
+        <w:jc w:val="both"/>
+        <w:rPr>
+          <w:rFonts w:ascii="Calibri" w:hAnsi="Calibri"/>
+          <w:color w:val="000000" w:themeColor="text1"/>
+          <w:lang w:val="ru-RU"/>
+        </w:rPr>
+      </w:pPr>
+    </w:p>
+    <w:p>
+      <w:pPr>
+        <w:ind w:left="360"/>
+        <w:jc w:val="both"/>
+        <w:rPr>
+          <w:rFonts w:ascii="Calibri" w:hAnsi="Calibri"/>
+          <w:color w:val="000000" w:themeColor="text1"/>
+        </w:rPr>
+      </w:pPr>
+      <w:r>
+        <w:rPr>
+          <w:rFonts w:ascii="Calibri" w:hAnsi="Calibri"/>
+          <w:color w:val="FF0000"/>
+        </w:rPr>
+        <w:t>API</w:t>
+      </w:r>
+      <w:r>
+        <w:rPr>
+          <w:rFonts w:ascii="Calibri" w:hAnsi="Calibri"/>
+          <w:color w:val="000000" w:themeColor="text1"/>
+        </w:rPr>
+        <w:t>: DELETE</w:t>
+      </w:r>
+    </w:p>
+    <w:p>
+      <w:pPr>
+        <w:jc w:val="both"/>
+        <w:rPr>
+          <w:rFonts w:ascii="Calibri" w:hAnsi="Calibri"/>
+          <w:color w:val="000000" w:themeColor="text1"/>
+          <w:szCs w:val="40"/>
+        </w:rPr>
+      </w:pPr>
+      <w:hyperlink r:id="rId31" w:history="1">
+        <w:r>
+          <w:rPr>
+            <w:rStyle w:val="Hyperlink"/>
+            <w:rFonts w:ascii="Calibri" w:hAnsi="Calibri"/>
+            <w:szCs w:val="40"/>
+          </w:rPr>
+          <w:t>http://ec2-54-244-190-99.us-west-2.compute.amazonaws.com:3000/countries/10154390471048223</w:t>
+        </w:r>
+      </w:hyperlink>
+    </w:p>
+    <w:p>
+      <w:pPr>
+        <w:ind w:left="360"/>
+        <w:jc w:val="both"/>
+        <w:rPr>
+          <w:rFonts w:ascii="Calibri" w:hAnsi="Calibri"/>
+          <w:color w:val="000000" w:themeColor="text1"/>
+        </w:rPr>
+      </w:pPr>
+      <w:r>
+        <w:rPr>
+          <w:rFonts w:ascii="Calibri" w:hAnsi="Calibri"/>
+          <w:color w:val="FF0000"/>
+        </w:rPr>
+        <w:t>DESC</w:t>
+      </w:r>
+      <w:r>
+        <w:rPr>
+          <w:rFonts w:ascii="Calibri" w:hAnsi="Calibri"/>
+          <w:color w:val="000000" w:themeColor="text1"/>
+        </w:rPr>
+        <w:t>:</w:t>
+      </w:r>
+    </w:p>
+    <w:p>
+      <w:pPr>
+        <w:jc w:val="both"/>
+        <w:rPr>
+          <w:rFonts w:ascii="Calibri" w:hAnsi="Calibri"/>
+          <w:color w:val="000000" w:themeColor="text1"/>
+          <w:szCs w:val="40"/>
+        </w:rPr>
+      </w:pPr>
+      <w:r>
+        <w:rPr>
+          <w:rFonts w:ascii="Calibri" w:hAnsi="Calibri"/>
+          <w:color w:val="000000" w:themeColor="text1"/>
+          <w:szCs w:val="40"/>
+        </w:rPr>
+        <w:t>10154390471048223</w:t>
+      </w:r>
+      <w:r>
+        <w:rPr>
+          <w:rFonts w:ascii="Calibri" w:hAnsi="Calibri"/>
+          <w:color w:val="000000" w:themeColor="text1"/>
+          <w:szCs w:val="40"/>
+        </w:rPr>
+        <w:t xml:space="preserve"> : userid</w:t>
+      </w:r>
+    </w:p>
+    <w:p>
+      <w:pPr>
+        <w:jc w:val="both"/>
+        <w:rPr>
+          <w:rFonts w:ascii="Calibri" w:hAnsi="Calibri"/>
+          <w:color w:val="000000" w:themeColor="text1"/>
+          <w:szCs w:val="40"/>
+        </w:rPr>
+      </w:pPr>
+      <w:r>
+        <w:rPr>
+          <w:rFonts w:ascii="Calibri" w:hAnsi="Calibri"/>
+          <w:color w:val="FF0000"/>
+          <w:szCs w:val="40"/>
+        </w:rPr>
+        <w:t>PARAMETER</w:t>
+      </w:r>
+      <w:r>
+        <w:rPr>
+          <w:rFonts w:ascii="Calibri" w:hAnsi="Calibri"/>
+          <w:color w:val="000000" w:themeColor="text1"/>
+          <w:szCs w:val="40"/>
+        </w:rPr>
+        <w:t>:</w:t>
+      </w:r>
+    </w:p>
+    <w:p>
+      <w:pPr>
+        <w:jc w:val="both"/>
+        <w:rPr>
+          <w:rFonts w:ascii="Calibri" w:hAnsi="Calibri"/>
+          <w:color w:val="000000" w:themeColor="text1"/>
+          <w:szCs w:val="40"/>
+        </w:rPr>
+      </w:pPr>
+      <w:r>
+        <w:rPr>
+          <w:rFonts w:ascii="Calibri" w:hAnsi="Calibri"/>
+          <w:color w:val="000000" w:themeColor="text1"/>
+          <w:szCs w:val="40"/>
+        </w:rPr>
+        <w:t>c</w:t>
+      </w:r>
+      <w:r>
+        <w:rPr>
+          <w:rFonts w:ascii="Calibri" w:hAnsi="Calibri"/>
+          <w:color w:val="000000" w:themeColor="text1"/>
+          <w:szCs w:val="40"/>
+        </w:rPr>
+        <w:t>ountry : country code (i.e.   SG for Singapore, AU for Australia etc)</w:t>
+      </w:r>
+    </w:p>
+    <w:p>
+      <w:pPr>
+        <w:jc w:val="both"/>
+        <w:rPr>
+          <w:rFonts w:ascii="Calibri" w:hAnsi="Calibri"/>
+          <w:color w:val="000000" w:themeColor="text1"/>
+          <w:szCs w:val="40"/>
+        </w:rPr>
+      </w:pPr>
+      <w:r>
+        <w:rPr>
+          <w:rFonts w:ascii="Calibri" w:hAnsi="Calibri"/>
+          <w:color w:val="FF0000"/>
+          <w:szCs w:val="40"/>
+        </w:rPr>
+        <w:t>Return</w:t>
+      </w:r>
+      <w:r>
+        <w:rPr>
+          <w:rFonts w:ascii="Calibri" w:hAnsi="Calibri"/>
+          <w:color w:val="000000" w:themeColor="text1"/>
+          <w:szCs w:val="40"/>
+        </w:rPr>
+        <w:t>: if success, [country], otherwise res404</w:t>
+      </w:r>
+    </w:p>
+    <w:p>
+      <w:pPr>
+        <w:ind w:left="360"/>
         <w:jc w:val="both"/>
         <w:rPr>
           <w:rFonts w:ascii="Calibri" w:hAnsi="Calibri"/>
@@ -8745,6 +8923,110 @@
         <w:rPr>
           <w:rFonts w:ascii="Calibri" w:hAnsi="Calibri"/>
           <w:color w:val="000000" w:themeColor="text1"/>
+          <w:lang w:val="ru-RU"/>
+        </w:rPr>
+        <w:t>GetEventsForUser (This functionality is not clear so we need to talk about it all together)</w:t>
+      </w:r>
+    </w:p>
+    <w:p>
+      <w:pPr>
+        <w:ind w:left="360"/>
+        <w:jc w:val="both"/>
+        <w:rPr>
+          <w:rFonts w:ascii="Calibri" w:hAnsi="Calibri"/>
+          <w:color w:val="000000" w:themeColor="text1"/>
+          <w:lang w:val="ru-RU"/>
+        </w:rPr>
+      </w:pPr>
+      <w:r>
+        <w:rPr>
+          <w:rFonts w:ascii="Calibri" w:hAnsi="Calibri"/>
+          <w:color w:val="000000" w:themeColor="text1"/>
+          <w:lang w:val="ru-RU"/>
+        </w:rPr>
+        <w:t>Input: userId (perhaps you need to get also user's location?)</w:t>
+      </w:r>
+    </w:p>
+    <w:p>
+      <w:pPr>
+        <w:ind w:left="360"/>
+        <w:jc w:val="both"/>
+        <w:rPr>
+          <w:rFonts w:ascii="Calibri" w:hAnsi="Calibri"/>
+          <w:color w:val="000000" w:themeColor="text1"/>
+          <w:lang w:val="ru-RU"/>
+        </w:rPr>
+      </w:pPr>
+      <w:r>
+        <w:rPr>
+          <w:rFonts w:ascii="Calibri" w:hAnsi="Calibri"/>
+          <w:color w:val="000000" w:themeColor="text1"/>
+          <w:lang w:val="ru-RU"/>
+        </w:rPr>
+        <w:t>Return: [Events]</w:t>
+      </w:r>
+    </w:p>
+    <w:p>
+      <w:pPr>
+        <w:jc w:val="both"/>
+        <w:rPr>
+          <w:rFonts w:ascii="Calibri" w:hAnsi="Calibri"/>
+          <w:color w:val="000000" w:themeColor="text1"/>
+          <w:lang w:val="ru-RU"/>
+        </w:rPr>
+      </w:pPr>
+    </w:p>
+    <w:p>
+      <w:pPr>
+        <w:pStyle w:val="ListParagraph"/>
+        <w:jc w:val="both"/>
+        <w:rPr>
+          <w:rFonts w:ascii="Calibri" w:hAnsi="Calibri"/>
+          <w:color w:val="000000" w:themeColor="text1"/>
+          <w:lang w:val="ru-RU"/>
+        </w:rPr>
+      </w:pPr>
+    </w:p>
+    <w:p>
+      <w:pPr>
+        <w:pStyle w:val="ListParagraph"/>
+        <w:jc w:val="both"/>
+        <w:rPr>
+          <w:rFonts w:ascii="Calibri" w:hAnsi="Calibri"/>
+          <w:color w:val="000000" w:themeColor="text1"/>
+          <w:lang w:val="ru-RU"/>
+        </w:rPr>
+      </w:pPr>
+    </w:p>
+    <w:p>
+      <w:pPr>
+        <w:pStyle w:val="ListParagraph"/>
+        <w:jc w:val="both"/>
+        <w:rPr>
+          <w:rFonts w:ascii="Calibri" w:hAnsi="Calibri"/>
+          <w:color w:val="000000" w:themeColor="text1"/>
+          <w:lang w:val="ru-RU"/>
+        </w:rPr>
+      </w:pPr>
+    </w:p>
+    <w:p>
+      <w:pPr>
+        <w:pStyle w:val="ListParagraph"/>
+        <w:numPr>
+          <w:ilvl w:val="0"/>
+          <w:numId w:val="1"/>
+        </w:numPr>
+        <w:jc w:val="both"/>
+        <w:rPr>
+          <w:rFonts w:ascii="Calibri" w:hAnsi="Calibri"/>
+          <w:color w:val="000000" w:themeColor="text1"/>
+          <w:lang w:val="ru-RU"/>
+        </w:rPr>
+      </w:pPr>
+      <w:r>
+        <w:rPr>
+          <w:rFonts w:ascii="Calibri" w:hAnsi="Calibri"/>
+          <w:color w:val="000000" w:themeColor="text1"/>
         </w:rPr>
         <w:t>GetMomentById</w:t>
       </w:r>
@@ -8765,6 +9047,25 @@
           <w:color w:val="000000" w:themeColor="text1"/>
           <w:lang w:val="ru-RU"/>
         </w:rPr>
+        <w:t>Input: user id, country code.</w:t>
+      </w:r>
+    </w:p>
+    <w:p>
+      <w:pPr>
+        <w:pStyle w:val="ListParagraph"/>
+        <w:jc w:val="both"/>
+        <w:rPr>
+          <w:rFonts w:ascii="Calibri" w:hAnsi="Calibri"/>
+          <w:color w:val="000000" w:themeColor="text1"/>
+          <w:lang w:val="ru-RU"/>
+        </w:rPr>
+      </w:pPr>
+      <w:r>
+        <w:rPr>
+          <w:rFonts w:ascii="Calibri" w:hAnsi="Calibri"/>
+          <w:color w:val="000000" w:themeColor="text1"/>
+          <w:lang w:val="ru-RU"/>
+        </w:rPr>
         <w:t xml:space="preserve">Return: </w:t>
       </w:r>
       <w:r>
@@ -8808,7 +9109,7 @@
           <w:szCs w:val="40"/>
         </w:rPr>
       </w:pPr>
-      <w:hyperlink r:id="rId31" w:history="1">
+      <w:hyperlink r:id="rId32" w:history="1">
         <w:r>
           <w:rPr>
             <w:rStyle w:val="Hyperlink"/>
@@ -8965,6 +9266,258 @@
         </w:rPr>
         <w:t>updateMoment</w:t>
       </w:r>
+    </w:p>
+    <w:p>
+      <w:pPr>
+        <w:pStyle w:val="ListParagraph"/>
+        <w:jc w:val="both"/>
+        <w:rPr>
+          <w:rFonts w:ascii="Calibri" w:hAnsi="Calibri"/>
+          <w:color w:val="000000" w:themeColor="text1"/>
+          <w:lang w:val="ru-RU"/>
+        </w:rPr>
+      </w:pPr>
+      <w:r>
+        <w:rPr>
+          <w:rFonts w:ascii="Calibri" w:hAnsi="Calibri"/>
+          <w:color w:val="000000" w:themeColor="text1"/>
+          <w:lang w:val="ru-RU"/>
+        </w:rPr>
+        <w:t xml:space="preserve">Input: </w:t>
+      </w:r>
+      <w:r>
+        <w:rPr>
+          <w:rFonts w:ascii="Calibri" w:hAnsi="Calibri"/>
+          <w:color w:val="000000" w:themeColor="text1"/>
+        </w:rPr>
+        <w:t>moment</w:t>
+      </w:r>
+      <w:r>
+        <w:rPr>
+          <w:rFonts w:ascii="Calibri" w:hAnsi="Calibri"/>
+          <w:color w:val="000000" w:themeColor="text1"/>
+          <w:lang w:val="ru-RU"/>
+        </w:rPr>
+        <w:t xml:space="preserve"> id</w:t>
+      </w:r>
+    </w:p>
+    <w:p>
+      <w:pPr>
+        <w:pStyle w:val="ListParagraph"/>
+        <w:jc w:val="both"/>
+        <w:rPr>
+          <w:rFonts w:ascii="Calibri" w:hAnsi="Calibri"/>
+          <w:color w:val="000000" w:themeColor="text1"/>
+        </w:rPr>
+      </w:pPr>
+      <w:r>
+        <w:rPr>
+          <w:rFonts w:ascii="Calibri" w:hAnsi="Calibri"/>
+          <w:color w:val="000000" w:themeColor="text1"/>
+          <w:lang w:val="ru-RU"/>
+        </w:rPr>
+        <w:t>Return</w:t>
+      </w:r>
+      <w:r>
+        <w:rPr>
+          <w:rFonts w:ascii="Calibri" w:hAnsi="Calibri"/>
+          <w:color w:val="000000" w:themeColor="text1"/>
+        </w:rPr>
+        <w:t>: success|error</w:t>
+      </w:r>
+    </w:p>
+    <w:p>
+      <w:pPr>
+        <w:pStyle w:val="ListParagraph"/>
+        <w:jc w:val="both"/>
+        <w:rPr>
+          <w:rFonts w:ascii="Calibri" w:hAnsi="Calibri"/>
+          <w:color w:val="000000" w:themeColor="text1"/>
+        </w:rPr>
+      </w:pPr>
+    </w:p>
+    <w:p>
+      <w:pPr>
+        <w:pStyle w:val="ListParagraph"/>
+        <w:jc w:val="both"/>
+        <w:rPr>
+          <w:rFonts w:ascii="Calibri" w:hAnsi="Calibri"/>
+          <w:color w:val="000000" w:themeColor="text1"/>
+        </w:rPr>
+      </w:pPr>
+      <w:r>
+        <w:rPr>
+          <w:rFonts w:ascii="Calibri" w:hAnsi="Calibri"/>
+          <w:color w:val="FF0000"/>
+        </w:rPr>
+        <w:t>API</w:t>
+      </w:r>
+      <w:r>
+        <w:rPr>
+          <w:rFonts w:ascii="Calibri" w:hAnsi="Calibri"/>
+          <w:color w:val="000000" w:themeColor="text1"/>
+        </w:rPr>
+        <w:t xml:space="preserve">: </w:t>
+      </w:r>
+      <w:r>
+        <w:rPr>
+          <w:rFonts w:ascii="Calibri" w:hAnsi="Calibri"/>
+          <w:color w:val="000000" w:themeColor="text1"/>
+        </w:rPr>
+        <w:t>PUT</w:t>
+      </w:r>
+    </w:p>
+    <w:p>
+      <w:pPr>
+        <w:pStyle w:val="ListParagraph"/>
+        <w:jc w:val="both"/>
+        <w:rPr>
+          <w:rFonts w:ascii="Calibri" w:hAnsi="Calibri"/>
+          <w:color w:val="000000" w:themeColor="text1"/>
+          <w:szCs w:val="40"/>
+        </w:rPr>
+      </w:pPr>
+      <w:hyperlink r:id="rId33" w:history="1">
+        <w:r>
+          <w:rPr>
+            <w:rStyle w:val="Hyperlink"/>
+            <w:rFonts w:ascii="Calibri" w:hAnsi="Calibri"/>
+            <w:szCs w:val="40"/>
+          </w:rPr>
+          <w:t>http://ec2-54-244-190-99.us-west-2.compute.amazonaws.com:3000/moments/00rwER5tfB</w:t>
+        </w:r>
+      </w:hyperlink>
+    </w:p>
+    <w:p>
+      <w:pPr>
+        <w:pStyle w:val="ListParagraph"/>
+        <w:jc w:val="both"/>
+        <w:rPr>
+          <w:rFonts w:ascii="Calibri" w:hAnsi="Calibri"/>
+          <w:color w:val="000000" w:themeColor="text1"/>
+        </w:rPr>
+      </w:pPr>
+      <w:r>
+        <w:rPr>
+          <w:rFonts w:ascii="Calibri" w:hAnsi="Calibri"/>
+          <w:color w:val="FF0000"/>
+        </w:rPr>
+        <w:t>DESC</w:t>
+      </w:r>
+      <w:r>
+        <w:rPr>
+          <w:rFonts w:ascii="Calibri" w:hAnsi="Calibri"/>
+          <w:color w:val="000000" w:themeColor="text1"/>
+        </w:rPr>
+        <w:t>:</w:t>
+      </w:r>
+    </w:p>
+    <w:p>
+      <w:pPr>
+        <w:pStyle w:val="ListParagraph"/>
+        <w:jc w:val="both"/>
+        <w:rPr>
+          <w:rFonts w:ascii="Calibri" w:hAnsi="Calibri"/>
+          <w:color w:val="000000" w:themeColor="text1"/>
+          <w:szCs w:val="40"/>
+        </w:rPr>
+      </w:pPr>
+      <w:r>
+        <w:rPr>
+          <w:rFonts w:ascii="Calibri" w:hAnsi="Calibri"/>
+          <w:color w:val="000000" w:themeColor="text1"/>
+          <w:szCs w:val="40"/>
+        </w:rPr>
+        <w:t>00rwER5tfB : moment id</w:t>
+      </w:r>
+    </w:p>
+    <w:p>
+      <w:pPr>
+        <w:pStyle w:val="ListParagraph"/>
+        <w:jc w:val="both"/>
+        <w:rPr>
+          <w:rFonts w:ascii="Calibri" w:hAnsi="Calibri"/>
+          <w:color w:val="000000" w:themeColor="text1"/>
+          <w:szCs w:val="40"/>
+        </w:rPr>
+      </w:pPr>
+      <w:r>
+        <w:rPr>
+          <w:rFonts w:ascii="Calibri" w:hAnsi="Calibri"/>
+          <w:color w:val="FF0000"/>
+          <w:szCs w:val="40"/>
+        </w:rPr>
+        <w:t>PARAMETER</w:t>
+      </w:r>
+      <w:r>
+        <w:rPr>
+          <w:rFonts w:ascii="Calibri" w:hAnsi="Calibri"/>
+          <w:color w:val="000000" w:themeColor="text1"/>
+          <w:szCs w:val="40"/>
+        </w:rPr>
+        <w:t>:</w:t>
+      </w:r>
+      <w:r>
+        <w:rPr>
+          <w:rFonts w:ascii="Calibri" w:hAnsi="Calibri"/>
+          <w:color w:val="000000" w:themeColor="text1"/>
+          <w:szCs w:val="40"/>
+        </w:rPr>
+        <w:t xml:space="preserve"> newmoment: new moment information</w:t>
+      </w:r>
+    </w:p>
+    <w:p>
+      <w:pPr>
+        <w:pStyle w:val="ListParagraph"/>
+        <w:jc w:val="both"/>
+        <w:rPr>
+          <w:rFonts w:ascii="Calibri" w:hAnsi="Calibri"/>
+          <w:color w:val="000000" w:themeColor="text1"/>
+          <w:szCs w:val="40"/>
+        </w:rPr>
+      </w:pPr>
+      <w:r>
+        <w:rPr>
+          <w:rFonts w:ascii="Calibri" w:hAnsi="Calibri"/>
+          <w:color w:val="FF0000"/>
+          <w:szCs w:val="40"/>
+        </w:rPr>
+        <w:t>Return</w:t>
+      </w:r>
+      <w:r>
+        <w:rPr>
+          <w:rFonts w:ascii="Calibri" w:hAnsi="Calibri"/>
+          <w:color w:val="000000" w:themeColor="text1"/>
+          <w:szCs w:val="40"/>
+        </w:rPr>
+        <w:t xml:space="preserve">: if success, </w:t>
+      </w:r>
+      <w:r>
+        <w:rPr>
+          <w:rFonts w:ascii="Calibri" w:hAnsi="Calibri"/>
+          <w:color w:val="000000" w:themeColor="text1"/>
+          <w:szCs w:val="40"/>
+        </w:rPr>
+        <w:t>200</w:t>
+      </w:r>
+      <w:r>
+        <w:rPr>
+          <w:rFonts w:ascii="Calibri" w:hAnsi="Calibri"/>
+          <w:color w:val="000000" w:themeColor="text1"/>
+          <w:szCs w:val="40"/>
+        </w:rPr>
+        <w:t>, otherwise 404</w:t>
+      </w:r>
+    </w:p>
+    <w:p>
+      <w:pPr>
+        <w:pStyle w:val="ListParagraph"/>
+        <w:jc w:val="both"/>
+        <w:rPr>
+          <w:rFonts w:ascii="Calibri" w:hAnsi="Calibri"/>
+          <w:color w:val="000000" w:themeColor="text1"/>
+        </w:rPr>
+      </w:pPr>
     </w:p>
     <w:sectPr>
       <w:pgSz w:w="11909" w:h="16834" w:code="9"/>

</xml_diff>

<commit_message>
fix api and doc
</commit_message>
<xml_diff>
--- a/API_DOC/API.docx
+++ b/API_DOC/API.docx
@@ -107,6 +107,8 @@
           <w:szCs w:val="40"/>
         </w:rPr>
       </w:pPr>
+      <w:proofErr w:type="spellStart"/>
+      <w:proofErr w:type="gramStart"/>
       <w:r>
         <w:rPr>
           <w:rFonts w:ascii="Calibri" w:hAnsi="Calibri"/>
@@ -114,40 +116,50 @@
           <w:sz w:val="28"/>
           <w:szCs w:val="40"/>
         </w:rPr>
-        <w:t>var res200 = {</w:t>
-      </w:r>
-    </w:p>
-    <w:p>
-      <w:pPr>
-        <w:jc w:val="both"/>
+        <w:t>var</w:t>
+      </w:r>
+      <w:proofErr w:type="spellEnd"/>
+      <w:proofErr w:type="gramEnd"/>
+      <w:r>
         <w:rPr>
           <w:rFonts w:ascii="Calibri" w:hAnsi="Calibri"/>
           <w:color w:val="000000" w:themeColor="text1"/>
           <w:sz w:val="28"/>
           <w:szCs w:val="40"/>
         </w:rPr>
-      </w:pPr>
-      <w:r>
+        <w:t xml:space="preserve"> res200 = {</w:t>
+      </w:r>
+    </w:p>
+    <w:p>
+      <w:pPr>
+        <w:jc w:val="both"/>
         <w:rPr>
           <w:rFonts w:ascii="Calibri" w:hAnsi="Calibri"/>
           <w:color w:val="000000" w:themeColor="text1"/>
           <w:sz w:val="28"/>
           <w:szCs w:val="40"/>
         </w:rPr>
+      </w:pPr>
+      <w:r>
+        <w:rPr>
+          <w:rFonts w:ascii="Calibri" w:hAnsi="Calibri"/>
+          <w:color w:val="000000" w:themeColor="text1"/>
+          <w:sz w:val="28"/>
+          <w:szCs w:val="40"/>
+        </w:rPr>
         <w:tab/>
-        <w:t>status: 200,</w:t>
-      </w:r>
-    </w:p>
-    <w:p>
-      <w:pPr>
-        <w:jc w:val="both"/>
+      </w:r>
+      <w:proofErr w:type="gramStart"/>
+      <w:r>
         <w:rPr>
           <w:rFonts w:ascii="Calibri" w:hAnsi="Calibri"/>
           <w:color w:val="000000" w:themeColor="text1"/>
           <w:sz w:val="28"/>
           <w:szCs w:val="40"/>
         </w:rPr>
-      </w:pPr>
+        <w:t>status</w:t>
+      </w:r>
+      <w:proofErr w:type="gramEnd"/>
       <w:r>
         <w:rPr>
           <w:rFonts w:ascii="Calibri" w:hAnsi="Calibri"/>
@@ -155,20 +167,41 @@
           <w:sz w:val="28"/>
           <w:szCs w:val="40"/>
         </w:rPr>
+        <w:t>: 200,</w:t>
+      </w:r>
+    </w:p>
+    <w:p>
+      <w:pPr>
+        <w:jc w:val="both"/>
+        <w:rPr>
+          <w:rFonts w:ascii="Calibri" w:hAnsi="Calibri"/>
+          <w:color w:val="000000" w:themeColor="text1"/>
+          <w:sz w:val="28"/>
+          <w:szCs w:val="40"/>
+        </w:rPr>
+      </w:pPr>
+      <w:r>
+        <w:rPr>
+          <w:rFonts w:ascii="Calibri" w:hAnsi="Calibri"/>
+          <w:color w:val="000000" w:themeColor="text1"/>
+          <w:sz w:val="28"/>
+          <w:szCs w:val="40"/>
+        </w:rPr>
         <w:tab/>
-        <w:t>statusText: "OK"</w:t>
-      </w:r>
-    </w:p>
-    <w:p>
-      <w:pPr>
-        <w:jc w:val="both"/>
+      </w:r>
+      <w:proofErr w:type="spellStart"/>
+      <w:proofErr w:type="gramStart"/>
+      <w:r>
         <w:rPr>
           <w:rFonts w:ascii="Calibri" w:hAnsi="Calibri"/>
           <w:color w:val="000000" w:themeColor="text1"/>
           <w:sz w:val="28"/>
           <w:szCs w:val="40"/>
         </w:rPr>
-      </w:pPr>
+        <w:t>statusText</w:t>
+      </w:r>
+      <w:proofErr w:type="spellEnd"/>
+      <w:proofErr w:type="gramEnd"/>
       <w:r>
         <w:rPr>
           <w:rFonts w:ascii="Calibri" w:hAnsi="Calibri"/>
@@ -176,6 +209,26 @@
           <w:sz w:val="28"/>
           <w:szCs w:val="40"/>
         </w:rPr>
+        <w:t>: "OK"</w:t>
+      </w:r>
+    </w:p>
+    <w:p>
+      <w:pPr>
+        <w:jc w:val="both"/>
+        <w:rPr>
+          <w:rFonts w:ascii="Calibri" w:hAnsi="Calibri"/>
+          <w:color w:val="000000" w:themeColor="text1"/>
+          <w:sz w:val="28"/>
+          <w:szCs w:val="40"/>
+        </w:rPr>
+      </w:pPr>
+      <w:r>
+        <w:rPr>
+          <w:rFonts w:ascii="Calibri" w:hAnsi="Calibri"/>
+          <w:color w:val="000000" w:themeColor="text1"/>
+          <w:sz w:val="28"/>
+          <w:szCs w:val="40"/>
+        </w:rPr>
         <w:t>};</w:t>
       </w:r>
     </w:p>
@@ -189,6 +242,8 @@
           <w:szCs w:val="40"/>
         </w:rPr>
       </w:pPr>
+      <w:proofErr w:type="spellStart"/>
+      <w:proofErr w:type="gramStart"/>
       <w:r>
         <w:rPr>
           <w:rFonts w:ascii="Calibri" w:hAnsi="Calibri"/>
@@ -196,40 +251,50 @@
           <w:sz w:val="28"/>
           <w:szCs w:val="40"/>
         </w:rPr>
-        <w:t>var res404 = {</w:t>
-      </w:r>
-    </w:p>
-    <w:p>
-      <w:pPr>
-        <w:jc w:val="both"/>
+        <w:t>var</w:t>
+      </w:r>
+      <w:proofErr w:type="spellEnd"/>
+      <w:proofErr w:type="gramEnd"/>
+      <w:r>
         <w:rPr>
           <w:rFonts w:ascii="Calibri" w:hAnsi="Calibri"/>
           <w:color w:val="000000" w:themeColor="text1"/>
           <w:sz w:val="28"/>
           <w:szCs w:val="40"/>
         </w:rPr>
-      </w:pPr>
-      <w:r>
+        <w:t xml:space="preserve"> res404 = {</w:t>
+      </w:r>
+    </w:p>
+    <w:p>
+      <w:pPr>
+        <w:jc w:val="both"/>
         <w:rPr>
           <w:rFonts w:ascii="Calibri" w:hAnsi="Calibri"/>
           <w:color w:val="000000" w:themeColor="text1"/>
           <w:sz w:val="28"/>
           <w:szCs w:val="40"/>
         </w:rPr>
+      </w:pPr>
+      <w:r>
+        <w:rPr>
+          <w:rFonts w:ascii="Calibri" w:hAnsi="Calibri"/>
+          <w:color w:val="000000" w:themeColor="text1"/>
+          <w:sz w:val="28"/>
+          <w:szCs w:val="40"/>
+        </w:rPr>
         <w:tab/>
-        <w:t>status: 404,</w:t>
-      </w:r>
-    </w:p>
-    <w:p>
-      <w:pPr>
-        <w:jc w:val="both"/>
+      </w:r>
+      <w:proofErr w:type="gramStart"/>
+      <w:r>
         <w:rPr>
           <w:rFonts w:ascii="Calibri" w:hAnsi="Calibri"/>
           <w:color w:val="000000" w:themeColor="text1"/>
           <w:sz w:val="28"/>
           <w:szCs w:val="40"/>
         </w:rPr>
-      </w:pPr>
+        <w:t>status</w:t>
+      </w:r>
+      <w:proofErr w:type="gramEnd"/>
       <w:r>
         <w:rPr>
           <w:rFonts w:ascii="Calibri" w:hAnsi="Calibri"/>
@@ -237,20 +302,41 @@
           <w:sz w:val="28"/>
           <w:szCs w:val="40"/>
         </w:rPr>
+        <w:t>: 404,</w:t>
+      </w:r>
+    </w:p>
+    <w:p>
+      <w:pPr>
+        <w:jc w:val="both"/>
+        <w:rPr>
+          <w:rFonts w:ascii="Calibri" w:hAnsi="Calibri"/>
+          <w:color w:val="000000" w:themeColor="text1"/>
+          <w:sz w:val="28"/>
+          <w:szCs w:val="40"/>
+        </w:rPr>
+      </w:pPr>
+      <w:r>
+        <w:rPr>
+          <w:rFonts w:ascii="Calibri" w:hAnsi="Calibri"/>
+          <w:color w:val="000000" w:themeColor="text1"/>
+          <w:sz w:val="28"/>
+          <w:szCs w:val="40"/>
+        </w:rPr>
         <w:tab/>
-        <w:t>statusText: "Not Found"</w:t>
-      </w:r>
-    </w:p>
-    <w:p>
-      <w:pPr>
-        <w:jc w:val="both"/>
+      </w:r>
+      <w:proofErr w:type="spellStart"/>
+      <w:proofErr w:type="gramStart"/>
+      <w:r>
         <w:rPr>
           <w:rFonts w:ascii="Calibri" w:hAnsi="Calibri"/>
           <w:color w:val="000000" w:themeColor="text1"/>
           <w:sz w:val="28"/>
           <w:szCs w:val="40"/>
         </w:rPr>
-      </w:pPr>
+        <w:t>statusText</w:t>
+      </w:r>
+      <w:proofErr w:type="spellEnd"/>
+      <w:proofErr w:type="gramEnd"/>
       <w:r>
         <w:rPr>
           <w:rFonts w:ascii="Calibri" w:hAnsi="Calibri"/>
@@ -258,6 +344,26 @@
           <w:sz w:val="28"/>
           <w:szCs w:val="40"/>
         </w:rPr>
+        <w:t>: "Not Found"</w:t>
+      </w:r>
+    </w:p>
+    <w:p>
+      <w:pPr>
+        <w:jc w:val="both"/>
+        <w:rPr>
+          <w:rFonts w:ascii="Calibri" w:hAnsi="Calibri"/>
+          <w:color w:val="000000" w:themeColor="text1"/>
+          <w:sz w:val="28"/>
+          <w:szCs w:val="40"/>
+        </w:rPr>
+      </w:pPr>
+      <w:r>
+        <w:rPr>
+          <w:rFonts w:ascii="Calibri" w:hAnsi="Calibri"/>
+          <w:color w:val="000000" w:themeColor="text1"/>
+          <w:sz w:val="28"/>
+          <w:szCs w:val="40"/>
+        </w:rPr>
         <w:t>};</w:t>
       </w:r>
     </w:p>
@@ -271,6 +377,8 @@
           <w:szCs w:val="40"/>
         </w:rPr>
       </w:pPr>
+      <w:proofErr w:type="spellStart"/>
+      <w:proofErr w:type="gramStart"/>
       <w:r>
         <w:rPr>
           <w:rFonts w:ascii="Calibri" w:hAnsi="Calibri"/>
@@ -278,40 +386,50 @@
           <w:sz w:val="28"/>
           <w:szCs w:val="40"/>
         </w:rPr>
-        <w:t>var res500 = {</w:t>
-      </w:r>
-    </w:p>
-    <w:p>
-      <w:pPr>
-        <w:jc w:val="both"/>
+        <w:t>var</w:t>
+      </w:r>
+      <w:proofErr w:type="spellEnd"/>
+      <w:proofErr w:type="gramEnd"/>
+      <w:r>
         <w:rPr>
           <w:rFonts w:ascii="Calibri" w:hAnsi="Calibri"/>
           <w:color w:val="000000" w:themeColor="text1"/>
           <w:sz w:val="28"/>
           <w:szCs w:val="40"/>
         </w:rPr>
-      </w:pPr>
-      <w:r>
+        <w:t xml:space="preserve"> res500 = {</w:t>
+      </w:r>
+    </w:p>
+    <w:p>
+      <w:pPr>
+        <w:jc w:val="both"/>
         <w:rPr>
           <w:rFonts w:ascii="Calibri" w:hAnsi="Calibri"/>
           <w:color w:val="000000" w:themeColor="text1"/>
           <w:sz w:val="28"/>
           <w:szCs w:val="40"/>
         </w:rPr>
+      </w:pPr>
+      <w:r>
+        <w:rPr>
+          <w:rFonts w:ascii="Calibri" w:hAnsi="Calibri"/>
+          <w:color w:val="000000" w:themeColor="text1"/>
+          <w:sz w:val="28"/>
+          <w:szCs w:val="40"/>
+        </w:rPr>
         <w:tab/>
-        <w:t>status: 500,</w:t>
-      </w:r>
-    </w:p>
-    <w:p>
-      <w:pPr>
-        <w:jc w:val="both"/>
+      </w:r>
+      <w:proofErr w:type="gramStart"/>
+      <w:r>
         <w:rPr>
           <w:rFonts w:ascii="Calibri" w:hAnsi="Calibri"/>
           <w:color w:val="000000" w:themeColor="text1"/>
           <w:sz w:val="28"/>
           <w:szCs w:val="40"/>
         </w:rPr>
-      </w:pPr>
+        <w:t>status</w:t>
+      </w:r>
+      <w:proofErr w:type="gramEnd"/>
       <w:r>
         <w:rPr>
           <w:rFonts w:ascii="Calibri" w:hAnsi="Calibri"/>
@@ -319,8 +437,49 @@
           <w:sz w:val="28"/>
           <w:szCs w:val="40"/>
         </w:rPr>
+        <w:t>: 500,</w:t>
+      </w:r>
+    </w:p>
+    <w:p>
+      <w:pPr>
+        <w:jc w:val="both"/>
+        <w:rPr>
+          <w:rFonts w:ascii="Calibri" w:hAnsi="Calibri"/>
+          <w:color w:val="000000" w:themeColor="text1"/>
+          <w:sz w:val="28"/>
+          <w:szCs w:val="40"/>
+        </w:rPr>
+      </w:pPr>
+      <w:r>
+        <w:rPr>
+          <w:rFonts w:ascii="Calibri" w:hAnsi="Calibri"/>
+          <w:color w:val="000000" w:themeColor="text1"/>
+          <w:sz w:val="28"/>
+          <w:szCs w:val="40"/>
+        </w:rPr>
         <w:tab/>
-        <w:t>statusText: "Firebase Error"</w:t>
+      </w:r>
+      <w:proofErr w:type="spellStart"/>
+      <w:proofErr w:type="gramStart"/>
+      <w:r>
+        <w:rPr>
+          <w:rFonts w:ascii="Calibri" w:hAnsi="Calibri"/>
+          <w:color w:val="000000" w:themeColor="text1"/>
+          <w:sz w:val="28"/>
+          <w:szCs w:val="40"/>
+        </w:rPr>
+        <w:t>statusText</w:t>
+      </w:r>
+      <w:proofErr w:type="spellEnd"/>
+      <w:proofErr w:type="gramEnd"/>
+      <w:r>
+        <w:rPr>
+          <w:rFonts w:ascii="Calibri" w:hAnsi="Calibri"/>
+          <w:color w:val="000000" w:themeColor="text1"/>
+          <w:sz w:val="28"/>
+          <w:szCs w:val="40"/>
+        </w:rPr>
+        <w:t>: "Firebase Error"</w:t>
       </w:r>
     </w:p>
     <w:p>
@@ -610,6 +769,8 @@
           <w:szCs w:val="40"/>
         </w:rPr>
       </w:pPr>
+      <w:proofErr w:type="spellStart"/>
+      <w:proofErr w:type="gramStart"/>
       <w:r>
         <w:rPr>
           <w:rFonts w:ascii="Calibri" w:hAnsi="Calibri"/>
@@ -618,6 +779,8 @@
         </w:rPr>
         <w:t>newuser</w:t>
       </w:r>
+      <w:proofErr w:type="spellEnd"/>
+      <w:proofErr w:type="gramEnd"/>
       <w:r>
         <w:rPr>
           <w:rFonts w:ascii="Calibri" w:hAnsi="Calibri"/>
@@ -632,8 +795,18 @@
           <w:color w:val="000000" w:themeColor="text1"/>
           <w:szCs w:val="40"/>
         </w:rPr>
-        <w:t>new user data by json</w:t>
-      </w:r>
+        <w:t xml:space="preserve">new user data by </w:t>
+      </w:r>
+      <w:proofErr w:type="spellStart"/>
+      <w:r>
+        <w:rPr>
+          <w:rFonts w:ascii="Calibri" w:hAnsi="Calibri"/>
+          <w:color w:val="000000" w:themeColor="text1"/>
+          <w:szCs w:val="40"/>
+        </w:rPr>
+        <w:t>json</w:t>
+      </w:r>
+      <w:proofErr w:type="spellEnd"/>
     </w:p>
     <w:p>
       <w:pPr>
@@ -660,6 +833,7 @@
         </w:rPr>
         <w:t xml:space="preserve">: if success, </w:t>
       </w:r>
+      <w:proofErr w:type="spellStart"/>
       <w:r>
         <w:rPr>
           <w:rFonts w:ascii="Calibri" w:hAnsi="Calibri"/>
@@ -668,6 +842,7 @@
         </w:rPr>
         <w:t>userid</w:t>
       </w:r>
+      <w:proofErr w:type="spellEnd"/>
       <w:r>
         <w:rPr>
           <w:rFonts w:ascii="Calibri" w:hAnsi="Calibri"/>
@@ -869,6 +1044,7 @@
         </w:rPr>
         <w:t>10154390471048223</w:t>
       </w:r>
+      <w:proofErr w:type="gramStart"/>
       <w:r>
         <w:rPr>
           <w:rFonts w:ascii="Calibri" w:hAnsi="Calibri"/>
@@ -883,16 +1059,18 @@
         </w:rPr>
         <w:t>fbid</w:t>
       </w:r>
-    </w:p>
-    <w:p>
-      <w:pPr>
-        <w:jc w:val="both"/>
-        <w:rPr>
-          <w:rFonts w:ascii="Calibri" w:hAnsi="Calibri"/>
-          <w:color w:val="000000" w:themeColor="text1"/>
-          <w:szCs w:val="40"/>
-        </w:rPr>
-      </w:pPr>
+      <w:proofErr w:type="gramEnd"/>
+    </w:p>
+    <w:p>
+      <w:pPr>
+        <w:jc w:val="both"/>
+        <w:rPr>
+          <w:rFonts w:ascii="Calibri" w:hAnsi="Calibri"/>
+          <w:color w:val="000000" w:themeColor="text1"/>
+          <w:szCs w:val="40"/>
+        </w:rPr>
+      </w:pPr>
+      <w:proofErr w:type="spellStart"/>
       <w:r>
         <w:rPr>
           <w:rFonts w:ascii="Calibri" w:hAnsi="Calibri"/>
@@ -901,6 +1079,7 @@
         </w:rPr>
         <w:t>PARAMETER</w:t>
       </w:r>
+      <w:proofErr w:type="gramStart"/>
       <w:r>
         <w:rPr>
           <w:rFonts w:ascii="Calibri" w:hAnsi="Calibri"/>
@@ -917,6 +1096,8 @@
         </w:rPr>
         <w:t>no</w:t>
       </w:r>
+      <w:proofErr w:type="spellEnd"/>
+      <w:proofErr w:type="gramEnd"/>
     </w:p>
     <w:p>
       <w:pPr>
@@ -1086,7 +1267,14 @@
           <w:rFonts w:ascii="Calibri" w:hAnsi="Calibri"/>
           <w:color w:val="000000" w:themeColor="text1"/>
         </w:rPr>
-        <w:t>: GET</w:t>
+        <w:t xml:space="preserve">: </w:t>
+      </w:r>
+      <w:r>
+        <w:rPr>
+          <w:rFonts w:ascii="Calibri" w:hAnsi="Calibri"/>
+          <w:color w:val="000000" w:themeColor="text1"/>
+        </w:rPr>
+        <w:t>POST</w:t>
       </w:r>
     </w:p>
     <w:p>
@@ -1142,20 +1330,24 @@
           <w:color w:val="000000" w:themeColor="text1"/>
         </w:rPr>
       </w:pPr>
-      <w:r>
-        <w:rPr>
-          <w:rFonts w:ascii="Calibri" w:hAnsi="Calibri"/>
-          <w:color w:val="000000" w:themeColor="text1"/>
-        </w:rPr>
-        <w:t xml:space="preserve">userid </w:t>
-      </w:r>
-      <w:r>
-        <w:rPr>
-          <w:rFonts w:ascii="Calibri" w:hAnsi="Calibri"/>
-          <w:color w:val="000000" w:themeColor="text1"/>
-        </w:rPr>
-        <w:t>:</w:t>
-      </w:r>
+      <w:proofErr w:type="spellStart"/>
+      <w:proofErr w:type="gramStart"/>
+      <w:r>
+        <w:rPr>
+          <w:rFonts w:ascii="Calibri" w:hAnsi="Calibri"/>
+          <w:color w:val="000000" w:themeColor="text1"/>
+        </w:rPr>
+        <w:t>userid</w:t>
+      </w:r>
+      <w:proofErr w:type="spellEnd"/>
+      <w:r>
+        <w:rPr>
+          <w:rFonts w:ascii="Calibri" w:hAnsi="Calibri"/>
+          <w:color w:val="000000" w:themeColor="text1"/>
+        </w:rPr>
+        <w:t xml:space="preserve"> :</w:t>
+      </w:r>
+      <w:proofErr w:type="gramEnd"/>
       <w:r>
         <w:rPr>
           <w:rFonts w:ascii="Calibri" w:hAnsi="Calibri"/>
@@ -1173,12 +1365,53 @@
           <w:color w:val="000000" w:themeColor="text1"/>
         </w:rPr>
       </w:pPr>
-      <w:r>
-        <w:rPr>
-          <w:rFonts w:ascii="Calibri" w:hAnsi="Calibri"/>
-          <w:color w:val="000000" w:themeColor="text1"/>
-        </w:rPr>
-        <w:t>type : main or other (whether mainProfileImage or otherProfileImages)</w:t>
+      <w:proofErr w:type="gramStart"/>
+      <w:r>
+        <w:rPr>
+          <w:rFonts w:ascii="Calibri" w:hAnsi="Calibri"/>
+          <w:color w:val="000000" w:themeColor="text1"/>
+        </w:rPr>
+        <w:t>type :</w:t>
+      </w:r>
+      <w:proofErr w:type="gramEnd"/>
+      <w:r>
+        <w:rPr>
+          <w:rFonts w:ascii="Calibri" w:hAnsi="Calibri"/>
+          <w:color w:val="000000" w:themeColor="text1"/>
+        </w:rPr>
+        <w:t xml:space="preserve"> main or other (whether </w:t>
+      </w:r>
+      <w:proofErr w:type="spellStart"/>
+      <w:r>
+        <w:rPr>
+          <w:rFonts w:ascii="Calibri" w:hAnsi="Calibri"/>
+          <w:color w:val="000000" w:themeColor="text1"/>
+        </w:rPr>
+        <w:t>mainProfileImage</w:t>
+      </w:r>
+      <w:proofErr w:type="spellEnd"/>
+      <w:r>
+        <w:rPr>
+          <w:rFonts w:ascii="Calibri" w:hAnsi="Calibri"/>
+          <w:color w:val="000000" w:themeColor="text1"/>
+        </w:rPr>
+        <w:t xml:space="preserve"> or </w:t>
+      </w:r>
+      <w:proofErr w:type="spellStart"/>
+      <w:r>
+        <w:rPr>
+          <w:rFonts w:ascii="Calibri" w:hAnsi="Calibri"/>
+          <w:color w:val="000000" w:themeColor="text1"/>
+        </w:rPr>
+        <w:t>otherProfileImages</w:t>
+      </w:r>
+      <w:proofErr w:type="spellEnd"/>
+      <w:r>
+        <w:rPr>
+          <w:rFonts w:ascii="Calibri" w:hAnsi="Calibri"/>
+          <w:color w:val="000000" w:themeColor="text1"/>
+        </w:rPr>
+        <w:t>)</w:t>
       </w:r>
     </w:p>
     <w:p>
@@ -1204,31 +1437,51 @@
           <w:color w:val="000000" w:themeColor="text1"/>
           <w:szCs w:val="40"/>
         </w:rPr>
-        <w:t>:</w:t>
-      </w:r>
-      <w:r>
-        <w:rPr>
-          <w:rFonts w:ascii="Calibri" w:hAnsi="Calibri"/>
-          <w:color w:val="000000" w:themeColor="text1"/>
-          <w:szCs w:val="40"/>
-        </w:rPr>
-        <w:t xml:space="preserve"> </w:t>
-      </w:r>
-      <w:r>
-        <w:rPr>
-          <w:rFonts w:ascii="Calibri" w:hAnsi="Calibri"/>
-          <w:color w:val="000000" w:themeColor="text1"/>
-          <w:szCs w:val="40"/>
-        </w:rPr>
-        <w:t>'uploadFile'</w:t>
-      </w:r>
-      <w:r>
-        <w:rPr>
-          <w:rFonts w:ascii="Calibri" w:hAnsi="Calibri"/>
-          <w:color w:val="000000" w:themeColor="text1"/>
-          <w:szCs w:val="40"/>
-        </w:rPr>
-        <w:t xml:space="preserve"> :  new file(image or video)</w:t>
+        <w:t xml:space="preserve">: </w:t>
+      </w:r>
+      <w:proofErr w:type="gramStart"/>
+      <w:r>
+        <w:rPr>
+          <w:rFonts w:ascii="Calibri" w:hAnsi="Calibri"/>
+          <w:color w:val="000000" w:themeColor="text1"/>
+          <w:szCs w:val="40"/>
+        </w:rPr>
+        <w:t>'</w:t>
+      </w:r>
+      <w:proofErr w:type="spellStart"/>
+      <w:r>
+        <w:rPr>
+          <w:rFonts w:ascii="Calibri" w:hAnsi="Calibri"/>
+          <w:color w:val="000000" w:themeColor="text1"/>
+          <w:szCs w:val="40"/>
+        </w:rPr>
+        <w:t>uploadFile</w:t>
+      </w:r>
+      <w:proofErr w:type="spellEnd"/>
+      <w:r>
+        <w:rPr>
+          <w:rFonts w:ascii="Calibri" w:hAnsi="Calibri"/>
+          <w:color w:val="000000" w:themeColor="text1"/>
+          <w:szCs w:val="40"/>
+        </w:rPr>
+        <w:t>'</w:t>
+      </w:r>
+      <w:r>
+        <w:rPr>
+          <w:rFonts w:ascii="Calibri" w:hAnsi="Calibri"/>
+          <w:color w:val="000000" w:themeColor="text1"/>
+          <w:szCs w:val="40"/>
+        </w:rPr>
+        <w:t xml:space="preserve"> :</w:t>
+      </w:r>
+      <w:proofErr w:type="gramEnd"/>
+      <w:r>
+        <w:rPr>
+          <w:rFonts w:ascii="Calibri" w:hAnsi="Calibri"/>
+          <w:color w:val="000000" w:themeColor="text1"/>
+          <w:szCs w:val="40"/>
+        </w:rPr>
+        <w:t xml:space="preserve">  new file(image or video)</w:t>
       </w:r>
     </w:p>
     <w:p>
@@ -1241,6 +1494,8 @@
           <w:szCs w:val="40"/>
         </w:rPr>
       </w:pPr>
+      <w:proofErr w:type="spellStart"/>
+      <w:proofErr w:type="gramStart"/>
       <w:r>
         <w:rPr>
           <w:rFonts w:ascii="Calibri" w:hAnsi="Calibri"/>
@@ -1249,13 +1504,23 @@
         </w:rPr>
         <w:t>thumbnailImage</w:t>
       </w:r>
-      <w:r>
-        <w:rPr>
-          <w:rFonts w:ascii="Calibri" w:hAnsi="Calibri"/>
-          <w:color w:val="000000" w:themeColor="text1"/>
-          <w:szCs w:val="40"/>
-        </w:rPr>
-        <w:t xml:space="preserve"> : thumbnail image for video</w:t>
+      <w:proofErr w:type="spellEnd"/>
+      <w:r>
+        <w:rPr>
+          <w:rFonts w:ascii="Calibri" w:hAnsi="Calibri"/>
+          <w:color w:val="000000" w:themeColor="text1"/>
+          <w:szCs w:val="40"/>
+        </w:rPr>
+        <w:t xml:space="preserve"> :</w:t>
+      </w:r>
+      <w:proofErr w:type="gramEnd"/>
+      <w:r>
+        <w:rPr>
+          <w:rFonts w:ascii="Calibri" w:hAnsi="Calibri"/>
+          <w:color w:val="000000" w:themeColor="text1"/>
+          <w:szCs w:val="40"/>
+        </w:rPr>
+        <w:t xml:space="preserve"> thumbnail image for video</w:t>
       </w:r>
     </w:p>
     <w:p>
@@ -1267,22 +1532,63 @@
           <w:color w:val="000000" w:themeColor="text1"/>
         </w:rPr>
       </w:pPr>
-      <w:r>
-        <w:rPr>
-          <w:rFonts w:ascii="Calibri" w:hAnsi="Calibri"/>
-          <w:color w:val="000000" w:themeColor="text1"/>
-        </w:rPr>
-        <w:t>oldurl : old url to be replaced</w:t>
-      </w:r>
-      <w:r>
-        <w:rPr>
-          <w:rFonts w:ascii="Calibri" w:hAnsi="Calibri"/>
-          <w:color w:val="000000" w:themeColor="text1"/>
-        </w:rPr>
-        <w:t>( if oldurl is empty, upload new image, otherwise replace)</w:t>
-      </w:r>
-      <w:bookmarkStart w:id="0" w:name="_GoBack"/>
-      <w:bookmarkEnd w:id="0"/>
+      <w:proofErr w:type="spellStart"/>
+      <w:proofErr w:type="gramStart"/>
+      <w:r>
+        <w:rPr>
+          <w:rFonts w:ascii="Calibri" w:hAnsi="Calibri"/>
+          <w:color w:val="000000" w:themeColor="text1"/>
+        </w:rPr>
+        <w:t>oldurl</w:t>
+      </w:r>
+      <w:proofErr w:type="spellEnd"/>
+      <w:r>
+        <w:rPr>
+          <w:rFonts w:ascii="Calibri" w:hAnsi="Calibri"/>
+          <w:color w:val="000000" w:themeColor="text1"/>
+        </w:rPr>
+        <w:t xml:space="preserve"> :</w:t>
+      </w:r>
+      <w:proofErr w:type="gramEnd"/>
+      <w:r>
+        <w:rPr>
+          <w:rFonts w:ascii="Calibri" w:hAnsi="Calibri"/>
+          <w:color w:val="000000" w:themeColor="text1"/>
+        </w:rPr>
+        <w:t xml:space="preserve"> old </w:t>
+      </w:r>
+      <w:proofErr w:type="spellStart"/>
+      <w:r>
+        <w:rPr>
+          <w:rFonts w:ascii="Calibri" w:hAnsi="Calibri"/>
+          <w:color w:val="000000" w:themeColor="text1"/>
+        </w:rPr>
+        <w:t>url</w:t>
+      </w:r>
+      <w:proofErr w:type="spellEnd"/>
+      <w:r>
+        <w:rPr>
+          <w:rFonts w:ascii="Calibri" w:hAnsi="Calibri"/>
+          <w:color w:val="000000" w:themeColor="text1"/>
+        </w:rPr>
+        <w:t xml:space="preserve"> to be replaced( if </w:t>
+      </w:r>
+      <w:proofErr w:type="spellStart"/>
+      <w:r>
+        <w:rPr>
+          <w:rFonts w:ascii="Calibri" w:hAnsi="Calibri"/>
+          <w:color w:val="000000" w:themeColor="text1"/>
+        </w:rPr>
+        <w:t>oldurl</w:t>
+      </w:r>
+      <w:proofErr w:type="spellEnd"/>
+      <w:r>
+        <w:rPr>
+          <w:rFonts w:ascii="Calibri" w:hAnsi="Calibri"/>
+          <w:color w:val="000000" w:themeColor="text1"/>
+        </w:rPr>
+        <w:t xml:space="preserve"> is empty, upload new image, otherwise replace)</w:t>
+      </w:r>
     </w:p>
     <w:p>
       <w:pPr>
@@ -1475,6 +1781,7 @@
         </w:rPr>
         <w:t>10154390471048223</w:t>
       </w:r>
+      <w:proofErr w:type="gramStart"/>
       <w:r>
         <w:rPr>
           <w:rFonts w:ascii="Calibri" w:hAnsi="Calibri"/>
@@ -1482,16 +1789,18 @@
         </w:rPr>
         <w:t>:userid</w:t>
       </w:r>
-    </w:p>
-    <w:p>
-      <w:pPr>
-        <w:jc w:val="both"/>
-        <w:rPr>
-          <w:rFonts w:ascii="Calibri" w:hAnsi="Calibri"/>
-          <w:color w:val="000000" w:themeColor="text1"/>
-          <w:szCs w:val="40"/>
-        </w:rPr>
-      </w:pPr>
+      <w:proofErr w:type="gramEnd"/>
+    </w:p>
+    <w:p>
+      <w:pPr>
+        <w:jc w:val="both"/>
+        <w:rPr>
+          <w:rFonts w:ascii="Calibri" w:hAnsi="Calibri"/>
+          <w:color w:val="000000" w:themeColor="text1"/>
+          <w:szCs w:val="40"/>
+        </w:rPr>
+      </w:pPr>
+      <w:proofErr w:type="spellStart"/>
       <w:r>
         <w:rPr>
           <w:rFonts w:ascii="Calibri" w:hAnsi="Calibri"/>
@@ -1500,6 +1809,7 @@
         </w:rPr>
         <w:t>PARAMETER</w:t>
       </w:r>
+      <w:proofErr w:type="gramStart"/>
       <w:r>
         <w:rPr>
           <w:rFonts w:ascii="Calibri" w:hAnsi="Calibri"/>
@@ -1508,6 +1818,8 @@
         </w:rPr>
         <w:t>:no</w:t>
       </w:r>
+      <w:proofErr w:type="spellEnd"/>
+      <w:proofErr w:type="gramEnd"/>
     </w:p>
     <w:p>
       <w:pPr>
@@ -1711,6 +2023,7 @@
         </w:rPr>
         <w:t>10154390471048223</w:t>
       </w:r>
+      <w:proofErr w:type="gramStart"/>
       <w:r>
         <w:rPr>
           <w:rFonts w:ascii="Calibri" w:hAnsi="Calibri"/>
@@ -1718,6 +2031,7 @@
         </w:rPr>
         <w:t>:userid</w:t>
       </w:r>
+      <w:proofErr w:type="gramEnd"/>
     </w:p>
     <w:p>
       <w:pPr>
@@ -1754,6 +2068,8 @@
           <w:szCs w:val="40"/>
         </w:rPr>
       </w:pPr>
+      <w:proofErr w:type="spellStart"/>
+      <w:proofErr w:type="gramStart"/>
       <w:r>
         <w:rPr>
           <w:rFonts w:ascii="Calibri" w:hAnsi="Calibri"/>
@@ -1770,13 +2086,23 @@
         </w:rPr>
         <w:t>ewpref</w:t>
       </w:r>
-      <w:r>
-        <w:rPr>
-          <w:rFonts w:ascii="Calibri" w:hAnsi="Calibri"/>
-          <w:color w:val="000000" w:themeColor="text1"/>
-          <w:szCs w:val="40"/>
-        </w:rPr>
-        <w:t xml:space="preserve"> : new preference data</w:t>
+      <w:proofErr w:type="spellEnd"/>
+      <w:r>
+        <w:rPr>
+          <w:rFonts w:ascii="Calibri" w:hAnsi="Calibri"/>
+          <w:color w:val="000000" w:themeColor="text1"/>
+          <w:szCs w:val="40"/>
+        </w:rPr>
+        <w:t xml:space="preserve"> :</w:t>
+      </w:r>
+      <w:proofErr w:type="gramEnd"/>
+      <w:r>
+        <w:rPr>
+          <w:rFonts w:ascii="Calibri" w:hAnsi="Calibri"/>
+          <w:color w:val="000000" w:themeColor="text1"/>
+          <w:szCs w:val="40"/>
+        </w:rPr>
+        <w:t xml:space="preserve"> new preference data</w:t>
       </w:r>
     </w:p>
     <w:p>
@@ -1988,6 +2314,7 @@
         </w:rPr>
         <w:t>10154390471048223</w:t>
       </w:r>
+      <w:proofErr w:type="gramStart"/>
       <w:r>
         <w:rPr>
           <w:rFonts w:ascii="Calibri" w:hAnsi="Calibri"/>
@@ -1995,6 +2322,7 @@
         </w:rPr>
         <w:t>:userid</w:t>
       </w:r>
+      <w:proofErr w:type="gramEnd"/>
     </w:p>
     <w:p>
       <w:pPr>
@@ -2031,6 +2359,8 @@
           <w:szCs w:val="40"/>
         </w:rPr>
       </w:pPr>
+      <w:proofErr w:type="spellStart"/>
+      <w:proofErr w:type="gramStart"/>
       <w:r>
         <w:rPr>
           <w:rFonts w:ascii="Calibri" w:hAnsi="Calibri"/>
@@ -2039,6 +2369,8 @@
         </w:rPr>
         <w:t>newuser</w:t>
       </w:r>
+      <w:proofErr w:type="spellEnd"/>
+      <w:proofErr w:type="gramEnd"/>
       <w:r>
         <w:rPr>
           <w:rFonts w:ascii="Calibri" w:hAnsi="Calibri"/>
@@ -2294,6 +2626,7 @@
         </w:rPr>
         <w:t>10154390471048223</w:t>
       </w:r>
+      <w:proofErr w:type="gramStart"/>
       <w:r>
         <w:rPr>
           <w:rFonts w:ascii="Calibri" w:hAnsi="Calibri"/>
@@ -2301,23 +2634,52 @@
         </w:rPr>
         <w:t>:userid</w:t>
       </w:r>
-    </w:p>
-    <w:p>
-      <w:pPr>
-        <w:jc w:val="both"/>
-        <w:rPr>
-          <w:rFonts w:ascii="Calibri" w:hAnsi="Calibri"/>
-          <w:color w:val="000000" w:themeColor="text1"/>
-          <w:szCs w:val="40"/>
-        </w:rPr>
-      </w:pPr>
-      <w:r>
-        <w:rPr>
-          <w:rFonts w:ascii="Calibri" w:hAnsi="Calibri"/>
-          <w:color w:val="000000" w:themeColor="text1"/>
-          <w:szCs w:val="40"/>
-        </w:rPr>
-        <w:t xml:space="preserve">sort: updateAt or </w:t>
+      <w:proofErr w:type="gramEnd"/>
+    </w:p>
+    <w:p>
+      <w:pPr>
+        <w:jc w:val="both"/>
+        <w:rPr>
+          <w:rFonts w:ascii="Calibri" w:hAnsi="Calibri"/>
+          <w:color w:val="000000" w:themeColor="text1"/>
+          <w:szCs w:val="40"/>
+        </w:rPr>
+      </w:pPr>
+      <w:proofErr w:type="gramStart"/>
+      <w:r>
+        <w:rPr>
+          <w:rFonts w:ascii="Calibri" w:hAnsi="Calibri"/>
+          <w:color w:val="000000" w:themeColor="text1"/>
+          <w:szCs w:val="40"/>
+        </w:rPr>
+        <w:t>sort</w:t>
+      </w:r>
+      <w:proofErr w:type="gramEnd"/>
+      <w:r>
+        <w:rPr>
+          <w:rFonts w:ascii="Calibri" w:hAnsi="Calibri"/>
+          <w:color w:val="000000" w:themeColor="text1"/>
+          <w:szCs w:val="40"/>
+        </w:rPr>
+        <w:t xml:space="preserve">: </w:t>
+      </w:r>
+      <w:proofErr w:type="spellStart"/>
+      <w:r>
+        <w:rPr>
+          <w:rFonts w:ascii="Calibri" w:hAnsi="Calibri"/>
+          <w:color w:val="000000" w:themeColor="text1"/>
+          <w:szCs w:val="40"/>
+        </w:rPr>
+        <w:t>updateAt</w:t>
+      </w:r>
+      <w:proofErr w:type="spellEnd"/>
+      <w:r>
+        <w:rPr>
+          <w:rFonts w:ascii="Calibri" w:hAnsi="Calibri"/>
+          <w:color w:val="000000" w:themeColor="text1"/>
+          <w:szCs w:val="40"/>
+        </w:rPr>
+        <w:t xml:space="preserve"> or </w:t>
       </w:r>
       <w:r>
         <w:rPr>
@@ -2337,14 +2699,25 @@
           <w:szCs w:val="40"/>
         </w:rPr>
       </w:pPr>
-      <w:r>
-        <w:rPr>
-          <w:rFonts w:ascii="Calibri" w:hAnsi="Calibri"/>
-          <w:color w:val="000000" w:themeColor="text1"/>
-          <w:szCs w:val="40"/>
-        </w:rPr>
-        <w:t xml:space="preserve">filter: string for </w:t>
-      </w:r>
+      <w:proofErr w:type="gramStart"/>
+      <w:r>
+        <w:rPr>
+          <w:rFonts w:ascii="Calibri" w:hAnsi="Calibri"/>
+          <w:color w:val="000000" w:themeColor="text1"/>
+          <w:szCs w:val="40"/>
+        </w:rPr>
+        <w:t>filter</w:t>
+      </w:r>
+      <w:proofErr w:type="gramEnd"/>
+      <w:r>
+        <w:rPr>
+          <w:rFonts w:ascii="Calibri" w:hAnsi="Calibri"/>
+          <w:color w:val="000000" w:themeColor="text1"/>
+          <w:szCs w:val="40"/>
+        </w:rPr>
+        <w:t xml:space="preserve">: string for </w:t>
+      </w:r>
+      <w:proofErr w:type="spellStart"/>
       <w:r>
         <w:rPr>
           <w:rFonts w:ascii="Calibri" w:hAnsi="Calibri"/>
@@ -2353,6 +2726,7 @@
         </w:rPr>
         <w:t>momentsPassion</w:t>
       </w:r>
+      <w:proofErr w:type="spellEnd"/>
       <w:r>
         <w:rPr>
           <w:rFonts w:ascii="Calibri" w:hAnsi="Calibri"/>
@@ -2630,13 +3004,41 @@
           <w:szCs w:val="40"/>
         </w:rPr>
       </w:pPr>
-      <w:r>
-        <w:rPr>
-          <w:rFonts w:ascii="Calibri" w:hAnsi="Calibri"/>
-          <w:color w:val="000000" w:themeColor="text1"/>
-          <w:szCs w:val="40"/>
-        </w:rPr>
-        <w:t xml:space="preserve">sort: updateAt or </w:t>
+      <w:proofErr w:type="gramStart"/>
+      <w:r>
+        <w:rPr>
+          <w:rFonts w:ascii="Calibri" w:hAnsi="Calibri"/>
+          <w:color w:val="000000" w:themeColor="text1"/>
+          <w:szCs w:val="40"/>
+        </w:rPr>
+        <w:t>sort</w:t>
+      </w:r>
+      <w:proofErr w:type="gramEnd"/>
+      <w:r>
+        <w:rPr>
+          <w:rFonts w:ascii="Calibri" w:hAnsi="Calibri"/>
+          <w:color w:val="000000" w:themeColor="text1"/>
+          <w:szCs w:val="40"/>
+        </w:rPr>
+        <w:t xml:space="preserve">: </w:t>
+      </w:r>
+      <w:proofErr w:type="spellStart"/>
+      <w:r>
+        <w:rPr>
+          <w:rFonts w:ascii="Calibri" w:hAnsi="Calibri"/>
+          <w:color w:val="000000" w:themeColor="text1"/>
+          <w:szCs w:val="40"/>
+        </w:rPr>
+        <w:t>updateAt</w:t>
+      </w:r>
+      <w:proofErr w:type="spellEnd"/>
+      <w:r>
+        <w:rPr>
+          <w:rFonts w:ascii="Calibri" w:hAnsi="Calibri"/>
+          <w:color w:val="000000" w:themeColor="text1"/>
+          <w:szCs w:val="40"/>
+        </w:rPr>
+        <w:t xml:space="preserve"> or </w:t>
       </w:r>
       <w:r>
         <w:rPr>
@@ -2656,14 +3058,25 @@
           <w:szCs w:val="40"/>
         </w:rPr>
       </w:pPr>
-      <w:r>
-        <w:rPr>
-          <w:rFonts w:ascii="Calibri" w:hAnsi="Calibri"/>
-          <w:color w:val="000000" w:themeColor="text1"/>
-          <w:szCs w:val="40"/>
-        </w:rPr>
-        <w:t xml:space="preserve">filter: string for </w:t>
-      </w:r>
+      <w:proofErr w:type="gramStart"/>
+      <w:r>
+        <w:rPr>
+          <w:rFonts w:ascii="Calibri" w:hAnsi="Calibri"/>
+          <w:color w:val="000000" w:themeColor="text1"/>
+          <w:szCs w:val="40"/>
+        </w:rPr>
+        <w:t>filter</w:t>
+      </w:r>
+      <w:proofErr w:type="gramEnd"/>
+      <w:r>
+        <w:rPr>
+          <w:rFonts w:ascii="Calibri" w:hAnsi="Calibri"/>
+          <w:color w:val="000000" w:themeColor="text1"/>
+          <w:szCs w:val="40"/>
+        </w:rPr>
+        <w:t xml:space="preserve">: string for </w:t>
+      </w:r>
+      <w:proofErr w:type="spellStart"/>
       <w:r>
         <w:rPr>
           <w:rFonts w:ascii="Calibri" w:hAnsi="Calibri"/>
@@ -2672,6 +3085,7 @@
         </w:rPr>
         <w:t>momentsPassion</w:t>
       </w:r>
+      <w:proofErr w:type="spellEnd"/>
       <w:r>
         <w:rPr>
           <w:rFonts w:ascii="Calibri" w:hAnsi="Calibri"/>
@@ -2954,6 +3368,7 @@
         </w:rPr>
         <w:t>10154390471048223</w:t>
       </w:r>
+      <w:proofErr w:type="gramStart"/>
       <w:r>
         <w:rPr>
           <w:rFonts w:ascii="Calibri" w:hAnsi="Calibri"/>
@@ -2961,23 +3376,52 @@
         </w:rPr>
         <w:t>:userid</w:t>
       </w:r>
-    </w:p>
-    <w:p>
-      <w:pPr>
-        <w:jc w:val="both"/>
-        <w:rPr>
-          <w:rFonts w:ascii="Calibri" w:hAnsi="Calibri"/>
-          <w:color w:val="000000" w:themeColor="text1"/>
-          <w:szCs w:val="40"/>
-        </w:rPr>
-      </w:pPr>
-      <w:r>
-        <w:rPr>
-          <w:rFonts w:ascii="Calibri" w:hAnsi="Calibri"/>
-          <w:color w:val="000000" w:themeColor="text1"/>
-          <w:szCs w:val="40"/>
-        </w:rPr>
-        <w:t xml:space="preserve">sort: updateAt or </w:t>
+      <w:proofErr w:type="gramEnd"/>
+    </w:p>
+    <w:p>
+      <w:pPr>
+        <w:jc w:val="both"/>
+        <w:rPr>
+          <w:rFonts w:ascii="Calibri" w:hAnsi="Calibri"/>
+          <w:color w:val="000000" w:themeColor="text1"/>
+          <w:szCs w:val="40"/>
+        </w:rPr>
+      </w:pPr>
+      <w:proofErr w:type="gramStart"/>
+      <w:r>
+        <w:rPr>
+          <w:rFonts w:ascii="Calibri" w:hAnsi="Calibri"/>
+          <w:color w:val="000000" w:themeColor="text1"/>
+          <w:szCs w:val="40"/>
+        </w:rPr>
+        <w:t>sort</w:t>
+      </w:r>
+      <w:proofErr w:type="gramEnd"/>
+      <w:r>
+        <w:rPr>
+          <w:rFonts w:ascii="Calibri" w:hAnsi="Calibri"/>
+          <w:color w:val="000000" w:themeColor="text1"/>
+          <w:szCs w:val="40"/>
+        </w:rPr>
+        <w:t xml:space="preserve">: </w:t>
+      </w:r>
+      <w:proofErr w:type="spellStart"/>
+      <w:r>
+        <w:rPr>
+          <w:rFonts w:ascii="Calibri" w:hAnsi="Calibri"/>
+          <w:color w:val="000000" w:themeColor="text1"/>
+          <w:szCs w:val="40"/>
+        </w:rPr>
+        <w:t>updateAt</w:t>
+      </w:r>
+      <w:proofErr w:type="spellEnd"/>
+      <w:r>
+        <w:rPr>
+          <w:rFonts w:ascii="Calibri" w:hAnsi="Calibri"/>
+          <w:color w:val="000000" w:themeColor="text1"/>
+          <w:szCs w:val="40"/>
+        </w:rPr>
+        <w:t xml:space="preserve"> or </w:t>
       </w:r>
       <w:r>
         <w:rPr>
@@ -2997,14 +3441,25 @@
           <w:szCs w:val="40"/>
         </w:rPr>
       </w:pPr>
-      <w:r>
-        <w:rPr>
-          <w:rFonts w:ascii="Calibri" w:hAnsi="Calibri"/>
-          <w:color w:val="000000" w:themeColor="text1"/>
-          <w:szCs w:val="40"/>
-        </w:rPr>
-        <w:t xml:space="preserve">filter: string for </w:t>
-      </w:r>
+      <w:proofErr w:type="gramStart"/>
+      <w:r>
+        <w:rPr>
+          <w:rFonts w:ascii="Calibri" w:hAnsi="Calibri"/>
+          <w:color w:val="000000" w:themeColor="text1"/>
+          <w:szCs w:val="40"/>
+        </w:rPr>
+        <w:t>filter</w:t>
+      </w:r>
+      <w:proofErr w:type="gramEnd"/>
+      <w:r>
+        <w:rPr>
+          <w:rFonts w:ascii="Calibri" w:hAnsi="Calibri"/>
+          <w:color w:val="000000" w:themeColor="text1"/>
+          <w:szCs w:val="40"/>
+        </w:rPr>
+        <w:t xml:space="preserve">: string for </w:t>
+      </w:r>
+      <w:proofErr w:type="spellStart"/>
       <w:r>
         <w:rPr>
           <w:rFonts w:ascii="Calibri" w:hAnsi="Calibri"/>
@@ -3013,6 +3468,7 @@
         </w:rPr>
         <w:t>momentsPassion</w:t>
       </w:r>
+      <w:proofErr w:type="spellEnd"/>
       <w:r>
         <w:rPr>
           <w:rFonts w:ascii="Calibri" w:hAnsi="Calibri"/>
@@ -3324,6 +3780,8 @@
           <w:szCs w:val="40"/>
         </w:rPr>
       </w:pPr>
+      <w:proofErr w:type="spellStart"/>
+      <w:proofErr w:type="gramStart"/>
       <w:r>
         <w:rPr>
           <w:rFonts w:ascii="Calibri" w:hAnsi="Calibri"/>
@@ -3340,13 +3798,23 @@
         </w:rPr>
         <w:t>ewmoment</w:t>
       </w:r>
-      <w:r>
-        <w:rPr>
-          <w:rFonts w:ascii="Calibri" w:hAnsi="Calibri"/>
-          <w:color w:val="000000" w:themeColor="text1"/>
-          <w:szCs w:val="40"/>
-        </w:rPr>
-        <w:t xml:space="preserve"> : new moment data</w:t>
+      <w:proofErr w:type="spellEnd"/>
+      <w:r>
+        <w:rPr>
+          <w:rFonts w:ascii="Calibri" w:hAnsi="Calibri"/>
+          <w:color w:val="000000" w:themeColor="text1"/>
+          <w:szCs w:val="40"/>
+        </w:rPr>
+        <w:t xml:space="preserve"> :</w:t>
+      </w:r>
+      <w:proofErr w:type="gramEnd"/>
+      <w:r>
+        <w:rPr>
+          <w:rFonts w:ascii="Calibri" w:hAnsi="Calibri"/>
+          <w:color w:val="000000" w:themeColor="text1"/>
+          <w:szCs w:val="40"/>
+        </w:rPr>
+        <w:t xml:space="preserve"> new moment data</w:t>
       </w:r>
     </w:p>
     <w:p>
@@ -3811,8 +4279,18 @@
           <w:rFonts w:ascii="Calibri" w:hAnsi="Calibri"/>
           <w:szCs w:val="40"/>
         </w:rPr>
-        <w:t>/:userid</w:t>
-      </w:r>
+        <w:t>/</w:t>
+      </w:r>
+      <w:proofErr w:type="gramStart"/>
+      <w:r>
+        <w:rPr>
+          <w:rStyle w:val="Hyperlink"/>
+          <w:rFonts w:ascii="Calibri" w:hAnsi="Calibri"/>
+          <w:szCs w:val="40"/>
+        </w:rPr>
+        <w:t>:userid</w:t>
+      </w:r>
+      <w:proofErr w:type="gramEnd"/>
       <w:r>
         <w:rPr>
           <w:rFonts w:ascii="Calibri" w:hAnsi="Calibri"/>
@@ -3881,31 +4359,71 @@
           <w:szCs w:val="40"/>
         </w:rPr>
       </w:pPr>
-      <w:r>
-        <w:rPr>
-          <w:rFonts w:ascii="Calibri" w:hAnsi="Calibri"/>
-          <w:color w:val="000000" w:themeColor="text1"/>
-          <w:szCs w:val="40"/>
-        </w:rPr>
-        <w:t>momentid : moment object id to search</w:t>
-      </w:r>
-    </w:p>
-    <w:p>
-      <w:pPr>
-        <w:jc w:val="both"/>
-        <w:rPr>
-          <w:rFonts w:ascii="Calibri" w:hAnsi="Calibri"/>
-          <w:color w:val="000000" w:themeColor="text1"/>
-          <w:szCs w:val="40"/>
-        </w:rPr>
-      </w:pPr>
-      <w:r>
-        <w:rPr>
-          <w:rFonts w:ascii="Calibri" w:hAnsi="Calibri"/>
-          <w:color w:val="000000" w:themeColor="text1"/>
-          <w:szCs w:val="40"/>
-        </w:rPr>
-        <w:t>userid : current user id</w:t>
+      <w:proofErr w:type="spellStart"/>
+      <w:proofErr w:type="gramStart"/>
+      <w:r>
+        <w:rPr>
+          <w:rFonts w:ascii="Calibri" w:hAnsi="Calibri"/>
+          <w:color w:val="000000" w:themeColor="text1"/>
+          <w:szCs w:val="40"/>
+        </w:rPr>
+        <w:t>momentid</w:t>
+      </w:r>
+      <w:proofErr w:type="spellEnd"/>
+      <w:r>
+        <w:rPr>
+          <w:rFonts w:ascii="Calibri" w:hAnsi="Calibri"/>
+          <w:color w:val="000000" w:themeColor="text1"/>
+          <w:szCs w:val="40"/>
+        </w:rPr>
+        <w:t xml:space="preserve"> :</w:t>
+      </w:r>
+      <w:proofErr w:type="gramEnd"/>
+      <w:r>
+        <w:rPr>
+          <w:rFonts w:ascii="Calibri" w:hAnsi="Calibri"/>
+          <w:color w:val="000000" w:themeColor="text1"/>
+          <w:szCs w:val="40"/>
+        </w:rPr>
+        <w:t xml:space="preserve"> moment object id to search</w:t>
+      </w:r>
+    </w:p>
+    <w:p>
+      <w:pPr>
+        <w:jc w:val="both"/>
+        <w:rPr>
+          <w:rFonts w:ascii="Calibri" w:hAnsi="Calibri"/>
+          <w:color w:val="000000" w:themeColor="text1"/>
+          <w:szCs w:val="40"/>
+        </w:rPr>
+      </w:pPr>
+      <w:proofErr w:type="spellStart"/>
+      <w:proofErr w:type="gramStart"/>
+      <w:r>
+        <w:rPr>
+          <w:rFonts w:ascii="Calibri" w:hAnsi="Calibri"/>
+          <w:color w:val="000000" w:themeColor="text1"/>
+          <w:szCs w:val="40"/>
+        </w:rPr>
+        <w:t>userid</w:t>
+      </w:r>
+      <w:proofErr w:type="spellEnd"/>
+      <w:r>
+        <w:rPr>
+          <w:rFonts w:ascii="Calibri" w:hAnsi="Calibri"/>
+          <w:color w:val="000000" w:themeColor="text1"/>
+          <w:szCs w:val="40"/>
+        </w:rPr>
+        <w:t xml:space="preserve"> :</w:t>
+      </w:r>
+      <w:proofErr w:type="gramEnd"/>
+      <w:r>
+        <w:rPr>
+          <w:rFonts w:ascii="Calibri" w:hAnsi="Calibri"/>
+          <w:color w:val="000000" w:themeColor="text1"/>
+          <w:szCs w:val="40"/>
+        </w:rPr>
+        <w:t xml:space="preserve"> current user id</w:t>
       </w:r>
     </w:p>
     <w:p>
@@ -3965,7 +4483,25 @@
           <w:color w:val="000000" w:themeColor="text1"/>
           <w:szCs w:val="40"/>
         </w:rPr>
-        <w:t>[User] includes status between userid and liker</w:t>
+        <w:t xml:space="preserve">[User] includes status between </w:t>
+      </w:r>
+      <w:proofErr w:type="spellStart"/>
+      <w:r>
+        <w:rPr>
+          <w:rFonts w:ascii="Calibri" w:hAnsi="Calibri"/>
+          <w:color w:val="000000" w:themeColor="text1"/>
+          <w:szCs w:val="40"/>
+        </w:rPr>
+        <w:t>userid</w:t>
+      </w:r>
+      <w:proofErr w:type="spellEnd"/>
+      <w:r>
+        <w:rPr>
+          <w:rFonts w:ascii="Calibri" w:hAnsi="Calibri"/>
+          <w:color w:val="000000" w:themeColor="text1"/>
+          <w:szCs w:val="40"/>
+        </w:rPr>
+        <w:t xml:space="preserve"> and liker</w:t>
       </w:r>
     </w:p>
     <w:p>
@@ -4168,31 +4704,65 @@
           <w:szCs w:val="40"/>
         </w:rPr>
       </w:pPr>
-      <w:r>
-        <w:rPr>
-          <w:rFonts w:ascii="Calibri" w:hAnsi="Calibri"/>
-          <w:color w:val="000000" w:themeColor="text1"/>
-          <w:szCs w:val="40"/>
-        </w:rPr>
-        <w:t>momentid: moment id</w:t>
-      </w:r>
-    </w:p>
-    <w:p>
-      <w:pPr>
-        <w:jc w:val="both"/>
-        <w:rPr>
-          <w:rFonts w:ascii="Calibri" w:hAnsi="Calibri"/>
-          <w:color w:val="000000" w:themeColor="text1"/>
-        </w:rPr>
-      </w:pPr>
-      <w:r>
-        <w:rPr>
-          <w:rFonts w:ascii="Calibri" w:hAnsi="Calibri"/>
-          <w:color w:val="000000" w:themeColor="text1"/>
-          <w:szCs w:val="40"/>
-        </w:rPr>
-        <w:t>userid: userid</w:t>
-      </w:r>
+      <w:proofErr w:type="spellStart"/>
+      <w:proofErr w:type="gramStart"/>
+      <w:r>
+        <w:rPr>
+          <w:rFonts w:ascii="Calibri" w:hAnsi="Calibri"/>
+          <w:color w:val="000000" w:themeColor="text1"/>
+          <w:szCs w:val="40"/>
+        </w:rPr>
+        <w:t>momentid</w:t>
+      </w:r>
+      <w:proofErr w:type="spellEnd"/>
+      <w:proofErr w:type="gramEnd"/>
+      <w:r>
+        <w:rPr>
+          <w:rFonts w:ascii="Calibri" w:hAnsi="Calibri"/>
+          <w:color w:val="000000" w:themeColor="text1"/>
+          <w:szCs w:val="40"/>
+        </w:rPr>
+        <w:t>: moment id</w:t>
+      </w:r>
+    </w:p>
+    <w:p>
+      <w:pPr>
+        <w:jc w:val="both"/>
+        <w:rPr>
+          <w:rFonts w:ascii="Calibri" w:hAnsi="Calibri"/>
+          <w:color w:val="000000" w:themeColor="text1"/>
+        </w:rPr>
+      </w:pPr>
+      <w:proofErr w:type="spellStart"/>
+      <w:proofErr w:type="gramStart"/>
+      <w:r>
+        <w:rPr>
+          <w:rFonts w:ascii="Calibri" w:hAnsi="Calibri"/>
+          <w:color w:val="000000" w:themeColor="text1"/>
+          <w:szCs w:val="40"/>
+        </w:rPr>
+        <w:t>userid</w:t>
+      </w:r>
+      <w:proofErr w:type="spellEnd"/>
+      <w:proofErr w:type="gramEnd"/>
+      <w:r>
+        <w:rPr>
+          <w:rFonts w:ascii="Calibri" w:hAnsi="Calibri"/>
+          <w:color w:val="000000" w:themeColor="text1"/>
+          <w:szCs w:val="40"/>
+        </w:rPr>
+        <w:t xml:space="preserve">: </w:t>
+      </w:r>
+      <w:proofErr w:type="spellStart"/>
+      <w:r>
+        <w:rPr>
+          <w:rFonts w:ascii="Calibri" w:hAnsi="Calibri"/>
+          <w:color w:val="000000" w:themeColor="text1"/>
+          <w:szCs w:val="40"/>
+        </w:rPr>
+        <w:t>userid</w:t>
+      </w:r>
+      <w:proofErr w:type="spellEnd"/>
     </w:p>
     <w:p>
       <w:pPr>
@@ -4470,14 +5040,44 @@
           <w:szCs w:val="40"/>
         </w:rPr>
       </w:pPr>
-      <w:r>
-        <w:rPr>
-          <w:rFonts w:ascii="Calibri" w:hAnsi="Calibri"/>
-          <w:color w:val="000000" w:themeColor="text1"/>
-          <w:szCs w:val="40"/>
-        </w:rPr>
-        <w:t>userid : userid</w:t>
-      </w:r>
+      <w:proofErr w:type="spellStart"/>
+      <w:proofErr w:type="gramStart"/>
+      <w:r>
+        <w:rPr>
+          <w:rFonts w:ascii="Calibri" w:hAnsi="Calibri"/>
+          <w:color w:val="000000" w:themeColor="text1"/>
+          <w:szCs w:val="40"/>
+        </w:rPr>
+        <w:t>userid</w:t>
+      </w:r>
+      <w:proofErr w:type="spellEnd"/>
+      <w:r>
+        <w:rPr>
+          <w:rFonts w:ascii="Calibri" w:hAnsi="Calibri"/>
+          <w:color w:val="000000" w:themeColor="text1"/>
+          <w:szCs w:val="40"/>
+        </w:rPr>
+        <w:t xml:space="preserve"> :</w:t>
+      </w:r>
+      <w:proofErr w:type="gramEnd"/>
+      <w:r>
+        <w:rPr>
+          <w:rFonts w:ascii="Calibri" w:hAnsi="Calibri"/>
+          <w:color w:val="000000" w:themeColor="text1"/>
+          <w:szCs w:val="40"/>
+        </w:rPr>
+        <w:t xml:space="preserve"> </w:t>
+      </w:r>
+      <w:proofErr w:type="spellStart"/>
+      <w:r>
+        <w:rPr>
+          <w:rFonts w:ascii="Calibri" w:hAnsi="Calibri"/>
+          <w:color w:val="000000" w:themeColor="text1"/>
+          <w:szCs w:val="40"/>
+        </w:rPr>
+        <w:t>userid</w:t>
+      </w:r>
+      <w:proofErr w:type="spellEnd"/>
     </w:p>
     <w:p>
       <w:pPr>
@@ -4798,13 +5398,23 @@
           <w:lang w:val="ru-RU"/>
         </w:rPr>
       </w:pPr>
-      <w:r>
-        <w:rPr>
-          <w:rFonts w:ascii="Calibri" w:hAnsi="Calibri"/>
-          <w:color w:val="000000" w:themeColor="text1"/>
-          <w:szCs w:val="40"/>
-        </w:rPr>
-        <w:t xml:space="preserve">Userid1 : </w:t>
+      <w:proofErr w:type="gramStart"/>
+      <w:r>
+        <w:rPr>
+          <w:rFonts w:ascii="Calibri" w:hAnsi="Calibri"/>
+          <w:color w:val="000000" w:themeColor="text1"/>
+          <w:szCs w:val="40"/>
+        </w:rPr>
+        <w:t>Userid1 :</w:t>
+      </w:r>
+      <w:proofErr w:type="gramEnd"/>
+      <w:r>
+        <w:rPr>
+          <w:rFonts w:ascii="Calibri" w:hAnsi="Calibri"/>
+          <w:color w:val="000000" w:themeColor="text1"/>
+          <w:szCs w:val="40"/>
+        </w:rPr>
+        <w:t xml:space="preserve"> </w:t>
       </w:r>
       <w:r>
         <w:rPr>
@@ -4824,6 +5434,7 @@
           <w:szCs w:val="40"/>
         </w:rPr>
       </w:pPr>
+      <w:proofErr w:type="gramStart"/>
       <w:r>
         <w:rPr>
           <w:rFonts w:ascii="Calibri" w:hAnsi="Calibri"/>
@@ -4850,7 +5461,15 @@
           <w:rFonts w:ascii="Calibri" w:hAnsi="Calibri"/>
           <w:color w:val="000000" w:themeColor="text1"/>
         </w:rPr>
-        <w:t xml:space="preserve"> : </w:t>
+        <w:t xml:space="preserve"> :</w:t>
+      </w:r>
+      <w:proofErr w:type="gramEnd"/>
+      <w:r>
+        <w:rPr>
+          <w:rFonts w:ascii="Calibri" w:hAnsi="Calibri"/>
+          <w:color w:val="000000" w:themeColor="text1"/>
+        </w:rPr>
+        <w:t xml:space="preserve"> </w:t>
       </w:r>
       <w:r>
         <w:rPr>
@@ -5049,7 +5668,25 @@
           <w:color w:val="000000" w:themeColor="text1"/>
           <w:szCs w:val="40"/>
         </w:rPr>
-        <w:t xml:space="preserve">User1 didn’t do anyhing, user2 rejected user1 </w:t>
+        <w:t xml:space="preserve">User1 didn’t do </w:t>
+      </w:r>
+      <w:proofErr w:type="spellStart"/>
+      <w:r>
+        <w:rPr>
+          <w:rFonts w:ascii="Calibri" w:hAnsi="Calibri"/>
+          <w:color w:val="000000" w:themeColor="text1"/>
+          <w:szCs w:val="40"/>
+        </w:rPr>
+        <w:t>anyhing</w:t>
+      </w:r>
+      <w:proofErr w:type="spellEnd"/>
+      <w:r>
+        <w:rPr>
+          <w:rFonts w:ascii="Calibri" w:hAnsi="Calibri"/>
+          <w:color w:val="000000" w:themeColor="text1"/>
+          <w:szCs w:val="40"/>
+        </w:rPr>
+        <w:t xml:space="preserve">, user2 rejected user1 </w:t>
       </w:r>
       <w:r>
         <w:rPr>
@@ -5084,7 +5721,25 @@
           <w:color w:val="000000" w:themeColor="text1"/>
           <w:szCs w:val="40"/>
         </w:rPr>
-        <w:t>User1 reejcted user2, user2 rejected user1</w:t>
+        <w:t xml:space="preserve">User1 </w:t>
+      </w:r>
+      <w:proofErr w:type="spellStart"/>
+      <w:r>
+        <w:rPr>
+          <w:rFonts w:ascii="Calibri" w:hAnsi="Calibri"/>
+          <w:color w:val="000000" w:themeColor="text1"/>
+          <w:szCs w:val="40"/>
+        </w:rPr>
+        <w:t>reejcted</w:t>
+      </w:r>
+      <w:proofErr w:type="spellEnd"/>
+      <w:r>
+        <w:rPr>
+          <w:rFonts w:ascii="Calibri" w:hAnsi="Calibri"/>
+          <w:color w:val="000000" w:themeColor="text1"/>
+          <w:szCs w:val="40"/>
+        </w:rPr>
+        <w:t xml:space="preserve"> user2, user2 rejected user1</w:t>
       </w:r>
       <w:r>
         <w:rPr>
@@ -5477,13 +6132,33 @@
           <w:color w:val="000000" w:themeColor="text1"/>
         </w:rPr>
       </w:pPr>
-      <w:r>
-        <w:rPr>
-          <w:rFonts w:ascii="Calibri" w:hAnsi="Calibri"/>
-          <w:color w:val="000000" w:themeColor="text1"/>
-          <w:szCs w:val="40"/>
-        </w:rPr>
-        <w:t xml:space="preserve">userid : </w:t>
+      <w:proofErr w:type="spellStart"/>
+      <w:proofErr w:type="gramStart"/>
+      <w:r>
+        <w:rPr>
+          <w:rFonts w:ascii="Calibri" w:hAnsi="Calibri"/>
+          <w:color w:val="000000" w:themeColor="text1"/>
+          <w:szCs w:val="40"/>
+        </w:rPr>
+        <w:t>userid</w:t>
+      </w:r>
+      <w:proofErr w:type="spellEnd"/>
+      <w:r>
+        <w:rPr>
+          <w:rFonts w:ascii="Calibri" w:hAnsi="Calibri"/>
+          <w:color w:val="000000" w:themeColor="text1"/>
+          <w:szCs w:val="40"/>
+        </w:rPr>
+        <w:t xml:space="preserve"> :</w:t>
+      </w:r>
+      <w:proofErr w:type="gramEnd"/>
+      <w:r>
+        <w:rPr>
+          <w:rFonts w:ascii="Calibri" w:hAnsi="Calibri"/>
+          <w:color w:val="000000" w:themeColor="text1"/>
+          <w:szCs w:val="40"/>
+        </w:rPr>
+        <w:t xml:space="preserve"> </w:t>
       </w:r>
       <w:r>
         <w:rPr>
@@ -5502,6 +6177,8 @@
           <w:szCs w:val="40"/>
         </w:rPr>
       </w:pPr>
+      <w:proofErr w:type="spellStart"/>
+      <w:proofErr w:type="gramStart"/>
       <w:r>
         <w:rPr>
           <w:rFonts w:ascii="Calibri" w:hAnsi="Calibri"/>
@@ -5509,12 +6186,21 @@
         </w:rPr>
         <w:t>momentid</w:t>
       </w:r>
-      <w:r>
-        <w:rPr>
-          <w:rFonts w:ascii="Calibri" w:hAnsi="Calibri"/>
-          <w:color w:val="000000" w:themeColor="text1"/>
-        </w:rPr>
-        <w:t xml:space="preserve"> : </w:t>
+      <w:proofErr w:type="spellEnd"/>
+      <w:r>
+        <w:rPr>
+          <w:rFonts w:ascii="Calibri" w:hAnsi="Calibri"/>
+          <w:color w:val="000000" w:themeColor="text1"/>
+        </w:rPr>
+        <w:t xml:space="preserve"> :</w:t>
+      </w:r>
+      <w:proofErr w:type="gramEnd"/>
+      <w:r>
+        <w:rPr>
+          <w:rFonts w:ascii="Calibri" w:hAnsi="Calibri"/>
+          <w:color w:val="000000" w:themeColor="text1"/>
+        </w:rPr>
+        <w:t xml:space="preserve"> </w:t>
       </w:r>
       <w:r>
         <w:rPr>
@@ -5806,13 +6492,33 @@
           <w:color w:val="000000" w:themeColor="text1"/>
         </w:rPr>
       </w:pPr>
-      <w:r>
-        <w:rPr>
-          <w:rFonts w:ascii="Calibri" w:hAnsi="Calibri"/>
-          <w:color w:val="000000" w:themeColor="text1"/>
-          <w:szCs w:val="40"/>
-        </w:rPr>
-        <w:t xml:space="preserve">userid : </w:t>
+      <w:proofErr w:type="spellStart"/>
+      <w:proofErr w:type="gramStart"/>
+      <w:r>
+        <w:rPr>
+          <w:rFonts w:ascii="Calibri" w:hAnsi="Calibri"/>
+          <w:color w:val="000000" w:themeColor="text1"/>
+          <w:szCs w:val="40"/>
+        </w:rPr>
+        <w:t>userid</w:t>
+      </w:r>
+      <w:proofErr w:type="spellEnd"/>
+      <w:r>
+        <w:rPr>
+          <w:rFonts w:ascii="Calibri" w:hAnsi="Calibri"/>
+          <w:color w:val="000000" w:themeColor="text1"/>
+          <w:szCs w:val="40"/>
+        </w:rPr>
+        <w:t xml:space="preserve"> :</w:t>
+      </w:r>
+      <w:proofErr w:type="gramEnd"/>
+      <w:r>
+        <w:rPr>
+          <w:rFonts w:ascii="Calibri" w:hAnsi="Calibri"/>
+          <w:color w:val="000000" w:themeColor="text1"/>
+          <w:szCs w:val="40"/>
+        </w:rPr>
+        <w:t xml:space="preserve"> </w:t>
       </w:r>
       <w:r>
         <w:rPr>
@@ -5831,12 +6537,30 @@
           <w:szCs w:val="40"/>
         </w:rPr>
       </w:pPr>
-      <w:r>
-        <w:rPr>
-          <w:rFonts w:ascii="Calibri" w:hAnsi="Calibri"/>
-          <w:color w:val="000000" w:themeColor="text1"/>
-        </w:rPr>
-        <w:t>momentid : moment id</w:t>
+      <w:proofErr w:type="spellStart"/>
+      <w:proofErr w:type="gramStart"/>
+      <w:r>
+        <w:rPr>
+          <w:rFonts w:ascii="Calibri" w:hAnsi="Calibri"/>
+          <w:color w:val="000000" w:themeColor="text1"/>
+        </w:rPr>
+        <w:t>momentid</w:t>
+      </w:r>
+      <w:proofErr w:type="spellEnd"/>
+      <w:r>
+        <w:rPr>
+          <w:rFonts w:ascii="Calibri" w:hAnsi="Calibri"/>
+          <w:color w:val="000000" w:themeColor="text1"/>
+        </w:rPr>
+        <w:t xml:space="preserve"> :</w:t>
+      </w:r>
+      <w:proofErr w:type="gramEnd"/>
+      <w:r>
+        <w:rPr>
+          <w:rFonts w:ascii="Calibri" w:hAnsi="Calibri"/>
+          <w:color w:val="000000" w:themeColor="text1"/>
+        </w:rPr>
+        <w:t xml:space="preserve"> moment id</w:t>
       </w:r>
     </w:p>
     <w:p>
@@ -6101,13 +6825,33 @@
           <w:color w:val="000000" w:themeColor="text1"/>
         </w:rPr>
       </w:pPr>
-      <w:r>
-        <w:rPr>
-          <w:rFonts w:ascii="Calibri" w:hAnsi="Calibri"/>
-          <w:color w:val="000000" w:themeColor="text1"/>
-          <w:szCs w:val="40"/>
-        </w:rPr>
-        <w:t xml:space="preserve">userid : </w:t>
+      <w:proofErr w:type="spellStart"/>
+      <w:proofErr w:type="gramStart"/>
+      <w:r>
+        <w:rPr>
+          <w:rFonts w:ascii="Calibri" w:hAnsi="Calibri"/>
+          <w:color w:val="000000" w:themeColor="text1"/>
+          <w:szCs w:val="40"/>
+        </w:rPr>
+        <w:t>userid</w:t>
+      </w:r>
+      <w:proofErr w:type="spellEnd"/>
+      <w:r>
+        <w:rPr>
+          <w:rFonts w:ascii="Calibri" w:hAnsi="Calibri"/>
+          <w:color w:val="000000" w:themeColor="text1"/>
+          <w:szCs w:val="40"/>
+        </w:rPr>
+        <w:t xml:space="preserve"> :</w:t>
+      </w:r>
+      <w:proofErr w:type="gramEnd"/>
+      <w:r>
+        <w:rPr>
+          <w:rFonts w:ascii="Calibri" w:hAnsi="Calibri"/>
+          <w:color w:val="000000" w:themeColor="text1"/>
+          <w:szCs w:val="40"/>
+        </w:rPr>
+        <w:t xml:space="preserve"> </w:t>
       </w:r>
       <w:r>
         <w:rPr>
@@ -6126,12 +6870,30 @@
           <w:szCs w:val="40"/>
         </w:rPr>
       </w:pPr>
-      <w:r>
-        <w:rPr>
-          <w:rFonts w:ascii="Calibri" w:hAnsi="Calibri"/>
-          <w:color w:val="000000" w:themeColor="text1"/>
-        </w:rPr>
-        <w:t>momentid : moment id</w:t>
+      <w:proofErr w:type="spellStart"/>
+      <w:proofErr w:type="gramStart"/>
+      <w:r>
+        <w:rPr>
+          <w:rFonts w:ascii="Calibri" w:hAnsi="Calibri"/>
+          <w:color w:val="000000" w:themeColor="text1"/>
+        </w:rPr>
+        <w:t>momentid</w:t>
+      </w:r>
+      <w:proofErr w:type="spellEnd"/>
+      <w:r>
+        <w:rPr>
+          <w:rFonts w:ascii="Calibri" w:hAnsi="Calibri"/>
+          <w:color w:val="000000" w:themeColor="text1"/>
+        </w:rPr>
+        <w:t xml:space="preserve"> :</w:t>
+      </w:r>
+      <w:proofErr w:type="gramEnd"/>
+      <w:r>
+        <w:rPr>
+          <w:rFonts w:ascii="Calibri" w:hAnsi="Calibri"/>
+          <w:color w:val="000000" w:themeColor="text1"/>
+        </w:rPr>
+        <w:t xml:space="preserve"> moment id</w:t>
       </w:r>
     </w:p>
     <w:p>
@@ -6372,6 +7134,7 @@
           <w:color w:val="000000" w:themeColor="text1"/>
         </w:rPr>
       </w:pPr>
+      <w:proofErr w:type="gramStart"/>
       <w:r>
         <w:rPr>
           <w:rFonts w:ascii="Calibri" w:hAnsi="Calibri"/>
@@ -6402,7 +7165,16 @@
           <w:color w:val="000000" w:themeColor="text1"/>
           <w:szCs w:val="40"/>
         </w:rPr>
-        <w:t xml:space="preserve"> : </w:t>
+        <w:t xml:space="preserve"> :</w:t>
+      </w:r>
+      <w:proofErr w:type="gramEnd"/>
+      <w:r>
+        <w:rPr>
+          <w:rFonts w:ascii="Calibri" w:hAnsi="Calibri"/>
+          <w:color w:val="000000" w:themeColor="text1"/>
+          <w:szCs w:val="40"/>
+        </w:rPr>
+        <w:t xml:space="preserve"> </w:t>
       </w:r>
       <w:r>
         <w:rPr>
@@ -6421,13 +7193,23 @@
           <w:color w:val="000000" w:themeColor="text1"/>
         </w:rPr>
       </w:pPr>
-      <w:r>
-        <w:rPr>
-          <w:rFonts w:ascii="Calibri" w:hAnsi="Calibri"/>
-          <w:color w:val="000000" w:themeColor="text1"/>
-          <w:szCs w:val="40"/>
-        </w:rPr>
-        <w:t xml:space="preserve">userid2 : </w:t>
+      <w:proofErr w:type="gramStart"/>
+      <w:r>
+        <w:rPr>
+          <w:rFonts w:ascii="Calibri" w:hAnsi="Calibri"/>
+          <w:color w:val="000000" w:themeColor="text1"/>
+          <w:szCs w:val="40"/>
+        </w:rPr>
+        <w:t>userid2 :</w:t>
+      </w:r>
+      <w:proofErr w:type="gramEnd"/>
+      <w:r>
+        <w:rPr>
+          <w:rFonts w:ascii="Calibri" w:hAnsi="Calibri"/>
+          <w:color w:val="000000" w:themeColor="text1"/>
+          <w:szCs w:val="40"/>
+        </w:rPr>
+        <w:t xml:space="preserve"> </w:t>
       </w:r>
       <w:r>
         <w:rPr>
@@ -6715,13 +7497,23 @@
           <w:color w:val="000000" w:themeColor="text1"/>
         </w:rPr>
       </w:pPr>
-      <w:r>
-        <w:rPr>
-          <w:rFonts w:ascii="Calibri" w:hAnsi="Calibri"/>
-          <w:color w:val="000000" w:themeColor="text1"/>
-          <w:szCs w:val="40"/>
-        </w:rPr>
-        <w:t xml:space="preserve">userid1 : </w:t>
+      <w:proofErr w:type="gramStart"/>
+      <w:r>
+        <w:rPr>
+          <w:rFonts w:ascii="Calibri" w:hAnsi="Calibri"/>
+          <w:color w:val="000000" w:themeColor="text1"/>
+          <w:szCs w:val="40"/>
+        </w:rPr>
+        <w:t>userid1 :</w:t>
+      </w:r>
+      <w:proofErr w:type="gramEnd"/>
+      <w:r>
+        <w:rPr>
+          <w:rFonts w:ascii="Calibri" w:hAnsi="Calibri"/>
+          <w:color w:val="000000" w:themeColor="text1"/>
+          <w:szCs w:val="40"/>
+        </w:rPr>
+        <w:t xml:space="preserve"> </w:t>
       </w:r>
       <w:r>
         <w:rPr>
@@ -6740,6 +7532,7 @@
           <w:color w:val="000000" w:themeColor="text1"/>
         </w:rPr>
       </w:pPr>
+      <w:proofErr w:type="gramStart"/>
       <w:r>
         <w:rPr>
           <w:rFonts w:ascii="Calibri" w:hAnsi="Calibri"/>
@@ -6754,7 +7547,16 @@
           <w:color w:val="000000" w:themeColor="text1"/>
           <w:szCs w:val="40"/>
         </w:rPr>
-        <w:t xml:space="preserve"> : </w:t>
+        <w:t xml:space="preserve"> :</w:t>
+      </w:r>
+      <w:proofErr w:type="gramEnd"/>
+      <w:r>
+        <w:rPr>
+          <w:rFonts w:ascii="Calibri" w:hAnsi="Calibri"/>
+          <w:color w:val="000000" w:themeColor="text1"/>
+          <w:szCs w:val="40"/>
+        </w:rPr>
+        <w:t xml:space="preserve"> </w:t>
       </w:r>
       <w:r>
         <w:rPr>
@@ -7022,13 +7824,23 @@
           <w:color w:val="000000" w:themeColor="text1"/>
         </w:rPr>
       </w:pPr>
-      <w:r>
-        <w:rPr>
-          <w:rFonts w:ascii="Calibri" w:hAnsi="Calibri"/>
-          <w:color w:val="000000" w:themeColor="text1"/>
-          <w:szCs w:val="40"/>
-        </w:rPr>
-        <w:t xml:space="preserve">userid1 : </w:t>
+      <w:proofErr w:type="gramStart"/>
+      <w:r>
+        <w:rPr>
+          <w:rFonts w:ascii="Calibri" w:hAnsi="Calibri"/>
+          <w:color w:val="000000" w:themeColor="text1"/>
+          <w:szCs w:val="40"/>
+        </w:rPr>
+        <w:t>userid1 :</w:t>
+      </w:r>
+      <w:proofErr w:type="gramEnd"/>
+      <w:r>
+        <w:rPr>
+          <w:rFonts w:ascii="Calibri" w:hAnsi="Calibri"/>
+          <w:color w:val="000000" w:themeColor="text1"/>
+          <w:szCs w:val="40"/>
+        </w:rPr>
+        <w:t xml:space="preserve"> </w:t>
       </w:r>
       <w:r>
         <w:rPr>
@@ -7055,13 +7867,23 @@
           <w:color w:val="000000" w:themeColor="text1"/>
         </w:rPr>
       </w:pPr>
-      <w:r>
-        <w:rPr>
-          <w:rFonts w:ascii="Calibri" w:hAnsi="Calibri"/>
-          <w:color w:val="000000" w:themeColor="text1"/>
-          <w:szCs w:val="40"/>
-        </w:rPr>
-        <w:t xml:space="preserve">userid2 : </w:t>
+      <w:proofErr w:type="gramStart"/>
+      <w:r>
+        <w:rPr>
+          <w:rFonts w:ascii="Calibri" w:hAnsi="Calibri"/>
+          <w:color w:val="000000" w:themeColor="text1"/>
+          <w:szCs w:val="40"/>
+        </w:rPr>
+        <w:t>userid2 :</w:t>
+      </w:r>
+      <w:proofErr w:type="gramEnd"/>
+      <w:r>
+        <w:rPr>
+          <w:rFonts w:ascii="Calibri" w:hAnsi="Calibri"/>
+          <w:color w:val="000000" w:themeColor="text1"/>
+          <w:szCs w:val="40"/>
+        </w:rPr>
+        <w:t xml:space="preserve"> </w:t>
       </w:r>
       <w:r>
         <w:rPr>
@@ -7331,13 +8153,23 @@
           <w:color w:val="000000" w:themeColor="text1"/>
         </w:rPr>
       </w:pPr>
-      <w:r>
-        <w:rPr>
-          <w:rFonts w:ascii="Calibri" w:hAnsi="Calibri"/>
-          <w:color w:val="000000" w:themeColor="text1"/>
-          <w:szCs w:val="40"/>
-        </w:rPr>
-        <w:t xml:space="preserve">userid1 : </w:t>
+      <w:proofErr w:type="gramStart"/>
+      <w:r>
+        <w:rPr>
+          <w:rFonts w:ascii="Calibri" w:hAnsi="Calibri"/>
+          <w:color w:val="000000" w:themeColor="text1"/>
+          <w:szCs w:val="40"/>
+        </w:rPr>
+        <w:t>userid1 :</w:t>
+      </w:r>
+      <w:proofErr w:type="gramEnd"/>
+      <w:r>
+        <w:rPr>
+          <w:rFonts w:ascii="Calibri" w:hAnsi="Calibri"/>
+          <w:color w:val="000000" w:themeColor="text1"/>
+          <w:szCs w:val="40"/>
+        </w:rPr>
+        <w:t xml:space="preserve"> </w:t>
       </w:r>
       <w:r>
         <w:rPr>
@@ -7364,13 +8196,23 @@
           <w:color w:val="000000" w:themeColor="text1"/>
         </w:rPr>
       </w:pPr>
-      <w:r>
-        <w:rPr>
-          <w:rFonts w:ascii="Calibri" w:hAnsi="Calibri"/>
-          <w:color w:val="000000" w:themeColor="text1"/>
-          <w:szCs w:val="40"/>
-        </w:rPr>
-        <w:t xml:space="preserve">userid2 : </w:t>
+      <w:proofErr w:type="gramStart"/>
+      <w:r>
+        <w:rPr>
+          <w:rFonts w:ascii="Calibri" w:hAnsi="Calibri"/>
+          <w:color w:val="000000" w:themeColor="text1"/>
+          <w:szCs w:val="40"/>
+        </w:rPr>
+        <w:t>userid2 :</w:t>
+      </w:r>
+      <w:proofErr w:type="gramEnd"/>
+      <w:r>
+        <w:rPr>
+          <w:rFonts w:ascii="Calibri" w:hAnsi="Calibri"/>
+          <w:color w:val="000000" w:themeColor="text1"/>
+          <w:szCs w:val="40"/>
+        </w:rPr>
+        <w:t xml:space="preserve"> </w:t>
       </w:r>
       <w:r>
         <w:rPr>
@@ -7674,13 +8516,33 @@
           <w:color w:val="000000" w:themeColor="text1"/>
         </w:rPr>
       </w:pPr>
-      <w:r>
-        <w:rPr>
-          <w:rFonts w:ascii="Calibri" w:hAnsi="Calibri"/>
-          <w:color w:val="000000" w:themeColor="text1"/>
-          <w:szCs w:val="40"/>
-        </w:rPr>
-        <w:t xml:space="preserve">userid : </w:t>
+      <w:proofErr w:type="spellStart"/>
+      <w:proofErr w:type="gramStart"/>
+      <w:r>
+        <w:rPr>
+          <w:rFonts w:ascii="Calibri" w:hAnsi="Calibri"/>
+          <w:color w:val="000000" w:themeColor="text1"/>
+          <w:szCs w:val="40"/>
+        </w:rPr>
+        <w:t>userid</w:t>
+      </w:r>
+      <w:proofErr w:type="spellEnd"/>
+      <w:r>
+        <w:rPr>
+          <w:rFonts w:ascii="Calibri" w:hAnsi="Calibri"/>
+          <w:color w:val="000000" w:themeColor="text1"/>
+          <w:szCs w:val="40"/>
+        </w:rPr>
+        <w:t xml:space="preserve"> :</w:t>
+      </w:r>
+      <w:proofErr w:type="gramEnd"/>
+      <w:r>
+        <w:rPr>
+          <w:rFonts w:ascii="Calibri" w:hAnsi="Calibri"/>
+          <w:color w:val="000000" w:themeColor="text1"/>
+          <w:szCs w:val="40"/>
+        </w:rPr>
+        <w:t xml:space="preserve"> </w:t>
       </w:r>
       <w:r>
         <w:rPr>
@@ -7999,13 +8861,33 @@
           <w:color w:val="000000" w:themeColor="text1"/>
         </w:rPr>
       </w:pPr>
-      <w:r>
-        <w:rPr>
-          <w:rFonts w:ascii="Calibri" w:hAnsi="Calibri"/>
-          <w:color w:val="000000" w:themeColor="text1"/>
-          <w:szCs w:val="40"/>
-        </w:rPr>
-        <w:t xml:space="preserve">userid : </w:t>
+      <w:proofErr w:type="spellStart"/>
+      <w:proofErr w:type="gramStart"/>
+      <w:r>
+        <w:rPr>
+          <w:rFonts w:ascii="Calibri" w:hAnsi="Calibri"/>
+          <w:color w:val="000000" w:themeColor="text1"/>
+          <w:szCs w:val="40"/>
+        </w:rPr>
+        <w:t>userid</w:t>
+      </w:r>
+      <w:proofErr w:type="spellEnd"/>
+      <w:r>
+        <w:rPr>
+          <w:rFonts w:ascii="Calibri" w:hAnsi="Calibri"/>
+          <w:color w:val="000000" w:themeColor="text1"/>
+          <w:szCs w:val="40"/>
+        </w:rPr>
+        <w:t xml:space="preserve"> :</w:t>
+      </w:r>
+      <w:proofErr w:type="gramEnd"/>
+      <w:r>
+        <w:rPr>
+          <w:rFonts w:ascii="Calibri" w:hAnsi="Calibri"/>
+          <w:color w:val="000000" w:themeColor="text1"/>
+          <w:szCs w:val="40"/>
+        </w:rPr>
+        <w:t xml:space="preserve"> </w:t>
       </w:r>
       <w:r>
         <w:rPr>
@@ -8239,6 +9121,7 @@
           <w:szCs w:val="40"/>
         </w:rPr>
       </w:pPr>
+      <w:proofErr w:type="gramStart"/>
       <w:r>
         <w:rPr>
           <w:rFonts w:ascii="Calibri" w:hAnsi="Calibri"/>
@@ -8253,8 +9136,27 @@
           <w:color w:val="000000" w:themeColor="text1"/>
           <w:szCs w:val="40"/>
         </w:rPr>
-        <w:t xml:space="preserve"> : userid</w:t>
-      </w:r>
+        <w:t xml:space="preserve"> :</w:t>
+      </w:r>
+      <w:proofErr w:type="gramEnd"/>
+      <w:r>
+        <w:rPr>
+          <w:rFonts w:ascii="Calibri" w:hAnsi="Calibri"/>
+          <w:color w:val="000000" w:themeColor="text1"/>
+          <w:szCs w:val="40"/>
+        </w:rPr>
+        <w:t xml:space="preserve"> </w:t>
+      </w:r>
+      <w:proofErr w:type="spellStart"/>
+      <w:r>
+        <w:rPr>
+          <w:rFonts w:ascii="Calibri" w:hAnsi="Calibri"/>
+          <w:color w:val="000000" w:themeColor="text1"/>
+          <w:szCs w:val="40"/>
+        </w:rPr>
+        <w:t>userid</w:t>
+      </w:r>
+      <w:proofErr w:type="spellEnd"/>
     </w:p>
     <w:p>
       <w:pPr>
@@ -8517,6 +9419,7 @@
           <w:szCs w:val="40"/>
         </w:rPr>
       </w:pPr>
+      <w:proofErr w:type="gramStart"/>
       <w:r>
         <w:rPr>
           <w:rFonts w:ascii="Calibri" w:hAnsi="Calibri"/>
@@ -8531,8 +9434,18 @@
           <w:color w:val="000000" w:themeColor="text1"/>
           <w:szCs w:val="40"/>
         </w:rPr>
-        <w:t xml:space="preserve"> : </w:t>
-      </w:r>
+        <w:t xml:space="preserve"> :</w:t>
+      </w:r>
+      <w:proofErr w:type="gramEnd"/>
+      <w:r>
+        <w:rPr>
+          <w:rFonts w:ascii="Calibri" w:hAnsi="Calibri"/>
+          <w:color w:val="000000" w:themeColor="text1"/>
+          <w:szCs w:val="40"/>
+        </w:rPr>
+        <w:t xml:space="preserve"> </w:t>
+      </w:r>
+      <w:proofErr w:type="spellStart"/>
       <w:r>
         <w:rPr>
           <w:rFonts w:ascii="Calibri" w:hAnsi="Calibri"/>
@@ -8549,6 +9462,7 @@
         </w:rPr>
         <w:t>id</w:t>
       </w:r>
+      <w:proofErr w:type="spellEnd"/>
     </w:p>
     <w:p>
       <w:pPr>
@@ -8585,6 +9499,7 @@
           <w:szCs w:val="40"/>
         </w:rPr>
       </w:pPr>
+      <w:proofErr w:type="gramStart"/>
       <w:r>
         <w:rPr>
           <w:rFonts w:ascii="Calibri" w:hAnsi="Calibri"/>
@@ -8599,7 +9514,34 @@
           <w:color w:val="000000" w:themeColor="text1"/>
           <w:szCs w:val="40"/>
         </w:rPr>
-        <w:t>ountry : country code (i.e.   SG for Singapore, AU for Australia etc)</w:t>
+        <w:t>ountry :</w:t>
+      </w:r>
+      <w:proofErr w:type="gramEnd"/>
+      <w:r>
+        <w:rPr>
+          <w:rFonts w:ascii="Calibri" w:hAnsi="Calibri"/>
+          <w:color w:val="000000" w:themeColor="text1"/>
+          <w:szCs w:val="40"/>
+        </w:rPr>
+        <w:t xml:space="preserve"> country code (i.e.   SG for Singapore, AU for Australia </w:t>
+      </w:r>
+      <w:proofErr w:type="spellStart"/>
+      <w:r>
+        <w:rPr>
+          <w:rFonts w:ascii="Calibri" w:hAnsi="Calibri"/>
+          <w:color w:val="000000" w:themeColor="text1"/>
+          <w:szCs w:val="40"/>
+        </w:rPr>
+        <w:t>etc</w:t>
+      </w:r>
+      <w:proofErr w:type="spellEnd"/>
+      <w:r>
+        <w:rPr>
+          <w:rFonts w:ascii="Calibri" w:hAnsi="Calibri"/>
+          <w:color w:val="000000" w:themeColor="text1"/>
+          <w:szCs w:val="40"/>
+        </w:rPr>
+        <w:t>)</w:t>
       </w:r>
     </w:p>
     <w:p>
@@ -8799,6 +9741,7 @@
           <w:szCs w:val="40"/>
         </w:rPr>
       </w:pPr>
+      <w:proofErr w:type="gramStart"/>
       <w:r>
         <w:rPr>
           <w:rFonts w:ascii="Calibri" w:hAnsi="Calibri"/>
@@ -8813,8 +9756,27 @@
           <w:color w:val="000000" w:themeColor="text1"/>
           <w:szCs w:val="40"/>
         </w:rPr>
-        <w:t xml:space="preserve"> : userid</w:t>
-      </w:r>
+        <w:t xml:space="preserve"> :</w:t>
+      </w:r>
+      <w:proofErr w:type="gramEnd"/>
+      <w:r>
+        <w:rPr>
+          <w:rFonts w:ascii="Calibri" w:hAnsi="Calibri"/>
+          <w:color w:val="000000" w:themeColor="text1"/>
+          <w:szCs w:val="40"/>
+        </w:rPr>
+        <w:t xml:space="preserve"> </w:t>
+      </w:r>
+      <w:proofErr w:type="spellStart"/>
+      <w:r>
+        <w:rPr>
+          <w:rFonts w:ascii="Calibri" w:hAnsi="Calibri"/>
+          <w:color w:val="000000" w:themeColor="text1"/>
+          <w:szCs w:val="40"/>
+        </w:rPr>
+        <w:t>userid</w:t>
+      </w:r>
+      <w:proofErr w:type="spellEnd"/>
     </w:p>
     <w:p>
       <w:pPr>
@@ -8851,6 +9813,7 @@
           <w:szCs w:val="40"/>
         </w:rPr>
       </w:pPr>
+      <w:proofErr w:type="gramStart"/>
       <w:r>
         <w:rPr>
           <w:rFonts w:ascii="Calibri" w:hAnsi="Calibri"/>
@@ -8865,7 +9828,34 @@
           <w:color w:val="000000" w:themeColor="text1"/>
           <w:szCs w:val="40"/>
         </w:rPr>
-        <w:t>ountry : country code (i.e.   SG for Singapore, AU for Australia etc)</w:t>
+        <w:t>ountry :</w:t>
+      </w:r>
+      <w:proofErr w:type="gramEnd"/>
+      <w:r>
+        <w:rPr>
+          <w:rFonts w:ascii="Calibri" w:hAnsi="Calibri"/>
+          <w:color w:val="000000" w:themeColor="text1"/>
+          <w:szCs w:val="40"/>
+        </w:rPr>
+        <w:t xml:space="preserve"> country code (i.e.   SG for Singapore, AU for Australia </w:t>
+      </w:r>
+      <w:proofErr w:type="spellStart"/>
+      <w:r>
+        <w:rPr>
+          <w:rFonts w:ascii="Calibri" w:hAnsi="Calibri"/>
+          <w:color w:val="000000" w:themeColor="text1"/>
+          <w:szCs w:val="40"/>
+        </w:rPr>
+        <w:t>etc</w:t>
+      </w:r>
+      <w:proofErr w:type="spellEnd"/>
+      <w:r>
+        <w:rPr>
+          <w:rFonts w:ascii="Calibri" w:hAnsi="Calibri"/>
+          <w:color w:val="000000" w:themeColor="text1"/>
+          <w:szCs w:val="40"/>
+        </w:rPr>
+        <w:t>)</w:t>
       </w:r>
     </w:p>
     <w:p>
@@ -8944,7 +9934,17 @@
           <w:color w:val="000000" w:themeColor="text1"/>
           <w:lang w:val="ru-RU"/>
         </w:rPr>
-        <w:t>Input: userId (perhaps you need to get also user's location?)</w:t>
+        <w:t>Input: userId (perhaps you need t</w:t>
+      </w:r>
+      <w:bookmarkStart w:id="0" w:name="_GoBack"/>
+      <w:bookmarkEnd w:id="0"/>
+      <w:r>
+        <w:rPr>
+          <w:rFonts w:ascii="Calibri" w:hAnsi="Calibri"/>
+          <w:color w:val="000000" w:themeColor="text1"/>
+          <w:lang w:val="ru-RU"/>
+        </w:rPr>
+        <w:t>o get also user's location?)</w:t>
       </w:r>
     </w:p>
     <w:p>
@@ -9023,6 +10023,7 @@
           <w:lang w:val="ru-RU"/>
         </w:rPr>
       </w:pPr>
+      <w:proofErr w:type="spellStart"/>
       <w:r>
         <w:rPr>
           <w:rFonts w:ascii="Calibri" w:hAnsi="Calibri"/>
@@ -9030,6 +10031,7 @@
         </w:rPr>
         <w:t>GetMomentById</w:t>
       </w:r>
+      <w:proofErr w:type="spellEnd"/>
     </w:p>
     <w:p>
       <w:pPr>
@@ -9153,13 +10155,23 @@
           <w:szCs w:val="40"/>
         </w:rPr>
       </w:pPr>
-      <w:r>
-        <w:rPr>
-          <w:rFonts w:ascii="Calibri" w:hAnsi="Calibri"/>
-          <w:color w:val="000000" w:themeColor="text1"/>
-          <w:szCs w:val="40"/>
-        </w:rPr>
-        <w:t>00rwER5tfB : moment id</w:t>
+      <w:proofErr w:type="gramStart"/>
+      <w:r>
+        <w:rPr>
+          <w:rFonts w:ascii="Calibri" w:hAnsi="Calibri"/>
+          <w:color w:val="000000" w:themeColor="text1"/>
+          <w:szCs w:val="40"/>
+        </w:rPr>
+        <w:t>00rwER5tfB :</w:t>
+      </w:r>
+      <w:proofErr w:type="gramEnd"/>
+      <w:r>
+        <w:rPr>
+          <w:rFonts w:ascii="Calibri" w:hAnsi="Calibri"/>
+          <w:color w:val="000000" w:themeColor="text1"/>
+          <w:szCs w:val="40"/>
+        </w:rPr>
+        <w:t xml:space="preserve"> moment id</w:t>
       </w:r>
     </w:p>
     <w:p>
@@ -9211,7 +10223,25 @@
           <w:color w:val="000000" w:themeColor="text1"/>
           <w:szCs w:val="40"/>
         </w:rPr>
-        <w:t>: if success, moment , otherwise res404</w:t>
+        <w:t xml:space="preserve">: if success, </w:t>
+      </w:r>
+      <w:proofErr w:type="gramStart"/>
+      <w:r>
+        <w:rPr>
+          <w:rFonts w:ascii="Calibri" w:hAnsi="Calibri"/>
+          <w:color w:val="000000" w:themeColor="text1"/>
+          <w:szCs w:val="40"/>
+        </w:rPr>
+        <w:t>moment ,</w:t>
+      </w:r>
+      <w:proofErr w:type="gramEnd"/>
+      <w:r>
+        <w:rPr>
+          <w:rFonts w:ascii="Calibri" w:hAnsi="Calibri"/>
+          <w:color w:val="000000" w:themeColor="text1"/>
+          <w:szCs w:val="40"/>
+        </w:rPr>
+        <w:t xml:space="preserve"> otherwise res404</w:t>
       </w:r>
     </w:p>
     <w:p>
@@ -9259,6 +10289,7 @@
           <w:color w:val="000000" w:themeColor="text1"/>
         </w:rPr>
       </w:pPr>
+      <w:proofErr w:type="spellStart"/>
       <w:r>
         <w:rPr>
           <w:rFonts w:ascii="Calibri" w:hAnsi="Calibri"/>
@@ -9266,6 +10297,7 @@
         </w:rPr>
         <w:t>updateMoment</w:t>
       </w:r>
+      <w:proofErr w:type="spellEnd"/>
     </w:p>
     <w:p>
       <w:pPr>
@@ -9323,8 +10355,17 @@
           <w:rFonts w:ascii="Calibri" w:hAnsi="Calibri"/>
           <w:color w:val="000000" w:themeColor="text1"/>
         </w:rPr>
-        <w:t>: success|error</w:t>
-      </w:r>
+        <w:t xml:space="preserve">: </w:t>
+      </w:r>
+      <w:proofErr w:type="spellStart"/>
+      <w:r>
+        <w:rPr>
+          <w:rFonts w:ascii="Calibri" w:hAnsi="Calibri"/>
+          <w:color w:val="000000" w:themeColor="text1"/>
+        </w:rPr>
+        <w:t>success|error</w:t>
+      </w:r>
+      <w:proofErr w:type="spellEnd"/>
     </w:p>
     <w:p>
       <w:pPr>
@@ -9422,13 +10463,23 @@
           <w:szCs w:val="40"/>
         </w:rPr>
       </w:pPr>
-      <w:r>
-        <w:rPr>
-          <w:rFonts w:ascii="Calibri" w:hAnsi="Calibri"/>
-          <w:color w:val="000000" w:themeColor="text1"/>
-          <w:szCs w:val="40"/>
-        </w:rPr>
-        <w:t>00rwER5tfB : moment id</w:t>
+      <w:proofErr w:type="gramStart"/>
+      <w:r>
+        <w:rPr>
+          <w:rFonts w:ascii="Calibri" w:hAnsi="Calibri"/>
+          <w:color w:val="000000" w:themeColor="text1"/>
+          <w:szCs w:val="40"/>
+        </w:rPr>
+        <w:t>00rwER5tfB :</w:t>
+      </w:r>
+      <w:proofErr w:type="gramEnd"/>
+      <w:r>
+        <w:rPr>
+          <w:rFonts w:ascii="Calibri" w:hAnsi="Calibri"/>
+          <w:color w:val="000000" w:themeColor="text1"/>
+          <w:szCs w:val="40"/>
+        </w:rPr>
+        <w:t xml:space="preserve"> moment id</w:t>
       </w:r>
     </w:p>
     <w:p>
@@ -9463,7 +10514,338 @@
           <w:color w:val="000000" w:themeColor="text1"/>
           <w:szCs w:val="40"/>
         </w:rPr>
-        <w:t xml:space="preserve"> newmoment: new moment information</w:t>
+        <w:t xml:space="preserve"> </w:t>
+      </w:r>
+      <w:proofErr w:type="spellStart"/>
+      <w:r>
+        <w:rPr>
+          <w:rFonts w:ascii="Calibri" w:hAnsi="Calibri"/>
+          <w:color w:val="000000" w:themeColor="text1"/>
+          <w:szCs w:val="40"/>
+        </w:rPr>
+        <w:t>newmoment</w:t>
+      </w:r>
+      <w:proofErr w:type="spellEnd"/>
+      <w:r>
+        <w:rPr>
+          <w:rFonts w:ascii="Calibri" w:hAnsi="Calibri"/>
+          <w:color w:val="000000" w:themeColor="text1"/>
+          <w:szCs w:val="40"/>
+        </w:rPr>
+        <w:t>: new moment information</w:t>
+      </w:r>
+    </w:p>
+    <w:p>
+      <w:pPr>
+        <w:pStyle w:val="ListParagraph"/>
+        <w:jc w:val="both"/>
+        <w:rPr>
+          <w:rFonts w:ascii="Calibri" w:hAnsi="Calibri"/>
+          <w:color w:val="000000" w:themeColor="text1"/>
+          <w:szCs w:val="40"/>
+        </w:rPr>
+      </w:pPr>
+      <w:r>
+        <w:rPr>
+          <w:rFonts w:ascii="Calibri" w:hAnsi="Calibri"/>
+          <w:color w:val="FF0000"/>
+          <w:szCs w:val="40"/>
+        </w:rPr>
+        <w:t>Return</w:t>
+      </w:r>
+      <w:r>
+        <w:rPr>
+          <w:rFonts w:ascii="Calibri" w:hAnsi="Calibri"/>
+          <w:color w:val="000000" w:themeColor="text1"/>
+          <w:szCs w:val="40"/>
+        </w:rPr>
+        <w:t xml:space="preserve">: if success, </w:t>
+      </w:r>
+      <w:r>
+        <w:rPr>
+          <w:rFonts w:ascii="Calibri" w:hAnsi="Calibri"/>
+          <w:color w:val="000000" w:themeColor="text1"/>
+          <w:szCs w:val="40"/>
+        </w:rPr>
+        <w:t>200</w:t>
+      </w:r>
+      <w:r>
+        <w:rPr>
+          <w:rFonts w:ascii="Calibri" w:hAnsi="Calibri"/>
+          <w:color w:val="000000" w:themeColor="text1"/>
+          <w:szCs w:val="40"/>
+        </w:rPr>
+        <w:t>, otherwise 404</w:t>
+      </w:r>
+    </w:p>
+    <w:p>
+      <w:pPr>
+        <w:pStyle w:val="ListParagraph"/>
+        <w:jc w:val="both"/>
+        <w:rPr>
+          <w:rFonts w:ascii="Calibri" w:hAnsi="Calibri"/>
+          <w:color w:val="000000" w:themeColor="text1"/>
+        </w:rPr>
+      </w:pPr>
+    </w:p>
+    <w:p>
+      <w:pPr>
+        <w:pStyle w:val="ListParagraph"/>
+        <w:numPr>
+          <w:ilvl w:val="0"/>
+          <w:numId w:val="1"/>
+        </w:numPr>
+        <w:jc w:val="both"/>
+        <w:rPr>
+          <w:rFonts w:ascii="Calibri" w:hAnsi="Calibri"/>
+          <w:color w:val="000000" w:themeColor="text1"/>
+        </w:rPr>
+      </w:pPr>
+      <w:proofErr w:type="spellStart"/>
+      <w:r>
+        <w:rPr>
+          <w:rFonts w:ascii="Calibri" w:hAnsi="Calibri"/>
+          <w:color w:val="000000" w:themeColor="text1"/>
+        </w:rPr>
+        <w:t>GetMutualFriends</w:t>
+      </w:r>
+      <w:proofErr w:type="spellEnd"/>
+    </w:p>
+    <w:p>
+      <w:pPr>
+        <w:pStyle w:val="ListParagraph"/>
+        <w:jc w:val="both"/>
+        <w:rPr>
+          <w:rFonts w:ascii="Calibri" w:hAnsi="Calibri"/>
+          <w:color w:val="000000" w:themeColor="text1"/>
+          <w:lang w:val="ru-RU"/>
+        </w:rPr>
+      </w:pPr>
+      <w:r>
+        <w:rPr>
+          <w:rFonts w:ascii="Calibri" w:hAnsi="Calibri"/>
+          <w:color w:val="000000" w:themeColor="text1"/>
+          <w:lang w:val="ru-RU"/>
+        </w:rPr>
+        <w:t xml:space="preserve">Input: </w:t>
+      </w:r>
+      <w:proofErr w:type="spellStart"/>
+      <w:r>
+        <w:rPr>
+          <w:rFonts w:ascii="Calibri" w:hAnsi="Calibri"/>
+          <w:color w:val="000000" w:themeColor="text1"/>
+        </w:rPr>
+        <w:t>facebook</w:t>
+      </w:r>
+      <w:proofErr w:type="spellEnd"/>
+      <w:r>
+        <w:rPr>
+          <w:rFonts w:ascii="Calibri" w:hAnsi="Calibri"/>
+          <w:color w:val="000000" w:themeColor="text1"/>
+        </w:rPr>
+        <w:t xml:space="preserve"> token</w:t>
+      </w:r>
+    </w:p>
+    <w:p>
+      <w:pPr>
+        <w:pStyle w:val="ListParagraph"/>
+        <w:jc w:val="both"/>
+        <w:rPr>
+          <w:rFonts w:ascii="Calibri" w:hAnsi="Calibri"/>
+          <w:color w:val="000000" w:themeColor="text1"/>
+        </w:rPr>
+      </w:pPr>
+      <w:r>
+        <w:rPr>
+          <w:rFonts w:ascii="Calibri" w:hAnsi="Calibri"/>
+          <w:color w:val="000000" w:themeColor="text1"/>
+          <w:lang w:val="ru-RU"/>
+        </w:rPr>
+        <w:t>Return</w:t>
+      </w:r>
+      <w:r>
+        <w:rPr>
+          <w:rFonts w:ascii="Calibri" w:hAnsi="Calibri"/>
+          <w:color w:val="000000" w:themeColor="text1"/>
+        </w:rPr>
+        <w:t xml:space="preserve">: </w:t>
+      </w:r>
+      <w:proofErr w:type="spellStart"/>
+      <w:r>
+        <w:rPr>
+          <w:rFonts w:ascii="Calibri" w:hAnsi="Calibri"/>
+          <w:color w:val="000000" w:themeColor="text1"/>
+        </w:rPr>
+        <w:t>success|error</w:t>
+      </w:r>
+      <w:proofErr w:type="spellEnd"/>
+    </w:p>
+    <w:p>
+      <w:pPr>
+        <w:pStyle w:val="ListParagraph"/>
+        <w:jc w:val="both"/>
+        <w:rPr>
+          <w:rFonts w:ascii="Calibri" w:hAnsi="Calibri"/>
+          <w:color w:val="000000" w:themeColor="text1"/>
+        </w:rPr>
+      </w:pPr>
+    </w:p>
+    <w:p>
+      <w:pPr>
+        <w:pStyle w:val="ListParagraph"/>
+        <w:jc w:val="both"/>
+        <w:rPr>
+          <w:rFonts w:ascii="Calibri" w:hAnsi="Calibri"/>
+          <w:color w:val="000000" w:themeColor="text1"/>
+        </w:rPr>
+      </w:pPr>
+      <w:r>
+        <w:rPr>
+          <w:rFonts w:ascii="Calibri" w:hAnsi="Calibri"/>
+          <w:color w:val="FF0000"/>
+        </w:rPr>
+        <w:t>API</w:t>
+      </w:r>
+      <w:r>
+        <w:rPr>
+          <w:rFonts w:ascii="Calibri" w:hAnsi="Calibri"/>
+          <w:color w:val="000000" w:themeColor="text1"/>
+        </w:rPr>
+        <w:t xml:space="preserve">: </w:t>
+      </w:r>
+      <w:r>
+        <w:rPr>
+          <w:rFonts w:ascii="Calibri" w:hAnsi="Calibri"/>
+          <w:color w:val="000000" w:themeColor="text1"/>
+        </w:rPr>
+        <w:t>GET</w:t>
+      </w:r>
+    </w:p>
+    <w:p>
+      <w:pPr>
+        <w:pStyle w:val="ListParagraph"/>
+        <w:jc w:val="both"/>
+        <w:rPr>
+          <w:rFonts w:ascii="Calibri" w:hAnsi="Calibri"/>
+          <w:color w:val="000000" w:themeColor="text1"/>
+          <w:szCs w:val="40"/>
+        </w:rPr>
+      </w:pPr>
+      <w:hyperlink r:id="rId34" w:history="1">
+        <w:r>
+          <w:rPr>
+            <w:rStyle w:val="Hyperlink"/>
+            <w:rFonts w:ascii="Calibri" w:hAnsi="Calibri"/>
+            <w:szCs w:val="40"/>
+          </w:rPr>
+          <w:t>http://ec2-54-244-190-99.us-west-2.compute.amazonaws.com:3000/moments/00rwER5tfB</w:t>
+        </w:r>
+      </w:hyperlink>
+    </w:p>
+    <w:p>
+      <w:pPr>
+        <w:pStyle w:val="ListParagraph"/>
+        <w:jc w:val="both"/>
+        <w:rPr>
+          <w:rFonts w:ascii="Calibri" w:hAnsi="Calibri"/>
+          <w:color w:val="000000" w:themeColor="text1"/>
+        </w:rPr>
+      </w:pPr>
+      <w:r>
+        <w:rPr>
+          <w:rFonts w:ascii="Calibri" w:hAnsi="Calibri"/>
+          <w:color w:val="FF0000"/>
+        </w:rPr>
+        <w:t>DESC</w:t>
+      </w:r>
+      <w:r>
+        <w:rPr>
+          <w:rFonts w:ascii="Calibri" w:hAnsi="Calibri"/>
+          <w:color w:val="000000" w:themeColor="text1"/>
+        </w:rPr>
+        <w:t>:</w:t>
+      </w:r>
+    </w:p>
+    <w:p>
+      <w:pPr>
+        <w:pStyle w:val="ListParagraph"/>
+        <w:jc w:val="both"/>
+        <w:rPr>
+          <w:rFonts w:ascii="Calibri" w:hAnsi="Calibri"/>
+          <w:color w:val="000000" w:themeColor="text1"/>
+          <w:szCs w:val="40"/>
+        </w:rPr>
+      </w:pPr>
+      <w:proofErr w:type="gramStart"/>
+      <w:r>
+        <w:rPr>
+          <w:rFonts w:ascii="Calibri" w:hAnsi="Calibri"/>
+          <w:color w:val="000000" w:themeColor="text1"/>
+          <w:szCs w:val="40"/>
+        </w:rPr>
+        <w:t>00rwER5tfB :</w:t>
+      </w:r>
+      <w:proofErr w:type="gramEnd"/>
+      <w:r>
+        <w:rPr>
+          <w:rFonts w:ascii="Calibri" w:hAnsi="Calibri"/>
+          <w:color w:val="000000" w:themeColor="text1"/>
+          <w:szCs w:val="40"/>
+        </w:rPr>
+        <w:t xml:space="preserve"> moment id</w:t>
+      </w:r>
+    </w:p>
+    <w:p>
+      <w:pPr>
+        <w:pStyle w:val="ListParagraph"/>
+        <w:jc w:val="both"/>
+        <w:rPr>
+          <w:rFonts w:ascii="Calibri" w:hAnsi="Calibri"/>
+          <w:color w:val="000000" w:themeColor="text1"/>
+          <w:szCs w:val="40"/>
+        </w:rPr>
+      </w:pPr>
+      <w:r>
+        <w:rPr>
+          <w:rFonts w:ascii="Calibri" w:hAnsi="Calibri"/>
+          <w:color w:val="FF0000"/>
+          <w:szCs w:val="40"/>
+        </w:rPr>
+        <w:t>PARAMETER</w:t>
+      </w:r>
+      <w:r>
+        <w:rPr>
+          <w:rFonts w:ascii="Calibri" w:hAnsi="Calibri"/>
+          <w:color w:val="000000" w:themeColor="text1"/>
+          <w:szCs w:val="40"/>
+        </w:rPr>
+        <w:t>:</w:t>
+      </w:r>
+      <w:r>
+        <w:rPr>
+          <w:rFonts w:ascii="Calibri" w:hAnsi="Calibri"/>
+          <w:color w:val="000000" w:themeColor="text1"/>
+          <w:szCs w:val="40"/>
+        </w:rPr>
+        <w:t xml:space="preserve"> </w:t>
+      </w:r>
+      <w:proofErr w:type="spellStart"/>
+      <w:r>
+        <w:rPr>
+          <w:rFonts w:ascii="Calibri" w:hAnsi="Calibri"/>
+          <w:color w:val="000000" w:themeColor="text1"/>
+          <w:szCs w:val="40"/>
+        </w:rPr>
+        <w:t>newmoment</w:t>
+      </w:r>
+      <w:proofErr w:type="spellEnd"/>
+      <w:r>
+        <w:rPr>
+          <w:rFonts w:ascii="Calibri" w:hAnsi="Calibri"/>
+          <w:color w:val="000000" w:themeColor="text1"/>
+          <w:szCs w:val="40"/>
+        </w:rPr>
+        <w:t>: new moment information</w:t>
       </w:r>
     </w:p>
     <w:p>

</xml_diff>